<commit_message>
Dodana moja czesc raportu i szkielet prezentacji. Do uzupelnienia
</commit_message>
<xml_diff>
--- a/raport and prez/project raport Kubara Matuszelański.docx
+++ b/raport and prez/project raport Kubara Matuszelański.docx
@@ -12,8 +12,16 @@
         <w:rPr>
           <w:lang w:val="en-GB"/>
         </w:rPr>
-        <w:t>Maria Kubara &amp; Kamil Matuszelański</w:t>
-      </w:r>
+        <w:t xml:space="preserve">Maria Kubara &amp; Kamil </w:t>
+      </w:r>
+      <w:proofErr w:type="spellStart"/>
+      <w:r>
+        <w:rPr>
+          <w:lang w:val="en-GB"/>
+        </w:rPr>
+        <w:t>Matuszelański</w:t>
+      </w:r>
+      <w:proofErr w:type="spellEnd"/>
     </w:p>
     <w:p>
       <w:pPr>
@@ -85,25 +93,97 @@
           <w:szCs w:val="24"/>
           <w:lang w:val="en-GB"/>
         </w:rPr>
-        <w:t>scraper of flixbus.com site. The purpose is to automatically download the data about trips between cities and at times that the app user is interested in. User will be able to define parameters of the search, and get the results in a form of a display table/csv download. The scrapper part of the app will be run periodically (e.g. once a day). This gives the end user ability to analyse the trends visible in the pricing of particular trip. This way user can also semi-automatically check whether the there is a drop in price and tickets are cheaper than usual.</w:t>
-      </w:r>
-    </w:p>
-    <w:p>
-      <w:pPr>
-        <w:spacing w:before="100" w:beforeAutospacing="1" w:after="100" w:afterAutospacing="1" w:line="240" w:lineRule="auto"/>
+        <w:t>scraper of flixbus.com site. The purpose is to automatically download the data about trips between cities and at times that the app user is interested in. User will be able to define parameters of the search, and get the results in a form of a display table/</w:t>
+      </w:r>
+      <w:r>
         <w:rPr>
           <w:rFonts w:eastAsia="Times New Roman" w:cs="Times New Roman"/>
           <w:szCs w:val="24"/>
           <w:lang w:val="en-GB"/>
         </w:rPr>
-      </w:pPr>
+        <w:t>xlsx</w:t>
+      </w:r>
       <w:r>
         <w:rPr>
           <w:rFonts w:eastAsia="Times New Roman" w:cs="Times New Roman"/>
           <w:szCs w:val="24"/>
           <w:lang w:val="en-GB"/>
         </w:rPr>
-        <w:t>The app will consist of 3 main parts:</w:t>
+        <w:t xml:space="preserve"> download. This gives the end user ability to analyse the trends visible in the pricing of particular trip. This way user can also semi-automatically check whether the there is a drop in price and tickets are cheaper than usual</w:t>
+      </w:r>
+      <w:r>
+        <w:rPr>
+          <w:rFonts w:eastAsia="Times New Roman" w:cs="Times New Roman"/>
+          <w:szCs w:val="24"/>
+          <w:lang w:val="en-GB"/>
+        </w:rPr>
+        <w:t xml:space="preserve"> (using the app user can run the scrapper for a given search parameters at any time)</w:t>
+      </w:r>
+      <w:r>
+        <w:rPr>
+          <w:rFonts w:eastAsia="Times New Roman" w:cs="Times New Roman"/>
+          <w:szCs w:val="24"/>
+          <w:lang w:val="en-GB"/>
+        </w:rPr>
+        <w:t>.</w:t>
+      </w:r>
+      <w:r>
+        <w:rPr>
+          <w:rFonts w:eastAsia="Times New Roman" w:cs="Times New Roman"/>
+          <w:szCs w:val="24"/>
+          <w:lang w:val="en-GB"/>
+        </w:rPr>
+        <w:t xml:space="preserve"> </w:t>
+      </w:r>
+      <w:r>
+        <w:rPr>
+          <w:rFonts w:eastAsia="Times New Roman" w:cs="Times New Roman"/>
+          <w:szCs w:val="24"/>
+          <w:lang w:val="en-GB"/>
+        </w:rPr>
+        <w:t>In the future releases t</w:t>
+      </w:r>
+      <w:r>
+        <w:rPr>
+          <w:rFonts w:eastAsia="Times New Roman" w:cs="Times New Roman"/>
+          <w:szCs w:val="24"/>
+          <w:lang w:val="en-GB"/>
+        </w:rPr>
+        <w:t>he scrapper part of the app will be run periodically (e.g. once a day).</w:t>
+      </w:r>
+    </w:p>
+    <w:p>
+      <w:pPr>
+        <w:spacing w:line="240" w:lineRule="auto"/>
+        <w:rPr>
+          <w:rFonts w:eastAsia="Times New Roman" w:cs="Times New Roman"/>
+          <w:szCs w:val="24"/>
+          <w:lang w:val="en-GB"/>
+        </w:rPr>
+      </w:pPr>
+      <w:r>
+        <w:rPr>
+          <w:rFonts w:eastAsia="Times New Roman" w:cs="Times New Roman"/>
+          <w:szCs w:val="24"/>
+          <w:lang w:val="en-GB"/>
+        </w:rPr>
+        <w:t>The app consist</w:t>
+      </w:r>
+      <w:r>
+        <w:rPr>
+          <w:rFonts w:eastAsia="Times New Roman" w:cs="Times New Roman"/>
+          <w:szCs w:val="24"/>
+          <w:lang w:val="en-GB"/>
+        </w:rPr>
+        <w:t>s</w:t>
+      </w:r>
+      <w:r>
+        <w:rPr>
+          <w:rFonts w:eastAsia="Times New Roman" w:cs="Times New Roman"/>
+          <w:szCs w:val="24"/>
+          <w:lang w:val="en-GB"/>
+        </w:rPr>
+        <w:t xml:space="preserve"> of 3 main parts:</w:t>
       </w:r>
     </w:p>
     <w:p>
@@ -112,7 +192,7 @@
           <w:ilvl w:val="0"/>
           <w:numId w:val="1"/>
         </w:numPr>
-        <w:spacing w:before="100" w:beforeAutospacing="1" w:after="100" w:afterAutospacing="1" w:line="240" w:lineRule="auto"/>
+        <w:spacing w:line="240" w:lineRule="auto"/>
         <w:rPr>
           <w:rFonts w:eastAsia="Times New Roman" w:cs="Times New Roman"/>
           <w:szCs w:val="24"/>
@@ -134,7 +214,7 @@
           <w:ilvl w:val="0"/>
           <w:numId w:val="1"/>
         </w:numPr>
-        <w:spacing w:before="100" w:beforeAutospacing="1" w:after="100" w:afterAutospacing="1" w:line="240" w:lineRule="auto"/>
+        <w:spacing w:before="100" w:beforeAutospacing="1" w:line="240" w:lineRule="auto"/>
         <w:rPr>
           <w:rFonts w:eastAsia="Times New Roman" w:cs="Times New Roman"/>
           <w:szCs w:val="24"/>
@@ -156,7 +236,7 @@
           <w:ilvl w:val="0"/>
           <w:numId w:val="1"/>
         </w:numPr>
-        <w:spacing w:before="100" w:beforeAutospacing="1" w:after="100" w:afterAutospacing="1" w:line="240" w:lineRule="auto"/>
+        <w:spacing w:before="100" w:beforeAutospacing="1" w:line="240" w:lineRule="auto"/>
         <w:rPr>
           <w:rFonts w:eastAsia="Times New Roman" w:cs="Times New Roman"/>
           <w:szCs w:val="24"/>
@@ -182,7 +262,19 @@
     </w:p>
     <w:p>
       <w:pPr>
+        <w:spacing w:before="100" w:beforeAutospacing="1" w:line="240" w:lineRule="auto"/>
+        <w:ind w:left="720"/>
+        <w:rPr>
+          <w:rFonts w:eastAsia="Times New Roman" w:cs="Times New Roman"/>
+          <w:szCs w:val="24"/>
+          <w:lang w:val="en-GB"/>
+        </w:rPr>
+      </w:pPr>
+    </w:p>
+    <w:p>
+      <w:pPr>
         <w:pStyle w:val="Nagwek4"/>
+        <w:spacing w:before="0" w:beforeAutospacing="0" w:after="0" w:afterAutospacing="0"/>
         <w:rPr>
           <w:lang w:val="en-GB"/>
         </w:rPr>
@@ -200,13 +292,14 @@
           <w:ilvl w:val="0"/>
           <w:numId w:val="2"/>
         </w:numPr>
-        <w:spacing w:before="100" w:beforeAutospacing="1" w:after="100" w:afterAutospacing="1" w:line="240" w:lineRule="auto"/>
+        <w:spacing w:line="240" w:lineRule="auto"/>
         <w:rPr>
           <w:rFonts w:eastAsia="Times New Roman" w:cs="Times New Roman"/>
           <w:szCs w:val="24"/>
           <w:lang w:val="en-GB"/>
         </w:rPr>
       </w:pPr>
+      <w:commentRangeStart w:id="0"/>
       <w:r>
         <w:rPr>
           <w:rFonts w:eastAsia="Times New Roman" w:cs="Times New Roman"/>
@@ -221,7 +314,30 @@
           <w:szCs w:val="24"/>
           <w:lang w:val="en-GB"/>
         </w:rPr>
-        <w:t xml:space="preserve"> and can also be triggered by the user on demand</w:t>
+        <w:t xml:space="preserve"> </w:t>
+      </w:r>
+      <w:r>
+        <w:rPr>
+          <w:rFonts w:eastAsia="Times New Roman" w:cs="Times New Roman"/>
+          <w:szCs w:val="24"/>
+          <w:lang w:val="en-GB"/>
+        </w:rPr>
+        <w:t xml:space="preserve">that are </w:t>
+      </w:r>
+      <w:r>
+        <w:rPr>
+          <w:rFonts w:eastAsia="Times New Roman" w:cs="Times New Roman"/>
+          <w:szCs w:val="24"/>
+          <w:lang w:val="en-GB"/>
+        </w:rPr>
+        <w:t>triggered by the user</w:t>
+      </w:r>
+      <w:commentRangeEnd w:id="0"/>
+      <w:r>
+        <w:rPr>
+          <w:rStyle w:val="Odwoaniedokomentarza"/>
+        </w:rPr>
+        <w:commentReference w:id="0"/>
       </w:r>
     </w:p>
     <w:p>
@@ -230,7 +346,7 @@
           <w:ilvl w:val="0"/>
           <w:numId w:val="2"/>
         </w:numPr>
-        <w:spacing w:before="100" w:beforeAutospacing="1" w:after="100" w:afterAutospacing="1" w:line="240" w:lineRule="auto"/>
+        <w:spacing w:line="240" w:lineRule="auto"/>
         <w:rPr>
           <w:rFonts w:eastAsia="Times New Roman" w:cs="Times New Roman"/>
           <w:szCs w:val="24"/>
@@ -252,7 +368,7 @@
           <w:ilvl w:val="0"/>
           <w:numId w:val="2"/>
         </w:numPr>
-        <w:spacing w:before="100" w:beforeAutospacing="1" w:after="100" w:afterAutospacing="1" w:line="240" w:lineRule="auto"/>
+        <w:spacing w:line="240" w:lineRule="auto"/>
         <w:rPr>
           <w:rFonts w:eastAsia="Times New Roman" w:cs="Times New Roman"/>
           <w:szCs w:val="24"/>
@@ -286,7 +402,19 @@
     </w:p>
     <w:p>
       <w:pPr>
+        <w:spacing w:line="240" w:lineRule="auto"/>
+        <w:ind w:left="720"/>
+        <w:rPr>
+          <w:rFonts w:eastAsia="Times New Roman" w:cs="Times New Roman"/>
+          <w:szCs w:val="24"/>
+          <w:lang w:val="en-GB"/>
+        </w:rPr>
+      </w:pPr>
+    </w:p>
+    <w:p>
+      <w:pPr>
         <w:pStyle w:val="Nagwek4"/>
+        <w:spacing w:after="0" w:afterAutospacing="0"/>
         <w:rPr>
           <w:lang w:val="en-GB"/>
         </w:rPr>
@@ -300,7 +428,7 @@
     </w:p>
     <w:p>
       <w:pPr>
-        <w:spacing w:before="100" w:beforeAutospacing="1" w:after="100" w:afterAutospacing="1" w:line="240" w:lineRule="auto"/>
+        <w:spacing w:line="240" w:lineRule="auto"/>
         <w:rPr>
           <w:rFonts w:eastAsia="Times New Roman" w:cs="Times New Roman"/>
           <w:szCs w:val="24"/>
@@ -322,7 +450,7 @@
           <w:ilvl w:val="0"/>
           <w:numId w:val="3"/>
         </w:numPr>
-        <w:spacing w:before="100" w:beforeAutospacing="1" w:after="100" w:afterAutospacing="1" w:line="240" w:lineRule="auto"/>
+        <w:spacing w:line="240" w:lineRule="auto"/>
         <w:rPr>
           <w:rFonts w:eastAsia="Times New Roman" w:cs="Times New Roman"/>
           <w:szCs w:val="24"/>
@@ -344,7 +472,7 @@
           <w:ilvl w:val="0"/>
           <w:numId w:val="3"/>
         </w:numPr>
-        <w:spacing w:before="100" w:beforeAutospacing="1" w:after="100" w:afterAutospacing="1" w:line="240" w:lineRule="auto"/>
+        <w:spacing w:line="240" w:lineRule="auto"/>
         <w:rPr>
           <w:rFonts w:eastAsia="Times New Roman" w:cs="Times New Roman"/>
           <w:szCs w:val="24"/>
@@ -366,7 +494,7 @@
           <w:ilvl w:val="0"/>
           <w:numId w:val="3"/>
         </w:numPr>
-        <w:spacing w:before="100" w:beforeAutospacing="1" w:after="100" w:afterAutospacing="1" w:line="240" w:lineRule="auto"/>
+        <w:spacing w:line="240" w:lineRule="auto"/>
         <w:rPr>
           <w:rFonts w:eastAsia="Times New Roman" w:cs="Times New Roman"/>
           <w:szCs w:val="24"/>
@@ -388,7 +516,7 @@
           <w:ilvl w:val="0"/>
           <w:numId w:val="3"/>
         </w:numPr>
-        <w:spacing w:before="100" w:beforeAutospacing="1" w:after="100" w:afterAutospacing="1" w:line="240" w:lineRule="auto"/>
+        <w:spacing w:line="240" w:lineRule="auto"/>
         <w:rPr>
           <w:rFonts w:eastAsia="Times New Roman" w:cs="Times New Roman"/>
           <w:szCs w:val="24"/>
@@ -406,7 +534,19 @@
     </w:p>
     <w:p>
       <w:pPr>
+        <w:spacing w:line="240" w:lineRule="auto"/>
+        <w:ind w:left="720"/>
+        <w:rPr>
+          <w:rFonts w:eastAsia="Times New Roman" w:cs="Times New Roman"/>
+          <w:szCs w:val="24"/>
+          <w:lang w:val="en-GB"/>
+        </w:rPr>
+      </w:pPr>
+    </w:p>
+    <w:p>
+      <w:pPr>
         <w:pStyle w:val="Nagwek4"/>
+        <w:spacing w:before="0" w:beforeAutospacing="0" w:after="0" w:afterAutospacing="0"/>
         <w:rPr>
           <w:lang w:val="en-GB"/>
         </w:rPr>
@@ -420,7 +560,7 @@
     </w:p>
     <w:p>
       <w:pPr>
-        <w:spacing w:before="100" w:beforeAutospacing="1" w:after="100" w:afterAutospacing="1" w:line="240" w:lineRule="auto"/>
+        <w:spacing w:line="240" w:lineRule="auto"/>
         <w:rPr>
           <w:rFonts w:eastAsia="Times New Roman" w:cs="Times New Roman"/>
           <w:szCs w:val="24"/>
@@ -442,7 +582,7 @@
           <w:ilvl w:val="0"/>
           <w:numId w:val="4"/>
         </w:numPr>
-        <w:spacing w:before="100" w:beforeAutospacing="1" w:after="100" w:afterAutospacing="1" w:line="240" w:lineRule="auto"/>
+        <w:spacing w:line="240" w:lineRule="auto"/>
         <w:rPr>
           <w:rFonts w:eastAsia="Times New Roman" w:cs="Times New Roman"/>
           <w:szCs w:val="24"/>
@@ -464,7 +604,7 @@
           <w:ilvl w:val="0"/>
           <w:numId w:val="4"/>
         </w:numPr>
-        <w:spacing w:before="100" w:beforeAutospacing="1" w:after="100" w:afterAutospacing="1" w:line="240" w:lineRule="auto"/>
+        <w:spacing w:line="240" w:lineRule="auto"/>
         <w:rPr>
           <w:rFonts w:eastAsia="Times New Roman" w:cs="Times New Roman"/>
           <w:szCs w:val="24"/>
@@ -477,7 +617,25 @@
           <w:szCs w:val="24"/>
           <w:lang w:val="en-GB"/>
         </w:rPr>
-        <w:t>Adding new parameters for scraping (eg. trip Cracow-Warsaw on 12.01.2020)</w:t>
+        <w:t>Adding new parameters for scraping (</w:t>
+      </w:r>
+      <w:proofErr w:type="spellStart"/>
+      <w:r>
+        <w:rPr>
+          <w:rFonts w:eastAsia="Times New Roman" w:cs="Times New Roman"/>
+          <w:szCs w:val="24"/>
+          <w:lang w:val="en-GB"/>
+        </w:rPr>
+        <w:t>eg.</w:t>
+      </w:r>
+      <w:proofErr w:type="spellEnd"/>
+      <w:r>
+        <w:rPr>
+          <w:rFonts w:eastAsia="Times New Roman" w:cs="Times New Roman"/>
+          <w:szCs w:val="24"/>
+          <w:lang w:val="en-GB"/>
+        </w:rPr>
+        <w:t xml:space="preserve"> trip Cracow-Warsaw on 12.01.2020)</w:t>
       </w:r>
     </w:p>
     <w:p>
@@ -486,7 +644,7 @@
           <w:ilvl w:val="0"/>
           <w:numId w:val="4"/>
         </w:numPr>
-        <w:spacing w:before="100" w:beforeAutospacing="1" w:after="100" w:afterAutospacing="1" w:line="240" w:lineRule="auto"/>
+        <w:spacing w:line="240" w:lineRule="auto"/>
         <w:rPr>
           <w:rFonts w:eastAsia="Times New Roman" w:cs="Times New Roman"/>
           <w:szCs w:val="24"/>
@@ -499,7 +657,59 @@
           <w:szCs w:val="24"/>
           <w:lang w:val="en-GB"/>
         </w:rPr>
+        <w:t>An overlook for a previously defined job with a scrapper trigger to run them</w:t>
+      </w:r>
+    </w:p>
+    <w:p>
+      <w:pPr>
+        <w:numPr>
+          <w:ilvl w:val="0"/>
+          <w:numId w:val="4"/>
+        </w:numPr>
+        <w:spacing w:line="240" w:lineRule="auto"/>
+        <w:rPr>
+          <w:rFonts w:eastAsia="Times New Roman" w:cs="Times New Roman"/>
+          <w:szCs w:val="24"/>
+          <w:lang w:val="en-GB"/>
+        </w:rPr>
+      </w:pPr>
+      <w:r>
+        <w:rPr>
+          <w:rFonts w:eastAsia="Times New Roman" w:cs="Times New Roman"/>
+          <w:szCs w:val="24"/>
+          <w:lang w:val="en-GB"/>
+        </w:rPr>
         <w:t>Fetching the results of previously defined jobs (for each user)</w:t>
+      </w:r>
+      <w:r>
+        <w:rPr>
+          <w:rFonts w:eastAsia="Times New Roman" w:cs="Times New Roman"/>
+          <w:szCs w:val="24"/>
+          <w:lang w:val="en-GB"/>
+        </w:rPr>
+        <w:t xml:space="preserve"> with download module</w:t>
+      </w:r>
+    </w:p>
+    <w:p>
+      <w:pPr>
+        <w:numPr>
+          <w:ilvl w:val="0"/>
+          <w:numId w:val="4"/>
+        </w:numPr>
+        <w:spacing w:line="240" w:lineRule="auto"/>
+        <w:rPr>
+          <w:rFonts w:eastAsia="Times New Roman" w:cs="Times New Roman"/>
+          <w:szCs w:val="24"/>
+          <w:lang w:val="en-GB"/>
+        </w:rPr>
+      </w:pPr>
+      <w:r>
+        <w:rPr>
+          <w:rFonts w:eastAsia="Times New Roman" w:cs="Times New Roman"/>
+          <w:szCs w:val="24"/>
+          <w:lang w:val="en-GB"/>
+        </w:rPr>
+        <w:t>Admin panel that provides information about current state of an app</w:t>
       </w:r>
     </w:p>
     <w:p>
@@ -548,7 +758,25 @@
           <w:szCs w:val="24"/>
           <w:lang w:val="en-GB"/>
         </w:rPr>
-        <w:t>As a user, I want to know the available Flixbus connections from Warsaw to Cracow, that will happen between 01.04.2020 and 3.04.2020 and the return will be between 20.04 and 10.05 with according prices, so that I can get my ticket as cheap as possible</w:t>
+        <w:t xml:space="preserve">As a user, I want to know the available </w:t>
+      </w:r>
+      <w:proofErr w:type="spellStart"/>
+      <w:r>
+        <w:rPr>
+          <w:rFonts w:eastAsia="Times New Roman" w:cs="Times New Roman"/>
+          <w:szCs w:val="24"/>
+          <w:lang w:val="en-GB"/>
+        </w:rPr>
+        <w:t>Flixbus</w:t>
+      </w:r>
+      <w:proofErr w:type="spellEnd"/>
+      <w:r>
+        <w:rPr>
+          <w:rFonts w:eastAsia="Times New Roman" w:cs="Times New Roman"/>
+          <w:szCs w:val="24"/>
+          <w:lang w:val="en-GB"/>
+        </w:rPr>
+        <w:t xml:space="preserve"> connections from Warsaw to Cracow, that will happen between 01.04.2020 and 3.04.2020 and the return will be between 20.04 and 10.05 with according prices, so that I can get my ticket as cheap as possible</w:t>
       </w:r>
       <w:r>
         <w:rPr>
@@ -587,7 +815,25 @@
           <w:szCs w:val="24"/>
           <w:lang w:val="en-GB"/>
         </w:rPr>
-        <w:t xml:space="preserve">As a user, I want to automatically collect data about the prices for connections between Warsaw and Wroclaw for summer months, that are proposed in the foregoing months, so that I can analyse pricing patterns of Flixbus connections </w:t>
+        <w:t xml:space="preserve">As a user, I want to automatically collect data about the prices for connections between Warsaw and Wroclaw for summer months, that are proposed in the foregoing months, so that I can analyse pricing patterns of </w:t>
+      </w:r>
+      <w:proofErr w:type="spellStart"/>
+      <w:r>
+        <w:rPr>
+          <w:rFonts w:eastAsia="Times New Roman" w:cs="Times New Roman"/>
+          <w:szCs w:val="24"/>
+          <w:lang w:val="en-GB"/>
+        </w:rPr>
+        <w:t>Flixbus</w:t>
+      </w:r>
+      <w:proofErr w:type="spellEnd"/>
+      <w:r>
+        <w:rPr>
+          <w:rFonts w:eastAsia="Times New Roman" w:cs="Times New Roman"/>
+          <w:szCs w:val="24"/>
+          <w:lang w:val="en-GB"/>
+        </w:rPr>
+        <w:t xml:space="preserve"> connections </w:t>
       </w:r>
     </w:p>
     <w:p>
@@ -654,7 +900,7 @@
           <w:lang w:val="en-GB"/>
         </w:rPr>
       </w:pPr>
-      <w:commentRangeStart w:id="0"/>
+      <w:commentRangeStart w:id="1"/>
       <w:r>
         <w:rPr>
           <w:noProof/>
@@ -678,7 +924,7 @@
                     </pic:cNvPicPr>
                   </pic:nvPicPr>
                   <pic:blipFill>
-                    <a:blip r:embed="rId8">
+                    <a:blip r:embed="rId11">
                       <a:extLst>
                         <a:ext uri="{28A0092B-C50C-407E-A947-70E740481C1C}">
                           <a14:useLocalDpi xmlns:a14="http://schemas.microsoft.com/office/drawing/2010/main" val="0"/>
@@ -709,21 +955,21 @@
           </wp:inline>
         </w:drawing>
       </w:r>
-      <w:commentRangeEnd w:id="0"/>
+      <w:commentRangeEnd w:id="1"/>
       <w:r>
         <w:rPr>
           <w:rStyle w:val="Odwoaniedokomentarza"/>
         </w:rPr>
-        <w:commentReference w:id="0"/>
-      </w:r>
-    </w:p>
-    <w:p>
-      <w:pPr>
-        <w:rPr>
-          <w:lang w:val="en-GB"/>
-        </w:rPr>
-      </w:pPr>
-      <w:commentRangeStart w:id="1"/>
+        <w:commentReference w:id="1"/>
+      </w:r>
+    </w:p>
+    <w:p>
+      <w:pPr>
+        <w:rPr>
+          <w:lang w:val="en-GB"/>
+        </w:rPr>
+      </w:pPr>
+      <w:commentRangeStart w:id="2"/>
       <w:r>
         <w:rPr>
           <w:lang w:val="en-GB"/>
@@ -883,6 +1129,7 @@
         </w:rPr>
         <w:t xml:space="preserve"> will hold information about distances between destination cities. This will be used to calculate price per kilometre for a particular trip. Table </w:t>
       </w:r>
+      <w:proofErr w:type="spellStart"/>
       <w:r>
         <w:rPr>
           <w:b/>
@@ -891,6 +1138,7 @@
         </w:rPr>
         <w:t>working_days</w:t>
       </w:r>
+      <w:proofErr w:type="spellEnd"/>
       <w:r>
         <w:rPr>
           <w:lang w:val="en-GB"/>
@@ -938,12 +1186,12 @@
         </w:rPr>
         <w:t xml:space="preserve"> will hold detailed information about scrawler’s work. </w:t>
       </w:r>
-      <w:commentRangeEnd w:id="1"/>
+      <w:commentRangeEnd w:id="2"/>
       <w:r>
         <w:rPr>
           <w:rStyle w:val="Odwoaniedokomentarza"/>
         </w:rPr>
-        <w:commentReference w:id="1"/>
+        <w:commentReference w:id="2"/>
       </w:r>
     </w:p>
     <w:p>
@@ -1052,7 +1300,7 @@
           <w:numId w:val="1"/>
         </w:numPr>
       </w:pPr>
-      <w:commentRangeStart w:id="2"/>
+      <w:commentRangeStart w:id="3"/>
       <w:r>
         <w:t>select records from the request table for the specified time (last day, 2 days, week, month…)</w:t>
       </w:r>
@@ -1071,12 +1319,12 @@
       <w:r>
         <w:t>records from the results table for the specified time (last day, 2 days, week, month…)</w:t>
       </w:r>
-      <w:commentRangeEnd w:id="2"/>
+      <w:commentRangeEnd w:id="3"/>
       <w:r>
         <w:rPr>
           <w:rStyle w:val="Odwoaniedokomentarza"/>
         </w:rPr>
-        <w:commentReference w:id="2"/>
+        <w:commentReference w:id="3"/>
       </w:r>
     </w:p>
     <w:p>
@@ -1100,7 +1348,124 @@
         </w:numPr>
       </w:pPr>
       <w:r>
-        <w:t>Select user data for login purposes and admin authentication</w:t>
+        <w:t xml:space="preserve">Select user data for </w:t>
+      </w:r>
+      <w:r>
+        <w:t>a given name (</w:t>
+      </w:r>
+      <w:r>
+        <w:t xml:space="preserve">login </w:t>
+      </w:r>
+      <w:r>
+        <w:t>part</w:t>
+      </w:r>
+      <w:r>
+        <w:t xml:space="preserve"> and admin authentication</w:t>
+      </w:r>
+      <w:r>
+        <w:t>)</w:t>
+      </w:r>
+    </w:p>
+    <w:p>
+      <w:pPr>
+        <w:pStyle w:val="Akapitzlist"/>
+        <w:shd w:val="clear" w:color="auto" w:fill="1E1E1E"/>
+        <w:spacing w:line="285" w:lineRule="atLeast"/>
+        <w:jc w:val="left"/>
+        <w:rPr>
+          <w:rFonts w:ascii="Consolas" w:eastAsia="Times New Roman" w:hAnsi="Consolas" w:cs="Times New Roman"/>
+          <w:color w:val="D4D4D4"/>
+          <w:sz w:val="21"/>
+          <w:szCs w:val="21"/>
+        </w:rPr>
+      </w:pPr>
+      <w:r>
+        <w:rPr>
+          <w:rFonts w:ascii="Consolas" w:eastAsia="Times New Roman" w:hAnsi="Consolas" w:cs="Times New Roman"/>
+          <w:color w:val="CE9178"/>
+          <w:sz w:val="21"/>
+          <w:szCs w:val="21"/>
+        </w:rPr>
+        <w:t>"SELECT password FROM users WHERE name = '"</w:t>
+      </w:r>
+      <w:r>
+        <w:rPr>
+          <w:rFonts w:ascii="Consolas" w:eastAsia="Times New Roman" w:hAnsi="Consolas" w:cs="Times New Roman"/>
+          <w:color w:val="D4D4D4"/>
+          <w:sz w:val="21"/>
+          <w:szCs w:val="21"/>
+        </w:rPr>
+        <w:t>+</w:t>
+      </w:r>
+      <w:proofErr w:type="spellStart"/>
+      <w:r>
+        <w:rPr>
+          <w:rFonts w:ascii="Consolas" w:eastAsia="Times New Roman" w:hAnsi="Consolas" w:cs="Times New Roman"/>
+          <w:color w:val="D4D4D4"/>
+          <w:sz w:val="21"/>
+          <w:szCs w:val="21"/>
+        </w:rPr>
+        <w:t>loginName</w:t>
+      </w:r>
+      <w:proofErr w:type="spellEnd"/>
+      <w:r>
+        <w:rPr>
+          <w:rFonts w:ascii="Consolas" w:eastAsia="Times New Roman" w:hAnsi="Consolas" w:cs="Times New Roman"/>
+          <w:color w:val="D4D4D4"/>
+          <w:sz w:val="21"/>
+          <w:szCs w:val="21"/>
+        </w:rPr>
+        <w:t>+</w:t>
+      </w:r>
+      <w:r>
+        <w:rPr>
+          <w:rFonts w:ascii="Consolas" w:eastAsia="Times New Roman" w:hAnsi="Consolas" w:cs="Times New Roman"/>
+          <w:color w:val="CE9178"/>
+          <w:sz w:val="21"/>
+          <w:szCs w:val="21"/>
+        </w:rPr>
+        <w:t>"'"</w:t>
+      </w:r>
+    </w:p>
+    <w:p>
+      <w:pPr>
+        <w:pStyle w:val="Akapitzlist"/>
+        <w:shd w:val="clear" w:color="auto" w:fill="1E1E1E"/>
+        <w:spacing w:line="285" w:lineRule="atLeast"/>
+        <w:jc w:val="left"/>
+        <w:rPr>
+          <w:rFonts w:ascii="Consolas" w:eastAsia="Times New Roman" w:hAnsi="Consolas" w:cs="Times New Roman"/>
+          <w:color w:val="D4D4D4"/>
+          <w:sz w:val="21"/>
+          <w:szCs w:val="21"/>
+        </w:rPr>
+      </w:pPr>
+      <w:r>
+        <w:rPr>
+          <w:rFonts w:ascii="Consolas" w:eastAsia="Times New Roman" w:hAnsi="Consolas" w:cs="Times New Roman"/>
+          <w:color w:val="CE9178"/>
+          <w:sz w:val="21"/>
+          <w:szCs w:val="21"/>
+        </w:rPr>
+        <w:t>"SELECT admin FROM users WHERE name = '"</w:t>
+      </w:r>
+      <w:r>
+        <w:rPr>
+          <w:rFonts w:ascii="Consolas" w:eastAsia="Times New Roman" w:hAnsi="Consolas" w:cs="Times New Roman"/>
+          <w:color w:val="D4D4D4"/>
+          <w:sz w:val="21"/>
+          <w:szCs w:val="21"/>
+        </w:rPr>
+        <w:t>+name+</w:t>
+      </w:r>
+      <w:r>
+        <w:rPr>
+          <w:rFonts w:ascii="Consolas" w:eastAsia="Times New Roman" w:hAnsi="Consolas" w:cs="Times New Roman"/>
+          <w:color w:val="CE9178"/>
+          <w:sz w:val="21"/>
+          <w:szCs w:val="21"/>
+        </w:rPr>
+        <w:t>"'"</w:t>
       </w:r>
     </w:p>
     <w:p>
@@ -1118,16 +1483,65 @@
     <w:p>
       <w:pPr>
         <w:pStyle w:val="Akapitzlist"/>
-        <w:numPr>
-          <w:ilvl w:val="2"/>
-          <w:numId w:val="1"/>
-        </w:numPr>
-      </w:pPr>
-      <w:r>
-        <w:t>Select job names for jobs of a given user</w:t>
-      </w:r>
-      <w:bookmarkStart w:id="3" w:name="_GoBack"/>
-      <w:bookmarkEnd w:id="3"/>
+        <w:shd w:val="clear" w:color="auto" w:fill="1E1E1E"/>
+        <w:spacing w:line="285" w:lineRule="atLeast"/>
+        <w:jc w:val="left"/>
+        <w:rPr>
+          <w:rFonts w:ascii="Consolas" w:eastAsia="Times New Roman" w:hAnsi="Consolas" w:cs="Times New Roman"/>
+          <w:color w:val="D4D4D4"/>
+          <w:sz w:val="21"/>
+          <w:szCs w:val="21"/>
+        </w:rPr>
+      </w:pPr>
+      <w:r>
+        <w:rPr>
+          <w:rFonts w:ascii="Consolas" w:eastAsia="Times New Roman" w:hAnsi="Consolas" w:cs="Times New Roman"/>
+          <w:color w:val="CE9178"/>
+          <w:sz w:val="21"/>
+          <w:szCs w:val="21"/>
+        </w:rPr>
+        <w:t>"SELECT </w:t>
+      </w:r>
+      <w:proofErr w:type="spellStart"/>
+      <w:r>
+        <w:rPr>
+          <w:rFonts w:ascii="Consolas" w:eastAsia="Times New Roman" w:hAnsi="Consolas" w:cs="Times New Roman"/>
+          <w:color w:val="CE9178"/>
+          <w:sz w:val="21"/>
+          <w:szCs w:val="21"/>
+        </w:rPr>
+        <w:t>city_id</w:t>
+      </w:r>
+      <w:proofErr w:type="spellEnd"/>
+      <w:r>
+        <w:rPr>
+          <w:rFonts w:ascii="Consolas" w:eastAsia="Times New Roman" w:hAnsi="Consolas" w:cs="Times New Roman"/>
+          <w:color w:val="CE9178"/>
+          <w:sz w:val="21"/>
+          <w:szCs w:val="21"/>
+        </w:rPr>
+        <w:t>, </w:t>
+      </w:r>
+      <w:proofErr w:type="spellStart"/>
+      <w:r>
+        <w:rPr>
+          <w:rFonts w:ascii="Consolas" w:eastAsia="Times New Roman" w:hAnsi="Consolas" w:cs="Times New Roman"/>
+          <w:color w:val="CE9178"/>
+          <w:sz w:val="21"/>
+          <w:szCs w:val="21"/>
+        </w:rPr>
+        <w:t>city_name</w:t>
+      </w:r>
+      <w:proofErr w:type="spellEnd"/>
+      <w:r>
+        <w:rPr>
+          <w:rFonts w:ascii="Consolas" w:eastAsia="Times New Roman" w:hAnsi="Consolas" w:cs="Times New Roman"/>
+          <w:color w:val="CE9178"/>
+          <w:sz w:val="21"/>
+          <w:szCs w:val="21"/>
+        </w:rPr>
+        <w:t> FROM cities"</w:t>
+      </w:r>
     </w:p>
     <w:p>
       <w:pPr>
@@ -1138,17 +1552,1937 @@
         </w:numPr>
       </w:pPr>
       <w:r>
-        <w:t>select records from the results table, that are assigned to the chosen job name (accessed from jobs table), with detailed information about working/weekend days (from table working_days) and destination cities (from table cities), including the information about price per one kilometer at this route (calculated from distance table)</w:t>
-      </w:r>
-      <w:r>
-        <w:t xml:space="preserve"> - this select will require joining tables: jobs, results, working_days, cities and distances) </w:t>
-      </w:r>
-      <w:r>
+        <w:t>Select job</w:t>
+      </w:r>
+      <w:r>
+        <w:t>s for</w:t>
+      </w:r>
+      <w:r>
+        <w:t xml:space="preserve"> a given user</w:t>
+      </w:r>
+      <w:r>
+        <w:t xml:space="preserve"> name</w:t>
+      </w:r>
+    </w:p>
+    <w:p>
+      <w:pPr>
+        <w:pStyle w:val="Akapitzlist"/>
+        <w:shd w:val="clear" w:color="auto" w:fill="1E1E1E"/>
+        <w:spacing w:line="285" w:lineRule="atLeast"/>
+        <w:jc w:val="left"/>
+        <w:rPr>
+          <w:rFonts w:ascii="Consolas" w:eastAsia="Times New Roman" w:hAnsi="Consolas" w:cs="Times New Roman"/>
+          <w:color w:val="D4D4D4"/>
+          <w:sz w:val="21"/>
+          <w:szCs w:val="21"/>
+        </w:rPr>
+      </w:pPr>
+      <w:r>
+        <w:rPr>
+          <w:rFonts w:ascii="Consolas" w:eastAsia="Times New Roman" w:hAnsi="Consolas" w:cs="Times New Roman"/>
+          <w:color w:val="CE9178"/>
+          <w:sz w:val="21"/>
+          <w:szCs w:val="21"/>
+        </w:rPr>
+        <w:t>"""SELECT </w:t>
+      </w:r>
+      <w:proofErr w:type="spellStart"/>
+      <w:r>
+        <w:rPr>
+          <w:rFonts w:ascii="Consolas" w:eastAsia="Times New Roman" w:hAnsi="Consolas" w:cs="Times New Roman"/>
+          <w:color w:val="CE9178"/>
+          <w:sz w:val="21"/>
+          <w:szCs w:val="21"/>
+        </w:rPr>
+        <w:t>j.job_id</w:t>
+      </w:r>
+      <w:proofErr w:type="spellEnd"/>
+      <w:r>
+        <w:rPr>
+          <w:rFonts w:ascii="Consolas" w:eastAsia="Times New Roman" w:hAnsi="Consolas" w:cs="Times New Roman"/>
+          <w:color w:val="CE9178"/>
+          <w:sz w:val="21"/>
+          <w:szCs w:val="21"/>
+        </w:rPr>
+        <w:t>, </w:t>
+      </w:r>
+      <w:proofErr w:type="spellStart"/>
+      <w:r>
+        <w:rPr>
+          <w:rFonts w:ascii="Consolas" w:eastAsia="Times New Roman" w:hAnsi="Consolas" w:cs="Times New Roman"/>
+          <w:color w:val="CE9178"/>
+          <w:sz w:val="21"/>
+          <w:szCs w:val="21"/>
+        </w:rPr>
+        <w:t>j.job_name</w:t>
+      </w:r>
+      <w:proofErr w:type="spellEnd"/>
+      <w:r>
+        <w:rPr>
+          <w:rFonts w:ascii="Consolas" w:eastAsia="Times New Roman" w:hAnsi="Consolas" w:cs="Times New Roman"/>
+          <w:color w:val="CE9178"/>
+          <w:sz w:val="21"/>
+          <w:szCs w:val="21"/>
+        </w:rPr>
+        <w:t>, </w:t>
+      </w:r>
+      <w:proofErr w:type="spellStart"/>
+      <w:r>
+        <w:rPr>
+          <w:rFonts w:ascii="Consolas" w:eastAsia="Times New Roman" w:hAnsi="Consolas" w:cs="Times New Roman"/>
+          <w:color w:val="CE9178"/>
+          <w:sz w:val="21"/>
+          <w:szCs w:val="21"/>
+        </w:rPr>
+        <w:t>j.time_created</w:t>
+      </w:r>
+      <w:proofErr w:type="spellEnd"/>
+      <w:r>
+        <w:rPr>
+          <w:rFonts w:ascii="Consolas" w:eastAsia="Times New Roman" w:hAnsi="Consolas" w:cs="Times New Roman"/>
+          <w:color w:val="CE9178"/>
+          <w:sz w:val="21"/>
+          <w:szCs w:val="21"/>
+        </w:rPr>
+        <w:t>, </w:t>
+      </w:r>
+      <w:proofErr w:type="spellStart"/>
+      <w:r>
+        <w:rPr>
+          <w:rFonts w:ascii="Consolas" w:eastAsia="Times New Roman" w:hAnsi="Consolas" w:cs="Times New Roman"/>
+          <w:color w:val="CE9178"/>
+          <w:sz w:val="21"/>
+          <w:szCs w:val="21"/>
+        </w:rPr>
+        <w:t>j.last_run</w:t>
+      </w:r>
+      <w:proofErr w:type="spellEnd"/>
+      <w:r>
+        <w:rPr>
+          <w:rFonts w:ascii="Consolas" w:eastAsia="Times New Roman" w:hAnsi="Consolas" w:cs="Times New Roman"/>
+          <w:color w:val="CE9178"/>
+          <w:sz w:val="21"/>
+          <w:szCs w:val="21"/>
+        </w:rPr>
+        <w:t> </w:t>
+      </w:r>
+    </w:p>
+    <w:p>
+      <w:pPr>
+        <w:pStyle w:val="Akapitzlist"/>
+        <w:shd w:val="clear" w:color="auto" w:fill="1E1E1E"/>
+        <w:spacing w:line="285" w:lineRule="atLeast"/>
+        <w:jc w:val="left"/>
+        <w:rPr>
+          <w:rFonts w:ascii="Consolas" w:eastAsia="Times New Roman" w:hAnsi="Consolas" w:cs="Times New Roman"/>
+          <w:color w:val="D4D4D4"/>
+          <w:sz w:val="21"/>
+          <w:szCs w:val="21"/>
+        </w:rPr>
+      </w:pPr>
+      <w:r>
+        <w:rPr>
+          <w:rFonts w:ascii="Consolas" w:eastAsia="Times New Roman" w:hAnsi="Consolas" w:cs="Times New Roman"/>
+          <w:color w:val="CE9178"/>
+          <w:sz w:val="21"/>
+          <w:szCs w:val="21"/>
+        </w:rPr>
+        <w:t>                    FROM jobs j</w:t>
+      </w:r>
+    </w:p>
+    <w:p>
+      <w:pPr>
+        <w:pStyle w:val="Akapitzlist"/>
+        <w:shd w:val="clear" w:color="auto" w:fill="1E1E1E"/>
+        <w:spacing w:line="285" w:lineRule="atLeast"/>
+        <w:jc w:val="left"/>
+        <w:rPr>
+          <w:rFonts w:ascii="Consolas" w:eastAsia="Times New Roman" w:hAnsi="Consolas" w:cs="Times New Roman"/>
+          <w:color w:val="D4D4D4"/>
+          <w:sz w:val="21"/>
+          <w:szCs w:val="21"/>
+        </w:rPr>
+      </w:pPr>
+      <w:r>
+        <w:rPr>
+          <w:rFonts w:ascii="Consolas" w:eastAsia="Times New Roman" w:hAnsi="Consolas" w:cs="Times New Roman"/>
+          <w:color w:val="CE9178"/>
+          <w:sz w:val="21"/>
+          <w:szCs w:val="21"/>
+        </w:rPr>
+        <w:t>                    JOIN users u ON </w:t>
+      </w:r>
+      <w:proofErr w:type="spellStart"/>
+      <w:r>
+        <w:rPr>
+          <w:rFonts w:ascii="Consolas" w:eastAsia="Times New Roman" w:hAnsi="Consolas" w:cs="Times New Roman"/>
+          <w:color w:val="CE9178"/>
+          <w:sz w:val="21"/>
+          <w:szCs w:val="21"/>
+        </w:rPr>
+        <w:t>j.user_created</w:t>
+      </w:r>
+      <w:proofErr w:type="spellEnd"/>
+      <w:r>
+        <w:rPr>
+          <w:rFonts w:ascii="Consolas" w:eastAsia="Times New Roman" w:hAnsi="Consolas" w:cs="Times New Roman"/>
+          <w:color w:val="CE9178"/>
+          <w:sz w:val="21"/>
+          <w:szCs w:val="21"/>
+        </w:rPr>
+        <w:t> = </w:t>
+      </w:r>
+      <w:proofErr w:type="spellStart"/>
+      <w:r>
+        <w:rPr>
+          <w:rFonts w:ascii="Consolas" w:eastAsia="Times New Roman" w:hAnsi="Consolas" w:cs="Times New Roman"/>
+          <w:color w:val="CE9178"/>
+          <w:sz w:val="21"/>
+          <w:szCs w:val="21"/>
+        </w:rPr>
+        <w:t>u.user_id</w:t>
+      </w:r>
+      <w:proofErr w:type="spellEnd"/>
+      <w:r>
+        <w:rPr>
+          <w:rFonts w:ascii="Consolas" w:eastAsia="Times New Roman" w:hAnsi="Consolas" w:cs="Times New Roman"/>
+          <w:color w:val="CE9178"/>
+          <w:sz w:val="21"/>
+          <w:szCs w:val="21"/>
+        </w:rPr>
+        <w:t> </w:t>
+      </w:r>
+    </w:p>
+    <w:p>
+      <w:pPr>
+        <w:pStyle w:val="Akapitzlist"/>
+        <w:shd w:val="clear" w:color="auto" w:fill="1E1E1E"/>
+        <w:spacing w:line="285" w:lineRule="atLeast"/>
+        <w:jc w:val="left"/>
+        <w:rPr>
+          <w:rFonts w:ascii="Consolas" w:eastAsia="Times New Roman" w:hAnsi="Consolas" w:cs="Times New Roman"/>
+          <w:color w:val="D4D4D4"/>
+          <w:sz w:val="21"/>
+          <w:szCs w:val="21"/>
+        </w:rPr>
+      </w:pPr>
+      <w:r>
+        <w:rPr>
+          <w:rFonts w:ascii="Consolas" w:eastAsia="Times New Roman" w:hAnsi="Consolas" w:cs="Times New Roman"/>
+          <w:color w:val="CE9178"/>
+          <w:sz w:val="21"/>
+          <w:szCs w:val="21"/>
+        </w:rPr>
+        <w:t>                    AND u.name = '"""</w:t>
+      </w:r>
+      <w:r>
+        <w:rPr>
+          <w:rFonts w:ascii="Consolas" w:eastAsia="Times New Roman" w:hAnsi="Consolas" w:cs="Times New Roman"/>
+          <w:color w:val="D4D4D4"/>
+          <w:sz w:val="21"/>
+          <w:szCs w:val="21"/>
+        </w:rPr>
+        <w:t>+</w:t>
+      </w:r>
+      <w:proofErr w:type="spellStart"/>
+      <w:r>
+        <w:rPr>
+          <w:rFonts w:ascii="Consolas" w:eastAsia="Times New Roman" w:hAnsi="Consolas" w:cs="Times New Roman"/>
+          <w:color w:val="D4D4D4"/>
+          <w:sz w:val="21"/>
+          <w:szCs w:val="21"/>
+        </w:rPr>
+        <w:t>loginName</w:t>
+      </w:r>
+      <w:proofErr w:type="spellEnd"/>
+      <w:r>
+        <w:rPr>
+          <w:rFonts w:ascii="Consolas" w:eastAsia="Times New Roman" w:hAnsi="Consolas" w:cs="Times New Roman"/>
+          <w:color w:val="D4D4D4"/>
+          <w:sz w:val="21"/>
+          <w:szCs w:val="21"/>
+        </w:rPr>
+        <w:t>+</w:t>
+      </w:r>
+      <w:r>
+        <w:rPr>
+          <w:rFonts w:ascii="Consolas" w:eastAsia="Times New Roman" w:hAnsi="Consolas" w:cs="Times New Roman"/>
+          <w:color w:val="CE9178"/>
+          <w:sz w:val="21"/>
+          <w:szCs w:val="21"/>
+        </w:rPr>
+        <w:t>"'"</w:t>
+      </w:r>
+    </w:p>
+    <w:p>
+      <w:pPr>
+        <w:pStyle w:val="Akapitzlist"/>
+        <w:numPr>
+          <w:ilvl w:val="2"/>
+          <w:numId w:val="1"/>
+        </w:numPr>
+      </w:pPr>
+      <w:r>
+        <w:t>Select job names for a given user name</w:t>
+      </w:r>
+    </w:p>
+    <w:p>
+      <w:pPr>
+        <w:pStyle w:val="Akapitzlist"/>
+        <w:shd w:val="clear" w:color="auto" w:fill="1E1E1E"/>
+        <w:spacing w:line="285" w:lineRule="atLeast"/>
+        <w:jc w:val="left"/>
+        <w:rPr>
+          <w:rFonts w:ascii="Consolas" w:eastAsia="Times New Roman" w:hAnsi="Consolas" w:cs="Times New Roman"/>
+          <w:color w:val="D4D4D4"/>
+          <w:sz w:val="21"/>
+          <w:szCs w:val="21"/>
+        </w:rPr>
+      </w:pPr>
+      <w:r>
+        <w:rPr>
+          <w:rFonts w:ascii="Consolas" w:eastAsia="Times New Roman" w:hAnsi="Consolas" w:cs="Times New Roman"/>
+          <w:color w:val="CE9178"/>
+          <w:sz w:val="21"/>
+          <w:szCs w:val="21"/>
+        </w:rPr>
         <w:lastRenderedPageBreak/>
-        <w:t xml:space="preserve">– triple join.  </w:t>
-      </w:r>
-      <w:r>
-        <w:t>Part of this join will be also saved in a form of a view (for simplification of codes).</w:t>
+        <w:t>"""SELECT </w:t>
+      </w:r>
+      <w:proofErr w:type="spellStart"/>
+      <w:r>
+        <w:rPr>
+          <w:rFonts w:ascii="Consolas" w:eastAsia="Times New Roman" w:hAnsi="Consolas" w:cs="Times New Roman"/>
+          <w:color w:val="CE9178"/>
+          <w:sz w:val="21"/>
+          <w:szCs w:val="21"/>
+        </w:rPr>
+        <w:t>j.job_id</w:t>
+      </w:r>
+      <w:proofErr w:type="spellEnd"/>
+      <w:r>
+        <w:rPr>
+          <w:rFonts w:ascii="Consolas" w:eastAsia="Times New Roman" w:hAnsi="Consolas" w:cs="Times New Roman"/>
+          <w:color w:val="CE9178"/>
+          <w:sz w:val="21"/>
+          <w:szCs w:val="21"/>
+        </w:rPr>
+        <w:t>, </w:t>
+      </w:r>
+      <w:proofErr w:type="spellStart"/>
+      <w:r>
+        <w:rPr>
+          <w:rFonts w:ascii="Consolas" w:eastAsia="Times New Roman" w:hAnsi="Consolas" w:cs="Times New Roman"/>
+          <w:color w:val="CE9178"/>
+          <w:sz w:val="21"/>
+          <w:szCs w:val="21"/>
+        </w:rPr>
+        <w:t>j.job_name</w:t>
+      </w:r>
+      <w:proofErr w:type="spellEnd"/>
+      <w:r>
+        <w:rPr>
+          <w:rFonts w:ascii="Consolas" w:eastAsia="Times New Roman" w:hAnsi="Consolas" w:cs="Times New Roman"/>
+          <w:color w:val="CE9178"/>
+          <w:sz w:val="21"/>
+          <w:szCs w:val="21"/>
+        </w:rPr>
+        <w:t> </w:t>
+      </w:r>
+    </w:p>
+    <w:p>
+      <w:pPr>
+        <w:pStyle w:val="Akapitzlist"/>
+        <w:shd w:val="clear" w:color="auto" w:fill="1E1E1E"/>
+        <w:spacing w:line="285" w:lineRule="atLeast"/>
+        <w:jc w:val="left"/>
+        <w:rPr>
+          <w:rFonts w:ascii="Consolas" w:eastAsia="Times New Roman" w:hAnsi="Consolas" w:cs="Times New Roman"/>
+          <w:color w:val="D4D4D4"/>
+          <w:sz w:val="21"/>
+          <w:szCs w:val="21"/>
+        </w:rPr>
+      </w:pPr>
+      <w:r>
+        <w:rPr>
+          <w:rFonts w:ascii="Consolas" w:eastAsia="Times New Roman" w:hAnsi="Consolas" w:cs="Times New Roman"/>
+          <w:color w:val="CE9178"/>
+          <w:sz w:val="21"/>
+          <w:szCs w:val="21"/>
+        </w:rPr>
+        <w:t>                    FROM jobs j</w:t>
+      </w:r>
+    </w:p>
+    <w:p>
+      <w:pPr>
+        <w:pStyle w:val="Akapitzlist"/>
+        <w:shd w:val="clear" w:color="auto" w:fill="1E1E1E"/>
+        <w:spacing w:line="285" w:lineRule="atLeast"/>
+        <w:jc w:val="left"/>
+        <w:rPr>
+          <w:rFonts w:ascii="Consolas" w:eastAsia="Times New Roman" w:hAnsi="Consolas" w:cs="Times New Roman"/>
+          <w:color w:val="D4D4D4"/>
+          <w:sz w:val="21"/>
+          <w:szCs w:val="21"/>
+        </w:rPr>
+      </w:pPr>
+      <w:r>
+        <w:rPr>
+          <w:rFonts w:ascii="Consolas" w:eastAsia="Times New Roman" w:hAnsi="Consolas" w:cs="Times New Roman"/>
+          <w:color w:val="CE9178"/>
+          <w:sz w:val="21"/>
+          <w:szCs w:val="21"/>
+        </w:rPr>
+        <w:t>                    JOIN users u ON </w:t>
+      </w:r>
+      <w:proofErr w:type="spellStart"/>
+      <w:r>
+        <w:rPr>
+          <w:rFonts w:ascii="Consolas" w:eastAsia="Times New Roman" w:hAnsi="Consolas" w:cs="Times New Roman"/>
+          <w:color w:val="CE9178"/>
+          <w:sz w:val="21"/>
+          <w:szCs w:val="21"/>
+        </w:rPr>
+        <w:t>j.user_created</w:t>
+      </w:r>
+      <w:proofErr w:type="spellEnd"/>
+      <w:r>
+        <w:rPr>
+          <w:rFonts w:ascii="Consolas" w:eastAsia="Times New Roman" w:hAnsi="Consolas" w:cs="Times New Roman"/>
+          <w:color w:val="CE9178"/>
+          <w:sz w:val="21"/>
+          <w:szCs w:val="21"/>
+        </w:rPr>
+        <w:t> = </w:t>
+      </w:r>
+      <w:proofErr w:type="spellStart"/>
+      <w:r>
+        <w:rPr>
+          <w:rFonts w:ascii="Consolas" w:eastAsia="Times New Roman" w:hAnsi="Consolas" w:cs="Times New Roman"/>
+          <w:color w:val="CE9178"/>
+          <w:sz w:val="21"/>
+          <w:szCs w:val="21"/>
+        </w:rPr>
+        <w:t>u.user_id</w:t>
+      </w:r>
+      <w:proofErr w:type="spellEnd"/>
+      <w:r>
+        <w:rPr>
+          <w:rFonts w:ascii="Consolas" w:eastAsia="Times New Roman" w:hAnsi="Consolas" w:cs="Times New Roman"/>
+          <w:color w:val="CE9178"/>
+          <w:sz w:val="21"/>
+          <w:szCs w:val="21"/>
+        </w:rPr>
+        <w:t> </w:t>
+      </w:r>
+    </w:p>
+    <w:p>
+      <w:pPr>
+        <w:pStyle w:val="Akapitzlist"/>
+        <w:shd w:val="clear" w:color="auto" w:fill="1E1E1E"/>
+        <w:spacing w:line="285" w:lineRule="atLeast"/>
+        <w:jc w:val="left"/>
+        <w:rPr>
+          <w:rFonts w:ascii="Consolas" w:eastAsia="Times New Roman" w:hAnsi="Consolas" w:cs="Times New Roman"/>
+          <w:color w:val="D4D4D4"/>
+          <w:sz w:val="21"/>
+          <w:szCs w:val="21"/>
+        </w:rPr>
+      </w:pPr>
+      <w:r>
+        <w:rPr>
+          <w:rFonts w:ascii="Consolas" w:eastAsia="Times New Roman" w:hAnsi="Consolas" w:cs="Times New Roman"/>
+          <w:color w:val="CE9178"/>
+          <w:sz w:val="21"/>
+          <w:szCs w:val="21"/>
+        </w:rPr>
+        <w:t>                    AND u.name = '"""</w:t>
+      </w:r>
+      <w:r>
+        <w:rPr>
+          <w:rFonts w:ascii="Consolas" w:eastAsia="Times New Roman" w:hAnsi="Consolas" w:cs="Times New Roman"/>
+          <w:color w:val="D4D4D4"/>
+          <w:sz w:val="21"/>
+          <w:szCs w:val="21"/>
+        </w:rPr>
+        <w:t>+</w:t>
+      </w:r>
+      <w:proofErr w:type="spellStart"/>
+      <w:r>
+        <w:rPr>
+          <w:rFonts w:ascii="Consolas" w:eastAsia="Times New Roman" w:hAnsi="Consolas" w:cs="Times New Roman"/>
+          <w:color w:val="D4D4D4"/>
+          <w:sz w:val="21"/>
+          <w:szCs w:val="21"/>
+        </w:rPr>
+        <w:t>loginName</w:t>
+      </w:r>
+      <w:proofErr w:type="spellEnd"/>
+      <w:r>
+        <w:rPr>
+          <w:rFonts w:ascii="Consolas" w:eastAsia="Times New Roman" w:hAnsi="Consolas" w:cs="Times New Roman"/>
+          <w:color w:val="D4D4D4"/>
+          <w:sz w:val="21"/>
+          <w:szCs w:val="21"/>
+        </w:rPr>
+        <w:t>+</w:t>
+      </w:r>
+      <w:r>
+        <w:rPr>
+          <w:rFonts w:ascii="Consolas" w:eastAsia="Times New Roman" w:hAnsi="Consolas" w:cs="Times New Roman"/>
+          <w:color w:val="CE9178"/>
+          <w:sz w:val="21"/>
+          <w:szCs w:val="21"/>
+        </w:rPr>
+        <w:t>"'"</w:t>
+      </w:r>
+    </w:p>
+    <w:p>
+      <w:pPr>
+        <w:pStyle w:val="Akapitzlist"/>
+        <w:numPr>
+          <w:ilvl w:val="2"/>
+          <w:numId w:val="1"/>
+        </w:numPr>
+      </w:pPr>
+      <w:r>
+        <w:t xml:space="preserve">Select </w:t>
+      </w:r>
+      <w:proofErr w:type="spellStart"/>
+      <w:r>
+        <w:t>jobID</w:t>
+      </w:r>
+      <w:proofErr w:type="spellEnd"/>
+      <w:r>
+        <w:t xml:space="preserve"> for a given job Name</w:t>
+      </w:r>
+    </w:p>
+    <w:p>
+      <w:pPr>
+        <w:pStyle w:val="Akapitzlist"/>
+        <w:shd w:val="clear" w:color="auto" w:fill="1E1E1E"/>
+        <w:spacing w:line="285" w:lineRule="atLeast"/>
+        <w:jc w:val="left"/>
+        <w:rPr>
+          <w:rFonts w:ascii="Consolas" w:eastAsia="Times New Roman" w:hAnsi="Consolas" w:cs="Times New Roman"/>
+          <w:color w:val="D4D4D4"/>
+          <w:sz w:val="21"/>
+          <w:szCs w:val="21"/>
+        </w:rPr>
+      </w:pPr>
+      <w:r>
+        <w:rPr>
+          <w:rFonts w:ascii="Consolas" w:eastAsia="Times New Roman" w:hAnsi="Consolas" w:cs="Times New Roman"/>
+          <w:color w:val="CE9178"/>
+          <w:sz w:val="21"/>
+          <w:szCs w:val="21"/>
+        </w:rPr>
+        <w:t>"SELECT </w:t>
+      </w:r>
+      <w:proofErr w:type="spellStart"/>
+      <w:r>
+        <w:rPr>
+          <w:rFonts w:ascii="Consolas" w:eastAsia="Times New Roman" w:hAnsi="Consolas" w:cs="Times New Roman"/>
+          <w:color w:val="CE9178"/>
+          <w:sz w:val="21"/>
+          <w:szCs w:val="21"/>
+        </w:rPr>
+        <w:t>job_id</w:t>
+      </w:r>
+      <w:proofErr w:type="spellEnd"/>
+      <w:r>
+        <w:rPr>
+          <w:rFonts w:ascii="Consolas" w:eastAsia="Times New Roman" w:hAnsi="Consolas" w:cs="Times New Roman"/>
+          <w:color w:val="CE9178"/>
+          <w:sz w:val="21"/>
+          <w:szCs w:val="21"/>
+        </w:rPr>
+        <w:t> FROM jobs WHERE </w:t>
+      </w:r>
+      <w:proofErr w:type="spellStart"/>
+      <w:r>
+        <w:rPr>
+          <w:rFonts w:ascii="Consolas" w:eastAsia="Times New Roman" w:hAnsi="Consolas" w:cs="Times New Roman"/>
+          <w:color w:val="CE9178"/>
+          <w:sz w:val="21"/>
+          <w:szCs w:val="21"/>
+        </w:rPr>
+        <w:t>job_name</w:t>
+      </w:r>
+      <w:proofErr w:type="spellEnd"/>
+      <w:r>
+        <w:rPr>
+          <w:rFonts w:ascii="Consolas" w:eastAsia="Times New Roman" w:hAnsi="Consolas" w:cs="Times New Roman"/>
+          <w:color w:val="CE9178"/>
+          <w:sz w:val="21"/>
+          <w:szCs w:val="21"/>
+        </w:rPr>
+        <w:t>='"</w:t>
+      </w:r>
+      <w:r>
+        <w:rPr>
+          <w:rFonts w:ascii="Consolas" w:eastAsia="Times New Roman" w:hAnsi="Consolas" w:cs="Times New Roman"/>
+          <w:color w:val="D4D4D4"/>
+          <w:sz w:val="21"/>
+          <w:szCs w:val="21"/>
+        </w:rPr>
+        <w:t>+</w:t>
+      </w:r>
+      <w:proofErr w:type="spellStart"/>
+      <w:r>
+        <w:rPr>
+          <w:rFonts w:ascii="Consolas" w:eastAsia="Times New Roman" w:hAnsi="Consolas" w:cs="Times New Roman"/>
+          <w:color w:val="D4D4D4"/>
+          <w:sz w:val="21"/>
+          <w:szCs w:val="21"/>
+        </w:rPr>
+        <w:t>jobName</w:t>
+      </w:r>
+      <w:proofErr w:type="spellEnd"/>
+      <w:r>
+        <w:rPr>
+          <w:rFonts w:ascii="Consolas" w:eastAsia="Times New Roman" w:hAnsi="Consolas" w:cs="Times New Roman"/>
+          <w:color w:val="D4D4D4"/>
+          <w:sz w:val="21"/>
+          <w:szCs w:val="21"/>
+        </w:rPr>
+        <w:t>+</w:t>
+      </w:r>
+      <w:r>
+        <w:rPr>
+          <w:rFonts w:ascii="Consolas" w:eastAsia="Times New Roman" w:hAnsi="Consolas" w:cs="Times New Roman"/>
+          <w:color w:val="CE9178"/>
+          <w:sz w:val="21"/>
+          <w:szCs w:val="21"/>
+        </w:rPr>
+        <w:t>"'"</w:t>
+      </w:r>
+    </w:p>
+    <w:p>
+      <w:pPr>
+        <w:pStyle w:val="Akapitzlist"/>
+        <w:numPr>
+          <w:ilvl w:val="2"/>
+          <w:numId w:val="1"/>
+        </w:numPr>
+      </w:pPr>
+    </w:p>
+    <w:p>
+      <w:pPr>
+        <w:pStyle w:val="Akapitzlist"/>
+        <w:numPr>
+          <w:ilvl w:val="2"/>
+          <w:numId w:val="1"/>
+        </w:numPr>
+      </w:pPr>
+      <w:r>
+        <w:t>Queries used for creating a job with given parameters in database</w:t>
+      </w:r>
+    </w:p>
+    <w:p>
+      <w:pPr>
+        <w:pStyle w:val="Akapitzlist"/>
+        <w:shd w:val="clear" w:color="auto" w:fill="1E1E1E"/>
+        <w:spacing w:line="285" w:lineRule="atLeast"/>
+        <w:jc w:val="left"/>
+        <w:rPr>
+          <w:rFonts w:ascii="Consolas" w:eastAsia="Times New Roman" w:hAnsi="Consolas" w:cs="Times New Roman"/>
+          <w:color w:val="D4D4D4"/>
+          <w:sz w:val="21"/>
+          <w:szCs w:val="21"/>
+        </w:rPr>
+      </w:pPr>
+      <w:r>
+        <w:rPr>
+          <w:rFonts w:ascii="Consolas" w:eastAsia="Times New Roman" w:hAnsi="Consolas" w:cs="Times New Roman"/>
+          <w:color w:val="CE9178"/>
+          <w:sz w:val="21"/>
+          <w:szCs w:val="21"/>
+        </w:rPr>
+        <w:t>"SELECT </w:t>
+      </w:r>
+      <w:proofErr w:type="spellStart"/>
+      <w:r>
+        <w:rPr>
+          <w:rFonts w:ascii="Consolas" w:eastAsia="Times New Roman" w:hAnsi="Consolas" w:cs="Times New Roman"/>
+          <w:color w:val="CE9178"/>
+          <w:sz w:val="21"/>
+          <w:szCs w:val="21"/>
+        </w:rPr>
+        <w:t>user_id</w:t>
+      </w:r>
+      <w:proofErr w:type="spellEnd"/>
+      <w:r>
+        <w:rPr>
+          <w:rFonts w:ascii="Consolas" w:eastAsia="Times New Roman" w:hAnsi="Consolas" w:cs="Times New Roman"/>
+          <w:color w:val="CE9178"/>
+          <w:sz w:val="21"/>
+          <w:szCs w:val="21"/>
+        </w:rPr>
+        <w:t> FROM users WHERE name='"</w:t>
+      </w:r>
+      <w:r>
+        <w:rPr>
+          <w:rFonts w:ascii="Consolas" w:eastAsia="Times New Roman" w:hAnsi="Consolas" w:cs="Times New Roman"/>
+          <w:color w:val="D4D4D4"/>
+          <w:sz w:val="21"/>
+          <w:szCs w:val="21"/>
+        </w:rPr>
+        <w:t>+</w:t>
+      </w:r>
+      <w:proofErr w:type="spellStart"/>
+      <w:r>
+        <w:rPr>
+          <w:rFonts w:ascii="Consolas" w:eastAsia="Times New Roman" w:hAnsi="Consolas" w:cs="Times New Roman"/>
+          <w:color w:val="D4D4D4"/>
+          <w:sz w:val="21"/>
+          <w:szCs w:val="21"/>
+        </w:rPr>
+        <w:t>loginName</w:t>
+      </w:r>
+      <w:proofErr w:type="spellEnd"/>
+      <w:r>
+        <w:rPr>
+          <w:rFonts w:ascii="Consolas" w:eastAsia="Times New Roman" w:hAnsi="Consolas" w:cs="Times New Roman"/>
+          <w:color w:val="D4D4D4"/>
+          <w:sz w:val="21"/>
+          <w:szCs w:val="21"/>
+        </w:rPr>
+        <w:t>+</w:t>
+      </w:r>
+      <w:r>
+        <w:rPr>
+          <w:rFonts w:ascii="Consolas" w:eastAsia="Times New Roman" w:hAnsi="Consolas" w:cs="Times New Roman"/>
+          <w:color w:val="CE9178"/>
+          <w:sz w:val="21"/>
+          <w:szCs w:val="21"/>
+        </w:rPr>
+        <w:t>"'"</w:t>
+      </w:r>
+    </w:p>
+    <w:p>
+      <w:pPr>
+        <w:pStyle w:val="Akapitzlist"/>
+        <w:shd w:val="clear" w:color="auto" w:fill="1E1E1E"/>
+        <w:spacing w:line="285" w:lineRule="atLeast"/>
+        <w:jc w:val="left"/>
+        <w:rPr>
+          <w:rFonts w:ascii="Consolas" w:eastAsia="Times New Roman" w:hAnsi="Consolas" w:cs="Times New Roman"/>
+          <w:color w:val="D4D4D4"/>
+          <w:sz w:val="21"/>
+          <w:szCs w:val="21"/>
+        </w:rPr>
+      </w:pPr>
+      <w:r>
+        <w:rPr>
+          <w:rFonts w:ascii="Consolas" w:eastAsia="Times New Roman" w:hAnsi="Consolas" w:cs="Times New Roman"/>
+          <w:color w:val="CE9178"/>
+          <w:sz w:val="21"/>
+          <w:szCs w:val="21"/>
+        </w:rPr>
+        <w:t>"""INSERT INTO jobs (</w:t>
+      </w:r>
+      <w:proofErr w:type="spellStart"/>
+      <w:r>
+        <w:rPr>
+          <w:rFonts w:ascii="Consolas" w:eastAsia="Times New Roman" w:hAnsi="Consolas" w:cs="Times New Roman"/>
+          <w:color w:val="CE9178"/>
+          <w:sz w:val="21"/>
+          <w:szCs w:val="21"/>
+        </w:rPr>
+        <w:t>user_created</w:t>
+      </w:r>
+      <w:proofErr w:type="spellEnd"/>
+      <w:r>
+        <w:rPr>
+          <w:rFonts w:ascii="Consolas" w:eastAsia="Times New Roman" w:hAnsi="Consolas" w:cs="Times New Roman"/>
+          <w:color w:val="CE9178"/>
+          <w:sz w:val="21"/>
+          <w:szCs w:val="21"/>
+        </w:rPr>
+        <w:t>, </w:t>
+      </w:r>
+      <w:proofErr w:type="spellStart"/>
+      <w:r>
+        <w:rPr>
+          <w:rFonts w:ascii="Consolas" w:eastAsia="Times New Roman" w:hAnsi="Consolas" w:cs="Times New Roman"/>
+          <w:color w:val="CE9178"/>
+          <w:sz w:val="21"/>
+          <w:szCs w:val="21"/>
+        </w:rPr>
+        <w:t>time_created</w:t>
+      </w:r>
+      <w:proofErr w:type="spellEnd"/>
+      <w:r>
+        <w:rPr>
+          <w:rFonts w:ascii="Consolas" w:eastAsia="Times New Roman" w:hAnsi="Consolas" w:cs="Times New Roman"/>
+          <w:color w:val="CE9178"/>
+          <w:sz w:val="21"/>
+          <w:szCs w:val="21"/>
+        </w:rPr>
+        <w:t>, </w:t>
+      </w:r>
+      <w:proofErr w:type="spellStart"/>
+      <w:r>
+        <w:rPr>
+          <w:rFonts w:ascii="Consolas" w:eastAsia="Times New Roman" w:hAnsi="Consolas" w:cs="Times New Roman"/>
+          <w:color w:val="CE9178"/>
+          <w:sz w:val="21"/>
+          <w:szCs w:val="21"/>
+        </w:rPr>
+        <w:t>job_name</w:t>
+      </w:r>
+      <w:proofErr w:type="spellEnd"/>
+      <w:r>
+        <w:rPr>
+          <w:rFonts w:ascii="Consolas" w:eastAsia="Times New Roman" w:hAnsi="Consolas" w:cs="Times New Roman"/>
+          <w:color w:val="CE9178"/>
+          <w:sz w:val="21"/>
+          <w:szCs w:val="21"/>
+        </w:rPr>
+        <w:t>)</w:t>
+      </w:r>
+    </w:p>
+    <w:p>
+      <w:pPr>
+        <w:pStyle w:val="Akapitzlist"/>
+        <w:shd w:val="clear" w:color="auto" w:fill="1E1E1E"/>
+        <w:spacing w:line="285" w:lineRule="atLeast"/>
+        <w:jc w:val="left"/>
+        <w:rPr>
+          <w:rFonts w:ascii="Consolas" w:eastAsia="Times New Roman" w:hAnsi="Consolas" w:cs="Times New Roman"/>
+          <w:color w:val="D4D4D4"/>
+          <w:sz w:val="21"/>
+          <w:szCs w:val="21"/>
+        </w:rPr>
+      </w:pPr>
+      <w:r>
+        <w:rPr>
+          <w:rFonts w:ascii="Consolas" w:eastAsia="Times New Roman" w:hAnsi="Consolas" w:cs="Times New Roman"/>
+          <w:color w:val="CE9178"/>
+          <w:sz w:val="21"/>
+          <w:szCs w:val="21"/>
+        </w:rPr>
+        <w:t>              VALUES ('"""</w:t>
+      </w:r>
+      <w:r>
+        <w:rPr>
+          <w:rFonts w:ascii="Consolas" w:eastAsia="Times New Roman" w:hAnsi="Consolas" w:cs="Times New Roman"/>
+          <w:color w:val="D4D4D4"/>
+          <w:sz w:val="21"/>
+          <w:szCs w:val="21"/>
+        </w:rPr>
+        <w:t>+</w:t>
+      </w:r>
+      <w:r>
+        <w:rPr>
+          <w:rFonts w:ascii="Consolas" w:eastAsia="Times New Roman" w:hAnsi="Consolas" w:cs="Times New Roman"/>
+          <w:color w:val="4EC9B0"/>
+          <w:sz w:val="21"/>
+          <w:szCs w:val="21"/>
+        </w:rPr>
+        <w:t>str</w:t>
+      </w:r>
+      <w:r>
+        <w:rPr>
+          <w:rFonts w:ascii="Consolas" w:eastAsia="Times New Roman" w:hAnsi="Consolas" w:cs="Times New Roman"/>
+          <w:color w:val="D4D4D4"/>
+          <w:sz w:val="21"/>
+          <w:szCs w:val="21"/>
+        </w:rPr>
+        <w:t>(userId)+</w:t>
+      </w:r>
+      <w:r>
+        <w:rPr>
+          <w:rFonts w:ascii="Consolas" w:eastAsia="Times New Roman" w:hAnsi="Consolas" w:cs="Times New Roman"/>
+          <w:color w:val="CE9178"/>
+          <w:sz w:val="21"/>
+          <w:szCs w:val="21"/>
+        </w:rPr>
+        <w:t>"', datetime('"</w:t>
+      </w:r>
+      <w:r>
+        <w:rPr>
+          <w:rFonts w:ascii="Consolas" w:eastAsia="Times New Roman" w:hAnsi="Consolas" w:cs="Times New Roman"/>
+          <w:color w:val="D4D4D4"/>
+          <w:sz w:val="21"/>
+          <w:szCs w:val="21"/>
+        </w:rPr>
+        <w:t>+timeCreated+</w:t>
+      </w:r>
+      <w:r>
+        <w:rPr>
+          <w:rFonts w:ascii="Consolas" w:eastAsia="Times New Roman" w:hAnsi="Consolas" w:cs="Times New Roman"/>
+          <w:color w:val="CE9178"/>
+          <w:sz w:val="21"/>
+          <w:szCs w:val="21"/>
+        </w:rPr>
+        <w:t>"'), '"</w:t>
+      </w:r>
+      <w:r>
+        <w:rPr>
+          <w:rFonts w:ascii="Consolas" w:eastAsia="Times New Roman" w:hAnsi="Consolas" w:cs="Times New Roman"/>
+          <w:color w:val="D4D4D4"/>
+          <w:sz w:val="21"/>
+          <w:szCs w:val="21"/>
+        </w:rPr>
+        <w:t>+</w:t>
+      </w:r>
+      <w:proofErr w:type="spellStart"/>
+      <w:r>
+        <w:rPr>
+          <w:rFonts w:ascii="Consolas" w:eastAsia="Times New Roman" w:hAnsi="Consolas" w:cs="Times New Roman"/>
+          <w:color w:val="D4D4D4"/>
+          <w:sz w:val="21"/>
+          <w:szCs w:val="21"/>
+        </w:rPr>
+        <w:t>jobName</w:t>
+      </w:r>
+      <w:proofErr w:type="spellEnd"/>
+      <w:r>
+        <w:rPr>
+          <w:rFonts w:ascii="Consolas" w:eastAsia="Times New Roman" w:hAnsi="Consolas" w:cs="Times New Roman"/>
+          <w:color w:val="D4D4D4"/>
+          <w:sz w:val="21"/>
+          <w:szCs w:val="21"/>
+        </w:rPr>
+        <w:t>+</w:t>
+      </w:r>
+      <w:r>
+        <w:rPr>
+          <w:rFonts w:ascii="Consolas" w:eastAsia="Times New Roman" w:hAnsi="Consolas" w:cs="Times New Roman"/>
+          <w:color w:val="CE9178"/>
+          <w:sz w:val="21"/>
+          <w:szCs w:val="21"/>
+        </w:rPr>
+        <w:t>"')"</w:t>
+      </w:r>
+    </w:p>
+    <w:p>
+      <w:pPr>
+        <w:pStyle w:val="Akapitzlist"/>
+        <w:numPr>
+          <w:ilvl w:val="2"/>
+          <w:numId w:val="1"/>
+        </w:numPr>
+      </w:pPr>
+      <w:r>
+        <w:t xml:space="preserve">Queries for creating requests liked to a given job </w:t>
+      </w:r>
+    </w:p>
+    <w:p>
+      <w:pPr>
+        <w:pStyle w:val="Akapitzlist"/>
+        <w:shd w:val="clear" w:color="auto" w:fill="1E1E1E"/>
+        <w:spacing w:line="285" w:lineRule="atLeast"/>
+        <w:jc w:val="left"/>
+        <w:rPr>
+          <w:rFonts w:ascii="Consolas" w:eastAsia="Times New Roman" w:hAnsi="Consolas" w:cs="Times New Roman"/>
+          <w:color w:val="D4D4D4"/>
+          <w:sz w:val="21"/>
+          <w:szCs w:val="21"/>
+        </w:rPr>
+      </w:pPr>
+      <w:r>
+        <w:rPr>
+          <w:rFonts w:ascii="Consolas" w:eastAsia="Times New Roman" w:hAnsi="Consolas" w:cs="Times New Roman"/>
+          <w:color w:val="CE9178"/>
+          <w:sz w:val="21"/>
+          <w:szCs w:val="21"/>
+        </w:rPr>
+        <w:t>"""INSERT INTO requests (</w:t>
+      </w:r>
+      <w:proofErr w:type="spellStart"/>
+      <w:r>
+        <w:rPr>
+          <w:rFonts w:ascii="Consolas" w:eastAsia="Times New Roman" w:hAnsi="Consolas" w:cs="Times New Roman"/>
+          <w:color w:val="CE9178"/>
+          <w:sz w:val="21"/>
+          <w:szCs w:val="21"/>
+        </w:rPr>
+        <w:t>job_id</w:t>
+      </w:r>
+      <w:proofErr w:type="spellEnd"/>
+      <w:r>
+        <w:rPr>
+          <w:rFonts w:ascii="Consolas" w:eastAsia="Times New Roman" w:hAnsi="Consolas" w:cs="Times New Roman"/>
+          <w:color w:val="CE9178"/>
+          <w:sz w:val="21"/>
+          <w:szCs w:val="21"/>
+        </w:rPr>
+        <w:t>, </w:t>
+      </w:r>
+      <w:proofErr w:type="spellStart"/>
+      <w:r>
+        <w:rPr>
+          <w:rFonts w:ascii="Consolas" w:eastAsia="Times New Roman" w:hAnsi="Consolas" w:cs="Times New Roman"/>
+          <w:color w:val="CE9178"/>
+          <w:sz w:val="21"/>
+          <w:szCs w:val="21"/>
+        </w:rPr>
+        <w:t>start_city</w:t>
+      </w:r>
+      <w:proofErr w:type="spellEnd"/>
+      <w:r>
+        <w:rPr>
+          <w:rFonts w:ascii="Consolas" w:eastAsia="Times New Roman" w:hAnsi="Consolas" w:cs="Times New Roman"/>
+          <w:color w:val="CE9178"/>
+          <w:sz w:val="21"/>
+          <w:szCs w:val="21"/>
+        </w:rPr>
+        <w:t>, </w:t>
+      </w:r>
+      <w:proofErr w:type="spellStart"/>
+      <w:r>
+        <w:rPr>
+          <w:rFonts w:ascii="Consolas" w:eastAsia="Times New Roman" w:hAnsi="Consolas" w:cs="Times New Roman"/>
+          <w:color w:val="CE9178"/>
+          <w:sz w:val="21"/>
+          <w:szCs w:val="21"/>
+        </w:rPr>
+        <w:t>end_city</w:t>
+      </w:r>
+      <w:proofErr w:type="spellEnd"/>
+      <w:r>
+        <w:rPr>
+          <w:rFonts w:ascii="Consolas" w:eastAsia="Times New Roman" w:hAnsi="Consolas" w:cs="Times New Roman"/>
+          <w:color w:val="CE9178"/>
+          <w:sz w:val="21"/>
+          <w:szCs w:val="21"/>
+        </w:rPr>
+        <w:t>, date)</w:t>
+      </w:r>
+    </w:p>
+    <w:p>
+      <w:pPr>
+        <w:pStyle w:val="Akapitzlist"/>
+        <w:shd w:val="clear" w:color="auto" w:fill="1E1E1E"/>
+        <w:spacing w:line="285" w:lineRule="atLeast"/>
+        <w:jc w:val="left"/>
+        <w:rPr>
+          <w:rFonts w:ascii="Consolas" w:eastAsia="Times New Roman" w:hAnsi="Consolas" w:cs="Times New Roman"/>
+          <w:color w:val="D4D4D4"/>
+          <w:sz w:val="21"/>
+          <w:szCs w:val="21"/>
+        </w:rPr>
+      </w:pPr>
+      <w:r>
+        <w:rPr>
+          <w:rFonts w:ascii="Consolas" w:eastAsia="Times New Roman" w:hAnsi="Consolas" w:cs="Times New Roman"/>
+          <w:color w:val="CE9178"/>
+          <w:sz w:val="21"/>
+          <w:szCs w:val="21"/>
+        </w:rPr>
+        <w:t>    VALUES (' """</w:t>
+      </w:r>
+      <w:r>
+        <w:rPr>
+          <w:rFonts w:ascii="Consolas" w:eastAsia="Times New Roman" w:hAnsi="Consolas" w:cs="Times New Roman"/>
+          <w:color w:val="D4D4D4"/>
+          <w:sz w:val="21"/>
+          <w:szCs w:val="21"/>
+        </w:rPr>
+        <w:t>+</w:t>
+      </w:r>
+      <w:r>
+        <w:rPr>
+          <w:rFonts w:ascii="Consolas" w:eastAsia="Times New Roman" w:hAnsi="Consolas" w:cs="Times New Roman"/>
+          <w:color w:val="4EC9B0"/>
+          <w:sz w:val="21"/>
+          <w:szCs w:val="21"/>
+        </w:rPr>
+        <w:t>str</w:t>
+      </w:r>
+      <w:r>
+        <w:rPr>
+          <w:rFonts w:ascii="Consolas" w:eastAsia="Times New Roman" w:hAnsi="Consolas" w:cs="Times New Roman"/>
+          <w:color w:val="D4D4D4"/>
+          <w:sz w:val="21"/>
+          <w:szCs w:val="21"/>
+        </w:rPr>
+        <w:t>(jobId)+</w:t>
+      </w:r>
+      <w:r>
+        <w:rPr>
+          <w:rFonts w:ascii="Consolas" w:eastAsia="Times New Roman" w:hAnsi="Consolas" w:cs="Times New Roman"/>
+          <w:color w:val="CE9178"/>
+          <w:sz w:val="21"/>
+          <w:szCs w:val="21"/>
+        </w:rPr>
+        <w:t>" ', '"</w:t>
+      </w:r>
+      <w:r>
+        <w:rPr>
+          <w:rFonts w:ascii="Consolas" w:eastAsia="Times New Roman" w:hAnsi="Consolas" w:cs="Times New Roman"/>
+          <w:color w:val="D4D4D4"/>
+          <w:sz w:val="21"/>
+          <w:szCs w:val="21"/>
+        </w:rPr>
+        <w:t>+</w:t>
+      </w:r>
+      <w:r>
+        <w:rPr>
+          <w:rFonts w:ascii="Consolas" w:eastAsia="Times New Roman" w:hAnsi="Consolas" w:cs="Times New Roman"/>
+          <w:color w:val="4EC9B0"/>
+          <w:sz w:val="21"/>
+          <w:szCs w:val="21"/>
+        </w:rPr>
+        <w:t>str</w:t>
+      </w:r>
+      <w:r>
+        <w:rPr>
+          <w:rFonts w:ascii="Consolas" w:eastAsia="Times New Roman" w:hAnsi="Consolas" w:cs="Times New Roman"/>
+          <w:color w:val="D4D4D4"/>
+          <w:sz w:val="21"/>
+          <w:szCs w:val="21"/>
+        </w:rPr>
+        <w:t>(startCity)+</w:t>
+      </w:r>
+      <w:r>
+        <w:rPr>
+          <w:rFonts w:ascii="Consolas" w:eastAsia="Times New Roman" w:hAnsi="Consolas" w:cs="Times New Roman"/>
+          <w:color w:val="CE9178"/>
+          <w:sz w:val="21"/>
+          <w:szCs w:val="21"/>
+        </w:rPr>
+        <w:t>"', '"</w:t>
+      </w:r>
+      <w:r>
+        <w:rPr>
+          <w:rFonts w:ascii="Consolas" w:eastAsia="Times New Roman" w:hAnsi="Consolas" w:cs="Times New Roman"/>
+          <w:color w:val="D4D4D4"/>
+          <w:sz w:val="21"/>
+          <w:szCs w:val="21"/>
+        </w:rPr>
+        <w:t>+</w:t>
+      </w:r>
+      <w:r>
+        <w:rPr>
+          <w:rFonts w:ascii="Consolas" w:eastAsia="Times New Roman" w:hAnsi="Consolas" w:cs="Times New Roman"/>
+          <w:color w:val="4EC9B0"/>
+          <w:sz w:val="21"/>
+          <w:szCs w:val="21"/>
+        </w:rPr>
+        <w:t>str</w:t>
+      </w:r>
+      <w:r>
+        <w:rPr>
+          <w:rFonts w:ascii="Consolas" w:eastAsia="Times New Roman" w:hAnsi="Consolas" w:cs="Times New Roman"/>
+          <w:color w:val="D4D4D4"/>
+          <w:sz w:val="21"/>
+          <w:szCs w:val="21"/>
+        </w:rPr>
+        <w:t>(endCity)+</w:t>
+      </w:r>
+      <w:r>
+        <w:rPr>
+          <w:rFonts w:ascii="Consolas" w:eastAsia="Times New Roman" w:hAnsi="Consolas" w:cs="Times New Roman"/>
+          <w:color w:val="CE9178"/>
+          <w:sz w:val="21"/>
+          <w:szCs w:val="21"/>
+        </w:rPr>
+        <w:t>"', date('"</w:t>
+      </w:r>
+      <w:r>
+        <w:rPr>
+          <w:rFonts w:ascii="Consolas" w:eastAsia="Times New Roman" w:hAnsi="Consolas" w:cs="Times New Roman"/>
+          <w:color w:val="D4D4D4"/>
+          <w:sz w:val="21"/>
+          <w:szCs w:val="21"/>
+        </w:rPr>
+        <w:t>+timeList[i]+</w:t>
+      </w:r>
+      <w:r>
+        <w:rPr>
+          <w:rFonts w:ascii="Consolas" w:eastAsia="Times New Roman" w:hAnsi="Consolas" w:cs="Times New Roman"/>
+          <w:color w:val="CE9178"/>
+          <w:sz w:val="21"/>
+          <w:szCs w:val="21"/>
+        </w:rPr>
+        <w:t>"'))"</w:t>
+      </w:r>
+      <w:r>
+        <w:rPr>
+          <w:rFonts w:ascii="Consolas" w:eastAsia="Times New Roman" w:hAnsi="Consolas" w:cs="Times New Roman"/>
+          <w:color w:val="D4D4D4"/>
+          <w:sz w:val="21"/>
+          <w:szCs w:val="21"/>
+        </w:rPr>
+        <w:t>)</w:t>
+      </w:r>
+    </w:p>
+    <w:p>
+      <w:pPr>
+        <w:pStyle w:val="Akapitzlist"/>
+        <w:shd w:val="clear" w:color="auto" w:fill="1E1E1E"/>
+        <w:spacing w:line="285" w:lineRule="atLeast"/>
+        <w:jc w:val="left"/>
+        <w:rPr>
+          <w:rFonts w:ascii="Consolas" w:eastAsia="Times New Roman" w:hAnsi="Consolas" w:cs="Times New Roman"/>
+          <w:color w:val="D4D4D4"/>
+          <w:sz w:val="21"/>
+          <w:szCs w:val="21"/>
+        </w:rPr>
+      </w:pPr>
+      <w:r>
+        <w:rPr>
+          <w:rFonts w:ascii="Consolas" w:eastAsia="Times New Roman" w:hAnsi="Consolas" w:cs="Times New Roman"/>
+          <w:color w:val="D4D4D4"/>
+          <w:sz w:val="21"/>
+          <w:szCs w:val="21"/>
+        </w:rPr>
+        <w:t> </w:t>
+      </w:r>
+    </w:p>
+    <w:p>
+      <w:pPr>
+        <w:pStyle w:val="Akapitzlist"/>
+        <w:numPr>
+          <w:ilvl w:val="2"/>
+          <w:numId w:val="1"/>
+        </w:numPr>
+      </w:pPr>
+      <w:r>
+        <w:t xml:space="preserve">select records from the results table, that are assigned to the chosen job name (accessed from jobs table), with detailed information about working/weekend days (from table </w:t>
+      </w:r>
+      <w:proofErr w:type="spellStart"/>
+      <w:r>
+        <w:t>working_days</w:t>
+      </w:r>
+      <w:proofErr w:type="spellEnd"/>
+      <w:r>
+        <w:t>) and destination cities (from table cities), including the information about price per one kilometer at this route (calculated from distance table)</w:t>
+      </w:r>
+      <w:r>
+        <w:t xml:space="preserve"> - this select will require joining tables: jobs, results, </w:t>
+      </w:r>
+      <w:proofErr w:type="spellStart"/>
+      <w:r>
+        <w:t>working_days</w:t>
+      </w:r>
+      <w:proofErr w:type="spellEnd"/>
+      <w:r>
+        <w:t xml:space="preserve">, cities and distances) – triple join.  </w:t>
+      </w:r>
+    </w:p>
+    <w:p>
+      <w:pPr>
+        <w:pStyle w:val="Akapitzlist"/>
+        <w:shd w:val="clear" w:color="auto" w:fill="1E1E1E"/>
+        <w:spacing w:line="285" w:lineRule="atLeast"/>
+        <w:jc w:val="left"/>
+        <w:rPr>
+          <w:rFonts w:ascii="Consolas" w:eastAsia="Times New Roman" w:hAnsi="Consolas" w:cs="Times New Roman"/>
+          <w:color w:val="D4D4D4"/>
+          <w:sz w:val="21"/>
+          <w:szCs w:val="21"/>
+        </w:rPr>
+      </w:pPr>
+      <w:r>
+        <w:rPr>
+          <w:rFonts w:ascii="Consolas" w:eastAsia="Times New Roman" w:hAnsi="Consolas" w:cs="Times New Roman"/>
+          <w:color w:val="CE9178"/>
+          <w:sz w:val="21"/>
+          <w:szCs w:val="21"/>
+        </w:rPr>
+        <w:t>''' SELECT </w:t>
+      </w:r>
+    </w:p>
+    <w:p>
+      <w:pPr>
+        <w:pStyle w:val="Akapitzlist"/>
+        <w:shd w:val="clear" w:color="auto" w:fill="1E1E1E"/>
+        <w:spacing w:line="285" w:lineRule="atLeast"/>
+        <w:jc w:val="left"/>
+        <w:rPr>
+          <w:rFonts w:ascii="Consolas" w:eastAsia="Times New Roman" w:hAnsi="Consolas" w:cs="Times New Roman"/>
+          <w:color w:val="D4D4D4"/>
+          <w:sz w:val="21"/>
+          <w:szCs w:val="21"/>
+        </w:rPr>
+      </w:pPr>
+      <w:r>
+        <w:rPr>
+          <w:rFonts w:ascii="Consolas" w:eastAsia="Times New Roman" w:hAnsi="Consolas" w:cs="Times New Roman"/>
+          <w:color w:val="CE9178"/>
+          <w:sz w:val="21"/>
+          <w:szCs w:val="21"/>
+        </w:rPr>
+        <w:t xml:space="preserve"> </w:t>
+      </w:r>
+      <w:r>
+        <w:rPr>
+          <w:rFonts w:ascii="Consolas" w:eastAsia="Times New Roman" w:hAnsi="Consolas" w:cs="Times New Roman"/>
+          <w:color w:val="CE9178"/>
+          <w:sz w:val="21"/>
+          <w:szCs w:val="21"/>
+        </w:rPr>
+        <w:t>  </w:t>
+      </w:r>
+      <w:proofErr w:type="spellStart"/>
+      <w:r>
+        <w:rPr>
+          <w:rFonts w:ascii="Consolas" w:eastAsia="Times New Roman" w:hAnsi="Consolas" w:cs="Times New Roman"/>
+          <w:color w:val="CE9178"/>
+          <w:sz w:val="21"/>
+          <w:szCs w:val="21"/>
+        </w:rPr>
+        <w:t>dep.city_name</w:t>
+      </w:r>
+      <w:proofErr w:type="spellEnd"/>
+      <w:r>
+        <w:rPr>
+          <w:rFonts w:ascii="Consolas" w:eastAsia="Times New Roman" w:hAnsi="Consolas" w:cs="Times New Roman"/>
+          <w:color w:val="CE9178"/>
+          <w:sz w:val="21"/>
+          <w:szCs w:val="21"/>
+        </w:rPr>
+        <w:t> as </w:t>
+      </w:r>
+      <w:proofErr w:type="spellStart"/>
+      <w:r>
+        <w:rPr>
+          <w:rFonts w:ascii="Consolas" w:eastAsia="Times New Roman" w:hAnsi="Consolas" w:cs="Times New Roman"/>
+          <w:color w:val="CE9178"/>
+          <w:sz w:val="21"/>
+          <w:szCs w:val="21"/>
+        </w:rPr>
+        <w:t>departure_city</w:t>
+      </w:r>
+      <w:proofErr w:type="spellEnd"/>
+      <w:r>
+        <w:rPr>
+          <w:rFonts w:ascii="Consolas" w:eastAsia="Times New Roman" w:hAnsi="Consolas" w:cs="Times New Roman"/>
+          <w:color w:val="CE9178"/>
+          <w:sz w:val="21"/>
+          <w:szCs w:val="21"/>
+        </w:rPr>
+        <w:t>,</w:t>
+      </w:r>
+    </w:p>
+    <w:p>
+      <w:pPr>
+        <w:pStyle w:val="Akapitzlist"/>
+        <w:shd w:val="clear" w:color="auto" w:fill="1E1E1E"/>
+        <w:spacing w:line="285" w:lineRule="atLeast"/>
+        <w:jc w:val="left"/>
+        <w:rPr>
+          <w:rFonts w:ascii="Consolas" w:eastAsia="Times New Roman" w:hAnsi="Consolas" w:cs="Times New Roman"/>
+          <w:color w:val="D4D4D4"/>
+          <w:sz w:val="21"/>
+          <w:szCs w:val="21"/>
+        </w:rPr>
+      </w:pPr>
+      <w:r>
+        <w:rPr>
+          <w:rFonts w:ascii="Consolas" w:eastAsia="Times New Roman" w:hAnsi="Consolas" w:cs="Times New Roman"/>
+          <w:color w:val="CE9178"/>
+          <w:sz w:val="21"/>
+          <w:szCs w:val="21"/>
+        </w:rPr>
+        <w:t xml:space="preserve"> </w:t>
+      </w:r>
+      <w:r>
+        <w:rPr>
+          <w:rFonts w:ascii="Consolas" w:eastAsia="Times New Roman" w:hAnsi="Consolas" w:cs="Times New Roman"/>
+          <w:color w:val="CE9178"/>
+          <w:sz w:val="21"/>
+          <w:szCs w:val="21"/>
+        </w:rPr>
+        <w:t>  </w:t>
+      </w:r>
+      <w:proofErr w:type="spellStart"/>
+      <w:r>
+        <w:rPr>
+          <w:rFonts w:ascii="Consolas" w:eastAsia="Times New Roman" w:hAnsi="Consolas" w:cs="Times New Roman"/>
+          <w:color w:val="CE9178"/>
+          <w:sz w:val="21"/>
+          <w:szCs w:val="21"/>
+        </w:rPr>
+        <w:t>arr.city_name</w:t>
+      </w:r>
+      <w:proofErr w:type="spellEnd"/>
+      <w:r>
+        <w:rPr>
+          <w:rFonts w:ascii="Consolas" w:eastAsia="Times New Roman" w:hAnsi="Consolas" w:cs="Times New Roman"/>
+          <w:color w:val="CE9178"/>
+          <w:sz w:val="21"/>
+          <w:szCs w:val="21"/>
+        </w:rPr>
+        <w:t> as </w:t>
+      </w:r>
+      <w:proofErr w:type="spellStart"/>
+      <w:r>
+        <w:rPr>
+          <w:rFonts w:ascii="Consolas" w:eastAsia="Times New Roman" w:hAnsi="Consolas" w:cs="Times New Roman"/>
+          <w:color w:val="CE9178"/>
+          <w:sz w:val="21"/>
+          <w:szCs w:val="21"/>
+        </w:rPr>
+        <w:t>arrival_city</w:t>
+      </w:r>
+      <w:proofErr w:type="spellEnd"/>
+      <w:r>
+        <w:rPr>
+          <w:rFonts w:ascii="Consolas" w:eastAsia="Times New Roman" w:hAnsi="Consolas" w:cs="Times New Roman"/>
+          <w:color w:val="CE9178"/>
+          <w:sz w:val="21"/>
+          <w:szCs w:val="21"/>
+        </w:rPr>
+        <w:t>,</w:t>
+      </w:r>
+    </w:p>
+    <w:p>
+      <w:pPr>
+        <w:pStyle w:val="Akapitzlist"/>
+        <w:shd w:val="clear" w:color="auto" w:fill="1E1E1E"/>
+        <w:spacing w:line="285" w:lineRule="atLeast"/>
+        <w:jc w:val="left"/>
+        <w:rPr>
+          <w:rFonts w:ascii="Consolas" w:eastAsia="Times New Roman" w:hAnsi="Consolas" w:cs="Times New Roman"/>
+          <w:color w:val="D4D4D4"/>
+          <w:sz w:val="21"/>
+          <w:szCs w:val="21"/>
+        </w:rPr>
+      </w:pPr>
+      <w:r>
+        <w:rPr>
+          <w:rFonts w:ascii="Consolas" w:eastAsia="Times New Roman" w:hAnsi="Consolas" w:cs="Times New Roman"/>
+          <w:color w:val="CE9178"/>
+          <w:sz w:val="21"/>
+          <w:szCs w:val="21"/>
+        </w:rPr>
+        <w:t>   strftime("</w:t>
+      </w:r>
+      <w:r>
+        <w:rPr>
+          <w:rFonts w:ascii="Consolas" w:eastAsia="Times New Roman" w:hAnsi="Consolas" w:cs="Times New Roman"/>
+          <w:color w:val="569CD6"/>
+          <w:sz w:val="21"/>
+          <w:szCs w:val="21"/>
+        </w:rPr>
+        <w:t>%d</w:t>
+      </w:r>
+      <w:r>
+        <w:rPr>
+          <w:rFonts w:ascii="Consolas" w:eastAsia="Times New Roman" w:hAnsi="Consolas" w:cs="Times New Roman"/>
+          <w:color w:val="CE9178"/>
+          <w:sz w:val="21"/>
+          <w:szCs w:val="21"/>
+        </w:rPr>
+        <w:t>.%m.%Y", res.departure_datetime) as departure_date,</w:t>
+      </w:r>
+    </w:p>
+    <w:p>
+      <w:pPr>
+        <w:pStyle w:val="Akapitzlist"/>
+        <w:shd w:val="clear" w:color="auto" w:fill="1E1E1E"/>
+        <w:spacing w:line="285" w:lineRule="atLeast"/>
+        <w:jc w:val="left"/>
+        <w:rPr>
+          <w:rFonts w:ascii="Consolas" w:eastAsia="Times New Roman" w:hAnsi="Consolas" w:cs="Times New Roman"/>
+          <w:color w:val="D4D4D4"/>
+          <w:sz w:val="21"/>
+          <w:szCs w:val="21"/>
+        </w:rPr>
+      </w:pPr>
+      <w:r>
+        <w:rPr>
+          <w:rFonts w:ascii="Consolas" w:eastAsia="Times New Roman" w:hAnsi="Consolas" w:cs="Times New Roman"/>
+          <w:color w:val="CE9178"/>
+          <w:sz w:val="21"/>
+          <w:szCs w:val="21"/>
+        </w:rPr>
+        <w:t xml:space="preserve"> </w:t>
+      </w:r>
+      <w:r>
+        <w:rPr>
+          <w:rFonts w:ascii="Consolas" w:eastAsia="Times New Roman" w:hAnsi="Consolas" w:cs="Times New Roman"/>
+          <w:color w:val="CE9178"/>
+          <w:sz w:val="21"/>
+          <w:szCs w:val="21"/>
+        </w:rPr>
+        <w:t>  strftime("%H:%M", res.departure_datetime) as departure_time,</w:t>
+      </w:r>
+    </w:p>
+    <w:p>
+      <w:pPr>
+        <w:pStyle w:val="Akapitzlist"/>
+        <w:shd w:val="clear" w:color="auto" w:fill="1E1E1E"/>
+        <w:spacing w:line="285" w:lineRule="atLeast"/>
+        <w:jc w:val="left"/>
+        <w:rPr>
+          <w:rFonts w:ascii="Consolas" w:eastAsia="Times New Roman" w:hAnsi="Consolas" w:cs="Times New Roman"/>
+          <w:color w:val="D4D4D4"/>
+          <w:sz w:val="21"/>
+          <w:szCs w:val="21"/>
+        </w:rPr>
+      </w:pPr>
+      <w:r>
+        <w:rPr>
+          <w:rFonts w:ascii="Consolas" w:eastAsia="Times New Roman" w:hAnsi="Consolas" w:cs="Times New Roman"/>
+          <w:color w:val="CE9178"/>
+          <w:sz w:val="21"/>
+          <w:szCs w:val="21"/>
+        </w:rPr>
+        <w:t>   </w:t>
+      </w:r>
+      <w:proofErr w:type="spellStart"/>
+      <w:r>
+        <w:rPr>
+          <w:rFonts w:ascii="Consolas" w:eastAsia="Times New Roman" w:hAnsi="Consolas" w:cs="Times New Roman"/>
+          <w:color w:val="CE9178"/>
+          <w:sz w:val="21"/>
+          <w:szCs w:val="21"/>
+        </w:rPr>
+        <w:t>strftime</w:t>
+      </w:r>
+      <w:proofErr w:type="spellEnd"/>
+      <w:r>
+        <w:rPr>
+          <w:rFonts w:ascii="Consolas" w:eastAsia="Times New Roman" w:hAnsi="Consolas" w:cs="Times New Roman"/>
+          <w:color w:val="CE9178"/>
+          <w:sz w:val="21"/>
+          <w:szCs w:val="21"/>
+        </w:rPr>
+        <w:t>("%H:%M", </w:t>
+      </w:r>
+      <w:proofErr w:type="spellStart"/>
+      <w:r>
+        <w:rPr>
+          <w:rFonts w:ascii="Consolas" w:eastAsia="Times New Roman" w:hAnsi="Consolas" w:cs="Times New Roman"/>
+          <w:color w:val="CE9178"/>
+          <w:sz w:val="21"/>
+          <w:szCs w:val="21"/>
+        </w:rPr>
+        <w:t>res.arrival_datetime</w:t>
+      </w:r>
+      <w:proofErr w:type="spellEnd"/>
+      <w:r>
+        <w:rPr>
+          <w:rFonts w:ascii="Consolas" w:eastAsia="Times New Roman" w:hAnsi="Consolas" w:cs="Times New Roman"/>
+          <w:color w:val="CE9178"/>
+          <w:sz w:val="21"/>
+          <w:szCs w:val="21"/>
+        </w:rPr>
+        <w:t>) as </w:t>
+      </w:r>
+      <w:proofErr w:type="spellStart"/>
+      <w:r>
+        <w:rPr>
+          <w:rFonts w:ascii="Consolas" w:eastAsia="Times New Roman" w:hAnsi="Consolas" w:cs="Times New Roman"/>
+          <w:color w:val="CE9178"/>
+          <w:sz w:val="21"/>
+          <w:szCs w:val="21"/>
+        </w:rPr>
+        <w:t>arrival_time</w:t>
+      </w:r>
+      <w:proofErr w:type="spellEnd"/>
+      <w:r>
+        <w:rPr>
+          <w:rFonts w:ascii="Consolas" w:eastAsia="Times New Roman" w:hAnsi="Consolas" w:cs="Times New Roman"/>
+          <w:color w:val="CE9178"/>
+          <w:sz w:val="21"/>
+          <w:szCs w:val="21"/>
+        </w:rPr>
+        <w:t>,</w:t>
+      </w:r>
+    </w:p>
+    <w:p>
+      <w:pPr>
+        <w:pStyle w:val="Akapitzlist"/>
+        <w:shd w:val="clear" w:color="auto" w:fill="1E1E1E"/>
+        <w:spacing w:line="285" w:lineRule="atLeast"/>
+        <w:jc w:val="left"/>
+        <w:rPr>
+          <w:rFonts w:ascii="Consolas" w:eastAsia="Times New Roman" w:hAnsi="Consolas" w:cs="Times New Roman"/>
+          <w:color w:val="D4D4D4"/>
+          <w:sz w:val="21"/>
+          <w:szCs w:val="21"/>
+        </w:rPr>
+      </w:pPr>
+      <w:r>
+        <w:rPr>
+          <w:rFonts w:ascii="Consolas" w:eastAsia="Times New Roman" w:hAnsi="Consolas" w:cs="Times New Roman"/>
+          <w:color w:val="CE9178"/>
+          <w:sz w:val="21"/>
+          <w:szCs w:val="21"/>
+        </w:rPr>
+        <w:t>   </w:t>
+      </w:r>
+      <w:proofErr w:type="spellStart"/>
+      <w:r>
+        <w:rPr>
+          <w:rFonts w:ascii="Consolas" w:eastAsia="Times New Roman" w:hAnsi="Consolas" w:cs="Times New Roman"/>
+          <w:color w:val="CE9178"/>
+          <w:sz w:val="21"/>
+          <w:szCs w:val="21"/>
+        </w:rPr>
+        <w:t>res.price</w:t>
+      </w:r>
+      <w:proofErr w:type="spellEnd"/>
+      <w:r>
+        <w:rPr>
+          <w:rFonts w:ascii="Consolas" w:eastAsia="Times New Roman" w:hAnsi="Consolas" w:cs="Times New Roman"/>
+          <w:color w:val="CE9178"/>
+          <w:sz w:val="21"/>
+          <w:szCs w:val="21"/>
+        </w:rPr>
+        <w:t> as price,</w:t>
+      </w:r>
+    </w:p>
+    <w:p>
+      <w:pPr>
+        <w:pStyle w:val="Akapitzlist"/>
+        <w:shd w:val="clear" w:color="auto" w:fill="1E1E1E"/>
+        <w:spacing w:line="285" w:lineRule="atLeast"/>
+        <w:jc w:val="left"/>
+        <w:rPr>
+          <w:rFonts w:ascii="Consolas" w:eastAsia="Times New Roman" w:hAnsi="Consolas" w:cs="Times New Roman"/>
+          <w:color w:val="D4D4D4"/>
+          <w:sz w:val="21"/>
+          <w:szCs w:val="21"/>
+        </w:rPr>
+      </w:pPr>
+      <w:r>
+        <w:rPr>
+          <w:rFonts w:ascii="Consolas" w:eastAsia="Times New Roman" w:hAnsi="Consolas" w:cs="Times New Roman"/>
+          <w:color w:val="CE9178"/>
+          <w:sz w:val="21"/>
+          <w:szCs w:val="21"/>
+        </w:rPr>
+        <w:t>   round(</w:t>
+      </w:r>
+      <w:proofErr w:type="spellStart"/>
+      <w:r>
+        <w:rPr>
+          <w:rFonts w:ascii="Consolas" w:eastAsia="Times New Roman" w:hAnsi="Consolas" w:cs="Times New Roman"/>
+          <w:color w:val="CE9178"/>
+          <w:sz w:val="21"/>
+          <w:szCs w:val="21"/>
+        </w:rPr>
+        <w:t>res.price</w:t>
+      </w:r>
+      <w:proofErr w:type="spellEnd"/>
+      <w:r>
+        <w:rPr>
+          <w:rFonts w:ascii="Consolas" w:eastAsia="Times New Roman" w:hAnsi="Consolas" w:cs="Times New Roman"/>
+          <w:color w:val="CE9178"/>
+          <w:sz w:val="21"/>
+          <w:szCs w:val="21"/>
+        </w:rPr>
+        <w:t>/dis.distance,4) as </w:t>
+      </w:r>
+      <w:proofErr w:type="spellStart"/>
+      <w:r>
+        <w:rPr>
+          <w:rFonts w:ascii="Consolas" w:eastAsia="Times New Roman" w:hAnsi="Consolas" w:cs="Times New Roman"/>
+          <w:color w:val="CE9178"/>
+          <w:sz w:val="21"/>
+          <w:szCs w:val="21"/>
+        </w:rPr>
+        <w:t>price_per_km</w:t>
+      </w:r>
+      <w:proofErr w:type="spellEnd"/>
+      <w:r>
+        <w:rPr>
+          <w:rFonts w:ascii="Consolas" w:eastAsia="Times New Roman" w:hAnsi="Consolas" w:cs="Times New Roman"/>
+          <w:color w:val="CE9178"/>
+          <w:sz w:val="21"/>
+          <w:szCs w:val="21"/>
+        </w:rPr>
+        <w:t>,</w:t>
+      </w:r>
+    </w:p>
+    <w:p>
+      <w:pPr>
+        <w:pStyle w:val="Akapitzlist"/>
+        <w:shd w:val="clear" w:color="auto" w:fill="1E1E1E"/>
+        <w:spacing w:line="285" w:lineRule="atLeast"/>
+        <w:jc w:val="left"/>
+        <w:rPr>
+          <w:rFonts w:ascii="Consolas" w:eastAsia="Times New Roman" w:hAnsi="Consolas" w:cs="Times New Roman"/>
+          <w:color w:val="D4D4D4"/>
+          <w:sz w:val="21"/>
+          <w:szCs w:val="21"/>
+        </w:rPr>
+      </w:pPr>
+      <w:r>
+        <w:rPr>
+          <w:rFonts w:ascii="Consolas" w:eastAsia="Times New Roman" w:hAnsi="Consolas" w:cs="Times New Roman"/>
+          <w:color w:val="CE9178"/>
+          <w:sz w:val="21"/>
+          <w:szCs w:val="21"/>
+        </w:rPr>
+        <w:t>   </w:t>
+      </w:r>
+      <w:proofErr w:type="spellStart"/>
+      <w:r>
+        <w:rPr>
+          <w:rFonts w:ascii="Consolas" w:eastAsia="Times New Roman" w:hAnsi="Consolas" w:cs="Times New Roman"/>
+          <w:color w:val="CE9178"/>
+          <w:sz w:val="21"/>
+          <w:szCs w:val="21"/>
+        </w:rPr>
+        <w:t>res.fully_booked</w:t>
+      </w:r>
+      <w:proofErr w:type="spellEnd"/>
+      <w:r>
+        <w:rPr>
+          <w:rFonts w:ascii="Consolas" w:eastAsia="Times New Roman" w:hAnsi="Consolas" w:cs="Times New Roman"/>
+          <w:color w:val="CE9178"/>
+          <w:sz w:val="21"/>
+          <w:szCs w:val="21"/>
+        </w:rPr>
+        <w:t> as </w:t>
+      </w:r>
+      <w:proofErr w:type="spellStart"/>
+      <w:r>
+        <w:rPr>
+          <w:rFonts w:ascii="Consolas" w:eastAsia="Times New Roman" w:hAnsi="Consolas" w:cs="Times New Roman"/>
+          <w:color w:val="CE9178"/>
+          <w:sz w:val="21"/>
+          <w:szCs w:val="21"/>
+        </w:rPr>
+        <w:t>fully_booked</w:t>
+      </w:r>
+      <w:proofErr w:type="spellEnd"/>
+      <w:r>
+        <w:rPr>
+          <w:rFonts w:ascii="Consolas" w:eastAsia="Times New Roman" w:hAnsi="Consolas" w:cs="Times New Roman"/>
+          <w:color w:val="CE9178"/>
+          <w:sz w:val="21"/>
+          <w:szCs w:val="21"/>
+        </w:rPr>
+        <w:t>, </w:t>
+      </w:r>
+    </w:p>
+    <w:p>
+      <w:pPr>
+        <w:pStyle w:val="Akapitzlist"/>
+        <w:shd w:val="clear" w:color="auto" w:fill="1E1E1E"/>
+        <w:spacing w:line="285" w:lineRule="atLeast"/>
+        <w:jc w:val="left"/>
+        <w:rPr>
+          <w:rFonts w:ascii="Consolas" w:eastAsia="Times New Roman" w:hAnsi="Consolas" w:cs="Times New Roman"/>
+          <w:color w:val="D4D4D4"/>
+          <w:sz w:val="21"/>
+          <w:szCs w:val="21"/>
+        </w:rPr>
+      </w:pPr>
+      <w:r>
+        <w:rPr>
+          <w:rFonts w:ascii="Consolas" w:eastAsia="Times New Roman" w:hAnsi="Consolas" w:cs="Times New Roman"/>
+          <w:color w:val="CE9178"/>
+          <w:sz w:val="21"/>
+          <w:szCs w:val="21"/>
+        </w:rPr>
+        <w:t>   strftime("</w:t>
+      </w:r>
+      <w:r>
+        <w:rPr>
+          <w:rFonts w:ascii="Consolas" w:eastAsia="Times New Roman" w:hAnsi="Consolas" w:cs="Times New Roman"/>
+          <w:color w:val="569CD6"/>
+          <w:sz w:val="21"/>
+          <w:szCs w:val="21"/>
+        </w:rPr>
+        <w:t>%d</w:t>
+      </w:r>
+      <w:r>
+        <w:rPr>
+          <w:rFonts w:ascii="Consolas" w:eastAsia="Times New Roman" w:hAnsi="Consolas" w:cs="Times New Roman"/>
+          <w:color w:val="CE9178"/>
+          <w:sz w:val="21"/>
+          <w:szCs w:val="21"/>
+        </w:rPr>
+        <w:t>.%m.%Y (%H:%M)", res.time_created) as date_obtained</w:t>
+      </w:r>
+    </w:p>
+    <w:p>
+      <w:pPr>
+        <w:pStyle w:val="Akapitzlist"/>
+        <w:shd w:val="clear" w:color="auto" w:fill="1E1E1E"/>
+        <w:spacing w:line="285" w:lineRule="atLeast"/>
+        <w:jc w:val="left"/>
+        <w:rPr>
+          <w:rFonts w:ascii="Consolas" w:eastAsia="Times New Roman" w:hAnsi="Consolas" w:cs="Times New Roman"/>
+          <w:color w:val="D4D4D4"/>
+          <w:sz w:val="21"/>
+          <w:szCs w:val="21"/>
+        </w:rPr>
+      </w:pPr>
+      <w:r>
+        <w:rPr>
+          <w:rFonts w:ascii="Consolas" w:eastAsia="Times New Roman" w:hAnsi="Consolas" w:cs="Times New Roman"/>
+          <w:color w:val="CE9178"/>
+          <w:sz w:val="21"/>
+          <w:szCs w:val="21"/>
+        </w:rPr>
+        <w:t>     FROM requests r</w:t>
+      </w:r>
+    </w:p>
+    <w:p>
+      <w:pPr>
+        <w:pStyle w:val="Akapitzlist"/>
+        <w:shd w:val="clear" w:color="auto" w:fill="1E1E1E"/>
+        <w:spacing w:line="285" w:lineRule="atLeast"/>
+        <w:jc w:val="left"/>
+        <w:rPr>
+          <w:rFonts w:ascii="Consolas" w:eastAsia="Times New Roman" w:hAnsi="Consolas" w:cs="Times New Roman"/>
+          <w:color w:val="D4D4D4"/>
+          <w:sz w:val="21"/>
+          <w:szCs w:val="21"/>
+        </w:rPr>
+      </w:pPr>
+      <w:r>
+        <w:rPr>
+          <w:rFonts w:ascii="Consolas" w:eastAsia="Times New Roman" w:hAnsi="Consolas" w:cs="Times New Roman"/>
+          <w:color w:val="CE9178"/>
+          <w:sz w:val="21"/>
+          <w:szCs w:val="21"/>
+        </w:rPr>
+        <w:t>     JOIN results res ON r.request_id = res.request_id AND r.job_id = ?</w:t>
+      </w:r>
+    </w:p>
+    <w:p>
+      <w:pPr>
+        <w:pStyle w:val="Akapitzlist"/>
+        <w:shd w:val="clear" w:color="auto" w:fill="1E1E1E"/>
+        <w:spacing w:line="285" w:lineRule="atLeast"/>
+        <w:jc w:val="left"/>
+        <w:rPr>
+          <w:rFonts w:ascii="Consolas" w:eastAsia="Times New Roman" w:hAnsi="Consolas" w:cs="Times New Roman"/>
+          <w:color w:val="D4D4D4"/>
+          <w:sz w:val="21"/>
+          <w:szCs w:val="21"/>
+        </w:rPr>
+      </w:pPr>
+      <w:r>
+        <w:rPr>
+          <w:rFonts w:ascii="Consolas" w:eastAsia="Times New Roman" w:hAnsi="Consolas" w:cs="Times New Roman"/>
+          <w:color w:val="CE9178"/>
+          <w:sz w:val="21"/>
+          <w:szCs w:val="21"/>
+        </w:rPr>
+        <w:t>           LEFT JOIN cities arr ON r.start_city = arr.city_id</w:t>
+      </w:r>
+    </w:p>
+    <w:p>
+      <w:pPr>
+        <w:pStyle w:val="Akapitzlist"/>
+        <w:shd w:val="clear" w:color="auto" w:fill="1E1E1E"/>
+        <w:spacing w:line="285" w:lineRule="atLeast"/>
+        <w:jc w:val="left"/>
+        <w:rPr>
+          <w:rFonts w:ascii="Consolas" w:eastAsia="Times New Roman" w:hAnsi="Consolas" w:cs="Times New Roman"/>
+          <w:color w:val="D4D4D4"/>
+          <w:sz w:val="21"/>
+          <w:szCs w:val="21"/>
+        </w:rPr>
+      </w:pPr>
+      <w:r>
+        <w:rPr>
+          <w:rFonts w:ascii="Consolas" w:eastAsia="Times New Roman" w:hAnsi="Consolas" w:cs="Times New Roman"/>
+          <w:color w:val="CE9178"/>
+          <w:sz w:val="21"/>
+          <w:szCs w:val="21"/>
+        </w:rPr>
+        <w:t>           LEFT JOIN cities dep ON </w:t>
+      </w:r>
+      <w:proofErr w:type="spellStart"/>
+      <w:r>
+        <w:rPr>
+          <w:rFonts w:ascii="Consolas" w:eastAsia="Times New Roman" w:hAnsi="Consolas" w:cs="Times New Roman"/>
+          <w:color w:val="CE9178"/>
+          <w:sz w:val="21"/>
+          <w:szCs w:val="21"/>
+        </w:rPr>
+        <w:t>r.end_city</w:t>
+      </w:r>
+      <w:proofErr w:type="spellEnd"/>
+      <w:r>
+        <w:rPr>
+          <w:rFonts w:ascii="Consolas" w:eastAsia="Times New Roman" w:hAnsi="Consolas" w:cs="Times New Roman"/>
+          <w:color w:val="CE9178"/>
+          <w:sz w:val="21"/>
+          <w:szCs w:val="21"/>
+        </w:rPr>
+        <w:t> = </w:t>
+      </w:r>
+      <w:proofErr w:type="spellStart"/>
+      <w:r>
+        <w:rPr>
+          <w:rFonts w:ascii="Consolas" w:eastAsia="Times New Roman" w:hAnsi="Consolas" w:cs="Times New Roman"/>
+          <w:color w:val="CE9178"/>
+          <w:sz w:val="21"/>
+          <w:szCs w:val="21"/>
+        </w:rPr>
+        <w:t>dep.city_id</w:t>
+      </w:r>
+      <w:proofErr w:type="spellEnd"/>
+    </w:p>
+    <w:p>
+      <w:pPr>
+        <w:pStyle w:val="Akapitzlist"/>
+        <w:shd w:val="clear" w:color="auto" w:fill="1E1E1E"/>
+        <w:spacing w:line="285" w:lineRule="atLeast"/>
+        <w:jc w:val="left"/>
+        <w:rPr>
+          <w:rFonts w:ascii="Consolas" w:eastAsia="Times New Roman" w:hAnsi="Consolas" w:cs="Times New Roman"/>
+          <w:color w:val="D4D4D4"/>
+          <w:sz w:val="21"/>
+          <w:szCs w:val="21"/>
+        </w:rPr>
+      </w:pPr>
+      <w:r>
+        <w:rPr>
+          <w:rFonts w:ascii="Consolas" w:eastAsia="Times New Roman" w:hAnsi="Consolas" w:cs="Times New Roman"/>
+          <w:color w:val="CE9178"/>
+          <w:sz w:val="21"/>
+          <w:szCs w:val="21"/>
+        </w:rPr>
+        <w:t> </w:t>
+      </w:r>
+      <w:r>
+        <w:rPr>
+          <w:rFonts w:ascii="Consolas" w:eastAsia="Times New Roman" w:hAnsi="Consolas" w:cs="Times New Roman"/>
+          <w:color w:val="CE9178"/>
+          <w:sz w:val="21"/>
+          <w:szCs w:val="21"/>
+        </w:rPr>
+        <w:t xml:space="preserve"> </w:t>
+      </w:r>
+      <w:r>
+        <w:rPr>
+          <w:rFonts w:ascii="Consolas" w:eastAsia="Times New Roman" w:hAnsi="Consolas" w:cs="Times New Roman"/>
+          <w:color w:val="CE9178"/>
+          <w:sz w:val="21"/>
+          <w:szCs w:val="21"/>
+        </w:rPr>
+        <w:t>         LEFT JOIN distances dis ON arr.city_id = dis.end_city AND dep.city_id = dis.start_city </w:t>
+      </w:r>
+    </w:p>
+    <w:p>
+      <w:pPr>
+        <w:pStyle w:val="Akapitzlist"/>
+        <w:shd w:val="clear" w:color="auto" w:fill="1E1E1E"/>
+        <w:spacing w:line="285" w:lineRule="atLeast"/>
+        <w:jc w:val="left"/>
+        <w:rPr>
+          <w:rFonts w:ascii="Consolas" w:eastAsia="Times New Roman" w:hAnsi="Consolas" w:cs="Times New Roman"/>
+          <w:color w:val="D4D4D4"/>
+          <w:sz w:val="21"/>
+          <w:szCs w:val="21"/>
+        </w:rPr>
+      </w:pPr>
+      <w:r>
+        <w:rPr>
+          <w:rFonts w:ascii="Consolas" w:eastAsia="Times New Roman" w:hAnsi="Consolas" w:cs="Times New Roman"/>
+          <w:color w:val="CE9178"/>
+          <w:sz w:val="21"/>
+          <w:szCs w:val="21"/>
+        </w:rPr>
+        <w:t>    '''</w:t>
       </w:r>
     </w:p>
     <w:p>
@@ -1187,6 +3521,7 @@
         </w:numPr>
       </w:pPr>
       <w:r>
+        <w:lastRenderedPageBreak/>
         <w:t>Inserting new records into the results table</w:t>
       </w:r>
     </w:p>
@@ -1199,7 +3534,15 @@
         </w:numPr>
       </w:pPr>
       <w:r>
-        <w:t xml:space="preserve">Inserting new records will update jobs table (column: last_run) </w:t>
+        <w:t xml:space="preserve">Inserting new records will update jobs table (column: </w:t>
+      </w:r>
+      <w:proofErr w:type="spellStart"/>
+      <w:r>
+        <w:t>last_run</w:t>
+      </w:r>
+      <w:proofErr w:type="spellEnd"/>
+      <w:r>
+        <w:t xml:space="preserve">) </w:t>
       </w:r>
     </w:p>
     <w:p>
@@ -1388,7 +3731,6 @@
           <w:noProof/>
           <w:lang w:val="en-GB"/>
         </w:rPr>
-        <w:lastRenderedPageBreak/>
         <w:drawing>
           <wp:inline distT="0" distB="0" distL="0" distR="0" wp14:anchorId="3B996F80" wp14:editId="6FC060F8">
             <wp:extent cx="5429250" cy="1695450"/>
@@ -1459,6 +3801,7 @@
         <w:rPr>
           <w:lang w:val="en-GB"/>
         </w:rPr>
+        <w:lastRenderedPageBreak/>
         <w:t>User views:</w:t>
       </w:r>
     </w:p>
@@ -1478,13 +3821,7 @@
         <w:rPr>
           <w:lang w:val="en-GB"/>
         </w:rPr>
-        <w:t xml:space="preserve">this landing page is shown. </w:t>
-      </w:r>
-      <w:r>
-        <w:rPr>
-          <w:lang w:val="en-GB"/>
-        </w:rPr>
-        <w:t xml:space="preserve">Buttons in a navbar allows for navigation in the app. </w:t>
+        <w:t xml:space="preserve">this landing page is shown. Buttons in a navbar allows for navigation in the app. </w:t>
       </w:r>
     </w:p>
     <w:p>
@@ -1597,7 +3934,6 @@
           <w:noProof/>
           <w:lang w:val="en-GB"/>
         </w:rPr>
-        <w:lastRenderedPageBreak/>
         <w:drawing>
           <wp:inline distT="0" distB="0" distL="0" distR="0" wp14:anchorId="25A90F6E" wp14:editId="454A4F6D">
             <wp:extent cx="5210175" cy="3444163"/>
@@ -1692,6 +4028,7 @@
         <w:rPr>
           <w:noProof/>
         </w:rPr>
+        <w:lastRenderedPageBreak/>
         <w:drawing>
           <wp:inline distT="0" distB="0" distL="0" distR="0" wp14:anchorId="443D701F" wp14:editId="008968AE">
             <wp:extent cx="4419600" cy="2986002"/>
@@ -1754,7 +4091,6 @@
           <w:noProof/>
           <w:lang w:val="en-GB"/>
         </w:rPr>
-        <w:lastRenderedPageBreak/>
         <w:drawing>
           <wp:inline distT="0" distB="0" distL="0" distR="0" wp14:anchorId="3E569247" wp14:editId="5C722173">
             <wp:extent cx="4981575" cy="1451585"/>
@@ -1853,6 +4189,7 @@
           <w:noProof/>
           <w:lang w:val="en-GB"/>
         </w:rPr>
+        <w:lastRenderedPageBreak/>
         <w:drawing>
           <wp:inline distT="0" distB="0" distL="0" distR="0" wp14:anchorId="1DEA14C0" wp14:editId="3950376B">
             <wp:extent cx="5400675" cy="3190875"/>
@@ -2006,7 +4343,6 @@
           <w:noProof/>
           <w:lang w:val="en-GB"/>
         </w:rPr>
-        <w:lastRenderedPageBreak/>
         <w:drawing>
           <wp:inline distT="0" distB="0" distL="0" distR="0" wp14:anchorId="67B6C107" wp14:editId="2D03A738">
             <wp:extent cx="5219700" cy="333375"/>
@@ -2279,6 +4615,7 @@
         <w:rPr>
           <w:lang w:val="en-GB"/>
         </w:rPr>
+        <w:lastRenderedPageBreak/>
         <w:t xml:space="preserve">Here a collection of a user’s jobs will be displayed. In this site the user can force scrawler to make updates in the database. This action is possible for all defined jobs (Run all) or for particular jobs, selected by a user (select job in a table and then button </w:t>
       </w:r>
       <w:r>
@@ -2384,39 +4721,33 @@
         <w:rPr>
           <w:lang w:val="en-GB"/>
         </w:rPr>
+        <w:t>See Job Results page</w:t>
+      </w:r>
+    </w:p>
+    <w:p>
+      <w:pPr>
+        <w:rPr>
+          <w:lang w:val="en-GB"/>
+        </w:rPr>
+      </w:pPr>
+      <w:r>
+        <w:rPr>
+          <w:lang w:val="en-GB"/>
+        </w:rPr>
+        <w:t>This page allows a user to see results obtained for a specific job. A result table is shown for a specific job (chosen from a drop down list). If a table is presented – user can also export it in a form of an .xlsx file. Basic view looks like this:</w:t>
+      </w:r>
+    </w:p>
+    <w:p>
+      <w:pPr>
+        <w:rPr>
+          <w:lang w:val="en-GB"/>
+        </w:rPr>
+      </w:pPr>
+      <w:r>
+        <w:rPr>
+          <w:noProof/>
+        </w:rPr>
         <w:lastRenderedPageBreak/>
-        <w:t>See Job Results</w:t>
-      </w:r>
-      <w:r>
-        <w:rPr>
-          <w:lang w:val="en-GB"/>
-        </w:rPr>
-        <w:t xml:space="preserve"> page</w:t>
-      </w:r>
-    </w:p>
-    <w:p>
-      <w:pPr>
-        <w:rPr>
-          <w:lang w:val="en-GB"/>
-        </w:rPr>
-      </w:pPr>
-      <w:r>
-        <w:rPr>
-          <w:lang w:val="en-GB"/>
-        </w:rPr>
-        <w:t>This page allows a user to see results obtained for a specific job. A result table is shown for a specific job (chosen from a drop down list). If a table is presented – user can also export it in a form of an .xlsx file. Basic view looks like this:</w:t>
-      </w:r>
-    </w:p>
-    <w:p>
-      <w:pPr>
-        <w:rPr>
-          <w:lang w:val="en-GB"/>
-        </w:rPr>
-      </w:pPr>
-      <w:r>
-        <w:rPr>
-          <w:noProof/>
-        </w:rPr>
         <w:drawing>
           <wp:inline distT="0" distB="0" distL="0" distR="0" wp14:anchorId="6731BA8D" wp14:editId="4F8DB26D">
             <wp:extent cx="4048125" cy="2396107"/>
@@ -3221,13 +5552,41 @@
               <w:rPr>
                 <w:lang w:val="en-GB"/>
               </w:rPr>
-              <w:t xml:space="preserve">Building the back-end of the webapp in python </w:t>
+              <w:t xml:space="preserve">Building the back-end of the </w:t>
+            </w:r>
+            <w:proofErr w:type="spellStart"/>
+            <w:r>
+              <w:rPr>
+                <w:lang w:val="en-GB"/>
+              </w:rPr>
+              <w:t>webapp</w:t>
+            </w:r>
+            <w:proofErr w:type="spellEnd"/>
+            <w:r>
+              <w:rPr>
+                <w:lang w:val="en-GB"/>
+              </w:rPr>
+              <w:t xml:space="preserve"> in python </w:t>
             </w:r>
             <w:r>
               <w:rPr>
                 <w:lang w:val="en-GB"/>
               </w:rPr>
-              <w:t>and preparing the base.tmp view file</w:t>
+              <w:t xml:space="preserve">and preparing the </w:t>
+            </w:r>
+            <w:proofErr w:type="spellStart"/>
+            <w:r>
+              <w:rPr>
+                <w:lang w:val="en-GB"/>
+              </w:rPr>
+              <w:t>base.tmp</w:t>
+            </w:r>
+            <w:proofErr w:type="spellEnd"/>
+            <w:r>
+              <w:rPr>
+                <w:lang w:val="en-GB"/>
+              </w:rPr>
+              <w:t xml:space="preserve"> view file</w:t>
             </w:r>
           </w:p>
         </w:tc>
@@ -3271,7 +5630,21 @@
               <w:rPr>
                 <w:lang w:val="en-GB"/>
               </w:rPr>
-              <w:t>Integrating webapp with the database</w:t>
+              <w:t xml:space="preserve">Integrating </w:t>
+            </w:r>
+            <w:proofErr w:type="spellStart"/>
+            <w:r>
+              <w:rPr>
+                <w:lang w:val="en-GB"/>
+              </w:rPr>
+              <w:t>webapp</w:t>
+            </w:r>
+            <w:proofErr w:type="spellEnd"/>
+            <w:r>
+              <w:rPr>
+                <w:lang w:val="en-GB"/>
+              </w:rPr>
+              <w:t xml:space="preserve"> with the database</w:t>
             </w:r>
           </w:p>
         </w:tc>
@@ -3452,13 +5825,7 @@
               <w:rPr>
                 <w:lang w:val="en-GB"/>
               </w:rPr>
-              <w:t>Preparing an SQL view</w:t>
-            </w:r>
-            <w:r>
-              <w:rPr>
-                <w:lang w:val="en-GB"/>
-              </w:rPr>
-              <w:t xml:space="preserve"> and selects used in admin page</w:t>
+              <w:t>Preparing an SQL view and selects used in admin page</w:t>
             </w:r>
           </w:p>
         </w:tc>
@@ -3584,6 +5951,8 @@
           <w:lang w:val="en-GB"/>
         </w:rPr>
       </w:pPr>
+      <w:bookmarkStart w:id="5" w:name="_GoBack"/>
+      <w:bookmarkEnd w:id="5"/>
     </w:p>
     <w:sectPr>
       <w:pgSz w:w="11906" w:h="16838"/>
@@ -3597,7 +5966,7 @@
 
 <file path=word/comments.xml><?xml version="1.0" encoding="utf-8"?>
 <w:comments xmlns:wpc="http://schemas.microsoft.com/office/word/2010/wordprocessingCanvas" xmlns:cx="http://schemas.microsoft.com/office/drawing/2014/chartex" xmlns:cx1="http://schemas.microsoft.com/office/drawing/2015/9/8/chartex" xmlns:cx2="http://schemas.microsoft.com/office/drawing/2015/10/21/chartex" xmlns:cx3="http://schemas.microsoft.com/office/drawing/2016/5/9/chartex" xmlns:cx4="http://schemas.microsoft.com/office/drawing/2016/5/10/chartex" xmlns:cx5="http://schemas.microsoft.com/office/drawing/2016/5/11/chartex" xmlns:cx6="http://schemas.microsoft.com/office/drawing/2016/5/12/chartex" xmlns:cx7="http://schemas.microsoft.com/office/drawing/2016/5/13/chartex" xmlns:cx8="http://schemas.microsoft.com/office/drawing/2016/5/14/chartex" xmlns:mc="http://schemas.openxmlformats.org/markup-compatibility/2006" xmlns:aink="http://schemas.microsoft.com/office/drawing/2016/ink" xmlns:am3d="http://schemas.microsoft.com/office/drawing/2017/model3d" xmlns:o="urn:schemas-microsoft-com:office:office" xmlns:r="http://schemas.openxmlformats.org/officeDocument/2006/relationships" xmlns:m="http://schemas.openxmlformats.org/officeDocument/2006/math" xmlns:v="urn:schemas-microsoft-com:vml" xmlns:wp14="http://schemas.microsoft.com/office/word/2010/wordprocessingDrawing" xmlns:wp="http://schemas.openxmlformats.org/drawingml/2006/wordprocessingDrawing" xmlns:w10="urn:schemas-microsoft-com:office:word" xmlns:w="http://schemas.openxmlformats.org/wordprocessingml/2006/main" xmlns:w14="http://schemas.microsoft.com/office/word/2010/wordml" xmlns:w15="http://schemas.microsoft.com/office/word/2012/wordml" xmlns:w16cid="http://schemas.microsoft.com/office/word/2016/wordml/cid" xmlns:w16se="http://schemas.microsoft.com/office/word/2015/wordml/symex" xmlns:wpg="http://schemas.microsoft.com/office/word/2010/wordprocessingGroup" xmlns:wpi="http://schemas.microsoft.com/office/word/2010/wordprocessingInk" xmlns:wne="http://schemas.microsoft.com/office/word/2006/wordml" xmlns:wps="http://schemas.microsoft.com/office/word/2010/wordprocessingShape" mc:Ignorable="w14 w15 w16se w16cid wp14">
-  <w:comment w:id="0" w:author="Maria Kubara" w:date="2020-01-11T16:24:00Z" w:initials="MK">
+  <w:comment w:id="0" w:author="Maria Kubara" w:date="2020-01-11T22:37:00Z" w:initials="MK">
     <w:p>
       <w:pPr>
         <w:pStyle w:val="Tekstkomentarza"/>
@@ -3615,13 +5984,27 @@
         <w:rPr>
           <w:lang w:val="pl-PL"/>
         </w:rPr>
-        <w:t>Do p</w:t>
+        <w:t>W tej c</w:t>
       </w:r>
       <w:r>
         <w:rPr>
           <w:lang w:val="pl-PL"/>
         </w:rPr>
-        <w:t>oprawy</w:t>
+        <w:t xml:space="preserve">hwili </w:t>
+      </w:r>
+      <w:proofErr w:type="spellStart"/>
+      <w:r>
+        <w:rPr>
+          <w:lang w:val="pl-PL"/>
+        </w:rPr>
+        <w:t>scrapper</w:t>
+      </w:r>
+      <w:proofErr w:type="spellEnd"/>
+      <w:r>
+        <w:rPr>
+          <w:lang w:val="pl-PL"/>
+        </w:rPr>
+        <w:t xml:space="preserve"> jest odpalany tylko na życzenie, prawda?</w:t>
       </w:r>
     </w:p>
   </w:comment>
@@ -3643,6 +6026,34 @@
         <w:rPr>
           <w:lang w:val="pl-PL"/>
         </w:rPr>
+        <w:t>Do p</w:t>
+      </w:r>
+      <w:r>
+        <w:rPr>
+          <w:lang w:val="pl-PL"/>
+        </w:rPr>
+        <w:t>oprawy</w:t>
+      </w:r>
+    </w:p>
+  </w:comment>
+  <w:comment w:id="2" w:author="Maria Kubara" w:date="2020-01-11T16:24:00Z" w:initials="MK">
+    <w:p>
+      <w:pPr>
+        <w:pStyle w:val="Tekstkomentarza"/>
+        <w:rPr>
+          <w:lang w:val="pl-PL"/>
+        </w:rPr>
+      </w:pPr>
+      <w:r>
+        <w:rPr>
+          <w:rStyle w:val="Odwoaniedokomentarza"/>
+        </w:rPr>
+        <w:annotationRef/>
+      </w:r>
+      <w:r>
+        <w:rPr>
+          <w:lang w:val="pl-PL"/>
+        </w:rPr>
         <w:t xml:space="preserve">Do </w:t>
       </w:r>
       <w:r>
@@ -3653,7 +6064,7 @@
       </w:r>
     </w:p>
   </w:comment>
-  <w:comment w:id="2" w:author="Maria Kubara" w:date="2020-01-11T18:48:00Z" w:initials="MK">
+  <w:comment w:id="3" w:author="Maria Kubara" w:date="2020-01-11T18:48:00Z" w:initials="MK">
     <w:p>
       <w:pPr>
         <w:pStyle w:val="Tekstkomentarza"/>
@@ -3708,6 +6119,7 @@
 
 <file path=word/commentsExtended.xml><?xml version="1.0" encoding="utf-8"?>
 <w15:commentsEx xmlns:wpc="http://schemas.microsoft.com/office/word/2010/wordprocessingCanvas" xmlns:cx="http://schemas.microsoft.com/office/drawing/2014/chartex" xmlns:cx1="http://schemas.microsoft.com/office/drawing/2015/9/8/chartex" xmlns:cx2="http://schemas.microsoft.com/office/drawing/2015/10/21/chartex" xmlns:cx3="http://schemas.microsoft.com/office/drawing/2016/5/9/chartex" xmlns:cx4="http://schemas.microsoft.com/office/drawing/2016/5/10/chartex" xmlns:cx5="http://schemas.microsoft.com/office/drawing/2016/5/11/chartex" xmlns:cx6="http://schemas.microsoft.com/office/drawing/2016/5/12/chartex" xmlns:cx7="http://schemas.microsoft.com/office/drawing/2016/5/13/chartex" xmlns:cx8="http://schemas.microsoft.com/office/drawing/2016/5/14/chartex" xmlns:mc="http://schemas.openxmlformats.org/markup-compatibility/2006" xmlns:aink="http://schemas.microsoft.com/office/drawing/2016/ink" xmlns:am3d="http://schemas.microsoft.com/office/drawing/2017/model3d" xmlns:o="urn:schemas-microsoft-com:office:office" xmlns:r="http://schemas.openxmlformats.org/officeDocument/2006/relationships" xmlns:m="http://schemas.openxmlformats.org/officeDocument/2006/math" xmlns:v="urn:schemas-microsoft-com:vml" xmlns:wp14="http://schemas.microsoft.com/office/word/2010/wordprocessingDrawing" xmlns:wp="http://schemas.openxmlformats.org/drawingml/2006/wordprocessingDrawing" xmlns:w10="urn:schemas-microsoft-com:office:word" xmlns:w="http://schemas.openxmlformats.org/wordprocessingml/2006/main" xmlns:w14="http://schemas.microsoft.com/office/word/2010/wordml" xmlns:w15="http://schemas.microsoft.com/office/word/2012/wordml" xmlns:w16cid="http://schemas.microsoft.com/office/word/2016/wordml/cid" xmlns:w16se="http://schemas.microsoft.com/office/word/2015/wordml/symex" xmlns:wpg="http://schemas.microsoft.com/office/word/2010/wordprocessingGroup" xmlns:wpi="http://schemas.microsoft.com/office/word/2010/wordprocessingInk" xmlns:wne="http://schemas.microsoft.com/office/word/2006/wordml" xmlns:wps="http://schemas.microsoft.com/office/word/2010/wordprocessingShape" mc:Ignorable="w14 w15 w16se w16cid wp14">
+  <w15:commentEx w15:paraId="35081608" w15:done="0"/>
   <w15:commentEx w15:paraId="289020FA" w15:done="0"/>
   <w15:commentEx w15:paraId="7AB8BF3D" w15:done="0"/>
   <w15:commentEx w15:paraId="6A25E148" w15:done="0"/>
@@ -3717,6 +6129,7 @@
 
 <file path=word/commentsIds.xml><?xml version="1.0" encoding="utf-8"?>
 <w16cid:commentsIds xmlns:wpc="http://schemas.microsoft.com/office/word/2010/wordprocessingCanvas" xmlns:cx="http://schemas.microsoft.com/office/drawing/2014/chartex" xmlns:cx1="http://schemas.microsoft.com/office/drawing/2015/9/8/chartex" xmlns:cx2="http://schemas.microsoft.com/office/drawing/2015/10/21/chartex" xmlns:cx3="http://schemas.microsoft.com/office/drawing/2016/5/9/chartex" xmlns:cx4="http://schemas.microsoft.com/office/drawing/2016/5/10/chartex" xmlns:cx5="http://schemas.microsoft.com/office/drawing/2016/5/11/chartex" xmlns:cx6="http://schemas.microsoft.com/office/drawing/2016/5/12/chartex" xmlns:cx7="http://schemas.microsoft.com/office/drawing/2016/5/13/chartex" xmlns:cx8="http://schemas.microsoft.com/office/drawing/2016/5/14/chartex" xmlns:mc="http://schemas.openxmlformats.org/markup-compatibility/2006" xmlns:aink="http://schemas.microsoft.com/office/drawing/2016/ink" xmlns:am3d="http://schemas.microsoft.com/office/drawing/2017/model3d" xmlns:o="urn:schemas-microsoft-com:office:office" xmlns:r="http://schemas.openxmlformats.org/officeDocument/2006/relationships" xmlns:m="http://schemas.openxmlformats.org/officeDocument/2006/math" xmlns:v="urn:schemas-microsoft-com:vml" xmlns:wp14="http://schemas.microsoft.com/office/word/2010/wordprocessingDrawing" xmlns:wp="http://schemas.openxmlformats.org/drawingml/2006/wordprocessingDrawing" xmlns:w10="urn:schemas-microsoft-com:office:word" xmlns:w="http://schemas.openxmlformats.org/wordprocessingml/2006/main" xmlns:w14="http://schemas.microsoft.com/office/word/2010/wordml" xmlns:w15="http://schemas.microsoft.com/office/word/2012/wordml" xmlns:w16cid="http://schemas.microsoft.com/office/word/2016/wordml/cid" xmlns:w16se="http://schemas.microsoft.com/office/word/2015/wordml/symex" xmlns:wpg="http://schemas.microsoft.com/office/word/2010/wordprocessingGroup" xmlns:wpi="http://schemas.microsoft.com/office/word/2010/wordprocessingInk" xmlns:wne="http://schemas.microsoft.com/office/word/2006/wordml" xmlns:wps="http://schemas.microsoft.com/office/word/2010/wordprocessingShape" mc:Ignorable="w14 w15 w16se w16cid wp14">
+  <w16cid:commentId w16cid:paraId="35081608" w16cid:durableId="21C4CCAC"/>
   <w16cid:commentId w16cid:paraId="289020FA" w16cid:durableId="21C47525"/>
   <w16cid:commentId w16cid:paraId="7AB8BF3D" w16cid:durableId="21C47533"/>
   <w16cid:commentId w16cid:paraId="6A25E148" w16cid:durableId="21C496F7"/>
@@ -4019,7 +6432,7 @@
         <w:sz w:val="20"/>
       </w:rPr>
     </w:lvl>
-    <w:lvl w:ilvl="3" w:tentative="1">
+    <w:lvl w:ilvl="3">
       <w:start w:val="1"/>
       <w:numFmt w:val="bullet"/>
       <w:lvlText w:val=""/>
@@ -5660,7 +8073,7 @@
 </file>
 
 <file path=customXml/itemProps1.xml><?xml version="1.0" encoding="utf-8"?>
-<ds:datastoreItem xmlns:ds="http://schemas.openxmlformats.org/officeDocument/2006/customXml" ds:itemID="{DEBF4798-82C7-42BB-BDF1-9247479F4B43}">
+<ds:datastoreItem xmlns:ds="http://schemas.openxmlformats.org/officeDocument/2006/customXml" ds:itemID="{EFB5D09A-BFA1-4C06-8080-F7BA30414254}">
   <ds:schemaRefs>
     <ds:schemaRef ds:uri="http://schemas.openxmlformats.org/officeDocument/2006/bibliography"/>
   </ds:schemaRefs>

</xml_diff>

<commit_message>
Drobne poprawki w raporcie
</commit_message>
<xml_diff>
--- a/raport and prez/project raport Kubara Matuszelański.docx
+++ b/raport and prez/project raport Kubara Matuszelański.docx
@@ -12,22 +12,16 @@
         <w:rPr>
           <w:lang w:val="en-GB"/>
         </w:rPr>
-        <w:t xml:space="preserve">Maria </w:t>
+        <w:t xml:space="preserve">Maria Kubara &amp; Kamil </w:t>
       </w:r>
       <w:proofErr w:type="spellStart"/>
       <w:r>
         <w:rPr>
           <w:lang w:val="en-GB"/>
         </w:rPr>
-        <w:t>Kubara</w:t>
+        <w:t>Matuszelański</w:t>
       </w:r>
       <w:proofErr w:type="spellEnd"/>
-      <w:r>
-        <w:rPr>
-          <w:lang w:val="en-GB"/>
-        </w:rPr>
-        <w:t xml:space="preserve"> &amp; Kamil Matuszelański</w:t>
-      </w:r>
     </w:p>
     <w:p>
       <w:pPr>
@@ -692,6 +686,25 @@
           <w:lang w:val="en-GB"/>
         </w:rPr>
         <w:t>Admin panel that provides information about current state of an app</w:t>
+      </w:r>
+    </w:p>
+    <w:p>
+      <w:pPr>
+        <w:spacing w:after="160" w:line="259" w:lineRule="auto"/>
+        <w:jc w:val="left"/>
+        <w:rPr>
+          <w:rFonts w:eastAsia="Times New Roman" w:cs="Times New Roman"/>
+          <w:szCs w:val="24"/>
+          <w:lang w:val="en-GB"/>
+        </w:rPr>
+      </w:pPr>
+      <w:r>
+        <w:rPr>
+          <w:rFonts w:eastAsia="Times New Roman" w:cs="Times New Roman"/>
+          <w:szCs w:val="24"/>
+          <w:lang w:val="en-GB"/>
+        </w:rPr>
+        <w:br w:type="page"/>
       </w:r>
     </w:p>
     <w:p>
@@ -1059,7 +1072,6 @@
         <w:rPr>
           <w:lang w:val="en-GB"/>
         </w:rPr>
-        <w:lastRenderedPageBreak/>
         <w:t xml:space="preserve">Table </w:t>
       </w:r>
       <w:r>
@@ -1139,6 +1151,7 @@
         <w:rPr>
           <w:lang w:val="en-GB"/>
         </w:rPr>
+        <w:lastRenderedPageBreak/>
         <w:t>kilomet</w:t>
       </w:r>
       <w:r>
@@ -2178,6 +2191,268 @@
           <w:numId w:val="1"/>
         </w:numPr>
       </w:pPr>
+      <w:r>
+        <w:t>Queries used for creating a job with given parameters in database</w:t>
+      </w:r>
+    </w:p>
+    <w:p>
+      <w:pPr>
+        <w:pStyle w:val="Akapitzlist"/>
+        <w:shd w:val="clear" w:color="auto" w:fill="1E1E1E"/>
+        <w:spacing w:line="285" w:lineRule="atLeast"/>
+        <w:jc w:val="left"/>
+        <w:rPr>
+          <w:rFonts w:ascii="Consolas" w:eastAsia="Times New Roman" w:hAnsi="Consolas" w:cs="Times New Roman"/>
+          <w:color w:val="D4D4D4"/>
+          <w:sz w:val="21"/>
+          <w:szCs w:val="21"/>
+        </w:rPr>
+      </w:pPr>
+      <w:r>
+        <w:rPr>
+          <w:rFonts w:ascii="Consolas" w:eastAsia="Times New Roman" w:hAnsi="Consolas" w:cs="Times New Roman"/>
+          <w:color w:val="CE9178"/>
+          <w:sz w:val="21"/>
+          <w:szCs w:val="21"/>
+        </w:rPr>
+        <w:t>"SELECT </w:t>
+      </w:r>
+      <w:proofErr w:type="spellStart"/>
+      <w:r>
+        <w:rPr>
+          <w:rFonts w:ascii="Consolas" w:eastAsia="Times New Roman" w:hAnsi="Consolas" w:cs="Times New Roman"/>
+          <w:color w:val="CE9178"/>
+          <w:sz w:val="21"/>
+          <w:szCs w:val="21"/>
+        </w:rPr>
+        <w:t>user_id</w:t>
+      </w:r>
+      <w:proofErr w:type="spellEnd"/>
+      <w:r>
+        <w:rPr>
+          <w:rFonts w:ascii="Consolas" w:eastAsia="Times New Roman" w:hAnsi="Consolas" w:cs="Times New Roman"/>
+          <w:color w:val="CE9178"/>
+          <w:sz w:val="21"/>
+          <w:szCs w:val="21"/>
+        </w:rPr>
+        <w:t> FROM users WHERE name='"</w:t>
+      </w:r>
+      <w:r>
+        <w:rPr>
+          <w:rFonts w:ascii="Consolas" w:eastAsia="Times New Roman" w:hAnsi="Consolas" w:cs="Times New Roman"/>
+          <w:color w:val="D4D4D4"/>
+          <w:sz w:val="21"/>
+          <w:szCs w:val="21"/>
+        </w:rPr>
+        <w:t>+</w:t>
+      </w:r>
+      <w:proofErr w:type="spellStart"/>
+      <w:r>
+        <w:rPr>
+          <w:rFonts w:ascii="Consolas" w:eastAsia="Times New Roman" w:hAnsi="Consolas" w:cs="Times New Roman"/>
+          <w:color w:val="D4D4D4"/>
+          <w:sz w:val="21"/>
+          <w:szCs w:val="21"/>
+        </w:rPr>
+        <w:t>loginName</w:t>
+      </w:r>
+      <w:proofErr w:type="spellEnd"/>
+      <w:r>
+        <w:rPr>
+          <w:rFonts w:ascii="Consolas" w:eastAsia="Times New Roman" w:hAnsi="Consolas" w:cs="Times New Roman"/>
+          <w:color w:val="D4D4D4"/>
+          <w:sz w:val="21"/>
+          <w:szCs w:val="21"/>
+        </w:rPr>
+        <w:t>+</w:t>
+      </w:r>
+      <w:r>
+        <w:rPr>
+          <w:rFonts w:ascii="Consolas" w:eastAsia="Times New Roman" w:hAnsi="Consolas" w:cs="Times New Roman"/>
+          <w:color w:val="CE9178"/>
+          <w:sz w:val="21"/>
+          <w:szCs w:val="21"/>
+        </w:rPr>
+        <w:t>"'"</w:t>
+      </w:r>
+    </w:p>
+    <w:p>
+      <w:pPr>
+        <w:pStyle w:val="Akapitzlist"/>
+        <w:shd w:val="clear" w:color="auto" w:fill="1E1E1E"/>
+        <w:spacing w:line="285" w:lineRule="atLeast"/>
+        <w:jc w:val="left"/>
+        <w:rPr>
+          <w:rFonts w:ascii="Consolas" w:eastAsia="Times New Roman" w:hAnsi="Consolas" w:cs="Times New Roman"/>
+          <w:color w:val="D4D4D4"/>
+          <w:sz w:val="21"/>
+          <w:szCs w:val="21"/>
+        </w:rPr>
+      </w:pPr>
+      <w:r>
+        <w:rPr>
+          <w:rFonts w:ascii="Consolas" w:eastAsia="Times New Roman" w:hAnsi="Consolas" w:cs="Times New Roman"/>
+          <w:color w:val="CE9178"/>
+          <w:sz w:val="21"/>
+          <w:szCs w:val="21"/>
+        </w:rPr>
+        <w:t>"""INSERT INTO jobs (</w:t>
+      </w:r>
+      <w:proofErr w:type="spellStart"/>
+      <w:r>
+        <w:rPr>
+          <w:rFonts w:ascii="Consolas" w:eastAsia="Times New Roman" w:hAnsi="Consolas" w:cs="Times New Roman"/>
+          <w:color w:val="CE9178"/>
+          <w:sz w:val="21"/>
+          <w:szCs w:val="21"/>
+        </w:rPr>
+        <w:t>user_created</w:t>
+      </w:r>
+      <w:proofErr w:type="spellEnd"/>
+      <w:r>
+        <w:rPr>
+          <w:rFonts w:ascii="Consolas" w:eastAsia="Times New Roman" w:hAnsi="Consolas" w:cs="Times New Roman"/>
+          <w:color w:val="CE9178"/>
+          <w:sz w:val="21"/>
+          <w:szCs w:val="21"/>
+        </w:rPr>
+        <w:t>, </w:t>
+      </w:r>
+      <w:proofErr w:type="spellStart"/>
+      <w:r>
+        <w:rPr>
+          <w:rFonts w:ascii="Consolas" w:eastAsia="Times New Roman" w:hAnsi="Consolas" w:cs="Times New Roman"/>
+          <w:color w:val="CE9178"/>
+          <w:sz w:val="21"/>
+          <w:szCs w:val="21"/>
+        </w:rPr>
+        <w:t>time_created</w:t>
+      </w:r>
+      <w:proofErr w:type="spellEnd"/>
+      <w:r>
+        <w:rPr>
+          <w:rFonts w:ascii="Consolas" w:eastAsia="Times New Roman" w:hAnsi="Consolas" w:cs="Times New Roman"/>
+          <w:color w:val="CE9178"/>
+          <w:sz w:val="21"/>
+          <w:szCs w:val="21"/>
+        </w:rPr>
+        <w:t>, </w:t>
+      </w:r>
+      <w:proofErr w:type="spellStart"/>
+      <w:r>
+        <w:rPr>
+          <w:rFonts w:ascii="Consolas" w:eastAsia="Times New Roman" w:hAnsi="Consolas" w:cs="Times New Roman"/>
+          <w:color w:val="CE9178"/>
+          <w:sz w:val="21"/>
+          <w:szCs w:val="21"/>
+        </w:rPr>
+        <w:t>job_name</w:t>
+      </w:r>
+      <w:proofErr w:type="spellEnd"/>
+      <w:r>
+        <w:rPr>
+          <w:rFonts w:ascii="Consolas" w:eastAsia="Times New Roman" w:hAnsi="Consolas" w:cs="Times New Roman"/>
+          <w:color w:val="CE9178"/>
+          <w:sz w:val="21"/>
+          <w:szCs w:val="21"/>
+        </w:rPr>
+        <w:t>)</w:t>
+      </w:r>
+    </w:p>
+    <w:p>
+      <w:pPr>
+        <w:pStyle w:val="Akapitzlist"/>
+        <w:shd w:val="clear" w:color="auto" w:fill="1E1E1E"/>
+        <w:spacing w:line="285" w:lineRule="atLeast"/>
+        <w:jc w:val="left"/>
+        <w:rPr>
+          <w:rFonts w:ascii="Consolas" w:eastAsia="Times New Roman" w:hAnsi="Consolas" w:cs="Times New Roman"/>
+          <w:color w:val="D4D4D4"/>
+          <w:sz w:val="21"/>
+          <w:szCs w:val="21"/>
+        </w:rPr>
+      </w:pPr>
+      <w:r>
+        <w:rPr>
+          <w:rFonts w:ascii="Consolas" w:eastAsia="Times New Roman" w:hAnsi="Consolas" w:cs="Times New Roman"/>
+          <w:color w:val="CE9178"/>
+          <w:sz w:val="21"/>
+          <w:szCs w:val="21"/>
+        </w:rPr>
+        <w:t>              VALUES ('"""</w:t>
+      </w:r>
+      <w:r>
+        <w:rPr>
+          <w:rFonts w:ascii="Consolas" w:eastAsia="Times New Roman" w:hAnsi="Consolas" w:cs="Times New Roman"/>
+          <w:color w:val="D4D4D4"/>
+          <w:sz w:val="21"/>
+          <w:szCs w:val="21"/>
+        </w:rPr>
+        <w:t>+</w:t>
+      </w:r>
+      <w:r>
+        <w:rPr>
+          <w:rFonts w:ascii="Consolas" w:eastAsia="Times New Roman" w:hAnsi="Consolas" w:cs="Times New Roman"/>
+          <w:color w:val="4EC9B0"/>
+          <w:sz w:val="21"/>
+          <w:szCs w:val="21"/>
+        </w:rPr>
+        <w:t>str</w:t>
+      </w:r>
+      <w:r>
+        <w:rPr>
+          <w:rFonts w:ascii="Consolas" w:eastAsia="Times New Roman" w:hAnsi="Consolas" w:cs="Times New Roman"/>
+          <w:color w:val="D4D4D4"/>
+          <w:sz w:val="21"/>
+          <w:szCs w:val="21"/>
+        </w:rPr>
+        <w:t>(userId)+</w:t>
+      </w:r>
+      <w:r>
+        <w:rPr>
+          <w:rFonts w:ascii="Consolas" w:eastAsia="Times New Roman" w:hAnsi="Consolas" w:cs="Times New Roman"/>
+          <w:color w:val="CE9178"/>
+          <w:sz w:val="21"/>
+          <w:szCs w:val="21"/>
+        </w:rPr>
+        <w:t>"', datetime('"</w:t>
+      </w:r>
+      <w:r>
+        <w:rPr>
+          <w:rFonts w:ascii="Consolas" w:eastAsia="Times New Roman" w:hAnsi="Consolas" w:cs="Times New Roman"/>
+          <w:color w:val="D4D4D4"/>
+          <w:sz w:val="21"/>
+          <w:szCs w:val="21"/>
+        </w:rPr>
+        <w:t>+timeCreated+</w:t>
+      </w:r>
+      <w:r>
+        <w:rPr>
+          <w:rFonts w:ascii="Consolas" w:eastAsia="Times New Roman" w:hAnsi="Consolas" w:cs="Times New Roman"/>
+          <w:color w:val="CE9178"/>
+          <w:sz w:val="21"/>
+          <w:szCs w:val="21"/>
+        </w:rPr>
+        <w:t>"'), '"</w:t>
+      </w:r>
+      <w:r>
+        <w:rPr>
+          <w:rFonts w:ascii="Consolas" w:eastAsia="Times New Roman" w:hAnsi="Consolas" w:cs="Times New Roman"/>
+          <w:color w:val="D4D4D4"/>
+          <w:sz w:val="21"/>
+          <w:szCs w:val="21"/>
+        </w:rPr>
+        <w:t>+jobName+</w:t>
+      </w:r>
+      <w:r>
+        <w:rPr>
+          <w:rFonts w:ascii="Consolas" w:eastAsia="Times New Roman" w:hAnsi="Consolas" w:cs="Times New Roman"/>
+          <w:color w:val="CE9178"/>
+          <w:sz w:val="21"/>
+          <w:szCs w:val="21"/>
+        </w:rPr>
+        <w:t>"')"</w:t>
+      </w:r>
     </w:p>
     <w:p>
       <w:pPr>
@@ -2188,7 +2463,7 @@
         </w:numPr>
       </w:pPr>
       <w:r>
-        <w:t>Queries used for creating a job with given parameters in database</w:t>
+        <w:t xml:space="preserve">Queries for creating requests liked to a given job </w:t>
       </w:r>
     </w:p>
     <w:p>
@@ -2211,8 +2486,7 @@
           <w:sz w:val="21"/>
           <w:szCs w:val="21"/>
         </w:rPr>
-        <w:lastRenderedPageBreak/>
-        <w:t>"SELECT </w:t>
+        <w:t>"""INSERT INTO requests (</w:t>
       </w:r>
       <w:proofErr w:type="spellStart"/>
       <w:r>
@@ -2222,7 +2496,7 @@
           <w:sz w:val="21"/>
           <w:szCs w:val="21"/>
         </w:rPr>
-        <w:t>user_id</w:t>
+        <w:t>job_id</w:t>
       </w:r>
       <w:proofErr w:type="spellEnd"/>
       <w:r>
@@ -2232,45 +2506,47 @@
           <w:sz w:val="21"/>
           <w:szCs w:val="21"/>
         </w:rPr>
-        <w:t> FROM users WHERE name='"</w:t>
-      </w:r>
-      <w:r>
-        <w:rPr>
-          <w:rFonts w:ascii="Consolas" w:eastAsia="Times New Roman" w:hAnsi="Consolas" w:cs="Times New Roman"/>
-          <w:color w:val="D4D4D4"/>
-          <w:sz w:val="21"/>
-          <w:szCs w:val="21"/>
-        </w:rPr>
-        <w:t>+</w:t>
+        <w:t>, </w:t>
       </w:r>
       <w:proofErr w:type="spellStart"/>
       <w:r>
         <w:rPr>
           <w:rFonts w:ascii="Consolas" w:eastAsia="Times New Roman" w:hAnsi="Consolas" w:cs="Times New Roman"/>
-          <w:color w:val="D4D4D4"/>
-          <w:sz w:val="21"/>
-          <w:szCs w:val="21"/>
-        </w:rPr>
-        <w:t>loginName</w:t>
+          <w:color w:val="CE9178"/>
+          <w:sz w:val="21"/>
+          <w:szCs w:val="21"/>
+        </w:rPr>
+        <w:t>start_city</w:t>
       </w:r>
       <w:proofErr w:type="spellEnd"/>
       <w:r>
         <w:rPr>
           <w:rFonts w:ascii="Consolas" w:eastAsia="Times New Roman" w:hAnsi="Consolas" w:cs="Times New Roman"/>
-          <w:color w:val="D4D4D4"/>
-          <w:sz w:val="21"/>
-          <w:szCs w:val="21"/>
-        </w:rPr>
-        <w:t>+</w:t>
-      </w:r>
-      <w:r>
-        <w:rPr>
-          <w:rFonts w:ascii="Consolas" w:eastAsia="Times New Roman" w:hAnsi="Consolas" w:cs="Times New Roman"/>
-          <w:color w:val="CE9178"/>
-          <w:sz w:val="21"/>
-          <w:szCs w:val="21"/>
-        </w:rPr>
-        <w:t>"'"</w:t>
+          <w:color w:val="CE9178"/>
+          <w:sz w:val="21"/>
+          <w:szCs w:val="21"/>
+        </w:rPr>
+        <w:t>, </w:t>
+      </w:r>
+      <w:proofErr w:type="spellStart"/>
+      <w:r>
+        <w:rPr>
+          <w:rFonts w:ascii="Consolas" w:eastAsia="Times New Roman" w:hAnsi="Consolas" w:cs="Times New Roman"/>
+          <w:color w:val="CE9178"/>
+          <w:sz w:val="21"/>
+          <w:szCs w:val="21"/>
+        </w:rPr>
+        <w:t>end_city</w:t>
+      </w:r>
+      <w:proofErr w:type="spellEnd"/>
+      <w:r>
+        <w:rPr>
+          <w:rFonts w:ascii="Consolas" w:eastAsia="Times New Roman" w:hAnsi="Consolas" w:cs="Times New Roman"/>
+          <w:color w:val="CE9178"/>
+          <w:sz w:val="21"/>
+          <w:szCs w:val="21"/>
+        </w:rPr>
+        <w:t>, date)</w:t>
       </w:r>
     </w:p>
     <w:p>
@@ -2293,63 +2569,138 @@
           <w:sz w:val="21"/>
           <w:szCs w:val="21"/>
         </w:rPr>
-        <w:t>"""INSERT INTO jobs (</w:t>
-      </w:r>
-      <w:proofErr w:type="spellStart"/>
-      <w:r>
-        <w:rPr>
-          <w:rFonts w:ascii="Consolas" w:eastAsia="Times New Roman" w:hAnsi="Consolas" w:cs="Times New Roman"/>
-          <w:color w:val="CE9178"/>
-          <w:sz w:val="21"/>
-          <w:szCs w:val="21"/>
-        </w:rPr>
-        <w:t>user_created</w:t>
-      </w:r>
-      <w:proofErr w:type="spellEnd"/>
-      <w:r>
-        <w:rPr>
-          <w:rFonts w:ascii="Consolas" w:eastAsia="Times New Roman" w:hAnsi="Consolas" w:cs="Times New Roman"/>
-          <w:color w:val="CE9178"/>
-          <w:sz w:val="21"/>
-          <w:szCs w:val="21"/>
-        </w:rPr>
-        <w:t>, </w:t>
-      </w:r>
-      <w:proofErr w:type="spellStart"/>
-      <w:r>
-        <w:rPr>
-          <w:rFonts w:ascii="Consolas" w:eastAsia="Times New Roman" w:hAnsi="Consolas" w:cs="Times New Roman"/>
-          <w:color w:val="CE9178"/>
-          <w:sz w:val="21"/>
-          <w:szCs w:val="21"/>
-        </w:rPr>
-        <w:t>time_created</w:t>
-      </w:r>
-      <w:proofErr w:type="spellEnd"/>
-      <w:r>
-        <w:rPr>
-          <w:rFonts w:ascii="Consolas" w:eastAsia="Times New Roman" w:hAnsi="Consolas" w:cs="Times New Roman"/>
-          <w:color w:val="CE9178"/>
-          <w:sz w:val="21"/>
-          <w:szCs w:val="21"/>
-        </w:rPr>
-        <w:t>, </w:t>
-      </w:r>
-      <w:proofErr w:type="spellStart"/>
-      <w:r>
-        <w:rPr>
-          <w:rFonts w:ascii="Consolas" w:eastAsia="Times New Roman" w:hAnsi="Consolas" w:cs="Times New Roman"/>
-          <w:color w:val="CE9178"/>
-          <w:sz w:val="21"/>
-          <w:szCs w:val="21"/>
-        </w:rPr>
-        <w:t>job_name</w:t>
-      </w:r>
-      <w:proofErr w:type="spellEnd"/>
-      <w:r>
-        <w:rPr>
-          <w:rFonts w:ascii="Consolas" w:eastAsia="Times New Roman" w:hAnsi="Consolas" w:cs="Times New Roman"/>
-          <w:color w:val="CE9178"/>
+        <w:t>    VALUES (' """</w:t>
+      </w:r>
+      <w:r>
+        <w:rPr>
+          <w:rFonts w:ascii="Consolas" w:eastAsia="Times New Roman" w:hAnsi="Consolas" w:cs="Times New Roman"/>
+          <w:color w:val="D4D4D4"/>
+          <w:sz w:val="21"/>
+          <w:szCs w:val="21"/>
+        </w:rPr>
+        <w:t>+</w:t>
+      </w:r>
+      <w:r>
+        <w:rPr>
+          <w:rFonts w:ascii="Consolas" w:eastAsia="Times New Roman" w:hAnsi="Consolas" w:cs="Times New Roman"/>
+          <w:color w:val="4EC9B0"/>
+          <w:sz w:val="21"/>
+          <w:szCs w:val="21"/>
+        </w:rPr>
+        <w:t>str</w:t>
+      </w:r>
+      <w:r>
+        <w:rPr>
+          <w:rFonts w:ascii="Consolas" w:eastAsia="Times New Roman" w:hAnsi="Consolas" w:cs="Times New Roman"/>
+          <w:color w:val="D4D4D4"/>
+          <w:sz w:val="21"/>
+          <w:szCs w:val="21"/>
+        </w:rPr>
+        <w:t>(jobId)+</w:t>
+      </w:r>
+      <w:r>
+        <w:rPr>
+          <w:rFonts w:ascii="Consolas" w:eastAsia="Times New Roman" w:hAnsi="Consolas" w:cs="Times New Roman"/>
+          <w:color w:val="CE9178"/>
+          <w:sz w:val="21"/>
+          <w:szCs w:val="21"/>
+        </w:rPr>
+        <w:t>" ', '"</w:t>
+      </w:r>
+      <w:r>
+        <w:rPr>
+          <w:rFonts w:ascii="Consolas" w:eastAsia="Times New Roman" w:hAnsi="Consolas" w:cs="Times New Roman"/>
+          <w:color w:val="D4D4D4"/>
+          <w:sz w:val="21"/>
+          <w:szCs w:val="21"/>
+        </w:rPr>
+        <w:t>+</w:t>
+      </w:r>
+      <w:r>
+        <w:rPr>
+          <w:rFonts w:ascii="Consolas" w:eastAsia="Times New Roman" w:hAnsi="Consolas" w:cs="Times New Roman"/>
+          <w:color w:val="4EC9B0"/>
+          <w:sz w:val="21"/>
+          <w:szCs w:val="21"/>
+        </w:rPr>
+        <w:t>str</w:t>
+      </w:r>
+      <w:r>
+        <w:rPr>
+          <w:rFonts w:ascii="Consolas" w:eastAsia="Times New Roman" w:hAnsi="Consolas" w:cs="Times New Roman"/>
+          <w:color w:val="D4D4D4"/>
+          <w:sz w:val="21"/>
+          <w:szCs w:val="21"/>
+        </w:rPr>
+        <w:t>(startCity)+</w:t>
+      </w:r>
+      <w:r>
+        <w:rPr>
+          <w:rFonts w:ascii="Consolas" w:eastAsia="Times New Roman" w:hAnsi="Consolas" w:cs="Times New Roman"/>
+          <w:color w:val="CE9178"/>
+          <w:sz w:val="21"/>
+          <w:szCs w:val="21"/>
+        </w:rPr>
+        <w:t>"', '"</w:t>
+      </w:r>
+      <w:r>
+        <w:rPr>
+          <w:rFonts w:ascii="Consolas" w:eastAsia="Times New Roman" w:hAnsi="Consolas" w:cs="Times New Roman"/>
+          <w:color w:val="D4D4D4"/>
+          <w:sz w:val="21"/>
+          <w:szCs w:val="21"/>
+        </w:rPr>
+        <w:t>+</w:t>
+      </w:r>
+      <w:r>
+        <w:rPr>
+          <w:rFonts w:ascii="Consolas" w:eastAsia="Times New Roman" w:hAnsi="Consolas" w:cs="Times New Roman"/>
+          <w:color w:val="4EC9B0"/>
+          <w:sz w:val="21"/>
+          <w:szCs w:val="21"/>
+        </w:rPr>
+        <w:t>str</w:t>
+      </w:r>
+      <w:r>
+        <w:rPr>
+          <w:rFonts w:ascii="Consolas" w:eastAsia="Times New Roman" w:hAnsi="Consolas" w:cs="Times New Roman"/>
+          <w:color w:val="D4D4D4"/>
+          <w:sz w:val="21"/>
+          <w:szCs w:val="21"/>
+        </w:rPr>
+        <w:t>(endCity)+</w:t>
+      </w:r>
+      <w:r>
+        <w:rPr>
+          <w:rFonts w:ascii="Consolas" w:eastAsia="Times New Roman" w:hAnsi="Consolas" w:cs="Times New Roman"/>
+          <w:color w:val="CE9178"/>
+          <w:sz w:val="21"/>
+          <w:szCs w:val="21"/>
+        </w:rPr>
+        <w:t>"', date('"</w:t>
+      </w:r>
+      <w:r>
+        <w:rPr>
+          <w:rFonts w:ascii="Consolas" w:eastAsia="Times New Roman" w:hAnsi="Consolas" w:cs="Times New Roman"/>
+          <w:color w:val="D4D4D4"/>
+          <w:sz w:val="21"/>
+          <w:szCs w:val="21"/>
+        </w:rPr>
+        <w:t>+timeList[i]+</w:t>
+      </w:r>
+      <w:r>
+        <w:rPr>
+          <w:rFonts w:ascii="Consolas" w:eastAsia="Times New Roman" w:hAnsi="Consolas" w:cs="Times New Roman"/>
+          <w:color w:val="CE9178"/>
+          <w:sz w:val="21"/>
+          <w:szCs w:val="21"/>
+        </w:rPr>
+        <w:t>"'))"</w:t>
+      </w:r>
+      <w:r>
+        <w:rPr>
+          <w:rFonts w:ascii="Consolas" w:eastAsia="Times New Roman" w:hAnsi="Consolas" w:cs="Times New Roman"/>
+          <w:color w:val="D4D4D4"/>
           <w:sz w:val="21"/>
           <w:szCs w:val="21"/>
         </w:rPr>
@@ -2372,83 +2723,11 @@
       <w:r>
         <w:rPr>
           <w:rFonts w:ascii="Consolas" w:eastAsia="Times New Roman" w:hAnsi="Consolas" w:cs="Times New Roman"/>
-          <w:color w:val="CE9178"/>
-          <w:sz w:val="21"/>
-          <w:szCs w:val="21"/>
-        </w:rPr>
-        <w:t>              VALUES ('"""</w:t>
-      </w:r>
-      <w:r>
-        <w:rPr>
-          <w:rFonts w:ascii="Consolas" w:eastAsia="Times New Roman" w:hAnsi="Consolas" w:cs="Times New Roman"/>
           <w:color w:val="D4D4D4"/>
           <w:sz w:val="21"/>
           <w:szCs w:val="21"/>
         </w:rPr>
-        <w:t>+</w:t>
-      </w:r>
-      <w:r>
-        <w:rPr>
-          <w:rFonts w:ascii="Consolas" w:eastAsia="Times New Roman" w:hAnsi="Consolas" w:cs="Times New Roman"/>
-          <w:color w:val="4EC9B0"/>
-          <w:sz w:val="21"/>
-          <w:szCs w:val="21"/>
-        </w:rPr>
-        <w:t>str</w:t>
-      </w:r>
-      <w:r>
-        <w:rPr>
-          <w:rFonts w:ascii="Consolas" w:eastAsia="Times New Roman" w:hAnsi="Consolas" w:cs="Times New Roman"/>
-          <w:color w:val="D4D4D4"/>
-          <w:sz w:val="21"/>
-          <w:szCs w:val="21"/>
-        </w:rPr>
-        <w:t>(userId)+</w:t>
-      </w:r>
-      <w:r>
-        <w:rPr>
-          <w:rFonts w:ascii="Consolas" w:eastAsia="Times New Roman" w:hAnsi="Consolas" w:cs="Times New Roman"/>
-          <w:color w:val="CE9178"/>
-          <w:sz w:val="21"/>
-          <w:szCs w:val="21"/>
-        </w:rPr>
-        <w:t>"', datetime('"</w:t>
-      </w:r>
-      <w:r>
-        <w:rPr>
-          <w:rFonts w:ascii="Consolas" w:eastAsia="Times New Roman" w:hAnsi="Consolas" w:cs="Times New Roman"/>
-          <w:color w:val="D4D4D4"/>
-          <w:sz w:val="21"/>
-          <w:szCs w:val="21"/>
-        </w:rPr>
-        <w:t>+timeCreated+</w:t>
-      </w:r>
-      <w:r>
-        <w:rPr>
-          <w:rFonts w:ascii="Consolas" w:eastAsia="Times New Roman" w:hAnsi="Consolas" w:cs="Times New Roman"/>
-          <w:color w:val="CE9178"/>
-          <w:sz w:val="21"/>
-          <w:szCs w:val="21"/>
-        </w:rPr>
-        <w:t>"'), '"</w:t>
-      </w:r>
-      <w:r>
-        <w:rPr>
-          <w:rFonts w:ascii="Consolas" w:eastAsia="Times New Roman" w:hAnsi="Consolas" w:cs="Times New Roman"/>
-          <w:color w:val="D4D4D4"/>
-          <w:sz w:val="21"/>
-          <w:szCs w:val="21"/>
-        </w:rPr>
-        <w:t>+jobName+</w:t>
-      </w:r>
-      <w:r>
-        <w:rPr>
-          <w:rFonts w:ascii="Consolas" w:eastAsia="Times New Roman" w:hAnsi="Consolas" w:cs="Times New Roman"/>
-          <w:color w:val="CE9178"/>
-          <w:sz w:val="21"/>
-          <w:szCs w:val="21"/>
-        </w:rPr>
-        <w:t>"')"</w:t>
+        <w:t> </w:t>
       </w:r>
     </w:p>
     <w:p>
@@ -2460,7 +2739,30 @@
         </w:numPr>
       </w:pPr>
       <w:r>
-        <w:t xml:space="preserve">Queries for creating requests liked to a given job </w:t>
+        <w:t xml:space="preserve">select records from the results table, that are assigned to the chosen job name (accessed from jobs table), with detailed information about </w:t>
+      </w:r>
+      <w:r>
+        <w:lastRenderedPageBreak/>
+        <w:t xml:space="preserve">working/weekend days (from table </w:t>
+      </w:r>
+      <w:proofErr w:type="spellStart"/>
+      <w:r>
+        <w:t>working_days</w:t>
+      </w:r>
+      <w:proofErr w:type="spellEnd"/>
+      <w:r>
+        <w:t>) and destination cities (from table cities), including the information about price per one kilometer at this route (calculated from distance table)</w:t>
+      </w:r>
+      <w:r>
+        <w:t xml:space="preserve"> - this select will require joining tables: jobs, results, </w:t>
+      </w:r>
+      <w:proofErr w:type="spellStart"/>
+      <w:r>
+        <w:t>working_days</w:t>
+      </w:r>
+      <w:proofErr w:type="spellEnd"/>
+      <w:r>
+        <w:t xml:space="preserve">, cities and distances) – triple join.  </w:t>
       </w:r>
     </w:p>
     <w:p>
@@ -2483,67 +2785,7 @@
           <w:sz w:val="21"/>
           <w:szCs w:val="21"/>
         </w:rPr>
-        <w:t>"""INSERT INTO requests (</w:t>
-      </w:r>
-      <w:proofErr w:type="spellStart"/>
-      <w:r>
-        <w:rPr>
-          <w:rFonts w:ascii="Consolas" w:eastAsia="Times New Roman" w:hAnsi="Consolas" w:cs="Times New Roman"/>
-          <w:color w:val="CE9178"/>
-          <w:sz w:val="21"/>
-          <w:szCs w:val="21"/>
-        </w:rPr>
-        <w:t>job_id</w:t>
-      </w:r>
-      <w:proofErr w:type="spellEnd"/>
-      <w:r>
-        <w:rPr>
-          <w:rFonts w:ascii="Consolas" w:eastAsia="Times New Roman" w:hAnsi="Consolas" w:cs="Times New Roman"/>
-          <w:color w:val="CE9178"/>
-          <w:sz w:val="21"/>
-          <w:szCs w:val="21"/>
-        </w:rPr>
-        <w:t>, </w:t>
-      </w:r>
-      <w:proofErr w:type="spellStart"/>
-      <w:r>
-        <w:rPr>
-          <w:rFonts w:ascii="Consolas" w:eastAsia="Times New Roman" w:hAnsi="Consolas" w:cs="Times New Roman"/>
-          <w:color w:val="CE9178"/>
-          <w:sz w:val="21"/>
-          <w:szCs w:val="21"/>
-        </w:rPr>
-        <w:t>start_city</w:t>
-      </w:r>
-      <w:proofErr w:type="spellEnd"/>
-      <w:r>
-        <w:rPr>
-          <w:rFonts w:ascii="Consolas" w:eastAsia="Times New Roman" w:hAnsi="Consolas" w:cs="Times New Roman"/>
-          <w:color w:val="CE9178"/>
-          <w:sz w:val="21"/>
-          <w:szCs w:val="21"/>
-        </w:rPr>
-        <w:t>, </w:t>
-      </w:r>
-      <w:proofErr w:type="spellStart"/>
-      <w:r>
-        <w:rPr>
-          <w:rFonts w:ascii="Consolas" w:eastAsia="Times New Roman" w:hAnsi="Consolas" w:cs="Times New Roman"/>
-          <w:color w:val="CE9178"/>
-          <w:sz w:val="21"/>
-          <w:szCs w:val="21"/>
-        </w:rPr>
-        <w:t>end_city</w:t>
-      </w:r>
-      <w:proofErr w:type="spellEnd"/>
-      <w:r>
-        <w:rPr>
-          <w:rFonts w:ascii="Consolas" w:eastAsia="Times New Roman" w:hAnsi="Consolas" w:cs="Times New Roman"/>
-          <w:color w:val="CE9178"/>
-          <w:sz w:val="21"/>
-          <w:szCs w:val="21"/>
-        </w:rPr>
-        <w:t>, date)</w:t>
+        <w:t>''' SELECT </w:t>
       </w:r>
     </w:p>
     <w:p>
@@ -2566,142 +2808,56 @@
           <w:sz w:val="21"/>
           <w:szCs w:val="21"/>
         </w:rPr>
-        <w:t>    VALUES (' """</w:t>
-      </w:r>
-      <w:r>
-        <w:rPr>
-          <w:rFonts w:ascii="Consolas" w:eastAsia="Times New Roman" w:hAnsi="Consolas" w:cs="Times New Roman"/>
-          <w:color w:val="D4D4D4"/>
-          <w:sz w:val="21"/>
-          <w:szCs w:val="21"/>
-        </w:rPr>
-        <w:t>+</w:t>
-      </w:r>
-      <w:r>
-        <w:rPr>
-          <w:rFonts w:ascii="Consolas" w:eastAsia="Times New Roman" w:hAnsi="Consolas" w:cs="Times New Roman"/>
-          <w:color w:val="4EC9B0"/>
-          <w:sz w:val="21"/>
-          <w:szCs w:val="21"/>
-        </w:rPr>
-        <w:t>str</w:t>
-      </w:r>
-      <w:r>
-        <w:rPr>
-          <w:rFonts w:ascii="Consolas" w:eastAsia="Times New Roman" w:hAnsi="Consolas" w:cs="Times New Roman"/>
-          <w:color w:val="D4D4D4"/>
-          <w:sz w:val="21"/>
-          <w:szCs w:val="21"/>
-        </w:rPr>
-        <w:t>(jobId)+</w:t>
-      </w:r>
-      <w:r>
-        <w:rPr>
-          <w:rFonts w:ascii="Consolas" w:eastAsia="Times New Roman" w:hAnsi="Consolas" w:cs="Times New Roman"/>
-          <w:color w:val="CE9178"/>
-          <w:sz w:val="21"/>
-          <w:szCs w:val="21"/>
-        </w:rPr>
-        <w:t>" ', '"</w:t>
-      </w:r>
-      <w:r>
-        <w:rPr>
-          <w:rFonts w:ascii="Consolas" w:eastAsia="Times New Roman" w:hAnsi="Consolas" w:cs="Times New Roman"/>
-          <w:color w:val="D4D4D4"/>
-          <w:sz w:val="21"/>
-          <w:szCs w:val="21"/>
-        </w:rPr>
-        <w:t>+</w:t>
-      </w:r>
-      <w:r>
-        <w:rPr>
-          <w:rFonts w:ascii="Consolas" w:eastAsia="Times New Roman" w:hAnsi="Consolas" w:cs="Times New Roman"/>
-          <w:color w:val="4EC9B0"/>
-          <w:sz w:val="21"/>
-          <w:szCs w:val="21"/>
-        </w:rPr>
-        <w:t>str</w:t>
-      </w:r>
-      <w:r>
-        <w:rPr>
-          <w:rFonts w:ascii="Consolas" w:eastAsia="Times New Roman" w:hAnsi="Consolas" w:cs="Times New Roman"/>
-          <w:color w:val="D4D4D4"/>
-          <w:sz w:val="21"/>
-          <w:szCs w:val="21"/>
-        </w:rPr>
-        <w:t>(startCity)+</w:t>
-      </w:r>
-      <w:r>
-        <w:rPr>
-          <w:rFonts w:ascii="Consolas" w:eastAsia="Times New Roman" w:hAnsi="Consolas" w:cs="Times New Roman"/>
-          <w:color w:val="CE9178"/>
-          <w:sz w:val="21"/>
-          <w:szCs w:val="21"/>
-        </w:rPr>
-        <w:t>"', '"</w:t>
-      </w:r>
-      <w:r>
-        <w:rPr>
-          <w:rFonts w:ascii="Consolas" w:eastAsia="Times New Roman" w:hAnsi="Consolas" w:cs="Times New Roman"/>
-          <w:color w:val="D4D4D4"/>
-          <w:sz w:val="21"/>
-          <w:szCs w:val="21"/>
-        </w:rPr>
-        <w:t>+</w:t>
-      </w:r>
-      <w:r>
-        <w:rPr>
-          <w:rFonts w:ascii="Consolas" w:eastAsia="Times New Roman" w:hAnsi="Consolas" w:cs="Times New Roman"/>
-          <w:color w:val="4EC9B0"/>
-          <w:sz w:val="21"/>
-          <w:szCs w:val="21"/>
-        </w:rPr>
-        <w:t>str</w:t>
-      </w:r>
-      <w:r>
-        <w:rPr>
-          <w:rFonts w:ascii="Consolas" w:eastAsia="Times New Roman" w:hAnsi="Consolas" w:cs="Times New Roman"/>
-          <w:color w:val="D4D4D4"/>
-          <w:sz w:val="21"/>
-          <w:szCs w:val="21"/>
-        </w:rPr>
-        <w:t>(endCity)+</w:t>
-      </w:r>
-      <w:r>
-        <w:rPr>
-          <w:rFonts w:ascii="Consolas" w:eastAsia="Times New Roman" w:hAnsi="Consolas" w:cs="Times New Roman"/>
-          <w:color w:val="CE9178"/>
-          <w:sz w:val="21"/>
-          <w:szCs w:val="21"/>
-        </w:rPr>
-        <w:t>"', date('"</w:t>
-      </w:r>
-      <w:r>
-        <w:rPr>
-          <w:rFonts w:ascii="Consolas" w:eastAsia="Times New Roman" w:hAnsi="Consolas" w:cs="Times New Roman"/>
-          <w:color w:val="D4D4D4"/>
-          <w:sz w:val="21"/>
-          <w:szCs w:val="21"/>
-        </w:rPr>
-        <w:t>+timeList[i]+</w:t>
-      </w:r>
-      <w:r>
-        <w:rPr>
-          <w:rFonts w:ascii="Consolas" w:eastAsia="Times New Roman" w:hAnsi="Consolas" w:cs="Times New Roman"/>
-          <w:color w:val="CE9178"/>
-          <w:sz w:val="21"/>
-          <w:szCs w:val="21"/>
-        </w:rPr>
-        <w:t>"'))"</w:t>
-      </w:r>
-      <w:r>
-        <w:rPr>
-          <w:rFonts w:ascii="Consolas" w:eastAsia="Times New Roman" w:hAnsi="Consolas" w:cs="Times New Roman"/>
-          <w:color w:val="D4D4D4"/>
-          <w:sz w:val="21"/>
-          <w:szCs w:val="21"/>
-        </w:rPr>
-        <w:t>)</w:t>
+        <w:t xml:space="preserve"> </w:t>
+      </w:r>
+      <w:r>
+        <w:rPr>
+          <w:rFonts w:ascii="Consolas" w:eastAsia="Times New Roman" w:hAnsi="Consolas" w:cs="Times New Roman"/>
+          <w:color w:val="CE9178"/>
+          <w:sz w:val="21"/>
+          <w:szCs w:val="21"/>
+        </w:rPr>
+        <w:t>  </w:t>
+      </w:r>
+      <w:proofErr w:type="spellStart"/>
+      <w:r>
+        <w:rPr>
+          <w:rFonts w:ascii="Consolas" w:eastAsia="Times New Roman" w:hAnsi="Consolas" w:cs="Times New Roman"/>
+          <w:color w:val="CE9178"/>
+          <w:sz w:val="21"/>
+          <w:szCs w:val="21"/>
+        </w:rPr>
+        <w:t>dep.city_name</w:t>
+      </w:r>
+      <w:proofErr w:type="spellEnd"/>
+      <w:r>
+        <w:rPr>
+          <w:rFonts w:ascii="Consolas" w:eastAsia="Times New Roman" w:hAnsi="Consolas" w:cs="Times New Roman"/>
+          <w:color w:val="CE9178"/>
+          <w:sz w:val="21"/>
+          <w:szCs w:val="21"/>
+        </w:rPr>
+        <w:t> as </w:t>
+      </w:r>
+      <w:proofErr w:type="spellStart"/>
+      <w:r>
+        <w:rPr>
+          <w:rFonts w:ascii="Consolas" w:eastAsia="Times New Roman" w:hAnsi="Consolas" w:cs="Times New Roman"/>
+          <w:color w:val="CE9178"/>
+          <w:sz w:val="21"/>
+          <w:szCs w:val="21"/>
+        </w:rPr>
+        <w:t>departure_city</w:t>
+      </w:r>
+      <w:proofErr w:type="spellEnd"/>
+      <w:r>
+        <w:rPr>
+          <w:rFonts w:ascii="Consolas" w:eastAsia="Times New Roman" w:hAnsi="Consolas" w:cs="Times New Roman"/>
+          <w:color w:val="CE9178"/>
+          <w:sz w:val="21"/>
+          <w:szCs w:val="21"/>
+        </w:rPr>
+        <w:t>,</w:t>
       </w:r>
     </w:p>
     <w:p>
@@ -2720,11 +2876,625 @@
       <w:r>
         <w:rPr>
           <w:rFonts w:ascii="Consolas" w:eastAsia="Times New Roman" w:hAnsi="Consolas" w:cs="Times New Roman"/>
+          <w:color w:val="CE9178"/>
+          <w:sz w:val="21"/>
+          <w:szCs w:val="21"/>
+        </w:rPr>
+        <w:t xml:space="preserve"> </w:t>
+      </w:r>
+      <w:r>
+        <w:rPr>
+          <w:rFonts w:ascii="Consolas" w:eastAsia="Times New Roman" w:hAnsi="Consolas" w:cs="Times New Roman"/>
+          <w:color w:val="CE9178"/>
+          <w:sz w:val="21"/>
+          <w:szCs w:val="21"/>
+        </w:rPr>
+        <w:t>  </w:t>
+      </w:r>
+      <w:proofErr w:type="spellStart"/>
+      <w:r>
+        <w:rPr>
+          <w:rFonts w:ascii="Consolas" w:eastAsia="Times New Roman" w:hAnsi="Consolas" w:cs="Times New Roman"/>
+          <w:color w:val="CE9178"/>
+          <w:sz w:val="21"/>
+          <w:szCs w:val="21"/>
+        </w:rPr>
+        <w:t>arr.city_name</w:t>
+      </w:r>
+      <w:proofErr w:type="spellEnd"/>
+      <w:r>
+        <w:rPr>
+          <w:rFonts w:ascii="Consolas" w:eastAsia="Times New Roman" w:hAnsi="Consolas" w:cs="Times New Roman"/>
+          <w:color w:val="CE9178"/>
+          <w:sz w:val="21"/>
+          <w:szCs w:val="21"/>
+        </w:rPr>
+        <w:t> as </w:t>
+      </w:r>
+      <w:proofErr w:type="spellStart"/>
+      <w:r>
+        <w:rPr>
+          <w:rFonts w:ascii="Consolas" w:eastAsia="Times New Roman" w:hAnsi="Consolas" w:cs="Times New Roman"/>
+          <w:color w:val="CE9178"/>
+          <w:sz w:val="21"/>
+          <w:szCs w:val="21"/>
+        </w:rPr>
+        <w:t>arrival_city</w:t>
+      </w:r>
+      <w:proofErr w:type="spellEnd"/>
+      <w:r>
+        <w:rPr>
+          <w:rFonts w:ascii="Consolas" w:eastAsia="Times New Roman" w:hAnsi="Consolas" w:cs="Times New Roman"/>
+          <w:color w:val="CE9178"/>
+          <w:sz w:val="21"/>
+          <w:szCs w:val="21"/>
+        </w:rPr>
+        <w:t>,</w:t>
+      </w:r>
+    </w:p>
+    <w:p>
+      <w:pPr>
+        <w:pStyle w:val="Akapitzlist"/>
+        <w:shd w:val="clear" w:color="auto" w:fill="1E1E1E"/>
+        <w:spacing w:line="285" w:lineRule="atLeast"/>
+        <w:jc w:val="left"/>
+        <w:rPr>
+          <w:rFonts w:ascii="Consolas" w:eastAsia="Times New Roman" w:hAnsi="Consolas" w:cs="Times New Roman"/>
           <w:color w:val="D4D4D4"/>
           <w:sz w:val="21"/>
           <w:szCs w:val="21"/>
         </w:rPr>
+      </w:pPr>
+      <w:r>
+        <w:rPr>
+          <w:rFonts w:ascii="Consolas" w:eastAsia="Times New Roman" w:hAnsi="Consolas" w:cs="Times New Roman"/>
+          <w:color w:val="CE9178"/>
+          <w:sz w:val="21"/>
+          <w:szCs w:val="21"/>
+        </w:rPr>
+        <w:t>   strftime("</w:t>
+      </w:r>
+      <w:r>
+        <w:rPr>
+          <w:rFonts w:ascii="Consolas" w:eastAsia="Times New Roman" w:hAnsi="Consolas" w:cs="Times New Roman"/>
+          <w:color w:val="569CD6"/>
+          <w:sz w:val="21"/>
+          <w:szCs w:val="21"/>
+        </w:rPr>
+        <w:t>%d</w:t>
+      </w:r>
+      <w:r>
+        <w:rPr>
+          <w:rFonts w:ascii="Consolas" w:eastAsia="Times New Roman" w:hAnsi="Consolas" w:cs="Times New Roman"/>
+          <w:color w:val="CE9178"/>
+          <w:sz w:val="21"/>
+          <w:szCs w:val="21"/>
+        </w:rPr>
+        <w:t>.%m.%Y", res.departure_datetime) as departure_date,</w:t>
+      </w:r>
+    </w:p>
+    <w:p>
+      <w:pPr>
+        <w:pStyle w:val="Akapitzlist"/>
+        <w:shd w:val="clear" w:color="auto" w:fill="1E1E1E"/>
+        <w:spacing w:line="285" w:lineRule="atLeast"/>
+        <w:jc w:val="left"/>
+        <w:rPr>
+          <w:rFonts w:ascii="Consolas" w:eastAsia="Times New Roman" w:hAnsi="Consolas" w:cs="Times New Roman"/>
+          <w:color w:val="D4D4D4"/>
+          <w:sz w:val="21"/>
+          <w:szCs w:val="21"/>
+        </w:rPr>
+      </w:pPr>
+      <w:r>
+        <w:rPr>
+          <w:rFonts w:ascii="Consolas" w:eastAsia="Times New Roman" w:hAnsi="Consolas" w:cs="Times New Roman"/>
+          <w:color w:val="CE9178"/>
+          <w:sz w:val="21"/>
+          <w:szCs w:val="21"/>
+        </w:rPr>
+        <w:t xml:space="preserve"> </w:t>
+      </w:r>
+      <w:r>
+        <w:rPr>
+          <w:rFonts w:ascii="Consolas" w:eastAsia="Times New Roman" w:hAnsi="Consolas" w:cs="Times New Roman"/>
+          <w:color w:val="CE9178"/>
+          <w:sz w:val="21"/>
+          <w:szCs w:val="21"/>
+        </w:rPr>
+        <w:t>  strftime("%H:%M", res.departure_datetime) as departure_time,</w:t>
+      </w:r>
+    </w:p>
+    <w:p>
+      <w:pPr>
+        <w:pStyle w:val="Akapitzlist"/>
+        <w:shd w:val="clear" w:color="auto" w:fill="1E1E1E"/>
+        <w:spacing w:line="285" w:lineRule="atLeast"/>
+        <w:jc w:val="left"/>
+        <w:rPr>
+          <w:rFonts w:ascii="Consolas" w:eastAsia="Times New Roman" w:hAnsi="Consolas" w:cs="Times New Roman"/>
+          <w:color w:val="D4D4D4"/>
+          <w:sz w:val="21"/>
+          <w:szCs w:val="21"/>
+        </w:rPr>
+      </w:pPr>
+      <w:r>
+        <w:rPr>
+          <w:rFonts w:ascii="Consolas" w:eastAsia="Times New Roman" w:hAnsi="Consolas" w:cs="Times New Roman"/>
+          <w:color w:val="CE9178"/>
+          <w:sz w:val="21"/>
+          <w:szCs w:val="21"/>
+        </w:rPr>
+        <w:t>   </w:t>
+      </w:r>
+      <w:proofErr w:type="spellStart"/>
+      <w:r>
+        <w:rPr>
+          <w:rFonts w:ascii="Consolas" w:eastAsia="Times New Roman" w:hAnsi="Consolas" w:cs="Times New Roman"/>
+          <w:color w:val="CE9178"/>
+          <w:sz w:val="21"/>
+          <w:szCs w:val="21"/>
+        </w:rPr>
+        <w:t>strftime</w:t>
+      </w:r>
+      <w:proofErr w:type="spellEnd"/>
+      <w:r>
+        <w:rPr>
+          <w:rFonts w:ascii="Consolas" w:eastAsia="Times New Roman" w:hAnsi="Consolas" w:cs="Times New Roman"/>
+          <w:color w:val="CE9178"/>
+          <w:sz w:val="21"/>
+          <w:szCs w:val="21"/>
+        </w:rPr>
+        <w:t>("%H:%M", </w:t>
+      </w:r>
+      <w:proofErr w:type="spellStart"/>
+      <w:r>
+        <w:rPr>
+          <w:rFonts w:ascii="Consolas" w:eastAsia="Times New Roman" w:hAnsi="Consolas" w:cs="Times New Roman"/>
+          <w:color w:val="CE9178"/>
+          <w:sz w:val="21"/>
+          <w:szCs w:val="21"/>
+        </w:rPr>
+        <w:t>res.arrival_datetime</w:t>
+      </w:r>
+      <w:proofErr w:type="spellEnd"/>
+      <w:r>
+        <w:rPr>
+          <w:rFonts w:ascii="Consolas" w:eastAsia="Times New Roman" w:hAnsi="Consolas" w:cs="Times New Roman"/>
+          <w:color w:val="CE9178"/>
+          <w:sz w:val="21"/>
+          <w:szCs w:val="21"/>
+        </w:rPr>
+        <w:t>) as </w:t>
+      </w:r>
+      <w:proofErr w:type="spellStart"/>
+      <w:r>
+        <w:rPr>
+          <w:rFonts w:ascii="Consolas" w:eastAsia="Times New Roman" w:hAnsi="Consolas" w:cs="Times New Roman"/>
+          <w:color w:val="CE9178"/>
+          <w:sz w:val="21"/>
+          <w:szCs w:val="21"/>
+        </w:rPr>
+        <w:t>arrival_time</w:t>
+      </w:r>
+      <w:proofErr w:type="spellEnd"/>
+      <w:r>
+        <w:rPr>
+          <w:rFonts w:ascii="Consolas" w:eastAsia="Times New Roman" w:hAnsi="Consolas" w:cs="Times New Roman"/>
+          <w:color w:val="CE9178"/>
+          <w:sz w:val="21"/>
+          <w:szCs w:val="21"/>
+        </w:rPr>
+        <w:t>,</w:t>
+      </w:r>
+    </w:p>
+    <w:p>
+      <w:pPr>
+        <w:pStyle w:val="Akapitzlist"/>
+        <w:shd w:val="clear" w:color="auto" w:fill="1E1E1E"/>
+        <w:spacing w:line="285" w:lineRule="atLeast"/>
+        <w:jc w:val="left"/>
+        <w:rPr>
+          <w:rFonts w:ascii="Consolas" w:eastAsia="Times New Roman" w:hAnsi="Consolas" w:cs="Times New Roman"/>
+          <w:color w:val="D4D4D4"/>
+          <w:sz w:val="21"/>
+          <w:szCs w:val="21"/>
+        </w:rPr>
+      </w:pPr>
+      <w:r>
+        <w:rPr>
+          <w:rFonts w:ascii="Consolas" w:eastAsia="Times New Roman" w:hAnsi="Consolas" w:cs="Times New Roman"/>
+          <w:color w:val="CE9178"/>
+          <w:sz w:val="21"/>
+          <w:szCs w:val="21"/>
+        </w:rPr>
+        <w:t>   </w:t>
+      </w:r>
+      <w:proofErr w:type="spellStart"/>
+      <w:r>
+        <w:rPr>
+          <w:rFonts w:ascii="Consolas" w:eastAsia="Times New Roman" w:hAnsi="Consolas" w:cs="Times New Roman"/>
+          <w:color w:val="CE9178"/>
+          <w:sz w:val="21"/>
+          <w:szCs w:val="21"/>
+        </w:rPr>
+        <w:t>res.price</w:t>
+      </w:r>
+      <w:proofErr w:type="spellEnd"/>
+      <w:r>
+        <w:rPr>
+          <w:rFonts w:ascii="Consolas" w:eastAsia="Times New Roman" w:hAnsi="Consolas" w:cs="Times New Roman"/>
+          <w:color w:val="CE9178"/>
+          <w:sz w:val="21"/>
+          <w:szCs w:val="21"/>
+        </w:rPr>
+        <w:t> as price,</w:t>
+      </w:r>
+    </w:p>
+    <w:p>
+      <w:pPr>
+        <w:pStyle w:val="Akapitzlist"/>
+        <w:shd w:val="clear" w:color="auto" w:fill="1E1E1E"/>
+        <w:spacing w:line="285" w:lineRule="atLeast"/>
+        <w:jc w:val="left"/>
+        <w:rPr>
+          <w:rFonts w:ascii="Consolas" w:eastAsia="Times New Roman" w:hAnsi="Consolas" w:cs="Times New Roman"/>
+          <w:color w:val="D4D4D4"/>
+          <w:sz w:val="21"/>
+          <w:szCs w:val="21"/>
+        </w:rPr>
+      </w:pPr>
+      <w:r>
+        <w:rPr>
+          <w:rFonts w:ascii="Consolas" w:eastAsia="Times New Roman" w:hAnsi="Consolas" w:cs="Times New Roman"/>
+          <w:color w:val="CE9178"/>
+          <w:sz w:val="21"/>
+          <w:szCs w:val="21"/>
+        </w:rPr>
+        <w:t>   round(</w:t>
+      </w:r>
+      <w:proofErr w:type="spellStart"/>
+      <w:r>
+        <w:rPr>
+          <w:rFonts w:ascii="Consolas" w:eastAsia="Times New Roman" w:hAnsi="Consolas" w:cs="Times New Roman"/>
+          <w:color w:val="CE9178"/>
+          <w:sz w:val="21"/>
+          <w:szCs w:val="21"/>
+        </w:rPr>
+        <w:t>res.price</w:t>
+      </w:r>
+      <w:proofErr w:type="spellEnd"/>
+      <w:r>
+        <w:rPr>
+          <w:rFonts w:ascii="Consolas" w:eastAsia="Times New Roman" w:hAnsi="Consolas" w:cs="Times New Roman"/>
+          <w:color w:val="CE9178"/>
+          <w:sz w:val="21"/>
+          <w:szCs w:val="21"/>
+        </w:rPr>
+        <w:t>/dis.distance,4) as </w:t>
+      </w:r>
+      <w:proofErr w:type="spellStart"/>
+      <w:r>
+        <w:rPr>
+          <w:rFonts w:ascii="Consolas" w:eastAsia="Times New Roman" w:hAnsi="Consolas" w:cs="Times New Roman"/>
+          <w:color w:val="CE9178"/>
+          <w:sz w:val="21"/>
+          <w:szCs w:val="21"/>
+        </w:rPr>
+        <w:t>price_per_km</w:t>
+      </w:r>
+      <w:proofErr w:type="spellEnd"/>
+      <w:r>
+        <w:rPr>
+          <w:rFonts w:ascii="Consolas" w:eastAsia="Times New Roman" w:hAnsi="Consolas" w:cs="Times New Roman"/>
+          <w:color w:val="CE9178"/>
+          <w:sz w:val="21"/>
+          <w:szCs w:val="21"/>
+        </w:rPr>
+        <w:t>,</w:t>
+      </w:r>
+    </w:p>
+    <w:p>
+      <w:pPr>
+        <w:pStyle w:val="Akapitzlist"/>
+        <w:shd w:val="clear" w:color="auto" w:fill="1E1E1E"/>
+        <w:spacing w:line="285" w:lineRule="atLeast"/>
+        <w:jc w:val="left"/>
+        <w:rPr>
+          <w:rFonts w:ascii="Consolas" w:eastAsia="Times New Roman" w:hAnsi="Consolas" w:cs="Times New Roman"/>
+          <w:color w:val="D4D4D4"/>
+          <w:sz w:val="21"/>
+          <w:szCs w:val="21"/>
+        </w:rPr>
+      </w:pPr>
+      <w:r>
+        <w:rPr>
+          <w:rFonts w:ascii="Consolas" w:eastAsia="Times New Roman" w:hAnsi="Consolas" w:cs="Times New Roman"/>
+          <w:color w:val="CE9178"/>
+          <w:sz w:val="21"/>
+          <w:szCs w:val="21"/>
+        </w:rPr>
+        <w:t>   </w:t>
+      </w:r>
+      <w:proofErr w:type="spellStart"/>
+      <w:r>
+        <w:rPr>
+          <w:rFonts w:ascii="Consolas" w:eastAsia="Times New Roman" w:hAnsi="Consolas" w:cs="Times New Roman"/>
+          <w:color w:val="CE9178"/>
+          <w:sz w:val="21"/>
+          <w:szCs w:val="21"/>
+        </w:rPr>
+        <w:t>res.fully_booked</w:t>
+      </w:r>
+      <w:proofErr w:type="spellEnd"/>
+      <w:r>
+        <w:rPr>
+          <w:rFonts w:ascii="Consolas" w:eastAsia="Times New Roman" w:hAnsi="Consolas" w:cs="Times New Roman"/>
+          <w:color w:val="CE9178"/>
+          <w:sz w:val="21"/>
+          <w:szCs w:val="21"/>
+        </w:rPr>
+        <w:t> as </w:t>
+      </w:r>
+      <w:proofErr w:type="spellStart"/>
+      <w:r>
+        <w:rPr>
+          <w:rFonts w:ascii="Consolas" w:eastAsia="Times New Roman" w:hAnsi="Consolas" w:cs="Times New Roman"/>
+          <w:color w:val="CE9178"/>
+          <w:sz w:val="21"/>
+          <w:szCs w:val="21"/>
+        </w:rPr>
+        <w:t>fully_booked</w:t>
+      </w:r>
+      <w:proofErr w:type="spellEnd"/>
+      <w:r>
+        <w:rPr>
+          <w:rFonts w:ascii="Consolas" w:eastAsia="Times New Roman" w:hAnsi="Consolas" w:cs="Times New Roman"/>
+          <w:color w:val="CE9178"/>
+          <w:sz w:val="21"/>
+          <w:szCs w:val="21"/>
+        </w:rPr>
+        <w:t>, </w:t>
+      </w:r>
+    </w:p>
+    <w:p>
+      <w:pPr>
+        <w:pStyle w:val="Akapitzlist"/>
+        <w:shd w:val="clear" w:color="auto" w:fill="1E1E1E"/>
+        <w:spacing w:line="285" w:lineRule="atLeast"/>
+        <w:jc w:val="left"/>
+        <w:rPr>
+          <w:rFonts w:ascii="Consolas" w:eastAsia="Times New Roman" w:hAnsi="Consolas" w:cs="Times New Roman"/>
+          <w:color w:val="D4D4D4"/>
+          <w:sz w:val="21"/>
+          <w:szCs w:val="21"/>
+        </w:rPr>
+      </w:pPr>
+      <w:r>
+        <w:rPr>
+          <w:rFonts w:ascii="Consolas" w:eastAsia="Times New Roman" w:hAnsi="Consolas" w:cs="Times New Roman"/>
+          <w:color w:val="CE9178"/>
+          <w:sz w:val="21"/>
+          <w:szCs w:val="21"/>
+        </w:rPr>
+        <w:t>   strftime("</w:t>
+      </w:r>
+      <w:r>
+        <w:rPr>
+          <w:rFonts w:ascii="Consolas" w:eastAsia="Times New Roman" w:hAnsi="Consolas" w:cs="Times New Roman"/>
+          <w:color w:val="569CD6"/>
+          <w:sz w:val="21"/>
+          <w:szCs w:val="21"/>
+        </w:rPr>
+        <w:t>%d</w:t>
+      </w:r>
+      <w:r>
+        <w:rPr>
+          <w:rFonts w:ascii="Consolas" w:eastAsia="Times New Roman" w:hAnsi="Consolas" w:cs="Times New Roman"/>
+          <w:color w:val="CE9178"/>
+          <w:sz w:val="21"/>
+          <w:szCs w:val="21"/>
+        </w:rPr>
+        <w:t>.%m.%Y (%H:%M)", res.time_created) as date_obtained</w:t>
+      </w:r>
+    </w:p>
+    <w:p>
+      <w:pPr>
+        <w:pStyle w:val="Akapitzlist"/>
+        <w:shd w:val="clear" w:color="auto" w:fill="1E1E1E"/>
+        <w:spacing w:line="285" w:lineRule="atLeast"/>
+        <w:jc w:val="left"/>
+        <w:rPr>
+          <w:rFonts w:ascii="Consolas" w:eastAsia="Times New Roman" w:hAnsi="Consolas" w:cs="Times New Roman"/>
+          <w:color w:val="D4D4D4"/>
+          <w:sz w:val="21"/>
+          <w:szCs w:val="21"/>
+        </w:rPr>
+      </w:pPr>
+      <w:r>
+        <w:rPr>
+          <w:rFonts w:ascii="Consolas" w:eastAsia="Times New Roman" w:hAnsi="Consolas" w:cs="Times New Roman"/>
+          <w:color w:val="CE9178"/>
+          <w:sz w:val="21"/>
+          <w:szCs w:val="21"/>
+        </w:rPr>
+        <w:t>     FROM requests r</w:t>
+      </w:r>
+    </w:p>
+    <w:p>
+      <w:pPr>
+        <w:pStyle w:val="Akapitzlist"/>
+        <w:shd w:val="clear" w:color="auto" w:fill="1E1E1E"/>
+        <w:spacing w:line="285" w:lineRule="atLeast"/>
+        <w:jc w:val="left"/>
+        <w:rPr>
+          <w:rFonts w:ascii="Consolas" w:eastAsia="Times New Roman" w:hAnsi="Consolas" w:cs="Times New Roman"/>
+          <w:color w:val="D4D4D4"/>
+          <w:sz w:val="21"/>
+          <w:szCs w:val="21"/>
+        </w:rPr>
+      </w:pPr>
+      <w:r>
+        <w:rPr>
+          <w:rFonts w:ascii="Consolas" w:eastAsia="Times New Roman" w:hAnsi="Consolas" w:cs="Times New Roman"/>
+          <w:color w:val="CE9178"/>
+          <w:sz w:val="21"/>
+          <w:szCs w:val="21"/>
+        </w:rPr>
+        <w:t>     JOIN results res ON r.request_id = res.request_id AND r.job_id = ?</w:t>
+      </w:r>
+    </w:p>
+    <w:p>
+      <w:pPr>
+        <w:pStyle w:val="Akapitzlist"/>
+        <w:shd w:val="clear" w:color="auto" w:fill="1E1E1E"/>
+        <w:spacing w:line="285" w:lineRule="atLeast"/>
+        <w:jc w:val="left"/>
+        <w:rPr>
+          <w:rFonts w:ascii="Consolas" w:eastAsia="Times New Roman" w:hAnsi="Consolas" w:cs="Times New Roman"/>
+          <w:color w:val="D4D4D4"/>
+          <w:sz w:val="21"/>
+          <w:szCs w:val="21"/>
+        </w:rPr>
+      </w:pPr>
+      <w:r>
+        <w:rPr>
+          <w:rFonts w:ascii="Consolas" w:eastAsia="Times New Roman" w:hAnsi="Consolas" w:cs="Times New Roman"/>
+          <w:color w:val="CE9178"/>
+          <w:sz w:val="21"/>
+          <w:szCs w:val="21"/>
+        </w:rPr>
+        <w:t>           LEFT JOIN cities arr ON r.start_city = arr.city_id</w:t>
+      </w:r>
+    </w:p>
+    <w:p>
+      <w:pPr>
+        <w:pStyle w:val="Akapitzlist"/>
+        <w:shd w:val="clear" w:color="auto" w:fill="1E1E1E"/>
+        <w:spacing w:line="285" w:lineRule="atLeast"/>
+        <w:jc w:val="left"/>
+        <w:rPr>
+          <w:rFonts w:ascii="Consolas" w:eastAsia="Times New Roman" w:hAnsi="Consolas" w:cs="Times New Roman"/>
+          <w:color w:val="D4D4D4"/>
+          <w:sz w:val="21"/>
+          <w:szCs w:val="21"/>
+        </w:rPr>
+      </w:pPr>
+      <w:r>
+        <w:rPr>
+          <w:rFonts w:ascii="Consolas" w:eastAsia="Times New Roman" w:hAnsi="Consolas" w:cs="Times New Roman"/>
+          <w:color w:val="CE9178"/>
+          <w:sz w:val="21"/>
+          <w:szCs w:val="21"/>
+        </w:rPr>
+        <w:t>           LEFT JOIN cities dep ON </w:t>
+      </w:r>
+      <w:proofErr w:type="spellStart"/>
+      <w:r>
+        <w:rPr>
+          <w:rFonts w:ascii="Consolas" w:eastAsia="Times New Roman" w:hAnsi="Consolas" w:cs="Times New Roman"/>
+          <w:color w:val="CE9178"/>
+          <w:sz w:val="21"/>
+          <w:szCs w:val="21"/>
+        </w:rPr>
+        <w:t>r.end_city</w:t>
+      </w:r>
+      <w:proofErr w:type="spellEnd"/>
+      <w:r>
+        <w:rPr>
+          <w:rFonts w:ascii="Consolas" w:eastAsia="Times New Roman" w:hAnsi="Consolas" w:cs="Times New Roman"/>
+          <w:color w:val="CE9178"/>
+          <w:sz w:val="21"/>
+          <w:szCs w:val="21"/>
+        </w:rPr>
+        <w:t> = </w:t>
+      </w:r>
+      <w:proofErr w:type="spellStart"/>
+      <w:r>
+        <w:rPr>
+          <w:rFonts w:ascii="Consolas" w:eastAsia="Times New Roman" w:hAnsi="Consolas" w:cs="Times New Roman"/>
+          <w:color w:val="CE9178"/>
+          <w:sz w:val="21"/>
+          <w:szCs w:val="21"/>
+        </w:rPr>
+        <w:t>dep.city_id</w:t>
+      </w:r>
+      <w:proofErr w:type="spellEnd"/>
+    </w:p>
+    <w:p>
+      <w:pPr>
+        <w:pStyle w:val="Akapitzlist"/>
+        <w:shd w:val="clear" w:color="auto" w:fill="1E1E1E"/>
+        <w:spacing w:line="285" w:lineRule="atLeast"/>
+        <w:jc w:val="left"/>
+        <w:rPr>
+          <w:rFonts w:ascii="Consolas" w:eastAsia="Times New Roman" w:hAnsi="Consolas" w:cs="Times New Roman"/>
+          <w:color w:val="D4D4D4"/>
+          <w:sz w:val="21"/>
+          <w:szCs w:val="21"/>
+        </w:rPr>
+      </w:pPr>
+      <w:r>
+        <w:rPr>
+          <w:rFonts w:ascii="Consolas" w:eastAsia="Times New Roman" w:hAnsi="Consolas" w:cs="Times New Roman"/>
+          <w:color w:val="CE9178"/>
+          <w:sz w:val="21"/>
+          <w:szCs w:val="21"/>
+        </w:rPr>
         <w:t> </w:t>
+      </w:r>
+      <w:r>
+        <w:rPr>
+          <w:rFonts w:ascii="Consolas" w:eastAsia="Times New Roman" w:hAnsi="Consolas" w:cs="Times New Roman"/>
+          <w:color w:val="CE9178"/>
+          <w:sz w:val="21"/>
+          <w:szCs w:val="21"/>
+        </w:rPr>
+        <w:t xml:space="preserve"> </w:t>
+      </w:r>
+      <w:r>
+        <w:rPr>
+          <w:rFonts w:ascii="Consolas" w:eastAsia="Times New Roman" w:hAnsi="Consolas" w:cs="Times New Roman"/>
+          <w:color w:val="CE9178"/>
+          <w:sz w:val="21"/>
+          <w:szCs w:val="21"/>
+        </w:rPr>
+        <w:t>         LEFT JOIN distances dis ON arr.city_id = dis.end_city AND dep.city_id = dis.start_city </w:t>
+      </w:r>
+    </w:p>
+    <w:p>
+      <w:pPr>
+        <w:pStyle w:val="Akapitzlist"/>
+        <w:shd w:val="clear" w:color="auto" w:fill="1E1E1E"/>
+        <w:spacing w:line="285" w:lineRule="atLeast"/>
+        <w:jc w:val="left"/>
+        <w:rPr>
+          <w:rFonts w:ascii="Consolas" w:eastAsia="Times New Roman" w:hAnsi="Consolas" w:cs="Times New Roman"/>
+          <w:color w:val="D4D4D4"/>
+          <w:sz w:val="21"/>
+          <w:szCs w:val="21"/>
+        </w:rPr>
+      </w:pPr>
+      <w:r>
+        <w:rPr>
+          <w:rFonts w:ascii="Consolas" w:eastAsia="Times New Roman" w:hAnsi="Consolas" w:cs="Times New Roman"/>
+          <w:color w:val="CE9178"/>
+          <w:sz w:val="21"/>
+          <w:szCs w:val="21"/>
+        </w:rPr>
+        <w:t>    '''</w:t>
+      </w:r>
+    </w:p>
+    <w:p>
+      <w:pPr>
+        <w:pStyle w:val="Akapitzlist"/>
+        <w:numPr>
+          <w:ilvl w:val="1"/>
+          <w:numId w:val="1"/>
+        </w:numPr>
+      </w:pPr>
+      <w:r>
+        <w:t>From scrawler’s perspective:</w:t>
       </w:r>
     </w:p>
     <w:p>
@@ -2736,758 +3506,10 @@
         </w:numPr>
       </w:pPr>
       <w:r>
-        <w:t xml:space="preserve">select records from the results table, that are assigned to the chosen job name (accessed from jobs table), with detailed information about working/weekend days (from table </w:t>
-      </w:r>
-      <w:proofErr w:type="spellStart"/>
-      <w:r>
-        <w:t>working_days</w:t>
-      </w:r>
-      <w:proofErr w:type="spellEnd"/>
-      <w:r>
-        <w:t>) and destination cities (from table cities), including the information about price per one kilometer at this route (calculated from distance table)</w:t>
-      </w:r>
-      <w:r>
-        <w:t xml:space="preserve"> - this select will require joining tables: jobs, results, </w:t>
-      </w:r>
-      <w:proofErr w:type="spellStart"/>
-      <w:r>
-        <w:t>working_days</w:t>
-      </w:r>
-      <w:proofErr w:type="spellEnd"/>
-      <w:r>
-        <w:t xml:space="preserve">, cities and distances) – triple join.  </w:t>
-      </w:r>
-    </w:p>
-    <w:p>
-      <w:pPr>
-        <w:pStyle w:val="Akapitzlist"/>
-        <w:shd w:val="clear" w:color="auto" w:fill="1E1E1E"/>
-        <w:spacing w:line="285" w:lineRule="atLeast"/>
-        <w:jc w:val="left"/>
-        <w:rPr>
-          <w:rFonts w:ascii="Consolas" w:eastAsia="Times New Roman" w:hAnsi="Consolas" w:cs="Times New Roman"/>
-          <w:color w:val="D4D4D4"/>
-          <w:sz w:val="21"/>
-          <w:szCs w:val="21"/>
-        </w:rPr>
-      </w:pPr>
-      <w:r>
-        <w:rPr>
-          <w:rFonts w:ascii="Consolas" w:eastAsia="Times New Roman" w:hAnsi="Consolas" w:cs="Times New Roman"/>
-          <w:color w:val="CE9178"/>
-          <w:sz w:val="21"/>
-          <w:szCs w:val="21"/>
-        </w:rPr>
-        <w:t>''' SELECT </w:t>
-      </w:r>
-    </w:p>
-    <w:p>
-      <w:pPr>
-        <w:pStyle w:val="Akapitzlist"/>
-        <w:shd w:val="clear" w:color="auto" w:fill="1E1E1E"/>
-        <w:spacing w:line="285" w:lineRule="atLeast"/>
-        <w:jc w:val="left"/>
-        <w:rPr>
-          <w:rFonts w:ascii="Consolas" w:eastAsia="Times New Roman" w:hAnsi="Consolas" w:cs="Times New Roman"/>
-          <w:color w:val="D4D4D4"/>
-          <w:sz w:val="21"/>
-          <w:szCs w:val="21"/>
-        </w:rPr>
-      </w:pPr>
-      <w:r>
-        <w:rPr>
-          <w:rFonts w:ascii="Consolas" w:eastAsia="Times New Roman" w:hAnsi="Consolas" w:cs="Times New Roman"/>
-          <w:color w:val="CE9178"/>
-          <w:sz w:val="21"/>
-          <w:szCs w:val="21"/>
-        </w:rPr>
-        <w:t xml:space="preserve"> </w:t>
-      </w:r>
-      <w:r>
-        <w:rPr>
-          <w:rFonts w:ascii="Consolas" w:eastAsia="Times New Roman" w:hAnsi="Consolas" w:cs="Times New Roman"/>
-          <w:color w:val="CE9178"/>
-          <w:sz w:val="21"/>
-          <w:szCs w:val="21"/>
-        </w:rPr>
-        <w:t>  </w:t>
-      </w:r>
-      <w:proofErr w:type="spellStart"/>
-      <w:r>
-        <w:rPr>
-          <w:rFonts w:ascii="Consolas" w:eastAsia="Times New Roman" w:hAnsi="Consolas" w:cs="Times New Roman"/>
-          <w:color w:val="CE9178"/>
-          <w:sz w:val="21"/>
-          <w:szCs w:val="21"/>
-        </w:rPr>
-        <w:t>dep.city_name</w:t>
-      </w:r>
-      <w:proofErr w:type="spellEnd"/>
-      <w:r>
-        <w:rPr>
-          <w:rFonts w:ascii="Consolas" w:eastAsia="Times New Roman" w:hAnsi="Consolas" w:cs="Times New Roman"/>
-          <w:color w:val="CE9178"/>
-          <w:sz w:val="21"/>
-          <w:szCs w:val="21"/>
-        </w:rPr>
-        <w:t> as </w:t>
-      </w:r>
-      <w:proofErr w:type="spellStart"/>
-      <w:r>
-        <w:rPr>
-          <w:rFonts w:ascii="Consolas" w:eastAsia="Times New Roman" w:hAnsi="Consolas" w:cs="Times New Roman"/>
-          <w:color w:val="CE9178"/>
-          <w:sz w:val="21"/>
-          <w:szCs w:val="21"/>
-        </w:rPr>
-        <w:t>departure_city</w:t>
-      </w:r>
-      <w:proofErr w:type="spellEnd"/>
-      <w:r>
-        <w:rPr>
-          <w:rFonts w:ascii="Consolas" w:eastAsia="Times New Roman" w:hAnsi="Consolas" w:cs="Times New Roman"/>
-          <w:color w:val="CE9178"/>
-          <w:sz w:val="21"/>
-          <w:szCs w:val="21"/>
-        </w:rPr>
-        <w:t>,</w:t>
-      </w:r>
-    </w:p>
-    <w:p>
-      <w:pPr>
-        <w:pStyle w:val="Akapitzlist"/>
-        <w:shd w:val="clear" w:color="auto" w:fill="1E1E1E"/>
-        <w:spacing w:line="285" w:lineRule="atLeast"/>
-        <w:jc w:val="left"/>
-        <w:rPr>
-          <w:rFonts w:ascii="Consolas" w:eastAsia="Times New Roman" w:hAnsi="Consolas" w:cs="Times New Roman"/>
-          <w:color w:val="D4D4D4"/>
-          <w:sz w:val="21"/>
-          <w:szCs w:val="21"/>
-        </w:rPr>
-      </w:pPr>
-      <w:r>
-        <w:rPr>
-          <w:rFonts w:ascii="Consolas" w:eastAsia="Times New Roman" w:hAnsi="Consolas" w:cs="Times New Roman"/>
-          <w:color w:val="CE9178"/>
-          <w:sz w:val="21"/>
-          <w:szCs w:val="21"/>
-        </w:rPr>
-        <w:t xml:space="preserve"> </w:t>
-      </w:r>
-      <w:r>
-        <w:rPr>
-          <w:rFonts w:ascii="Consolas" w:eastAsia="Times New Roman" w:hAnsi="Consolas" w:cs="Times New Roman"/>
-          <w:color w:val="CE9178"/>
-          <w:sz w:val="21"/>
-          <w:szCs w:val="21"/>
-        </w:rPr>
-        <w:t>  </w:t>
-      </w:r>
-      <w:proofErr w:type="spellStart"/>
-      <w:r>
-        <w:rPr>
-          <w:rFonts w:ascii="Consolas" w:eastAsia="Times New Roman" w:hAnsi="Consolas" w:cs="Times New Roman"/>
-          <w:color w:val="CE9178"/>
-          <w:sz w:val="21"/>
-          <w:szCs w:val="21"/>
-        </w:rPr>
-        <w:t>arr.city_name</w:t>
-      </w:r>
-      <w:proofErr w:type="spellEnd"/>
-      <w:r>
-        <w:rPr>
-          <w:rFonts w:ascii="Consolas" w:eastAsia="Times New Roman" w:hAnsi="Consolas" w:cs="Times New Roman"/>
-          <w:color w:val="CE9178"/>
-          <w:sz w:val="21"/>
-          <w:szCs w:val="21"/>
-        </w:rPr>
-        <w:t> as </w:t>
-      </w:r>
-      <w:proofErr w:type="spellStart"/>
-      <w:r>
-        <w:rPr>
-          <w:rFonts w:ascii="Consolas" w:eastAsia="Times New Roman" w:hAnsi="Consolas" w:cs="Times New Roman"/>
-          <w:color w:val="CE9178"/>
-          <w:sz w:val="21"/>
-          <w:szCs w:val="21"/>
-        </w:rPr>
-        <w:t>arrival_city</w:t>
-      </w:r>
-      <w:proofErr w:type="spellEnd"/>
-      <w:r>
-        <w:rPr>
-          <w:rFonts w:ascii="Consolas" w:eastAsia="Times New Roman" w:hAnsi="Consolas" w:cs="Times New Roman"/>
-          <w:color w:val="CE9178"/>
-          <w:sz w:val="21"/>
-          <w:szCs w:val="21"/>
-        </w:rPr>
-        <w:t>,</w:t>
-      </w:r>
-    </w:p>
-    <w:p>
-      <w:pPr>
-        <w:pStyle w:val="Akapitzlist"/>
-        <w:shd w:val="clear" w:color="auto" w:fill="1E1E1E"/>
-        <w:spacing w:line="285" w:lineRule="atLeast"/>
-        <w:jc w:val="left"/>
-        <w:rPr>
-          <w:rFonts w:ascii="Consolas" w:eastAsia="Times New Roman" w:hAnsi="Consolas" w:cs="Times New Roman"/>
-          <w:color w:val="D4D4D4"/>
-          <w:sz w:val="21"/>
-          <w:szCs w:val="21"/>
-        </w:rPr>
-      </w:pPr>
-      <w:r>
-        <w:rPr>
-          <w:rFonts w:ascii="Consolas" w:eastAsia="Times New Roman" w:hAnsi="Consolas" w:cs="Times New Roman"/>
-          <w:color w:val="CE9178"/>
-          <w:sz w:val="21"/>
-          <w:szCs w:val="21"/>
-        </w:rPr>
-        <w:t>   strftime("</w:t>
-      </w:r>
-      <w:r>
-        <w:rPr>
-          <w:rFonts w:ascii="Consolas" w:eastAsia="Times New Roman" w:hAnsi="Consolas" w:cs="Times New Roman"/>
-          <w:color w:val="569CD6"/>
-          <w:sz w:val="21"/>
-          <w:szCs w:val="21"/>
-        </w:rPr>
-        <w:t>%d</w:t>
-      </w:r>
-      <w:r>
-        <w:rPr>
-          <w:rFonts w:ascii="Consolas" w:eastAsia="Times New Roman" w:hAnsi="Consolas" w:cs="Times New Roman"/>
-          <w:color w:val="CE9178"/>
-          <w:sz w:val="21"/>
-          <w:szCs w:val="21"/>
-        </w:rPr>
-        <w:t>.%m.%Y", res.departure_datetime) as departure_date,</w:t>
-      </w:r>
-    </w:p>
-    <w:p>
-      <w:pPr>
-        <w:pStyle w:val="Akapitzlist"/>
-        <w:shd w:val="clear" w:color="auto" w:fill="1E1E1E"/>
-        <w:spacing w:line="285" w:lineRule="atLeast"/>
-        <w:jc w:val="left"/>
-        <w:rPr>
-          <w:rFonts w:ascii="Consolas" w:eastAsia="Times New Roman" w:hAnsi="Consolas" w:cs="Times New Roman"/>
-          <w:color w:val="D4D4D4"/>
-          <w:sz w:val="21"/>
-          <w:szCs w:val="21"/>
-        </w:rPr>
-      </w:pPr>
-      <w:r>
-        <w:rPr>
-          <w:rFonts w:ascii="Consolas" w:eastAsia="Times New Roman" w:hAnsi="Consolas" w:cs="Times New Roman"/>
-          <w:color w:val="CE9178"/>
-          <w:sz w:val="21"/>
-          <w:szCs w:val="21"/>
-        </w:rPr>
-        <w:t xml:space="preserve"> </w:t>
-      </w:r>
-      <w:r>
-        <w:rPr>
-          <w:rFonts w:ascii="Consolas" w:eastAsia="Times New Roman" w:hAnsi="Consolas" w:cs="Times New Roman"/>
-          <w:color w:val="CE9178"/>
-          <w:sz w:val="21"/>
-          <w:szCs w:val="21"/>
-        </w:rPr>
-        <w:t>  strftime("%H:%M", res.departure_datetime) as departure_time,</w:t>
-      </w:r>
-    </w:p>
-    <w:p>
-      <w:pPr>
-        <w:pStyle w:val="Akapitzlist"/>
-        <w:shd w:val="clear" w:color="auto" w:fill="1E1E1E"/>
-        <w:spacing w:line="285" w:lineRule="atLeast"/>
-        <w:jc w:val="left"/>
-        <w:rPr>
-          <w:rFonts w:ascii="Consolas" w:eastAsia="Times New Roman" w:hAnsi="Consolas" w:cs="Times New Roman"/>
-          <w:color w:val="D4D4D4"/>
-          <w:sz w:val="21"/>
-          <w:szCs w:val="21"/>
-        </w:rPr>
-      </w:pPr>
-      <w:r>
-        <w:rPr>
-          <w:rFonts w:ascii="Consolas" w:eastAsia="Times New Roman" w:hAnsi="Consolas" w:cs="Times New Roman"/>
-          <w:color w:val="CE9178"/>
-          <w:sz w:val="21"/>
-          <w:szCs w:val="21"/>
-        </w:rPr>
-        <w:t>   </w:t>
-      </w:r>
-      <w:proofErr w:type="spellStart"/>
-      <w:r>
-        <w:rPr>
-          <w:rFonts w:ascii="Consolas" w:eastAsia="Times New Roman" w:hAnsi="Consolas" w:cs="Times New Roman"/>
-          <w:color w:val="CE9178"/>
-          <w:sz w:val="21"/>
-          <w:szCs w:val="21"/>
-        </w:rPr>
-        <w:t>strftime</w:t>
-      </w:r>
-      <w:proofErr w:type="spellEnd"/>
-      <w:r>
-        <w:rPr>
-          <w:rFonts w:ascii="Consolas" w:eastAsia="Times New Roman" w:hAnsi="Consolas" w:cs="Times New Roman"/>
-          <w:color w:val="CE9178"/>
-          <w:sz w:val="21"/>
-          <w:szCs w:val="21"/>
-        </w:rPr>
-        <w:t>("%H:%M", </w:t>
-      </w:r>
-      <w:proofErr w:type="spellStart"/>
-      <w:r>
-        <w:rPr>
-          <w:rFonts w:ascii="Consolas" w:eastAsia="Times New Roman" w:hAnsi="Consolas" w:cs="Times New Roman"/>
-          <w:color w:val="CE9178"/>
-          <w:sz w:val="21"/>
-          <w:szCs w:val="21"/>
-        </w:rPr>
-        <w:t>res.arrival_datetime</w:t>
-      </w:r>
-      <w:proofErr w:type="spellEnd"/>
-      <w:r>
-        <w:rPr>
-          <w:rFonts w:ascii="Consolas" w:eastAsia="Times New Roman" w:hAnsi="Consolas" w:cs="Times New Roman"/>
-          <w:color w:val="CE9178"/>
-          <w:sz w:val="21"/>
-          <w:szCs w:val="21"/>
-        </w:rPr>
-        <w:t>) as </w:t>
-      </w:r>
-      <w:proofErr w:type="spellStart"/>
-      <w:r>
-        <w:rPr>
-          <w:rFonts w:ascii="Consolas" w:eastAsia="Times New Roman" w:hAnsi="Consolas" w:cs="Times New Roman"/>
-          <w:color w:val="CE9178"/>
-          <w:sz w:val="21"/>
-          <w:szCs w:val="21"/>
-        </w:rPr>
-        <w:t>arrival_time</w:t>
-      </w:r>
-      <w:proofErr w:type="spellEnd"/>
-      <w:r>
-        <w:rPr>
-          <w:rFonts w:ascii="Consolas" w:eastAsia="Times New Roman" w:hAnsi="Consolas" w:cs="Times New Roman"/>
-          <w:color w:val="CE9178"/>
-          <w:sz w:val="21"/>
-          <w:szCs w:val="21"/>
-        </w:rPr>
-        <w:t>,</w:t>
-      </w:r>
-    </w:p>
-    <w:p>
-      <w:pPr>
-        <w:pStyle w:val="Akapitzlist"/>
-        <w:shd w:val="clear" w:color="auto" w:fill="1E1E1E"/>
-        <w:spacing w:line="285" w:lineRule="atLeast"/>
-        <w:jc w:val="left"/>
-        <w:rPr>
-          <w:rFonts w:ascii="Consolas" w:eastAsia="Times New Roman" w:hAnsi="Consolas" w:cs="Times New Roman"/>
-          <w:color w:val="D4D4D4"/>
-          <w:sz w:val="21"/>
-          <w:szCs w:val="21"/>
-        </w:rPr>
-      </w:pPr>
-      <w:r>
-        <w:rPr>
-          <w:rFonts w:ascii="Consolas" w:eastAsia="Times New Roman" w:hAnsi="Consolas" w:cs="Times New Roman"/>
-          <w:color w:val="CE9178"/>
-          <w:sz w:val="21"/>
-          <w:szCs w:val="21"/>
-        </w:rPr>
-        <w:t>   </w:t>
-      </w:r>
-      <w:proofErr w:type="spellStart"/>
-      <w:r>
-        <w:rPr>
-          <w:rFonts w:ascii="Consolas" w:eastAsia="Times New Roman" w:hAnsi="Consolas" w:cs="Times New Roman"/>
-          <w:color w:val="CE9178"/>
-          <w:sz w:val="21"/>
-          <w:szCs w:val="21"/>
-        </w:rPr>
-        <w:t>res.price</w:t>
-      </w:r>
-      <w:proofErr w:type="spellEnd"/>
-      <w:r>
-        <w:rPr>
-          <w:rFonts w:ascii="Consolas" w:eastAsia="Times New Roman" w:hAnsi="Consolas" w:cs="Times New Roman"/>
-          <w:color w:val="CE9178"/>
-          <w:sz w:val="21"/>
-          <w:szCs w:val="21"/>
-        </w:rPr>
-        <w:t> as price,</w:t>
-      </w:r>
-    </w:p>
-    <w:p>
-      <w:pPr>
-        <w:pStyle w:val="Akapitzlist"/>
-        <w:shd w:val="clear" w:color="auto" w:fill="1E1E1E"/>
-        <w:spacing w:line="285" w:lineRule="atLeast"/>
-        <w:jc w:val="left"/>
-        <w:rPr>
-          <w:rFonts w:ascii="Consolas" w:eastAsia="Times New Roman" w:hAnsi="Consolas" w:cs="Times New Roman"/>
-          <w:color w:val="D4D4D4"/>
-          <w:sz w:val="21"/>
-          <w:szCs w:val="21"/>
-        </w:rPr>
-      </w:pPr>
-      <w:r>
-        <w:rPr>
-          <w:rFonts w:ascii="Consolas" w:eastAsia="Times New Roman" w:hAnsi="Consolas" w:cs="Times New Roman"/>
-          <w:color w:val="CE9178"/>
-          <w:sz w:val="21"/>
-          <w:szCs w:val="21"/>
-        </w:rPr>
-        <w:t>   round(</w:t>
-      </w:r>
-      <w:proofErr w:type="spellStart"/>
-      <w:r>
-        <w:rPr>
-          <w:rFonts w:ascii="Consolas" w:eastAsia="Times New Roman" w:hAnsi="Consolas" w:cs="Times New Roman"/>
-          <w:color w:val="CE9178"/>
-          <w:sz w:val="21"/>
-          <w:szCs w:val="21"/>
-        </w:rPr>
-        <w:t>res.price</w:t>
-      </w:r>
-      <w:proofErr w:type="spellEnd"/>
-      <w:r>
-        <w:rPr>
-          <w:rFonts w:ascii="Consolas" w:eastAsia="Times New Roman" w:hAnsi="Consolas" w:cs="Times New Roman"/>
-          <w:color w:val="CE9178"/>
-          <w:sz w:val="21"/>
-          <w:szCs w:val="21"/>
-        </w:rPr>
-        <w:t>/dis.distance,4) as </w:t>
-      </w:r>
-      <w:proofErr w:type="spellStart"/>
-      <w:r>
-        <w:rPr>
-          <w:rFonts w:ascii="Consolas" w:eastAsia="Times New Roman" w:hAnsi="Consolas" w:cs="Times New Roman"/>
-          <w:color w:val="CE9178"/>
-          <w:sz w:val="21"/>
-          <w:szCs w:val="21"/>
-        </w:rPr>
-        <w:t>price_per_km</w:t>
-      </w:r>
-      <w:proofErr w:type="spellEnd"/>
-      <w:r>
-        <w:rPr>
-          <w:rFonts w:ascii="Consolas" w:eastAsia="Times New Roman" w:hAnsi="Consolas" w:cs="Times New Roman"/>
-          <w:color w:val="CE9178"/>
-          <w:sz w:val="21"/>
-          <w:szCs w:val="21"/>
-        </w:rPr>
-        <w:t>,</w:t>
-      </w:r>
-    </w:p>
-    <w:p>
-      <w:pPr>
-        <w:pStyle w:val="Akapitzlist"/>
-        <w:shd w:val="clear" w:color="auto" w:fill="1E1E1E"/>
-        <w:spacing w:line="285" w:lineRule="atLeast"/>
-        <w:jc w:val="left"/>
-        <w:rPr>
-          <w:rFonts w:ascii="Consolas" w:eastAsia="Times New Roman" w:hAnsi="Consolas" w:cs="Times New Roman"/>
-          <w:color w:val="D4D4D4"/>
-          <w:sz w:val="21"/>
-          <w:szCs w:val="21"/>
-        </w:rPr>
-      </w:pPr>
-      <w:r>
-        <w:rPr>
-          <w:rFonts w:ascii="Consolas" w:eastAsia="Times New Roman" w:hAnsi="Consolas" w:cs="Times New Roman"/>
-          <w:color w:val="CE9178"/>
-          <w:sz w:val="21"/>
-          <w:szCs w:val="21"/>
-        </w:rPr>
-        <w:t>   </w:t>
-      </w:r>
-      <w:proofErr w:type="spellStart"/>
-      <w:r>
-        <w:rPr>
-          <w:rFonts w:ascii="Consolas" w:eastAsia="Times New Roman" w:hAnsi="Consolas" w:cs="Times New Roman"/>
-          <w:color w:val="CE9178"/>
-          <w:sz w:val="21"/>
-          <w:szCs w:val="21"/>
-        </w:rPr>
-        <w:t>res.fully_booked</w:t>
-      </w:r>
-      <w:proofErr w:type="spellEnd"/>
-      <w:r>
-        <w:rPr>
-          <w:rFonts w:ascii="Consolas" w:eastAsia="Times New Roman" w:hAnsi="Consolas" w:cs="Times New Roman"/>
-          <w:color w:val="CE9178"/>
-          <w:sz w:val="21"/>
-          <w:szCs w:val="21"/>
-        </w:rPr>
-        <w:t> as </w:t>
-      </w:r>
-      <w:proofErr w:type="spellStart"/>
-      <w:r>
-        <w:rPr>
-          <w:rFonts w:ascii="Consolas" w:eastAsia="Times New Roman" w:hAnsi="Consolas" w:cs="Times New Roman"/>
-          <w:color w:val="CE9178"/>
-          <w:sz w:val="21"/>
-          <w:szCs w:val="21"/>
-        </w:rPr>
-        <w:t>fully_booked</w:t>
-      </w:r>
-      <w:proofErr w:type="spellEnd"/>
-      <w:r>
-        <w:rPr>
-          <w:rFonts w:ascii="Consolas" w:eastAsia="Times New Roman" w:hAnsi="Consolas" w:cs="Times New Roman"/>
-          <w:color w:val="CE9178"/>
-          <w:sz w:val="21"/>
-          <w:szCs w:val="21"/>
-        </w:rPr>
-        <w:t>, </w:t>
-      </w:r>
-    </w:p>
-    <w:p>
-      <w:pPr>
-        <w:pStyle w:val="Akapitzlist"/>
-        <w:shd w:val="clear" w:color="auto" w:fill="1E1E1E"/>
-        <w:spacing w:line="285" w:lineRule="atLeast"/>
-        <w:jc w:val="left"/>
-        <w:rPr>
-          <w:rFonts w:ascii="Consolas" w:eastAsia="Times New Roman" w:hAnsi="Consolas" w:cs="Times New Roman"/>
-          <w:color w:val="D4D4D4"/>
-          <w:sz w:val="21"/>
-          <w:szCs w:val="21"/>
-        </w:rPr>
-      </w:pPr>
-      <w:r>
-        <w:rPr>
-          <w:rFonts w:ascii="Consolas" w:eastAsia="Times New Roman" w:hAnsi="Consolas" w:cs="Times New Roman"/>
-          <w:color w:val="CE9178"/>
-          <w:sz w:val="21"/>
-          <w:szCs w:val="21"/>
-        </w:rPr>
-        <w:t>   strftime("</w:t>
-      </w:r>
-      <w:r>
-        <w:rPr>
-          <w:rFonts w:ascii="Consolas" w:eastAsia="Times New Roman" w:hAnsi="Consolas" w:cs="Times New Roman"/>
-          <w:color w:val="569CD6"/>
-          <w:sz w:val="21"/>
-          <w:szCs w:val="21"/>
-        </w:rPr>
-        <w:t>%d</w:t>
-      </w:r>
-      <w:r>
-        <w:rPr>
-          <w:rFonts w:ascii="Consolas" w:eastAsia="Times New Roman" w:hAnsi="Consolas" w:cs="Times New Roman"/>
-          <w:color w:val="CE9178"/>
-          <w:sz w:val="21"/>
-          <w:szCs w:val="21"/>
-        </w:rPr>
-        <w:t>.%m.%Y (%H:%M)", res.time_created) as date_obtained</w:t>
-      </w:r>
-    </w:p>
-    <w:p>
-      <w:pPr>
-        <w:pStyle w:val="Akapitzlist"/>
-        <w:shd w:val="clear" w:color="auto" w:fill="1E1E1E"/>
-        <w:spacing w:line="285" w:lineRule="atLeast"/>
-        <w:jc w:val="left"/>
-        <w:rPr>
-          <w:rFonts w:ascii="Consolas" w:eastAsia="Times New Roman" w:hAnsi="Consolas" w:cs="Times New Roman"/>
-          <w:color w:val="D4D4D4"/>
-          <w:sz w:val="21"/>
-          <w:szCs w:val="21"/>
-        </w:rPr>
-      </w:pPr>
-      <w:r>
-        <w:rPr>
-          <w:rFonts w:ascii="Consolas" w:eastAsia="Times New Roman" w:hAnsi="Consolas" w:cs="Times New Roman"/>
-          <w:color w:val="CE9178"/>
-          <w:sz w:val="21"/>
-          <w:szCs w:val="21"/>
-        </w:rPr>
-        <w:t>     FROM requests r</w:t>
-      </w:r>
-    </w:p>
-    <w:p>
-      <w:pPr>
-        <w:pStyle w:val="Akapitzlist"/>
-        <w:shd w:val="clear" w:color="auto" w:fill="1E1E1E"/>
-        <w:spacing w:line="285" w:lineRule="atLeast"/>
-        <w:jc w:val="left"/>
-        <w:rPr>
-          <w:rFonts w:ascii="Consolas" w:eastAsia="Times New Roman" w:hAnsi="Consolas" w:cs="Times New Roman"/>
-          <w:color w:val="D4D4D4"/>
-          <w:sz w:val="21"/>
-          <w:szCs w:val="21"/>
-        </w:rPr>
-      </w:pPr>
-      <w:r>
-        <w:rPr>
-          <w:rFonts w:ascii="Consolas" w:eastAsia="Times New Roman" w:hAnsi="Consolas" w:cs="Times New Roman"/>
-          <w:color w:val="CE9178"/>
-          <w:sz w:val="21"/>
-          <w:szCs w:val="21"/>
-        </w:rPr>
-        <w:t>     JOIN results res ON r.request_id = res.request_id AND r.job_id = ?</w:t>
-      </w:r>
-    </w:p>
-    <w:p>
-      <w:pPr>
-        <w:pStyle w:val="Akapitzlist"/>
-        <w:shd w:val="clear" w:color="auto" w:fill="1E1E1E"/>
-        <w:spacing w:line="285" w:lineRule="atLeast"/>
-        <w:jc w:val="left"/>
-        <w:rPr>
-          <w:rFonts w:ascii="Consolas" w:eastAsia="Times New Roman" w:hAnsi="Consolas" w:cs="Times New Roman"/>
-          <w:color w:val="D4D4D4"/>
-          <w:sz w:val="21"/>
-          <w:szCs w:val="21"/>
-        </w:rPr>
-      </w:pPr>
-      <w:r>
-        <w:rPr>
-          <w:rFonts w:ascii="Consolas" w:eastAsia="Times New Roman" w:hAnsi="Consolas" w:cs="Times New Roman"/>
-          <w:color w:val="CE9178"/>
-          <w:sz w:val="21"/>
-          <w:szCs w:val="21"/>
-        </w:rPr>
-        <w:t>           LEFT JOIN cities arr ON r.start_city = arr.city_id</w:t>
-      </w:r>
-    </w:p>
-    <w:p>
-      <w:pPr>
-        <w:pStyle w:val="Akapitzlist"/>
-        <w:shd w:val="clear" w:color="auto" w:fill="1E1E1E"/>
-        <w:spacing w:line="285" w:lineRule="atLeast"/>
-        <w:jc w:val="left"/>
-        <w:rPr>
-          <w:rFonts w:ascii="Consolas" w:eastAsia="Times New Roman" w:hAnsi="Consolas" w:cs="Times New Roman"/>
-          <w:color w:val="D4D4D4"/>
-          <w:sz w:val="21"/>
-          <w:szCs w:val="21"/>
-        </w:rPr>
-      </w:pPr>
-      <w:r>
-        <w:rPr>
-          <w:rFonts w:ascii="Consolas" w:eastAsia="Times New Roman" w:hAnsi="Consolas" w:cs="Times New Roman"/>
-          <w:color w:val="CE9178"/>
-          <w:sz w:val="21"/>
-          <w:szCs w:val="21"/>
-        </w:rPr>
-        <w:t>           LEFT JOIN cities dep ON </w:t>
-      </w:r>
-      <w:proofErr w:type="spellStart"/>
-      <w:r>
-        <w:rPr>
-          <w:rFonts w:ascii="Consolas" w:eastAsia="Times New Roman" w:hAnsi="Consolas" w:cs="Times New Roman"/>
-          <w:color w:val="CE9178"/>
-          <w:sz w:val="21"/>
-          <w:szCs w:val="21"/>
-        </w:rPr>
-        <w:t>r.end_city</w:t>
-      </w:r>
-      <w:proofErr w:type="spellEnd"/>
-      <w:r>
-        <w:rPr>
-          <w:rFonts w:ascii="Consolas" w:eastAsia="Times New Roman" w:hAnsi="Consolas" w:cs="Times New Roman"/>
-          <w:color w:val="CE9178"/>
-          <w:sz w:val="21"/>
-          <w:szCs w:val="21"/>
-        </w:rPr>
-        <w:t> = </w:t>
-      </w:r>
-      <w:proofErr w:type="spellStart"/>
-      <w:r>
-        <w:rPr>
-          <w:rFonts w:ascii="Consolas" w:eastAsia="Times New Roman" w:hAnsi="Consolas" w:cs="Times New Roman"/>
-          <w:color w:val="CE9178"/>
-          <w:sz w:val="21"/>
-          <w:szCs w:val="21"/>
-        </w:rPr>
-        <w:t>dep.city_id</w:t>
-      </w:r>
-      <w:proofErr w:type="spellEnd"/>
-    </w:p>
-    <w:p>
-      <w:pPr>
-        <w:pStyle w:val="Akapitzlist"/>
-        <w:shd w:val="clear" w:color="auto" w:fill="1E1E1E"/>
-        <w:spacing w:line="285" w:lineRule="atLeast"/>
-        <w:jc w:val="left"/>
-        <w:rPr>
-          <w:rFonts w:ascii="Consolas" w:eastAsia="Times New Roman" w:hAnsi="Consolas" w:cs="Times New Roman"/>
-          <w:color w:val="D4D4D4"/>
-          <w:sz w:val="21"/>
-          <w:szCs w:val="21"/>
-        </w:rPr>
-      </w:pPr>
-      <w:r>
-        <w:rPr>
-          <w:rFonts w:ascii="Consolas" w:eastAsia="Times New Roman" w:hAnsi="Consolas" w:cs="Times New Roman"/>
-          <w:color w:val="CE9178"/>
-          <w:sz w:val="21"/>
-          <w:szCs w:val="21"/>
-        </w:rPr>
-        <w:t> </w:t>
-      </w:r>
-      <w:r>
-        <w:rPr>
-          <w:rFonts w:ascii="Consolas" w:eastAsia="Times New Roman" w:hAnsi="Consolas" w:cs="Times New Roman"/>
-          <w:color w:val="CE9178"/>
-          <w:sz w:val="21"/>
-          <w:szCs w:val="21"/>
-        </w:rPr>
-        <w:t xml:space="preserve"> </w:t>
-      </w:r>
-      <w:r>
-        <w:rPr>
-          <w:rFonts w:ascii="Consolas" w:eastAsia="Times New Roman" w:hAnsi="Consolas" w:cs="Times New Roman"/>
-          <w:color w:val="CE9178"/>
-          <w:sz w:val="21"/>
-          <w:szCs w:val="21"/>
-        </w:rPr>
-        <w:t>         LEFT JOIN distances dis ON arr.city_id = dis.end_city AND dep.city_id = dis.start_city </w:t>
-      </w:r>
-    </w:p>
-    <w:p>
-      <w:pPr>
-        <w:pStyle w:val="Akapitzlist"/>
-        <w:shd w:val="clear" w:color="auto" w:fill="1E1E1E"/>
-        <w:spacing w:line="285" w:lineRule="atLeast"/>
-        <w:jc w:val="left"/>
-        <w:rPr>
-          <w:rFonts w:ascii="Consolas" w:eastAsia="Times New Roman" w:hAnsi="Consolas" w:cs="Times New Roman"/>
-          <w:color w:val="D4D4D4"/>
-          <w:sz w:val="21"/>
-          <w:szCs w:val="21"/>
-        </w:rPr>
-      </w:pPr>
-      <w:r>
-        <w:rPr>
-          <w:rFonts w:ascii="Consolas" w:eastAsia="Times New Roman" w:hAnsi="Consolas" w:cs="Times New Roman"/>
-          <w:color w:val="CE9178"/>
-          <w:sz w:val="21"/>
-          <w:szCs w:val="21"/>
-        </w:rPr>
-        <w:t>    '''</w:t>
-      </w:r>
-    </w:p>
-    <w:p>
-      <w:pPr>
-        <w:pStyle w:val="Akapitzlist"/>
-        <w:numPr>
-          <w:ilvl w:val="1"/>
-          <w:numId w:val="1"/>
-        </w:numPr>
-      </w:pPr>
-      <w:r>
-        <w:t>From scrawler’s perspective:</w:t>
+        <w:t xml:space="preserve">Selecting requests for </w:t>
+      </w:r>
+      <w:r>
+        <w:t xml:space="preserve">a specified job </w:t>
       </w:r>
     </w:p>
     <w:p>
@@ -3499,10 +3521,7 @@
         </w:numPr>
       </w:pPr>
       <w:r>
-        <w:t xml:space="preserve">Selecting requests for </w:t>
-      </w:r>
-      <w:r>
-        <w:t xml:space="preserve">a specified job </w:t>
+        <w:t>Inserting new records into the results table</w:t>
       </w:r>
     </w:p>
     <w:p>
@@ -3514,7 +3533,15 @@
         </w:numPr>
       </w:pPr>
       <w:r>
-        <w:t>Inserting new records into the results table</w:t>
+        <w:t xml:space="preserve">Inserting new records will update jobs table (column: </w:t>
+      </w:r>
+      <w:proofErr w:type="spellStart"/>
+      <w:r>
+        <w:t>last_run</w:t>
+      </w:r>
+      <w:proofErr w:type="spellEnd"/>
+      <w:r>
+        <w:t xml:space="preserve">) </w:t>
       </w:r>
     </w:p>
     <w:p>
@@ -3526,15 +3553,434 @@
         </w:numPr>
       </w:pPr>
       <w:r>
-        <w:t xml:space="preserve">Inserting new records will update jobs table (column: </w:t>
+        <w:t>Add logs from scraper execution for specific job using trigger:</w:t>
+      </w:r>
+    </w:p>
+    <w:p>
+      <w:pPr>
+        <w:pStyle w:val="Akapitzlist"/>
+        <w:shd w:val="clear" w:color="auto" w:fill="1E1E1E"/>
+        <w:spacing w:line="285" w:lineRule="atLeast"/>
+        <w:jc w:val="left"/>
+        <w:rPr>
+          <w:rFonts w:ascii="Consolas" w:eastAsia="Times New Roman" w:hAnsi="Consolas" w:cs="Times New Roman"/>
+          <w:color w:val="CE9178"/>
+          <w:sz w:val="21"/>
+          <w:szCs w:val="21"/>
+        </w:rPr>
+      </w:pPr>
+      <w:r>
+        <w:rPr>
+          <w:rFonts w:ascii="Consolas" w:eastAsia="Times New Roman" w:hAnsi="Consolas" w:cs="Times New Roman"/>
+          <w:color w:val="CE9178"/>
+          <w:sz w:val="21"/>
+          <w:szCs w:val="21"/>
+        </w:rPr>
+        <w:t xml:space="preserve">CREATE TRIGGER </w:t>
       </w:r>
       <w:proofErr w:type="spellStart"/>
       <w:r>
-        <w:t>last_run</w:t>
+        <w:rPr>
+          <w:rFonts w:ascii="Consolas" w:eastAsia="Times New Roman" w:hAnsi="Consolas" w:cs="Times New Roman"/>
+          <w:color w:val="CE9178"/>
+          <w:sz w:val="21"/>
+          <w:szCs w:val="21"/>
+        </w:rPr>
+        <w:t>log_new_job</w:t>
       </w:r>
       <w:proofErr w:type="spellEnd"/>
-      <w:r>
-        <w:t xml:space="preserve">) </w:t>
+    </w:p>
+    <w:p>
+      <w:pPr>
+        <w:pStyle w:val="Akapitzlist"/>
+        <w:shd w:val="clear" w:color="auto" w:fill="1E1E1E"/>
+        <w:spacing w:line="285" w:lineRule="atLeast"/>
+        <w:jc w:val="left"/>
+        <w:rPr>
+          <w:rFonts w:ascii="Consolas" w:eastAsia="Times New Roman" w:hAnsi="Consolas" w:cs="Times New Roman"/>
+          <w:color w:val="CE9178"/>
+          <w:sz w:val="21"/>
+          <w:szCs w:val="21"/>
+        </w:rPr>
+      </w:pPr>
+      <w:r>
+        <w:rPr>
+          <w:rFonts w:ascii="Consolas" w:eastAsia="Times New Roman" w:hAnsi="Consolas" w:cs="Times New Roman"/>
+          <w:color w:val="CE9178"/>
+          <w:sz w:val="21"/>
+          <w:szCs w:val="21"/>
+        </w:rPr>
+        <w:t xml:space="preserve">         AFTER INSERT</w:t>
+      </w:r>
+    </w:p>
+    <w:p>
+      <w:pPr>
+        <w:pStyle w:val="Akapitzlist"/>
+        <w:shd w:val="clear" w:color="auto" w:fill="1E1E1E"/>
+        <w:spacing w:line="285" w:lineRule="atLeast"/>
+        <w:jc w:val="left"/>
+        <w:rPr>
+          <w:rFonts w:ascii="Consolas" w:eastAsia="Times New Roman" w:hAnsi="Consolas" w:cs="Times New Roman"/>
+          <w:color w:val="CE9178"/>
+          <w:sz w:val="21"/>
+          <w:szCs w:val="21"/>
+        </w:rPr>
+      </w:pPr>
+      <w:r>
+        <w:rPr>
+          <w:rFonts w:ascii="Consolas" w:eastAsia="Times New Roman" w:hAnsi="Consolas" w:cs="Times New Roman"/>
+          <w:color w:val="CE9178"/>
+          <w:sz w:val="21"/>
+          <w:szCs w:val="21"/>
+        </w:rPr>
+        <w:t xml:space="preserve">            ON jobs</w:t>
+      </w:r>
+    </w:p>
+    <w:p>
+      <w:pPr>
+        <w:pStyle w:val="Akapitzlist"/>
+        <w:shd w:val="clear" w:color="auto" w:fill="1E1E1E"/>
+        <w:spacing w:line="285" w:lineRule="atLeast"/>
+        <w:jc w:val="left"/>
+        <w:rPr>
+          <w:rFonts w:ascii="Consolas" w:eastAsia="Times New Roman" w:hAnsi="Consolas" w:cs="Times New Roman"/>
+          <w:color w:val="CE9178"/>
+          <w:sz w:val="21"/>
+          <w:szCs w:val="21"/>
+        </w:rPr>
+      </w:pPr>
+      <w:r>
+        <w:rPr>
+          <w:rFonts w:ascii="Consolas" w:eastAsia="Times New Roman" w:hAnsi="Consolas" w:cs="Times New Roman"/>
+          <w:color w:val="CE9178"/>
+          <w:sz w:val="21"/>
+          <w:szCs w:val="21"/>
+        </w:rPr>
+        <w:t>BEGIN</w:t>
+      </w:r>
+    </w:p>
+    <w:p>
+      <w:pPr>
+        <w:pStyle w:val="Akapitzlist"/>
+        <w:shd w:val="clear" w:color="auto" w:fill="1E1E1E"/>
+        <w:spacing w:line="285" w:lineRule="atLeast"/>
+        <w:jc w:val="left"/>
+        <w:rPr>
+          <w:rFonts w:ascii="Consolas" w:eastAsia="Times New Roman" w:hAnsi="Consolas" w:cs="Times New Roman"/>
+          <w:color w:val="CE9178"/>
+          <w:sz w:val="21"/>
+          <w:szCs w:val="21"/>
+        </w:rPr>
+      </w:pPr>
+      <w:r>
+        <w:rPr>
+          <w:rFonts w:ascii="Consolas" w:eastAsia="Times New Roman" w:hAnsi="Consolas" w:cs="Times New Roman"/>
+          <w:color w:val="CE9178"/>
+          <w:sz w:val="21"/>
+          <w:szCs w:val="21"/>
+        </w:rPr>
+        <w:t xml:space="preserve">    INSERT INTO </w:t>
+      </w:r>
+      <w:proofErr w:type="spellStart"/>
+      <w:r>
+        <w:rPr>
+          <w:rFonts w:ascii="Consolas" w:eastAsia="Times New Roman" w:hAnsi="Consolas" w:cs="Times New Roman"/>
+          <w:color w:val="CE9178"/>
+          <w:sz w:val="21"/>
+          <w:szCs w:val="21"/>
+        </w:rPr>
+        <w:t>inserts_logs</w:t>
+      </w:r>
+      <w:proofErr w:type="spellEnd"/>
+      <w:r>
+        <w:rPr>
+          <w:rFonts w:ascii="Consolas" w:eastAsia="Times New Roman" w:hAnsi="Consolas" w:cs="Times New Roman"/>
+          <w:color w:val="CE9178"/>
+          <w:sz w:val="21"/>
+          <w:szCs w:val="21"/>
+        </w:rPr>
+        <w:t xml:space="preserve"> (</w:t>
+      </w:r>
+    </w:p>
+    <w:p>
+      <w:pPr>
+        <w:pStyle w:val="Akapitzlist"/>
+        <w:shd w:val="clear" w:color="auto" w:fill="1E1E1E"/>
+        <w:spacing w:line="285" w:lineRule="atLeast"/>
+        <w:jc w:val="left"/>
+        <w:rPr>
+          <w:rFonts w:ascii="Consolas" w:eastAsia="Times New Roman" w:hAnsi="Consolas" w:cs="Times New Roman"/>
+          <w:color w:val="CE9178"/>
+          <w:sz w:val="21"/>
+          <w:szCs w:val="21"/>
+        </w:rPr>
+      </w:pPr>
+      <w:r>
+        <w:rPr>
+          <w:rFonts w:ascii="Consolas" w:eastAsia="Times New Roman" w:hAnsi="Consolas" w:cs="Times New Roman"/>
+          <w:color w:val="CE9178"/>
+          <w:sz w:val="21"/>
+          <w:szCs w:val="21"/>
+        </w:rPr>
+        <w:t xml:space="preserve">                                 type,</w:t>
+      </w:r>
+    </w:p>
+    <w:p>
+      <w:pPr>
+        <w:pStyle w:val="Akapitzlist"/>
+        <w:shd w:val="clear" w:color="auto" w:fill="1E1E1E"/>
+        <w:spacing w:line="285" w:lineRule="atLeast"/>
+        <w:jc w:val="left"/>
+        <w:rPr>
+          <w:rFonts w:ascii="Consolas" w:eastAsia="Times New Roman" w:hAnsi="Consolas" w:cs="Times New Roman"/>
+          <w:color w:val="CE9178"/>
+          <w:sz w:val="21"/>
+          <w:szCs w:val="21"/>
+        </w:rPr>
+      </w:pPr>
+      <w:r>
+        <w:rPr>
+          <w:rFonts w:ascii="Consolas" w:eastAsia="Times New Roman" w:hAnsi="Consolas" w:cs="Times New Roman"/>
+          <w:color w:val="CE9178"/>
+          <w:sz w:val="21"/>
+          <w:szCs w:val="21"/>
+        </w:rPr>
+        <w:t xml:space="preserve">                                 </w:t>
+      </w:r>
+      <w:proofErr w:type="spellStart"/>
+      <w:r>
+        <w:rPr>
+          <w:rFonts w:ascii="Consolas" w:eastAsia="Times New Roman" w:hAnsi="Consolas" w:cs="Times New Roman"/>
+          <w:color w:val="CE9178"/>
+          <w:sz w:val="21"/>
+          <w:szCs w:val="21"/>
+        </w:rPr>
+        <w:t>inserted_id</w:t>
+      </w:r>
+      <w:proofErr w:type="spellEnd"/>
+      <w:r>
+        <w:rPr>
+          <w:rFonts w:ascii="Consolas" w:eastAsia="Times New Roman" w:hAnsi="Consolas" w:cs="Times New Roman"/>
+          <w:color w:val="CE9178"/>
+          <w:sz w:val="21"/>
+          <w:szCs w:val="21"/>
+        </w:rPr>
+        <w:t>,</w:t>
+      </w:r>
+    </w:p>
+    <w:p>
+      <w:pPr>
+        <w:pStyle w:val="Akapitzlist"/>
+        <w:shd w:val="clear" w:color="auto" w:fill="1E1E1E"/>
+        <w:spacing w:line="285" w:lineRule="atLeast"/>
+        <w:jc w:val="left"/>
+        <w:rPr>
+          <w:rFonts w:ascii="Consolas" w:eastAsia="Times New Roman" w:hAnsi="Consolas" w:cs="Times New Roman"/>
+          <w:color w:val="CE9178"/>
+          <w:sz w:val="21"/>
+          <w:szCs w:val="21"/>
+        </w:rPr>
+      </w:pPr>
+      <w:r>
+        <w:rPr>
+          <w:rFonts w:ascii="Consolas" w:eastAsia="Times New Roman" w:hAnsi="Consolas" w:cs="Times New Roman"/>
+          <w:color w:val="CE9178"/>
+          <w:sz w:val="21"/>
+          <w:szCs w:val="21"/>
+        </w:rPr>
+        <w:t xml:space="preserve">                                 </w:t>
+      </w:r>
+      <w:proofErr w:type="spellStart"/>
+      <w:r>
+        <w:rPr>
+          <w:rFonts w:ascii="Consolas" w:eastAsia="Times New Roman" w:hAnsi="Consolas" w:cs="Times New Roman"/>
+          <w:color w:val="CE9178"/>
+          <w:sz w:val="21"/>
+          <w:szCs w:val="21"/>
+        </w:rPr>
+        <w:t>time_added</w:t>
+      </w:r>
+      <w:proofErr w:type="spellEnd"/>
+    </w:p>
+    <w:p>
+      <w:pPr>
+        <w:pStyle w:val="Akapitzlist"/>
+        <w:shd w:val="clear" w:color="auto" w:fill="1E1E1E"/>
+        <w:spacing w:line="285" w:lineRule="atLeast"/>
+        <w:jc w:val="left"/>
+        <w:rPr>
+          <w:rFonts w:ascii="Consolas" w:eastAsia="Times New Roman" w:hAnsi="Consolas" w:cs="Times New Roman"/>
+          <w:color w:val="CE9178"/>
+          <w:sz w:val="21"/>
+          <w:szCs w:val="21"/>
+        </w:rPr>
+      </w:pPr>
+      <w:r>
+        <w:rPr>
+          <w:rFonts w:ascii="Consolas" w:eastAsia="Times New Roman" w:hAnsi="Consolas" w:cs="Times New Roman"/>
+          <w:color w:val="CE9178"/>
+          <w:sz w:val="21"/>
+          <w:szCs w:val="21"/>
+        </w:rPr>
+        <w:t xml:space="preserve">                             )</w:t>
+      </w:r>
+    </w:p>
+    <w:p>
+      <w:pPr>
+        <w:pStyle w:val="Akapitzlist"/>
+        <w:shd w:val="clear" w:color="auto" w:fill="1E1E1E"/>
+        <w:spacing w:line="285" w:lineRule="atLeast"/>
+        <w:jc w:val="left"/>
+        <w:rPr>
+          <w:rFonts w:ascii="Consolas" w:eastAsia="Times New Roman" w:hAnsi="Consolas" w:cs="Times New Roman"/>
+          <w:color w:val="CE9178"/>
+          <w:sz w:val="21"/>
+          <w:szCs w:val="21"/>
+        </w:rPr>
+      </w:pPr>
+      <w:r>
+        <w:rPr>
+          <w:rFonts w:ascii="Consolas" w:eastAsia="Times New Roman" w:hAnsi="Consolas" w:cs="Times New Roman"/>
+          <w:color w:val="CE9178"/>
+          <w:sz w:val="21"/>
+          <w:szCs w:val="21"/>
+        </w:rPr>
+        <w:t xml:space="preserve">                             VALUES (</w:t>
+      </w:r>
+    </w:p>
+    <w:p>
+      <w:pPr>
+        <w:pStyle w:val="Akapitzlist"/>
+        <w:shd w:val="clear" w:color="auto" w:fill="1E1E1E"/>
+        <w:spacing w:line="285" w:lineRule="atLeast"/>
+        <w:jc w:val="left"/>
+        <w:rPr>
+          <w:rFonts w:ascii="Consolas" w:eastAsia="Times New Roman" w:hAnsi="Consolas" w:cs="Times New Roman"/>
+          <w:color w:val="CE9178"/>
+          <w:sz w:val="21"/>
+          <w:szCs w:val="21"/>
+        </w:rPr>
+      </w:pPr>
+      <w:r>
+        <w:rPr>
+          <w:rFonts w:ascii="Consolas" w:eastAsia="Times New Roman" w:hAnsi="Consolas" w:cs="Times New Roman"/>
+          <w:color w:val="CE9178"/>
+          <w:sz w:val="21"/>
+          <w:szCs w:val="21"/>
+        </w:rPr>
+        <w:t xml:space="preserve">                                 "job",</w:t>
+      </w:r>
+    </w:p>
+    <w:p>
+      <w:pPr>
+        <w:pStyle w:val="Akapitzlist"/>
+        <w:shd w:val="clear" w:color="auto" w:fill="1E1E1E"/>
+        <w:spacing w:line="285" w:lineRule="atLeast"/>
+        <w:jc w:val="left"/>
+        <w:rPr>
+          <w:rFonts w:ascii="Consolas" w:eastAsia="Times New Roman" w:hAnsi="Consolas" w:cs="Times New Roman"/>
+          <w:color w:val="CE9178"/>
+          <w:sz w:val="21"/>
+          <w:szCs w:val="21"/>
+        </w:rPr>
+      </w:pPr>
+      <w:r>
+        <w:rPr>
+          <w:rFonts w:ascii="Consolas" w:eastAsia="Times New Roman" w:hAnsi="Consolas" w:cs="Times New Roman"/>
+          <w:color w:val="CE9178"/>
+          <w:sz w:val="21"/>
+          <w:szCs w:val="21"/>
+        </w:rPr>
+        <w:t xml:space="preserve">                                 </w:t>
+      </w:r>
+      <w:proofErr w:type="spellStart"/>
+      <w:r>
+        <w:rPr>
+          <w:rFonts w:ascii="Consolas" w:eastAsia="Times New Roman" w:hAnsi="Consolas" w:cs="Times New Roman"/>
+          <w:color w:val="CE9178"/>
+          <w:sz w:val="21"/>
+          <w:szCs w:val="21"/>
+        </w:rPr>
+        <w:t>new.job_id</w:t>
+      </w:r>
+      <w:proofErr w:type="spellEnd"/>
+      <w:r>
+        <w:rPr>
+          <w:rFonts w:ascii="Consolas" w:eastAsia="Times New Roman" w:hAnsi="Consolas" w:cs="Times New Roman"/>
+          <w:color w:val="CE9178"/>
+          <w:sz w:val="21"/>
+          <w:szCs w:val="21"/>
+        </w:rPr>
+        <w:t>,</w:t>
+      </w:r>
+    </w:p>
+    <w:p>
+      <w:pPr>
+        <w:pStyle w:val="Akapitzlist"/>
+        <w:shd w:val="clear" w:color="auto" w:fill="1E1E1E"/>
+        <w:spacing w:line="285" w:lineRule="atLeast"/>
+        <w:jc w:val="left"/>
+        <w:rPr>
+          <w:rFonts w:ascii="Consolas" w:eastAsia="Times New Roman" w:hAnsi="Consolas" w:cs="Times New Roman"/>
+          <w:color w:val="CE9178"/>
+          <w:sz w:val="21"/>
+          <w:szCs w:val="21"/>
+        </w:rPr>
+      </w:pPr>
+      <w:r>
+        <w:rPr>
+          <w:rFonts w:ascii="Consolas" w:eastAsia="Times New Roman" w:hAnsi="Consolas" w:cs="Times New Roman"/>
+          <w:color w:val="CE9178"/>
+          <w:sz w:val="21"/>
+          <w:szCs w:val="21"/>
+        </w:rPr>
+        <w:t xml:space="preserve">                                 datetime('now') </w:t>
+      </w:r>
+    </w:p>
+    <w:p>
+      <w:pPr>
+        <w:pStyle w:val="Akapitzlist"/>
+        <w:shd w:val="clear" w:color="auto" w:fill="1E1E1E"/>
+        <w:spacing w:line="285" w:lineRule="atLeast"/>
+        <w:jc w:val="left"/>
+        <w:rPr>
+          <w:rFonts w:ascii="Consolas" w:eastAsia="Times New Roman" w:hAnsi="Consolas" w:cs="Times New Roman"/>
+          <w:color w:val="CE9178"/>
+          <w:sz w:val="21"/>
+          <w:szCs w:val="21"/>
+        </w:rPr>
+      </w:pPr>
+      <w:r>
+        <w:rPr>
+          <w:rFonts w:ascii="Consolas" w:eastAsia="Times New Roman" w:hAnsi="Consolas" w:cs="Times New Roman"/>
+          <w:color w:val="CE9178"/>
+          <w:sz w:val="21"/>
+          <w:szCs w:val="21"/>
+        </w:rPr>
+        <w:t xml:space="preserve">                             );</w:t>
+      </w:r>
+    </w:p>
+    <w:p>
+      <w:pPr>
+        <w:pStyle w:val="Akapitzlist"/>
+        <w:shd w:val="clear" w:color="auto" w:fill="1E1E1E"/>
+        <w:spacing w:line="285" w:lineRule="atLeast"/>
+        <w:jc w:val="left"/>
+        <w:rPr>
+          <w:rFonts w:ascii="Consolas" w:eastAsia="Times New Roman" w:hAnsi="Consolas" w:cs="Times New Roman"/>
+          <w:color w:val="CE9178"/>
+          <w:sz w:val="21"/>
+          <w:szCs w:val="21"/>
+        </w:rPr>
+      </w:pPr>
+      <w:r>
+        <w:rPr>
+          <w:rFonts w:ascii="Consolas" w:eastAsia="Times New Roman" w:hAnsi="Consolas" w:cs="Times New Roman"/>
+          <w:color w:val="CE9178"/>
+          <w:sz w:val="21"/>
+          <w:szCs w:val="21"/>
+        </w:rPr>
+        <w:t>END;</w:t>
       </w:r>
     </w:p>
     <w:p>
@@ -3546,435 +3992,7 @@
         </w:numPr>
       </w:pPr>
       <w:r>
-        <w:t>Add logs from scraper execution for specific job using trigger:</w:t>
-      </w:r>
-    </w:p>
-    <w:p>
-      <w:pPr>
-        <w:pStyle w:val="Akapitzlist"/>
-        <w:shd w:val="clear" w:color="auto" w:fill="1E1E1E"/>
-        <w:spacing w:line="285" w:lineRule="atLeast"/>
-        <w:jc w:val="left"/>
-        <w:rPr>
-          <w:rFonts w:ascii="Consolas" w:eastAsia="Times New Roman" w:hAnsi="Consolas" w:cs="Times New Roman"/>
-          <w:color w:val="CE9178"/>
-          <w:sz w:val="21"/>
-          <w:szCs w:val="21"/>
-        </w:rPr>
-      </w:pPr>
-      <w:r>
-        <w:rPr>
-          <w:rFonts w:ascii="Consolas" w:eastAsia="Times New Roman" w:hAnsi="Consolas" w:cs="Times New Roman"/>
-          <w:color w:val="CE9178"/>
-          <w:sz w:val="21"/>
-          <w:szCs w:val="21"/>
-        </w:rPr>
-        <w:t xml:space="preserve">CREATE TRIGGER </w:t>
-      </w:r>
-      <w:proofErr w:type="spellStart"/>
-      <w:r>
-        <w:rPr>
-          <w:rFonts w:ascii="Consolas" w:eastAsia="Times New Roman" w:hAnsi="Consolas" w:cs="Times New Roman"/>
-          <w:color w:val="CE9178"/>
-          <w:sz w:val="21"/>
-          <w:szCs w:val="21"/>
-        </w:rPr>
-        <w:t>log_new_job</w:t>
-      </w:r>
-      <w:proofErr w:type="spellEnd"/>
-    </w:p>
-    <w:p>
-      <w:pPr>
-        <w:pStyle w:val="Akapitzlist"/>
-        <w:shd w:val="clear" w:color="auto" w:fill="1E1E1E"/>
-        <w:spacing w:line="285" w:lineRule="atLeast"/>
-        <w:jc w:val="left"/>
-        <w:rPr>
-          <w:rFonts w:ascii="Consolas" w:eastAsia="Times New Roman" w:hAnsi="Consolas" w:cs="Times New Roman"/>
-          <w:color w:val="CE9178"/>
-          <w:sz w:val="21"/>
-          <w:szCs w:val="21"/>
-        </w:rPr>
-      </w:pPr>
-      <w:r>
-        <w:rPr>
-          <w:rFonts w:ascii="Consolas" w:eastAsia="Times New Roman" w:hAnsi="Consolas" w:cs="Times New Roman"/>
-          <w:color w:val="CE9178"/>
-          <w:sz w:val="21"/>
-          <w:szCs w:val="21"/>
-        </w:rPr>
-        <w:t xml:space="preserve">         AFTER INSERT</w:t>
-      </w:r>
-    </w:p>
-    <w:p>
-      <w:pPr>
-        <w:pStyle w:val="Akapitzlist"/>
-        <w:shd w:val="clear" w:color="auto" w:fill="1E1E1E"/>
-        <w:spacing w:line="285" w:lineRule="atLeast"/>
-        <w:jc w:val="left"/>
-        <w:rPr>
-          <w:rFonts w:ascii="Consolas" w:eastAsia="Times New Roman" w:hAnsi="Consolas" w:cs="Times New Roman"/>
-          <w:color w:val="CE9178"/>
-          <w:sz w:val="21"/>
-          <w:szCs w:val="21"/>
-        </w:rPr>
-      </w:pPr>
-      <w:r>
-        <w:rPr>
-          <w:rFonts w:ascii="Consolas" w:eastAsia="Times New Roman" w:hAnsi="Consolas" w:cs="Times New Roman"/>
-          <w:color w:val="CE9178"/>
-          <w:sz w:val="21"/>
-          <w:szCs w:val="21"/>
-        </w:rPr>
-        <w:t xml:space="preserve">            ON jobs</w:t>
-      </w:r>
-    </w:p>
-    <w:p>
-      <w:pPr>
-        <w:pStyle w:val="Akapitzlist"/>
-        <w:shd w:val="clear" w:color="auto" w:fill="1E1E1E"/>
-        <w:spacing w:line="285" w:lineRule="atLeast"/>
-        <w:jc w:val="left"/>
-        <w:rPr>
-          <w:rFonts w:ascii="Consolas" w:eastAsia="Times New Roman" w:hAnsi="Consolas" w:cs="Times New Roman"/>
-          <w:color w:val="CE9178"/>
-          <w:sz w:val="21"/>
-          <w:szCs w:val="21"/>
-        </w:rPr>
-      </w:pPr>
-      <w:r>
-        <w:rPr>
-          <w:rFonts w:ascii="Consolas" w:eastAsia="Times New Roman" w:hAnsi="Consolas" w:cs="Times New Roman"/>
-          <w:color w:val="CE9178"/>
-          <w:sz w:val="21"/>
-          <w:szCs w:val="21"/>
-        </w:rPr>
-        <w:t>BEGIN</w:t>
-      </w:r>
-    </w:p>
-    <w:p>
-      <w:pPr>
-        <w:pStyle w:val="Akapitzlist"/>
-        <w:shd w:val="clear" w:color="auto" w:fill="1E1E1E"/>
-        <w:spacing w:line="285" w:lineRule="atLeast"/>
-        <w:jc w:val="left"/>
-        <w:rPr>
-          <w:rFonts w:ascii="Consolas" w:eastAsia="Times New Roman" w:hAnsi="Consolas" w:cs="Times New Roman"/>
-          <w:color w:val="CE9178"/>
-          <w:sz w:val="21"/>
-          <w:szCs w:val="21"/>
-        </w:rPr>
-      </w:pPr>
-      <w:r>
-        <w:rPr>
-          <w:rFonts w:ascii="Consolas" w:eastAsia="Times New Roman" w:hAnsi="Consolas" w:cs="Times New Roman"/>
-          <w:color w:val="CE9178"/>
-          <w:sz w:val="21"/>
-          <w:szCs w:val="21"/>
-        </w:rPr>
-        <w:t xml:space="preserve">    INSERT INTO </w:t>
-      </w:r>
-      <w:proofErr w:type="spellStart"/>
-      <w:r>
-        <w:rPr>
-          <w:rFonts w:ascii="Consolas" w:eastAsia="Times New Roman" w:hAnsi="Consolas" w:cs="Times New Roman"/>
-          <w:color w:val="CE9178"/>
-          <w:sz w:val="21"/>
-          <w:szCs w:val="21"/>
-        </w:rPr>
-        <w:t>inserts_logs</w:t>
-      </w:r>
-      <w:proofErr w:type="spellEnd"/>
-      <w:r>
-        <w:rPr>
-          <w:rFonts w:ascii="Consolas" w:eastAsia="Times New Roman" w:hAnsi="Consolas" w:cs="Times New Roman"/>
-          <w:color w:val="CE9178"/>
-          <w:sz w:val="21"/>
-          <w:szCs w:val="21"/>
-        </w:rPr>
-        <w:t xml:space="preserve"> (</w:t>
-      </w:r>
-    </w:p>
-    <w:p>
-      <w:pPr>
-        <w:pStyle w:val="Akapitzlist"/>
-        <w:shd w:val="clear" w:color="auto" w:fill="1E1E1E"/>
-        <w:spacing w:line="285" w:lineRule="atLeast"/>
-        <w:jc w:val="left"/>
-        <w:rPr>
-          <w:rFonts w:ascii="Consolas" w:eastAsia="Times New Roman" w:hAnsi="Consolas" w:cs="Times New Roman"/>
-          <w:color w:val="CE9178"/>
-          <w:sz w:val="21"/>
-          <w:szCs w:val="21"/>
-        </w:rPr>
-      </w:pPr>
-      <w:r>
-        <w:rPr>
-          <w:rFonts w:ascii="Consolas" w:eastAsia="Times New Roman" w:hAnsi="Consolas" w:cs="Times New Roman"/>
-          <w:color w:val="CE9178"/>
-          <w:sz w:val="21"/>
-          <w:szCs w:val="21"/>
-        </w:rPr>
-        <w:lastRenderedPageBreak/>
-        <w:t xml:space="preserve">                                 type,</w:t>
-      </w:r>
-    </w:p>
-    <w:p>
-      <w:pPr>
-        <w:pStyle w:val="Akapitzlist"/>
-        <w:shd w:val="clear" w:color="auto" w:fill="1E1E1E"/>
-        <w:spacing w:line="285" w:lineRule="atLeast"/>
-        <w:jc w:val="left"/>
-        <w:rPr>
-          <w:rFonts w:ascii="Consolas" w:eastAsia="Times New Roman" w:hAnsi="Consolas" w:cs="Times New Roman"/>
-          <w:color w:val="CE9178"/>
-          <w:sz w:val="21"/>
-          <w:szCs w:val="21"/>
-        </w:rPr>
-      </w:pPr>
-      <w:r>
-        <w:rPr>
-          <w:rFonts w:ascii="Consolas" w:eastAsia="Times New Roman" w:hAnsi="Consolas" w:cs="Times New Roman"/>
-          <w:color w:val="CE9178"/>
-          <w:sz w:val="21"/>
-          <w:szCs w:val="21"/>
-        </w:rPr>
-        <w:t xml:space="preserve">                                 </w:t>
-      </w:r>
-      <w:proofErr w:type="spellStart"/>
-      <w:r>
-        <w:rPr>
-          <w:rFonts w:ascii="Consolas" w:eastAsia="Times New Roman" w:hAnsi="Consolas" w:cs="Times New Roman"/>
-          <w:color w:val="CE9178"/>
-          <w:sz w:val="21"/>
-          <w:szCs w:val="21"/>
-        </w:rPr>
-        <w:t>inserted_id</w:t>
-      </w:r>
-      <w:proofErr w:type="spellEnd"/>
-      <w:r>
-        <w:rPr>
-          <w:rFonts w:ascii="Consolas" w:eastAsia="Times New Roman" w:hAnsi="Consolas" w:cs="Times New Roman"/>
-          <w:color w:val="CE9178"/>
-          <w:sz w:val="21"/>
-          <w:szCs w:val="21"/>
-        </w:rPr>
-        <w:t>,</w:t>
-      </w:r>
-    </w:p>
-    <w:p>
-      <w:pPr>
-        <w:pStyle w:val="Akapitzlist"/>
-        <w:shd w:val="clear" w:color="auto" w:fill="1E1E1E"/>
-        <w:spacing w:line="285" w:lineRule="atLeast"/>
-        <w:jc w:val="left"/>
-        <w:rPr>
-          <w:rFonts w:ascii="Consolas" w:eastAsia="Times New Roman" w:hAnsi="Consolas" w:cs="Times New Roman"/>
-          <w:color w:val="CE9178"/>
-          <w:sz w:val="21"/>
-          <w:szCs w:val="21"/>
-        </w:rPr>
-      </w:pPr>
-      <w:r>
-        <w:rPr>
-          <w:rFonts w:ascii="Consolas" w:eastAsia="Times New Roman" w:hAnsi="Consolas" w:cs="Times New Roman"/>
-          <w:color w:val="CE9178"/>
-          <w:sz w:val="21"/>
-          <w:szCs w:val="21"/>
-        </w:rPr>
-        <w:t xml:space="preserve">                                 </w:t>
-      </w:r>
-      <w:proofErr w:type="spellStart"/>
-      <w:r>
-        <w:rPr>
-          <w:rFonts w:ascii="Consolas" w:eastAsia="Times New Roman" w:hAnsi="Consolas" w:cs="Times New Roman"/>
-          <w:color w:val="CE9178"/>
-          <w:sz w:val="21"/>
-          <w:szCs w:val="21"/>
-        </w:rPr>
-        <w:t>time_added</w:t>
-      </w:r>
-      <w:proofErr w:type="spellEnd"/>
-    </w:p>
-    <w:p>
-      <w:pPr>
-        <w:pStyle w:val="Akapitzlist"/>
-        <w:shd w:val="clear" w:color="auto" w:fill="1E1E1E"/>
-        <w:spacing w:line="285" w:lineRule="atLeast"/>
-        <w:jc w:val="left"/>
-        <w:rPr>
-          <w:rFonts w:ascii="Consolas" w:eastAsia="Times New Roman" w:hAnsi="Consolas" w:cs="Times New Roman"/>
-          <w:color w:val="CE9178"/>
-          <w:sz w:val="21"/>
-          <w:szCs w:val="21"/>
-        </w:rPr>
-      </w:pPr>
-      <w:r>
-        <w:rPr>
-          <w:rFonts w:ascii="Consolas" w:eastAsia="Times New Roman" w:hAnsi="Consolas" w:cs="Times New Roman"/>
-          <w:color w:val="CE9178"/>
-          <w:sz w:val="21"/>
-          <w:szCs w:val="21"/>
-        </w:rPr>
-        <w:t xml:space="preserve">                             )</w:t>
-      </w:r>
-    </w:p>
-    <w:p>
-      <w:pPr>
-        <w:pStyle w:val="Akapitzlist"/>
-        <w:shd w:val="clear" w:color="auto" w:fill="1E1E1E"/>
-        <w:spacing w:line="285" w:lineRule="atLeast"/>
-        <w:jc w:val="left"/>
-        <w:rPr>
-          <w:rFonts w:ascii="Consolas" w:eastAsia="Times New Roman" w:hAnsi="Consolas" w:cs="Times New Roman"/>
-          <w:color w:val="CE9178"/>
-          <w:sz w:val="21"/>
-          <w:szCs w:val="21"/>
-        </w:rPr>
-      </w:pPr>
-      <w:r>
-        <w:rPr>
-          <w:rFonts w:ascii="Consolas" w:eastAsia="Times New Roman" w:hAnsi="Consolas" w:cs="Times New Roman"/>
-          <w:color w:val="CE9178"/>
-          <w:sz w:val="21"/>
-          <w:szCs w:val="21"/>
-        </w:rPr>
-        <w:t xml:space="preserve">                             VALUES (</w:t>
-      </w:r>
-    </w:p>
-    <w:p>
-      <w:pPr>
-        <w:pStyle w:val="Akapitzlist"/>
-        <w:shd w:val="clear" w:color="auto" w:fill="1E1E1E"/>
-        <w:spacing w:line="285" w:lineRule="atLeast"/>
-        <w:jc w:val="left"/>
-        <w:rPr>
-          <w:rFonts w:ascii="Consolas" w:eastAsia="Times New Roman" w:hAnsi="Consolas" w:cs="Times New Roman"/>
-          <w:color w:val="CE9178"/>
-          <w:sz w:val="21"/>
-          <w:szCs w:val="21"/>
-        </w:rPr>
-      </w:pPr>
-      <w:r>
-        <w:rPr>
-          <w:rFonts w:ascii="Consolas" w:eastAsia="Times New Roman" w:hAnsi="Consolas" w:cs="Times New Roman"/>
-          <w:color w:val="CE9178"/>
-          <w:sz w:val="21"/>
-          <w:szCs w:val="21"/>
-        </w:rPr>
-        <w:t xml:space="preserve">                                 "job",</w:t>
-      </w:r>
-    </w:p>
-    <w:p>
-      <w:pPr>
-        <w:pStyle w:val="Akapitzlist"/>
-        <w:shd w:val="clear" w:color="auto" w:fill="1E1E1E"/>
-        <w:spacing w:line="285" w:lineRule="atLeast"/>
-        <w:jc w:val="left"/>
-        <w:rPr>
-          <w:rFonts w:ascii="Consolas" w:eastAsia="Times New Roman" w:hAnsi="Consolas" w:cs="Times New Roman"/>
-          <w:color w:val="CE9178"/>
-          <w:sz w:val="21"/>
-          <w:szCs w:val="21"/>
-        </w:rPr>
-      </w:pPr>
-      <w:r>
-        <w:rPr>
-          <w:rFonts w:ascii="Consolas" w:eastAsia="Times New Roman" w:hAnsi="Consolas" w:cs="Times New Roman"/>
-          <w:color w:val="CE9178"/>
-          <w:sz w:val="21"/>
-          <w:szCs w:val="21"/>
-        </w:rPr>
-        <w:t xml:space="preserve">                                 </w:t>
-      </w:r>
-      <w:proofErr w:type="spellStart"/>
-      <w:r>
-        <w:rPr>
-          <w:rFonts w:ascii="Consolas" w:eastAsia="Times New Roman" w:hAnsi="Consolas" w:cs="Times New Roman"/>
-          <w:color w:val="CE9178"/>
-          <w:sz w:val="21"/>
-          <w:szCs w:val="21"/>
-        </w:rPr>
-        <w:t>new.job_id</w:t>
-      </w:r>
-      <w:proofErr w:type="spellEnd"/>
-      <w:r>
-        <w:rPr>
-          <w:rFonts w:ascii="Consolas" w:eastAsia="Times New Roman" w:hAnsi="Consolas" w:cs="Times New Roman"/>
-          <w:color w:val="CE9178"/>
-          <w:sz w:val="21"/>
-          <w:szCs w:val="21"/>
-        </w:rPr>
-        <w:t>,</w:t>
-      </w:r>
-    </w:p>
-    <w:p>
-      <w:pPr>
-        <w:pStyle w:val="Akapitzlist"/>
-        <w:shd w:val="clear" w:color="auto" w:fill="1E1E1E"/>
-        <w:spacing w:line="285" w:lineRule="atLeast"/>
-        <w:jc w:val="left"/>
-        <w:rPr>
-          <w:rFonts w:ascii="Consolas" w:eastAsia="Times New Roman" w:hAnsi="Consolas" w:cs="Times New Roman"/>
-          <w:color w:val="CE9178"/>
-          <w:sz w:val="21"/>
-          <w:szCs w:val="21"/>
-        </w:rPr>
-      </w:pPr>
-      <w:r>
-        <w:rPr>
-          <w:rFonts w:ascii="Consolas" w:eastAsia="Times New Roman" w:hAnsi="Consolas" w:cs="Times New Roman"/>
-          <w:color w:val="CE9178"/>
-          <w:sz w:val="21"/>
-          <w:szCs w:val="21"/>
-        </w:rPr>
-        <w:t xml:space="preserve">                                 datetime('now') </w:t>
-      </w:r>
-    </w:p>
-    <w:p>
-      <w:pPr>
-        <w:pStyle w:val="Akapitzlist"/>
-        <w:shd w:val="clear" w:color="auto" w:fill="1E1E1E"/>
-        <w:spacing w:line="285" w:lineRule="atLeast"/>
-        <w:jc w:val="left"/>
-        <w:rPr>
-          <w:rFonts w:ascii="Consolas" w:eastAsia="Times New Roman" w:hAnsi="Consolas" w:cs="Times New Roman"/>
-          <w:color w:val="CE9178"/>
-          <w:sz w:val="21"/>
-          <w:szCs w:val="21"/>
-        </w:rPr>
-      </w:pPr>
-      <w:r>
-        <w:rPr>
-          <w:rFonts w:ascii="Consolas" w:eastAsia="Times New Roman" w:hAnsi="Consolas" w:cs="Times New Roman"/>
-          <w:color w:val="CE9178"/>
-          <w:sz w:val="21"/>
-          <w:szCs w:val="21"/>
-        </w:rPr>
-        <w:t xml:space="preserve">                             );</w:t>
-      </w:r>
-    </w:p>
-    <w:p>
-      <w:pPr>
-        <w:pStyle w:val="Akapitzlist"/>
-        <w:shd w:val="clear" w:color="auto" w:fill="1E1E1E"/>
-        <w:spacing w:line="285" w:lineRule="atLeast"/>
-        <w:jc w:val="left"/>
-        <w:rPr>
-          <w:rFonts w:ascii="Consolas" w:eastAsia="Times New Roman" w:hAnsi="Consolas" w:cs="Times New Roman"/>
-          <w:color w:val="CE9178"/>
-          <w:sz w:val="21"/>
-          <w:szCs w:val="21"/>
-        </w:rPr>
-      </w:pPr>
-      <w:r>
-        <w:rPr>
-          <w:rFonts w:ascii="Consolas" w:eastAsia="Times New Roman" w:hAnsi="Consolas" w:cs="Times New Roman"/>
-          <w:color w:val="CE9178"/>
-          <w:sz w:val="21"/>
-          <w:szCs w:val="21"/>
-        </w:rPr>
-        <w:t>END;</w:t>
+        <w:t>Add logs from scraper execution for specific job using trigger (similar to above query)</w:t>
       </w:r>
     </w:p>
     <w:p>
@@ -3986,10 +4004,403 @@
         </w:numPr>
       </w:pPr>
       <w:r>
-        <w:t>Add logs from scraper execution for specific job using trigger</w:t>
-      </w:r>
-      <w:r>
-        <w:t xml:space="preserve"> (similar to above query)</w:t>
+        <w:t>After job execution, update date of execution to jobs table:</w:t>
+      </w:r>
+    </w:p>
+    <w:p>
+      <w:pPr>
+        <w:pStyle w:val="Akapitzlist"/>
+        <w:shd w:val="clear" w:color="auto" w:fill="1E1E1E"/>
+        <w:spacing w:line="285" w:lineRule="atLeast"/>
+        <w:jc w:val="left"/>
+        <w:rPr>
+          <w:rFonts w:ascii="Consolas" w:eastAsia="Times New Roman" w:hAnsi="Consolas" w:cs="Times New Roman"/>
+          <w:color w:val="CE9178"/>
+          <w:sz w:val="21"/>
+          <w:szCs w:val="21"/>
+        </w:rPr>
+      </w:pPr>
+      <w:r>
+        <w:rPr>
+          <w:rFonts w:ascii="Consolas" w:eastAsia="Times New Roman" w:hAnsi="Consolas" w:cs="Times New Roman"/>
+          <w:color w:val="CE9178"/>
+          <w:sz w:val="21"/>
+          <w:szCs w:val="21"/>
+        </w:rPr>
+        <w:t xml:space="preserve">CREATE TRIGGER </w:t>
+      </w:r>
+      <w:proofErr w:type="spellStart"/>
+      <w:r>
+        <w:rPr>
+          <w:rFonts w:ascii="Consolas" w:eastAsia="Times New Roman" w:hAnsi="Consolas" w:cs="Times New Roman"/>
+          <w:color w:val="CE9178"/>
+          <w:sz w:val="21"/>
+          <w:szCs w:val="21"/>
+        </w:rPr>
+        <w:t>set_job_last_run_time</w:t>
+      </w:r>
+      <w:proofErr w:type="spellEnd"/>
+    </w:p>
+    <w:p>
+      <w:pPr>
+        <w:pStyle w:val="Akapitzlist"/>
+        <w:shd w:val="clear" w:color="auto" w:fill="1E1E1E"/>
+        <w:spacing w:line="285" w:lineRule="atLeast"/>
+        <w:jc w:val="left"/>
+        <w:rPr>
+          <w:rFonts w:ascii="Consolas" w:eastAsia="Times New Roman" w:hAnsi="Consolas" w:cs="Times New Roman"/>
+          <w:color w:val="CE9178"/>
+          <w:sz w:val="21"/>
+          <w:szCs w:val="21"/>
+        </w:rPr>
+      </w:pPr>
+      <w:r>
+        <w:rPr>
+          <w:rFonts w:ascii="Consolas" w:eastAsia="Times New Roman" w:hAnsi="Consolas" w:cs="Times New Roman"/>
+          <w:color w:val="CE9178"/>
+          <w:sz w:val="21"/>
+          <w:szCs w:val="21"/>
+        </w:rPr>
+        <w:t xml:space="preserve">        INSERT</w:t>
+      </w:r>
+    </w:p>
+    <w:p>
+      <w:pPr>
+        <w:pStyle w:val="Akapitzlist"/>
+        <w:shd w:val="clear" w:color="auto" w:fill="1E1E1E"/>
+        <w:spacing w:line="285" w:lineRule="atLeast"/>
+        <w:jc w:val="left"/>
+        <w:rPr>
+          <w:rFonts w:ascii="Consolas" w:eastAsia="Times New Roman" w:hAnsi="Consolas" w:cs="Times New Roman"/>
+          <w:color w:val="CE9178"/>
+          <w:sz w:val="21"/>
+          <w:szCs w:val="21"/>
+        </w:rPr>
+      </w:pPr>
+      <w:r>
+        <w:rPr>
+          <w:rFonts w:ascii="Consolas" w:eastAsia="Times New Roman" w:hAnsi="Consolas" w:cs="Times New Roman"/>
+          <w:color w:val="CE9178"/>
+          <w:sz w:val="21"/>
+          <w:szCs w:val="21"/>
+        </w:rPr>
+        <w:t xml:space="preserve">            ON results</w:t>
+      </w:r>
+    </w:p>
+    <w:p>
+      <w:pPr>
+        <w:pStyle w:val="Akapitzlist"/>
+        <w:shd w:val="clear" w:color="auto" w:fill="1E1E1E"/>
+        <w:spacing w:line="285" w:lineRule="atLeast"/>
+        <w:jc w:val="left"/>
+        <w:rPr>
+          <w:rFonts w:ascii="Consolas" w:eastAsia="Times New Roman" w:hAnsi="Consolas" w:cs="Times New Roman"/>
+          <w:color w:val="CE9178"/>
+          <w:sz w:val="21"/>
+          <w:szCs w:val="21"/>
+        </w:rPr>
+      </w:pPr>
+      <w:r>
+        <w:rPr>
+          <w:rFonts w:ascii="Consolas" w:eastAsia="Times New Roman" w:hAnsi="Consolas" w:cs="Times New Roman"/>
+          <w:color w:val="CE9178"/>
+          <w:sz w:val="21"/>
+          <w:szCs w:val="21"/>
+        </w:rPr>
+        <w:lastRenderedPageBreak/>
+        <w:t>BEGIN</w:t>
+      </w:r>
+    </w:p>
+    <w:p>
+      <w:pPr>
+        <w:pStyle w:val="Akapitzlist"/>
+        <w:shd w:val="clear" w:color="auto" w:fill="1E1E1E"/>
+        <w:spacing w:line="285" w:lineRule="atLeast"/>
+        <w:jc w:val="left"/>
+        <w:rPr>
+          <w:rFonts w:ascii="Consolas" w:eastAsia="Times New Roman" w:hAnsi="Consolas" w:cs="Times New Roman"/>
+          <w:color w:val="CE9178"/>
+          <w:sz w:val="21"/>
+          <w:szCs w:val="21"/>
+        </w:rPr>
+      </w:pPr>
+      <w:r>
+        <w:rPr>
+          <w:rFonts w:ascii="Consolas" w:eastAsia="Times New Roman" w:hAnsi="Consolas" w:cs="Times New Roman"/>
+          <w:color w:val="CE9178"/>
+          <w:sz w:val="21"/>
+          <w:szCs w:val="21"/>
+        </w:rPr>
+        <w:t xml:space="preserve">    UPDATE jobs</w:t>
+      </w:r>
+    </w:p>
+    <w:p>
+      <w:pPr>
+        <w:pStyle w:val="Akapitzlist"/>
+        <w:shd w:val="clear" w:color="auto" w:fill="1E1E1E"/>
+        <w:spacing w:line="285" w:lineRule="atLeast"/>
+        <w:jc w:val="left"/>
+        <w:rPr>
+          <w:rFonts w:ascii="Consolas" w:eastAsia="Times New Roman" w:hAnsi="Consolas" w:cs="Times New Roman"/>
+          <w:color w:val="CE9178"/>
+          <w:sz w:val="21"/>
+          <w:szCs w:val="21"/>
+        </w:rPr>
+      </w:pPr>
+      <w:r>
+        <w:rPr>
+          <w:rFonts w:ascii="Consolas" w:eastAsia="Times New Roman" w:hAnsi="Consolas" w:cs="Times New Roman"/>
+          <w:color w:val="CE9178"/>
+          <w:sz w:val="21"/>
+          <w:szCs w:val="21"/>
+        </w:rPr>
+        <w:t xml:space="preserve">       SET </w:t>
+      </w:r>
+      <w:proofErr w:type="spellStart"/>
+      <w:r>
+        <w:rPr>
+          <w:rFonts w:ascii="Consolas" w:eastAsia="Times New Roman" w:hAnsi="Consolas" w:cs="Times New Roman"/>
+          <w:color w:val="CE9178"/>
+          <w:sz w:val="21"/>
+          <w:szCs w:val="21"/>
+        </w:rPr>
+        <w:t>last_run</w:t>
+      </w:r>
+      <w:proofErr w:type="spellEnd"/>
+      <w:r>
+        <w:rPr>
+          <w:rFonts w:ascii="Consolas" w:eastAsia="Times New Roman" w:hAnsi="Consolas" w:cs="Times New Roman"/>
+          <w:color w:val="CE9178"/>
+          <w:sz w:val="21"/>
+          <w:szCs w:val="21"/>
+        </w:rPr>
+        <w:t xml:space="preserve"> = datetime("now") </w:t>
+      </w:r>
+    </w:p>
+    <w:p>
+      <w:pPr>
+        <w:pStyle w:val="Akapitzlist"/>
+        <w:shd w:val="clear" w:color="auto" w:fill="1E1E1E"/>
+        <w:spacing w:line="285" w:lineRule="atLeast"/>
+        <w:jc w:val="left"/>
+        <w:rPr>
+          <w:rFonts w:ascii="Consolas" w:eastAsia="Times New Roman" w:hAnsi="Consolas" w:cs="Times New Roman"/>
+          <w:color w:val="CE9178"/>
+          <w:sz w:val="21"/>
+          <w:szCs w:val="21"/>
+        </w:rPr>
+      </w:pPr>
+      <w:r>
+        <w:rPr>
+          <w:rFonts w:ascii="Consolas" w:eastAsia="Times New Roman" w:hAnsi="Consolas" w:cs="Times New Roman"/>
+          <w:color w:val="CE9178"/>
+          <w:sz w:val="21"/>
+          <w:szCs w:val="21"/>
+        </w:rPr>
+        <w:t xml:space="preserve">     WHERE </w:t>
+      </w:r>
+      <w:proofErr w:type="spellStart"/>
+      <w:r>
+        <w:rPr>
+          <w:rFonts w:ascii="Consolas" w:eastAsia="Times New Roman" w:hAnsi="Consolas" w:cs="Times New Roman"/>
+          <w:color w:val="CE9178"/>
+          <w:sz w:val="21"/>
+          <w:szCs w:val="21"/>
+        </w:rPr>
+        <w:t>jobs.job_id</w:t>
+      </w:r>
+      <w:proofErr w:type="spellEnd"/>
+      <w:r>
+        <w:rPr>
+          <w:rFonts w:ascii="Consolas" w:eastAsia="Times New Roman" w:hAnsi="Consolas" w:cs="Times New Roman"/>
+          <w:color w:val="CE9178"/>
+          <w:sz w:val="21"/>
+          <w:szCs w:val="21"/>
+        </w:rPr>
+        <w:t xml:space="preserve"> = (</w:t>
+      </w:r>
+    </w:p>
+    <w:p>
+      <w:pPr>
+        <w:pStyle w:val="Akapitzlist"/>
+        <w:shd w:val="clear" w:color="auto" w:fill="1E1E1E"/>
+        <w:spacing w:line="285" w:lineRule="atLeast"/>
+        <w:jc w:val="left"/>
+        <w:rPr>
+          <w:rFonts w:ascii="Consolas" w:eastAsia="Times New Roman" w:hAnsi="Consolas" w:cs="Times New Roman"/>
+          <w:color w:val="CE9178"/>
+          <w:sz w:val="21"/>
+          <w:szCs w:val="21"/>
+        </w:rPr>
+      </w:pPr>
+      <w:r>
+        <w:rPr>
+          <w:rFonts w:ascii="Consolas" w:eastAsia="Times New Roman" w:hAnsi="Consolas" w:cs="Times New Roman"/>
+          <w:color w:val="CE9178"/>
+          <w:sz w:val="21"/>
+          <w:szCs w:val="21"/>
+        </w:rPr>
+        <w:t xml:space="preserve">                             SELECT t1.job_id AS </w:t>
+      </w:r>
+      <w:proofErr w:type="spellStart"/>
+      <w:r>
+        <w:rPr>
+          <w:rFonts w:ascii="Consolas" w:eastAsia="Times New Roman" w:hAnsi="Consolas" w:cs="Times New Roman"/>
+          <w:color w:val="CE9178"/>
+          <w:sz w:val="21"/>
+          <w:szCs w:val="21"/>
+        </w:rPr>
+        <w:t>job_id</w:t>
+      </w:r>
+      <w:proofErr w:type="spellEnd"/>
+    </w:p>
+    <w:p>
+      <w:pPr>
+        <w:pStyle w:val="Akapitzlist"/>
+        <w:shd w:val="clear" w:color="auto" w:fill="1E1E1E"/>
+        <w:spacing w:line="285" w:lineRule="atLeast"/>
+        <w:jc w:val="left"/>
+        <w:rPr>
+          <w:rFonts w:ascii="Consolas" w:eastAsia="Times New Roman" w:hAnsi="Consolas" w:cs="Times New Roman"/>
+          <w:color w:val="CE9178"/>
+          <w:sz w:val="21"/>
+          <w:szCs w:val="21"/>
+        </w:rPr>
+      </w:pPr>
+      <w:r>
+        <w:rPr>
+          <w:rFonts w:ascii="Consolas" w:eastAsia="Times New Roman" w:hAnsi="Consolas" w:cs="Times New Roman"/>
+          <w:color w:val="CE9178"/>
+          <w:sz w:val="21"/>
+          <w:szCs w:val="21"/>
+        </w:rPr>
+        <w:t xml:space="preserve">                               FROM jobs t1</w:t>
+      </w:r>
+    </w:p>
+    <w:p>
+      <w:pPr>
+        <w:pStyle w:val="Akapitzlist"/>
+        <w:shd w:val="clear" w:color="auto" w:fill="1E1E1E"/>
+        <w:spacing w:line="285" w:lineRule="atLeast"/>
+        <w:jc w:val="left"/>
+        <w:rPr>
+          <w:rFonts w:ascii="Consolas" w:eastAsia="Times New Roman" w:hAnsi="Consolas" w:cs="Times New Roman"/>
+          <w:color w:val="CE9178"/>
+          <w:sz w:val="21"/>
+          <w:szCs w:val="21"/>
+        </w:rPr>
+      </w:pPr>
+      <w:r>
+        <w:rPr>
+          <w:rFonts w:ascii="Consolas" w:eastAsia="Times New Roman" w:hAnsi="Consolas" w:cs="Times New Roman"/>
+          <w:color w:val="CE9178"/>
+          <w:sz w:val="21"/>
+          <w:szCs w:val="21"/>
+        </w:rPr>
+        <w:t xml:space="preserve">                                    LEFT JOIN</w:t>
+      </w:r>
+    </w:p>
+    <w:p>
+      <w:pPr>
+        <w:pStyle w:val="Akapitzlist"/>
+        <w:shd w:val="clear" w:color="auto" w:fill="1E1E1E"/>
+        <w:spacing w:line="285" w:lineRule="atLeast"/>
+        <w:jc w:val="left"/>
+        <w:rPr>
+          <w:rFonts w:ascii="Consolas" w:eastAsia="Times New Roman" w:hAnsi="Consolas" w:cs="Times New Roman"/>
+          <w:color w:val="CE9178"/>
+          <w:sz w:val="21"/>
+          <w:szCs w:val="21"/>
+        </w:rPr>
+      </w:pPr>
+      <w:r>
+        <w:rPr>
+          <w:rFonts w:ascii="Consolas" w:eastAsia="Times New Roman" w:hAnsi="Consolas" w:cs="Times New Roman"/>
+          <w:color w:val="CE9178"/>
+          <w:sz w:val="21"/>
+          <w:szCs w:val="21"/>
+        </w:rPr>
+        <w:t xml:space="preserve">                                    requests t2 ON t1.job_id = t2.job_id</w:t>
+      </w:r>
+    </w:p>
+    <w:p>
+      <w:pPr>
+        <w:pStyle w:val="Akapitzlist"/>
+        <w:shd w:val="clear" w:color="auto" w:fill="1E1E1E"/>
+        <w:spacing w:line="285" w:lineRule="atLeast"/>
+        <w:jc w:val="left"/>
+        <w:rPr>
+          <w:rFonts w:ascii="Consolas" w:eastAsia="Times New Roman" w:hAnsi="Consolas" w:cs="Times New Roman"/>
+          <w:color w:val="CE9178"/>
+          <w:sz w:val="21"/>
+          <w:szCs w:val="21"/>
+        </w:rPr>
+      </w:pPr>
+      <w:r>
+        <w:rPr>
+          <w:rFonts w:ascii="Consolas" w:eastAsia="Times New Roman" w:hAnsi="Consolas" w:cs="Times New Roman"/>
+          <w:color w:val="CE9178"/>
+          <w:sz w:val="21"/>
+          <w:szCs w:val="21"/>
+        </w:rPr>
+        <w:t xml:space="preserve">                              WHERE t2.request_id = </w:t>
+      </w:r>
+      <w:proofErr w:type="spellStart"/>
+      <w:r>
+        <w:rPr>
+          <w:rFonts w:ascii="Consolas" w:eastAsia="Times New Roman" w:hAnsi="Consolas" w:cs="Times New Roman"/>
+          <w:color w:val="CE9178"/>
+          <w:sz w:val="21"/>
+          <w:szCs w:val="21"/>
+        </w:rPr>
+        <w:t>new.request_id</w:t>
+      </w:r>
+      <w:proofErr w:type="spellEnd"/>
+    </w:p>
+    <w:p>
+      <w:pPr>
+        <w:pStyle w:val="Akapitzlist"/>
+        <w:shd w:val="clear" w:color="auto" w:fill="1E1E1E"/>
+        <w:spacing w:line="285" w:lineRule="atLeast"/>
+        <w:jc w:val="left"/>
+        <w:rPr>
+          <w:rFonts w:ascii="Consolas" w:eastAsia="Times New Roman" w:hAnsi="Consolas" w:cs="Times New Roman"/>
+          <w:color w:val="CE9178"/>
+          <w:sz w:val="21"/>
+          <w:szCs w:val="21"/>
+        </w:rPr>
+      </w:pPr>
+      <w:r>
+        <w:rPr>
+          <w:rFonts w:ascii="Consolas" w:eastAsia="Times New Roman" w:hAnsi="Consolas" w:cs="Times New Roman"/>
+          <w:color w:val="CE9178"/>
+          <w:sz w:val="21"/>
+          <w:szCs w:val="21"/>
+        </w:rPr>
+        <w:t xml:space="preserve">                         );</w:t>
+      </w:r>
+    </w:p>
+    <w:p>
+      <w:pPr>
+        <w:pStyle w:val="Akapitzlist"/>
+        <w:shd w:val="clear" w:color="auto" w:fill="1E1E1E"/>
+        <w:spacing w:line="285" w:lineRule="atLeast"/>
+        <w:jc w:val="left"/>
+        <w:rPr>
+          <w:rFonts w:ascii="Consolas" w:eastAsia="Times New Roman" w:hAnsi="Consolas" w:cs="Times New Roman"/>
+          <w:color w:val="CE9178"/>
+          <w:sz w:val="21"/>
+          <w:szCs w:val="21"/>
+        </w:rPr>
+      </w:pPr>
+      <w:r>
+        <w:rPr>
+          <w:rFonts w:ascii="Consolas" w:eastAsia="Times New Roman" w:hAnsi="Consolas" w:cs="Times New Roman"/>
+          <w:color w:val="CE9178"/>
+          <w:sz w:val="21"/>
+          <w:szCs w:val="21"/>
+        </w:rPr>
+        <w:t>END;</w:t>
       </w:r>
     </w:p>
     <w:p>
@@ -4001,7 +4412,7 @@
         </w:numPr>
       </w:pPr>
       <w:r>
-        <w:t>After job execution, update date of execution to jobs table:</w:t>
+        <w:t>View containing currently active requests:</w:t>
       </w:r>
     </w:p>
     <w:p>
@@ -4024,7 +4435,7 @@
           <w:sz w:val="21"/>
           <w:szCs w:val="21"/>
         </w:rPr>
-        <w:t xml:space="preserve">CREATE TRIGGER </w:t>
+        <w:t xml:space="preserve">CREATE VIEW </w:t>
       </w:r>
       <w:proofErr w:type="spellStart"/>
       <w:r>
@@ -4034,9 +4445,18 @@
           <w:sz w:val="21"/>
           <w:szCs w:val="21"/>
         </w:rPr>
-        <w:t>set_job_last_run_time</w:t>
+        <w:t>active_requests</w:t>
       </w:r>
       <w:proofErr w:type="spellEnd"/>
+      <w:r>
+        <w:rPr>
+          <w:rFonts w:ascii="Consolas" w:eastAsia="Times New Roman" w:hAnsi="Consolas" w:cs="Times New Roman"/>
+          <w:color w:val="CE9178"/>
+          <w:sz w:val="21"/>
+          <w:szCs w:val="21"/>
+        </w:rPr>
+        <w:t xml:space="preserve"> AS</w:t>
+      </w:r>
     </w:p>
     <w:p>
       <w:pPr>
@@ -4058,7 +4478,7 @@
           <w:sz w:val="21"/>
           <w:szCs w:val="21"/>
         </w:rPr>
-        <w:t xml:space="preserve">        INSERT</w:t>
+        <w:t xml:space="preserve">    SELECT t2.request_id,</w:t>
       </w:r>
     </w:p>
     <w:p>
@@ -4081,7 +4501,67 @@
           <w:sz w:val="21"/>
           <w:szCs w:val="21"/>
         </w:rPr>
-        <w:t xml:space="preserve">            ON results</w:t>
+        <w:t xml:space="preserve">           </w:t>
+      </w:r>
+      <w:proofErr w:type="spellStart"/>
+      <w:r>
+        <w:rPr>
+          <w:rFonts w:ascii="Consolas" w:eastAsia="Times New Roman" w:hAnsi="Consolas" w:cs="Times New Roman"/>
+          <w:color w:val="CE9178"/>
+          <w:sz w:val="21"/>
+          <w:szCs w:val="21"/>
+        </w:rPr>
+        <w:t>strftime</w:t>
+      </w:r>
+      <w:proofErr w:type="spellEnd"/>
+      <w:r>
+        <w:rPr>
+          <w:rFonts w:ascii="Consolas" w:eastAsia="Times New Roman" w:hAnsi="Consolas" w:cs="Times New Roman"/>
+          <w:color w:val="CE9178"/>
+          <w:sz w:val="21"/>
+          <w:szCs w:val="21"/>
+        </w:rPr>
+        <w:t>("%</w:t>
+      </w:r>
+      <w:proofErr w:type="spellStart"/>
+      <w:r>
+        <w:rPr>
+          <w:rFonts w:ascii="Consolas" w:eastAsia="Times New Roman" w:hAnsi="Consolas" w:cs="Times New Roman"/>
+          <w:color w:val="CE9178"/>
+          <w:sz w:val="21"/>
+          <w:szCs w:val="21"/>
+        </w:rPr>
+        <w:t>d.%m.%Y</w:t>
+      </w:r>
+      <w:proofErr w:type="spellEnd"/>
+      <w:r>
+        <w:rPr>
+          <w:rFonts w:ascii="Consolas" w:eastAsia="Times New Roman" w:hAnsi="Consolas" w:cs="Times New Roman"/>
+          <w:color w:val="CE9178"/>
+          <w:sz w:val="21"/>
+          <w:szCs w:val="21"/>
+        </w:rPr>
+        <w:t xml:space="preserve">", t2.date) AS </w:t>
+      </w:r>
+      <w:proofErr w:type="spellStart"/>
+      <w:r>
+        <w:rPr>
+          <w:rFonts w:ascii="Consolas" w:eastAsia="Times New Roman" w:hAnsi="Consolas" w:cs="Times New Roman"/>
+          <w:color w:val="CE9178"/>
+          <w:sz w:val="21"/>
+          <w:szCs w:val="21"/>
+        </w:rPr>
+        <w:t>rideDate</w:t>
+      </w:r>
+      <w:proofErr w:type="spellEnd"/>
+      <w:r>
+        <w:rPr>
+          <w:rFonts w:ascii="Consolas" w:eastAsia="Times New Roman" w:hAnsi="Consolas" w:cs="Times New Roman"/>
+          <w:color w:val="CE9178"/>
+          <w:sz w:val="21"/>
+          <w:szCs w:val="21"/>
+        </w:rPr>
+        <w:t>,</w:t>
       </w:r>
     </w:p>
     <w:p>
@@ -4104,7 +4584,27 @@
           <w:sz w:val="21"/>
           <w:szCs w:val="21"/>
         </w:rPr>
-        <w:t>BEGIN</w:t>
+        <w:t xml:space="preserve">           t2.start_city AS </w:t>
+      </w:r>
+      <w:proofErr w:type="spellStart"/>
+      <w:r>
+        <w:rPr>
+          <w:rFonts w:ascii="Consolas" w:eastAsia="Times New Roman" w:hAnsi="Consolas" w:cs="Times New Roman"/>
+          <w:color w:val="CE9178"/>
+          <w:sz w:val="21"/>
+          <w:szCs w:val="21"/>
+        </w:rPr>
+        <w:t>departureCity</w:t>
+      </w:r>
+      <w:proofErr w:type="spellEnd"/>
+      <w:r>
+        <w:rPr>
+          <w:rFonts w:ascii="Consolas" w:eastAsia="Times New Roman" w:hAnsi="Consolas" w:cs="Times New Roman"/>
+          <w:color w:val="CE9178"/>
+          <w:sz w:val="21"/>
+          <w:szCs w:val="21"/>
+        </w:rPr>
+        <w:t>,</w:t>
       </w:r>
     </w:p>
     <w:p>
@@ -4127,8 +4627,19 @@
           <w:sz w:val="21"/>
           <w:szCs w:val="21"/>
         </w:rPr>
-        <w:t xml:space="preserve">    UPDATE jobs</w:t>
-      </w:r>
+        <w:t xml:space="preserve">           t2.end_city AS </w:t>
+      </w:r>
+      <w:proofErr w:type="spellStart"/>
+      <w:r>
+        <w:rPr>
+          <w:rFonts w:ascii="Consolas" w:eastAsia="Times New Roman" w:hAnsi="Consolas" w:cs="Times New Roman"/>
+          <w:color w:val="CE9178"/>
+          <w:sz w:val="21"/>
+          <w:szCs w:val="21"/>
+        </w:rPr>
+        <w:t>arrivalCity</w:t>
+      </w:r>
+      <w:proofErr w:type="spellEnd"/>
     </w:p>
     <w:p>
       <w:pPr>
@@ -4150,27 +4661,7 @@
           <w:sz w:val="21"/>
           <w:szCs w:val="21"/>
         </w:rPr>
-        <w:t xml:space="preserve">       SET </w:t>
-      </w:r>
-      <w:proofErr w:type="spellStart"/>
-      <w:r>
-        <w:rPr>
-          <w:rFonts w:ascii="Consolas" w:eastAsia="Times New Roman" w:hAnsi="Consolas" w:cs="Times New Roman"/>
-          <w:color w:val="CE9178"/>
-          <w:sz w:val="21"/>
-          <w:szCs w:val="21"/>
-        </w:rPr>
-        <w:t>last_run</w:t>
-      </w:r>
-      <w:proofErr w:type="spellEnd"/>
-      <w:r>
-        <w:rPr>
-          <w:rFonts w:ascii="Consolas" w:eastAsia="Times New Roman" w:hAnsi="Consolas" w:cs="Times New Roman"/>
-          <w:color w:val="CE9178"/>
-          <w:sz w:val="21"/>
-          <w:szCs w:val="21"/>
-        </w:rPr>
-        <w:t xml:space="preserve"> = datetime("now") </w:t>
+        <w:t xml:space="preserve">      FROM jobs AS t1</w:t>
       </w:r>
     </w:p>
     <w:p>
@@ -4193,27 +4684,7 @@
           <w:sz w:val="21"/>
           <w:szCs w:val="21"/>
         </w:rPr>
-        <w:t xml:space="preserve">     WHERE </w:t>
-      </w:r>
-      <w:proofErr w:type="spellStart"/>
-      <w:r>
-        <w:rPr>
-          <w:rFonts w:ascii="Consolas" w:eastAsia="Times New Roman" w:hAnsi="Consolas" w:cs="Times New Roman"/>
-          <w:color w:val="CE9178"/>
-          <w:sz w:val="21"/>
-          <w:szCs w:val="21"/>
-        </w:rPr>
-        <w:t>jobs.job_id</w:t>
-      </w:r>
-      <w:proofErr w:type="spellEnd"/>
-      <w:r>
-        <w:rPr>
-          <w:rFonts w:ascii="Consolas" w:eastAsia="Times New Roman" w:hAnsi="Consolas" w:cs="Times New Roman"/>
-          <w:color w:val="CE9178"/>
-          <w:sz w:val="21"/>
-          <w:szCs w:val="21"/>
-        </w:rPr>
-        <w:t xml:space="preserve"> = (</w:t>
+        <w:t xml:space="preserve">           LEFT JOIN</w:t>
       </w:r>
     </w:p>
     <w:p>
@@ -4236,19 +4707,8 @@
           <w:sz w:val="21"/>
           <w:szCs w:val="21"/>
         </w:rPr>
-        <w:t xml:space="preserve">                             SELECT t1.job_id AS </w:t>
-      </w:r>
-      <w:proofErr w:type="spellStart"/>
-      <w:r>
-        <w:rPr>
-          <w:rFonts w:ascii="Consolas" w:eastAsia="Times New Roman" w:hAnsi="Consolas" w:cs="Times New Roman"/>
-          <w:color w:val="CE9178"/>
-          <w:sz w:val="21"/>
-          <w:szCs w:val="21"/>
-        </w:rPr>
-        <w:t>job_id</w:t>
-      </w:r>
-      <w:proofErr w:type="spellEnd"/>
+        <w:t xml:space="preserve">           requests AS t2 ON t1.job_id = t2.job_id</w:t>
+      </w:r>
     </w:p>
     <w:p>
       <w:pPr>
@@ -4270,462 +4730,6 @@
           <w:sz w:val="21"/>
           <w:szCs w:val="21"/>
         </w:rPr>
-        <w:t xml:space="preserve">                               FROM jobs t1</w:t>
-      </w:r>
-    </w:p>
-    <w:p>
-      <w:pPr>
-        <w:pStyle w:val="Akapitzlist"/>
-        <w:shd w:val="clear" w:color="auto" w:fill="1E1E1E"/>
-        <w:spacing w:line="285" w:lineRule="atLeast"/>
-        <w:jc w:val="left"/>
-        <w:rPr>
-          <w:rFonts w:ascii="Consolas" w:eastAsia="Times New Roman" w:hAnsi="Consolas" w:cs="Times New Roman"/>
-          <w:color w:val="CE9178"/>
-          <w:sz w:val="21"/>
-          <w:szCs w:val="21"/>
-        </w:rPr>
-      </w:pPr>
-      <w:r>
-        <w:rPr>
-          <w:rFonts w:ascii="Consolas" w:eastAsia="Times New Roman" w:hAnsi="Consolas" w:cs="Times New Roman"/>
-          <w:color w:val="CE9178"/>
-          <w:sz w:val="21"/>
-          <w:szCs w:val="21"/>
-        </w:rPr>
-        <w:t xml:space="preserve">                                    LEFT JOIN</w:t>
-      </w:r>
-    </w:p>
-    <w:p>
-      <w:pPr>
-        <w:pStyle w:val="Akapitzlist"/>
-        <w:shd w:val="clear" w:color="auto" w:fill="1E1E1E"/>
-        <w:spacing w:line="285" w:lineRule="atLeast"/>
-        <w:jc w:val="left"/>
-        <w:rPr>
-          <w:rFonts w:ascii="Consolas" w:eastAsia="Times New Roman" w:hAnsi="Consolas" w:cs="Times New Roman"/>
-          <w:color w:val="CE9178"/>
-          <w:sz w:val="21"/>
-          <w:szCs w:val="21"/>
-        </w:rPr>
-      </w:pPr>
-      <w:r>
-        <w:rPr>
-          <w:rFonts w:ascii="Consolas" w:eastAsia="Times New Roman" w:hAnsi="Consolas" w:cs="Times New Roman"/>
-          <w:color w:val="CE9178"/>
-          <w:sz w:val="21"/>
-          <w:szCs w:val="21"/>
-        </w:rPr>
-        <w:t xml:space="preserve">                                    requests t2 ON t1.job_id = t2.job_id</w:t>
-      </w:r>
-    </w:p>
-    <w:p>
-      <w:pPr>
-        <w:pStyle w:val="Akapitzlist"/>
-        <w:shd w:val="clear" w:color="auto" w:fill="1E1E1E"/>
-        <w:spacing w:line="285" w:lineRule="atLeast"/>
-        <w:jc w:val="left"/>
-        <w:rPr>
-          <w:rFonts w:ascii="Consolas" w:eastAsia="Times New Roman" w:hAnsi="Consolas" w:cs="Times New Roman"/>
-          <w:color w:val="CE9178"/>
-          <w:sz w:val="21"/>
-          <w:szCs w:val="21"/>
-        </w:rPr>
-      </w:pPr>
-      <w:r>
-        <w:rPr>
-          <w:rFonts w:ascii="Consolas" w:eastAsia="Times New Roman" w:hAnsi="Consolas" w:cs="Times New Roman"/>
-          <w:color w:val="CE9178"/>
-          <w:sz w:val="21"/>
-          <w:szCs w:val="21"/>
-        </w:rPr>
-        <w:t xml:space="preserve">                              WHERE t2.request_id = </w:t>
-      </w:r>
-      <w:proofErr w:type="spellStart"/>
-      <w:r>
-        <w:rPr>
-          <w:rFonts w:ascii="Consolas" w:eastAsia="Times New Roman" w:hAnsi="Consolas" w:cs="Times New Roman"/>
-          <w:color w:val="CE9178"/>
-          <w:sz w:val="21"/>
-          <w:szCs w:val="21"/>
-        </w:rPr>
-        <w:t>new.request_id</w:t>
-      </w:r>
-      <w:proofErr w:type="spellEnd"/>
-    </w:p>
-    <w:p>
-      <w:pPr>
-        <w:pStyle w:val="Akapitzlist"/>
-        <w:shd w:val="clear" w:color="auto" w:fill="1E1E1E"/>
-        <w:spacing w:line="285" w:lineRule="atLeast"/>
-        <w:jc w:val="left"/>
-        <w:rPr>
-          <w:rFonts w:ascii="Consolas" w:eastAsia="Times New Roman" w:hAnsi="Consolas" w:cs="Times New Roman"/>
-          <w:color w:val="CE9178"/>
-          <w:sz w:val="21"/>
-          <w:szCs w:val="21"/>
-        </w:rPr>
-      </w:pPr>
-      <w:r>
-        <w:rPr>
-          <w:rFonts w:ascii="Consolas" w:eastAsia="Times New Roman" w:hAnsi="Consolas" w:cs="Times New Roman"/>
-          <w:color w:val="CE9178"/>
-          <w:sz w:val="21"/>
-          <w:szCs w:val="21"/>
-        </w:rPr>
-        <w:t xml:space="preserve">                         );</w:t>
-      </w:r>
-    </w:p>
-    <w:p>
-      <w:pPr>
-        <w:pStyle w:val="Akapitzlist"/>
-        <w:shd w:val="clear" w:color="auto" w:fill="1E1E1E"/>
-        <w:spacing w:line="285" w:lineRule="atLeast"/>
-        <w:jc w:val="left"/>
-        <w:rPr>
-          <w:rFonts w:ascii="Consolas" w:eastAsia="Times New Roman" w:hAnsi="Consolas" w:cs="Times New Roman"/>
-          <w:color w:val="CE9178"/>
-          <w:sz w:val="21"/>
-          <w:szCs w:val="21"/>
-        </w:rPr>
-      </w:pPr>
-      <w:r>
-        <w:rPr>
-          <w:rFonts w:ascii="Consolas" w:eastAsia="Times New Roman" w:hAnsi="Consolas" w:cs="Times New Roman"/>
-          <w:color w:val="CE9178"/>
-          <w:sz w:val="21"/>
-          <w:szCs w:val="21"/>
-        </w:rPr>
-        <w:t>END;</w:t>
-      </w:r>
-    </w:p>
-    <w:p>
-      <w:pPr>
-        <w:pStyle w:val="Akapitzlist"/>
-        <w:numPr>
-          <w:ilvl w:val="2"/>
-          <w:numId w:val="1"/>
-        </w:numPr>
-      </w:pPr>
-      <w:r>
-        <w:t>View containing currently active requests:</w:t>
-      </w:r>
-    </w:p>
-    <w:p>
-      <w:pPr>
-        <w:pStyle w:val="Akapitzlist"/>
-        <w:shd w:val="clear" w:color="auto" w:fill="1E1E1E"/>
-        <w:spacing w:line="285" w:lineRule="atLeast"/>
-        <w:jc w:val="left"/>
-        <w:rPr>
-          <w:rFonts w:ascii="Consolas" w:eastAsia="Times New Roman" w:hAnsi="Consolas" w:cs="Times New Roman"/>
-          <w:color w:val="CE9178"/>
-          <w:sz w:val="21"/>
-          <w:szCs w:val="21"/>
-        </w:rPr>
-      </w:pPr>
-      <w:r>
-        <w:rPr>
-          <w:rFonts w:ascii="Consolas" w:eastAsia="Times New Roman" w:hAnsi="Consolas" w:cs="Times New Roman"/>
-          <w:color w:val="CE9178"/>
-          <w:sz w:val="21"/>
-          <w:szCs w:val="21"/>
-        </w:rPr>
-        <w:t xml:space="preserve">CREATE VIEW </w:t>
-      </w:r>
-      <w:proofErr w:type="spellStart"/>
-      <w:r>
-        <w:rPr>
-          <w:rFonts w:ascii="Consolas" w:eastAsia="Times New Roman" w:hAnsi="Consolas" w:cs="Times New Roman"/>
-          <w:color w:val="CE9178"/>
-          <w:sz w:val="21"/>
-          <w:szCs w:val="21"/>
-        </w:rPr>
-        <w:t>active_requests</w:t>
-      </w:r>
-      <w:proofErr w:type="spellEnd"/>
-      <w:r>
-        <w:rPr>
-          <w:rFonts w:ascii="Consolas" w:eastAsia="Times New Roman" w:hAnsi="Consolas" w:cs="Times New Roman"/>
-          <w:color w:val="CE9178"/>
-          <w:sz w:val="21"/>
-          <w:szCs w:val="21"/>
-        </w:rPr>
-        <w:t xml:space="preserve"> AS</w:t>
-      </w:r>
-    </w:p>
-    <w:p>
-      <w:pPr>
-        <w:pStyle w:val="Akapitzlist"/>
-        <w:shd w:val="clear" w:color="auto" w:fill="1E1E1E"/>
-        <w:spacing w:line="285" w:lineRule="atLeast"/>
-        <w:jc w:val="left"/>
-        <w:rPr>
-          <w:rFonts w:ascii="Consolas" w:eastAsia="Times New Roman" w:hAnsi="Consolas" w:cs="Times New Roman"/>
-          <w:color w:val="CE9178"/>
-          <w:sz w:val="21"/>
-          <w:szCs w:val="21"/>
-        </w:rPr>
-      </w:pPr>
-      <w:r>
-        <w:rPr>
-          <w:rFonts w:ascii="Consolas" w:eastAsia="Times New Roman" w:hAnsi="Consolas" w:cs="Times New Roman"/>
-          <w:color w:val="CE9178"/>
-          <w:sz w:val="21"/>
-          <w:szCs w:val="21"/>
-        </w:rPr>
-        <w:t xml:space="preserve">    SELECT t2.request_id,</w:t>
-      </w:r>
-    </w:p>
-    <w:p>
-      <w:pPr>
-        <w:pStyle w:val="Akapitzlist"/>
-        <w:shd w:val="clear" w:color="auto" w:fill="1E1E1E"/>
-        <w:spacing w:line="285" w:lineRule="atLeast"/>
-        <w:jc w:val="left"/>
-        <w:rPr>
-          <w:rFonts w:ascii="Consolas" w:eastAsia="Times New Roman" w:hAnsi="Consolas" w:cs="Times New Roman"/>
-          <w:color w:val="CE9178"/>
-          <w:sz w:val="21"/>
-          <w:szCs w:val="21"/>
-        </w:rPr>
-      </w:pPr>
-      <w:r>
-        <w:rPr>
-          <w:rFonts w:ascii="Consolas" w:eastAsia="Times New Roman" w:hAnsi="Consolas" w:cs="Times New Roman"/>
-          <w:color w:val="CE9178"/>
-          <w:sz w:val="21"/>
-          <w:szCs w:val="21"/>
-        </w:rPr>
-        <w:t xml:space="preserve">           </w:t>
-      </w:r>
-      <w:proofErr w:type="spellStart"/>
-      <w:r>
-        <w:rPr>
-          <w:rFonts w:ascii="Consolas" w:eastAsia="Times New Roman" w:hAnsi="Consolas" w:cs="Times New Roman"/>
-          <w:color w:val="CE9178"/>
-          <w:sz w:val="21"/>
-          <w:szCs w:val="21"/>
-        </w:rPr>
-        <w:t>strftime</w:t>
-      </w:r>
-      <w:proofErr w:type="spellEnd"/>
-      <w:r>
-        <w:rPr>
-          <w:rFonts w:ascii="Consolas" w:eastAsia="Times New Roman" w:hAnsi="Consolas" w:cs="Times New Roman"/>
-          <w:color w:val="CE9178"/>
-          <w:sz w:val="21"/>
-          <w:szCs w:val="21"/>
-        </w:rPr>
-        <w:t>("%</w:t>
-      </w:r>
-      <w:proofErr w:type="spellStart"/>
-      <w:r>
-        <w:rPr>
-          <w:rFonts w:ascii="Consolas" w:eastAsia="Times New Roman" w:hAnsi="Consolas" w:cs="Times New Roman"/>
-          <w:color w:val="CE9178"/>
-          <w:sz w:val="21"/>
-          <w:szCs w:val="21"/>
-        </w:rPr>
-        <w:t>d.%m.%Y</w:t>
-      </w:r>
-      <w:proofErr w:type="spellEnd"/>
-      <w:r>
-        <w:rPr>
-          <w:rFonts w:ascii="Consolas" w:eastAsia="Times New Roman" w:hAnsi="Consolas" w:cs="Times New Roman"/>
-          <w:color w:val="CE9178"/>
-          <w:sz w:val="21"/>
-          <w:szCs w:val="21"/>
-        </w:rPr>
-        <w:t xml:space="preserve">", t2.date) AS </w:t>
-      </w:r>
-      <w:proofErr w:type="spellStart"/>
-      <w:r>
-        <w:rPr>
-          <w:rFonts w:ascii="Consolas" w:eastAsia="Times New Roman" w:hAnsi="Consolas" w:cs="Times New Roman"/>
-          <w:color w:val="CE9178"/>
-          <w:sz w:val="21"/>
-          <w:szCs w:val="21"/>
-        </w:rPr>
-        <w:t>rideDate</w:t>
-      </w:r>
-      <w:proofErr w:type="spellEnd"/>
-      <w:r>
-        <w:rPr>
-          <w:rFonts w:ascii="Consolas" w:eastAsia="Times New Roman" w:hAnsi="Consolas" w:cs="Times New Roman"/>
-          <w:color w:val="CE9178"/>
-          <w:sz w:val="21"/>
-          <w:szCs w:val="21"/>
-        </w:rPr>
-        <w:t>,</w:t>
-      </w:r>
-    </w:p>
-    <w:p>
-      <w:pPr>
-        <w:pStyle w:val="Akapitzlist"/>
-        <w:shd w:val="clear" w:color="auto" w:fill="1E1E1E"/>
-        <w:spacing w:line="285" w:lineRule="atLeast"/>
-        <w:jc w:val="left"/>
-        <w:rPr>
-          <w:rFonts w:ascii="Consolas" w:eastAsia="Times New Roman" w:hAnsi="Consolas" w:cs="Times New Roman"/>
-          <w:color w:val="CE9178"/>
-          <w:sz w:val="21"/>
-          <w:szCs w:val="21"/>
-        </w:rPr>
-      </w:pPr>
-      <w:r>
-        <w:rPr>
-          <w:rFonts w:ascii="Consolas" w:eastAsia="Times New Roman" w:hAnsi="Consolas" w:cs="Times New Roman"/>
-          <w:color w:val="CE9178"/>
-          <w:sz w:val="21"/>
-          <w:szCs w:val="21"/>
-        </w:rPr>
-        <w:t xml:space="preserve">           t2.start_city AS </w:t>
-      </w:r>
-      <w:proofErr w:type="spellStart"/>
-      <w:r>
-        <w:rPr>
-          <w:rFonts w:ascii="Consolas" w:eastAsia="Times New Roman" w:hAnsi="Consolas" w:cs="Times New Roman"/>
-          <w:color w:val="CE9178"/>
-          <w:sz w:val="21"/>
-          <w:szCs w:val="21"/>
-        </w:rPr>
-        <w:t>departureCity</w:t>
-      </w:r>
-      <w:proofErr w:type="spellEnd"/>
-      <w:r>
-        <w:rPr>
-          <w:rFonts w:ascii="Consolas" w:eastAsia="Times New Roman" w:hAnsi="Consolas" w:cs="Times New Roman"/>
-          <w:color w:val="CE9178"/>
-          <w:sz w:val="21"/>
-          <w:szCs w:val="21"/>
-        </w:rPr>
-        <w:t>,</w:t>
-      </w:r>
-    </w:p>
-    <w:p>
-      <w:pPr>
-        <w:pStyle w:val="Akapitzlist"/>
-        <w:shd w:val="clear" w:color="auto" w:fill="1E1E1E"/>
-        <w:spacing w:line="285" w:lineRule="atLeast"/>
-        <w:jc w:val="left"/>
-        <w:rPr>
-          <w:rFonts w:ascii="Consolas" w:eastAsia="Times New Roman" w:hAnsi="Consolas" w:cs="Times New Roman"/>
-          <w:color w:val="CE9178"/>
-          <w:sz w:val="21"/>
-          <w:szCs w:val="21"/>
-        </w:rPr>
-      </w:pPr>
-      <w:r>
-        <w:rPr>
-          <w:rFonts w:ascii="Consolas" w:eastAsia="Times New Roman" w:hAnsi="Consolas" w:cs="Times New Roman"/>
-          <w:color w:val="CE9178"/>
-          <w:sz w:val="21"/>
-          <w:szCs w:val="21"/>
-        </w:rPr>
-        <w:t xml:space="preserve">           t2.end_city AS </w:t>
-      </w:r>
-      <w:proofErr w:type="spellStart"/>
-      <w:r>
-        <w:rPr>
-          <w:rFonts w:ascii="Consolas" w:eastAsia="Times New Roman" w:hAnsi="Consolas" w:cs="Times New Roman"/>
-          <w:color w:val="CE9178"/>
-          <w:sz w:val="21"/>
-          <w:szCs w:val="21"/>
-        </w:rPr>
-        <w:t>arrivalCity</w:t>
-      </w:r>
-      <w:proofErr w:type="spellEnd"/>
-    </w:p>
-    <w:p>
-      <w:pPr>
-        <w:pStyle w:val="Akapitzlist"/>
-        <w:shd w:val="clear" w:color="auto" w:fill="1E1E1E"/>
-        <w:spacing w:line="285" w:lineRule="atLeast"/>
-        <w:jc w:val="left"/>
-        <w:rPr>
-          <w:rFonts w:ascii="Consolas" w:eastAsia="Times New Roman" w:hAnsi="Consolas" w:cs="Times New Roman"/>
-          <w:color w:val="CE9178"/>
-          <w:sz w:val="21"/>
-          <w:szCs w:val="21"/>
-        </w:rPr>
-      </w:pPr>
-      <w:r>
-        <w:rPr>
-          <w:rFonts w:ascii="Consolas" w:eastAsia="Times New Roman" w:hAnsi="Consolas" w:cs="Times New Roman"/>
-          <w:color w:val="CE9178"/>
-          <w:sz w:val="21"/>
-          <w:szCs w:val="21"/>
-        </w:rPr>
-        <w:t xml:space="preserve">      FROM jobs AS t1</w:t>
-      </w:r>
-    </w:p>
-    <w:p>
-      <w:pPr>
-        <w:pStyle w:val="Akapitzlist"/>
-        <w:shd w:val="clear" w:color="auto" w:fill="1E1E1E"/>
-        <w:spacing w:line="285" w:lineRule="atLeast"/>
-        <w:jc w:val="left"/>
-        <w:rPr>
-          <w:rFonts w:ascii="Consolas" w:eastAsia="Times New Roman" w:hAnsi="Consolas" w:cs="Times New Roman"/>
-          <w:color w:val="CE9178"/>
-          <w:sz w:val="21"/>
-          <w:szCs w:val="21"/>
-        </w:rPr>
-      </w:pPr>
-      <w:r>
-        <w:rPr>
-          <w:rFonts w:ascii="Consolas" w:eastAsia="Times New Roman" w:hAnsi="Consolas" w:cs="Times New Roman"/>
-          <w:color w:val="CE9178"/>
-          <w:sz w:val="21"/>
-          <w:szCs w:val="21"/>
-        </w:rPr>
-        <w:t xml:space="preserve">           LEFT JOIN</w:t>
-      </w:r>
-    </w:p>
-    <w:p>
-      <w:pPr>
-        <w:pStyle w:val="Akapitzlist"/>
-        <w:shd w:val="clear" w:color="auto" w:fill="1E1E1E"/>
-        <w:spacing w:line="285" w:lineRule="atLeast"/>
-        <w:jc w:val="left"/>
-        <w:rPr>
-          <w:rFonts w:ascii="Consolas" w:eastAsia="Times New Roman" w:hAnsi="Consolas" w:cs="Times New Roman"/>
-          <w:color w:val="CE9178"/>
-          <w:sz w:val="21"/>
-          <w:szCs w:val="21"/>
-        </w:rPr>
-      </w:pPr>
-      <w:r>
-        <w:rPr>
-          <w:rFonts w:ascii="Consolas" w:eastAsia="Times New Roman" w:hAnsi="Consolas" w:cs="Times New Roman"/>
-          <w:color w:val="CE9178"/>
-          <w:sz w:val="21"/>
-          <w:szCs w:val="21"/>
-        </w:rPr>
-        <w:t xml:space="preserve">           requests AS t2 ON t1.job_id = t2.job_id</w:t>
-      </w:r>
-    </w:p>
-    <w:p>
-      <w:pPr>
-        <w:pStyle w:val="Akapitzlist"/>
-        <w:shd w:val="clear" w:color="auto" w:fill="1E1E1E"/>
-        <w:spacing w:line="285" w:lineRule="atLeast"/>
-        <w:jc w:val="left"/>
-        <w:rPr>
-          <w:rFonts w:ascii="Consolas" w:eastAsia="Times New Roman" w:hAnsi="Consolas" w:cs="Times New Roman"/>
-          <w:color w:val="CE9178"/>
-          <w:sz w:val="21"/>
-          <w:szCs w:val="21"/>
-        </w:rPr>
-      </w:pPr>
-      <w:r>
-        <w:rPr>
-          <w:rFonts w:ascii="Consolas" w:eastAsia="Times New Roman" w:hAnsi="Consolas" w:cs="Times New Roman"/>
-          <w:color w:val="CE9178"/>
-          <w:sz w:val="21"/>
-          <w:szCs w:val="21"/>
-        </w:rPr>
         <w:t xml:space="preserve">     WHERE t1.active = 1;</w:t>
       </w:r>
     </w:p>
@@ -4736,46 +4740,23 @@
     </w:p>
     <w:p>
       <w:pPr>
-        <w:rPr>
-          <w:lang w:val="en-GB"/>
-        </w:rPr>
-      </w:pPr>
-    </w:p>
-    <w:p>
-      <w:pPr>
-        <w:rPr>
-          <w:lang w:val="en-GB"/>
-        </w:rPr>
-      </w:pPr>
-    </w:p>
-    <w:p>
-      <w:pPr>
-        <w:rPr>
-          <w:lang w:val="en-GB"/>
-        </w:rPr>
-      </w:pPr>
-    </w:p>
-    <w:p>
-      <w:pPr>
-        <w:rPr>
-          <w:lang w:val="en-GB"/>
-        </w:rPr>
-      </w:pPr>
-      <w:bookmarkStart w:id="0" w:name="_GoBack"/>
-      <w:bookmarkEnd w:id="0"/>
-    </w:p>
-    <w:p>
-      <w:pPr>
         <w:pStyle w:val="Nagwek2"/>
         <w:rPr>
           <w:lang w:val="en-GB"/>
         </w:rPr>
       </w:pPr>
-      <w:r>
-        <w:rPr>
-          <w:lang w:val="en-GB"/>
-        </w:rPr>
-        <w:lastRenderedPageBreak/>
+    </w:p>
+    <w:p>
+      <w:pPr>
+        <w:pStyle w:val="Nagwek2"/>
+        <w:rPr>
+          <w:lang w:val="en-GB"/>
+        </w:rPr>
+      </w:pPr>
+      <w:r>
+        <w:rPr>
+          <w:lang w:val="en-GB"/>
+        </w:rPr>
         <w:t>Standard views</w:t>
       </w:r>
     </w:p>
@@ -4924,6 +4905,7 @@
           <w:noProof/>
           <w:lang w:val="en-GB"/>
         </w:rPr>
+        <w:lastRenderedPageBreak/>
         <w:drawing>
           <wp:inline distT="0" distB="0" distL="0" distR="0" wp14:anchorId="3B996F80" wp14:editId="6FC060F8">
             <wp:extent cx="5429250" cy="1695450"/>
@@ -5097,7 +5079,6 @@
         <w:rPr>
           <w:lang w:val="en-GB"/>
         </w:rPr>
-        <w:lastRenderedPageBreak/>
         <w:t>Define New Job page</w:t>
       </w:r>
     </w:p>
@@ -5221,6 +5202,7 @@
         <w:rPr>
           <w:noProof/>
         </w:rPr>
+        <w:lastRenderedPageBreak/>
         <w:drawing>
           <wp:inline distT="0" distB="0" distL="0" distR="0" wp14:anchorId="443D701F" wp14:editId="008968AE">
             <wp:extent cx="4419600" cy="2986002"/>
@@ -5283,7 +5265,6 @@
           <w:noProof/>
           <w:lang w:val="en-GB"/>
         </w:rPr>
-        <w:lastRenderedPageBreak/>
         <w:drawing>
           <wp:inline distT="0" distB="0" distL="0" distR="0" wp14:anchorId="3E569247" wp14:editId="5C722173">
             <wp:extent cx="4981575" cy="1451585"/>
@@ -5451,6 +5432,7 @@
         <w:rPr>
           <w:lang w:val="en-GB"/>
         </w:rPr>
+        <w:lastRenderedPageBreak/>
         <w:t>If some mistakes are made – corresponding error message occurs.</w:t>
       </w:r>
     </w:p>
@@ -5535,7 +5517,6 @@
           <w:noProof/>
           <w:lang w:val="en-GB"/>
         </w:rPr>
-        <w:lastRenderedPageBreak/>
         <w:drawing>
           <wp:inline distT="0" distB="0" distL="0" distR="0" wp14:anchorId="67B6C107" wp14:editId="2D03A738">
             <wp:extent cx="5219700" cy="333375"/>
@@ -5894,13 +5875,6 @@
           </wp:inline>
         </w:drawing>
       </w:r>
-    </w:p>
-    <w:p>
-      <w:pPr>
-        <w:rPr>
-          <w:lang w:val="en-GB"/>
-        </w:rPr>
-      </w:pPr>
     </w:p>
     <w:p>
       <w:pPr>
@@ -6308,33 +6282,19 @@
       </w:pPr>
       <w:r>
         <w:rPr>
-          <w:lang w:val="en-GB"/>
-        </w:rPr>
-        <w:t xml:space="preserve">Main admin view contains a dropdown menu to select information the admin is currently interested in. For example, he can check the logs from scraper execution and see if there are any current problems. </w:t>
-      </w:r>
-    </w:p>
-    <w:p>
-      <w:pPr>
-        <w:rPr>
-          <w:lang w:val="en-GB"/>
-        </w:rPr>
-      </w:pPr>
-      <w:r>
-        <w:rPr>
           <w:noProof/>
         </w:rPr>
-        <w:lastRenderedPageBreak/>
         <w:drawing>
-          <wp:anchor distT="0" distB="0" distL="114300" distR="114300" simplePos="0" relativeHeight="251658240" behindDoc="0" locked="0" layoutInCell="1" allowOverlap="1" wp14:anchorId="7CE6468E" wp14:editId="48CDCFD9">
+          <wp:anchor distT="0" distB="0" distL="114300" distR="114300" simplePos="0" relativeHeight="251658240" behindDoc="0" locked="0" layoutInCell="1" allowOverlap="1" wp14:anchorId="7CE6468E" wp14:editId="336AB922">
             <wp:simplePos x="0" y="0"/>
-            <wp:positionH relativeFrom="column">
-              <wp:posOffset>-4445</wp:posOffset>
+            <wp:positionH relativeFrom="margin">
+              <wp:posOffset>-40005</wp:posOffset>
             </wp:positionH>
             <wp:positionV relativeFrom="paragraph">
-              <wp:posOffset>0</wp:posOffset>
+              <wp:posOffset>950595</wp:posOffset>
             </wp:positionV>
             <wp:extent cx="5760720" cy="1914525"/>
-            <wp:effectExtent l="0" t="0" r="0" b="9525"/>
+            <wp:effectExtent l="190500" t="190500" r="182880" b="200025"/>
             <wp:wrapTopAndBottom/>
             <wp:docPr id="2" name="Obraz 2"/>
             <wp:cNvGraphicFramePr>
@@ -6367,6 +6327,16 @@
                     <a:prstGeom prst="rect">
                       <a:avLst/>
                     </a:prstGeom>
+                    <a:ln>
+                      <a:noFill/>
+                    </a:ln>
+                    <a:effectLst>
+                      <a:outerShdw blurRad="190500" algn="tl" rotWithShape="0">
+                        <a:srgbClr val="000000">
+                          <a:alpha val="70000"/>
+                        </a:srgbClr>
+                      </a:outerShdw>
+                    </a:effectLst>
                   </pic:spPr>
                 </pic:pic>
               </a:graphicData>
@@ -6374,17 +6344,31 @@
           </wp:anchor>
         </w:drawing>
       </w:r>
-    </w:p>
-    <w:p>
-      <w:pPr>
-        <w:rPr>
-          <w:lang w:val="en-GB"/>
-        </w:rPr>
-      </w:pPr>
-      <w:r>
-        <w:rPr>
-          <w:lang w:val="en-GB"/>
-        </w:rPr>
+      <w:r>
+        <w:rPr>
+          <w:lang w:val="en-GB"/>
+        </w:rPr>
+        <w:t xml:space="preserve">Main admin view contains a dropdown menu to select information the admin is currently interested in. For example, he can check the logs from scraper execution and see if there are any current problems. </w:t>
+      </w:r>
+    </w:p>
+    <w:p>
+      <w:pPr>
+        <w:rPr>
+          <w:lang w:val="en-GB"/>
+        </w:rPr>
+      </w:pPr>
+    </w:p>
+    <w:p>
+      <w:pPr>
+        <w:rPr>
+          <w:lang w:val="en-GB"/>
+        </w:rPr>
+      </w:pPr>
+      <w:r>
+        <w:rPr>
+          <w:lang w:val="en-GB"/>
+        </w:rPr>
+        <w:lastRenderedPageBreak/>
         <w:t>After clicking “show selected information”, the requested table is displayed below.</w:t>
       </w:r>
     </w:p>
@@ -6394,28 +6378,14 @@
           <w:lang w:val="en-GB"/>
         </w:rPr>
       </w:pPr>
-    </w:p>
-    <w:p>
-      <w:pPr>
-        <w:rPr>
-          <w:lang w:val="en-GB"/>
-        </w:rPr>
-      </w:pPr>
-    </w:p>
-    <w:p>
-      <w:pPr>
-        <w:rPr>
-          <w:lang w:val="en-GB"/>
-        </w:rPr>
-      </w:pPr>
       <w:r>
         <w:rPr>
           <w:noProof/>
         </w:rPr>
         <w:drawing>
-          <wp:inline distT="0" distB="0" distL="0" distR="0" wp14:anchorId="489477FC" wp14:editId="0A317091">
+          <wp:inline distT="0" distB="0" distL="0" distR="0" wp14:anchorId="489477FC" wp14:editId="23B3BBDA">
             <wp:extent cx="5760720" cy="3164840"/>
-            <wp:effectExtent l="0" t="0" r="0" b="0"/>
+            <wp:effectExtent l="190500" t="190500" r="182880" b="187960"/>
             <wp:docPr id="6" name="Obraz 6"/>
             <wp:cNvGraphicFramePr>
               <a:graphicFrameLocks xmlns:a="http://schemas.openxmlformats.org/drawingml/2006/main" noChangeAspect="1"/>
@@ -6441,6 +6411,16 @@
                     <a:prstGeom prst="rect">
                       <a:avLst/>
                     </a:prstGeom>
+                    <a:ln>
+                      <a:noFill/>
+                    </a:ln>
+                    <a:effectLst>
+                      <a:outerShdw blurRad="190500" algn="tl" rotWithShape="0">
+                        <a:srgbClr val="000000">
+                          <a:alpha val="70000"/>
+                        </a:srgbClr>
+                      </a:outerShdw>
+                    </a:effectLst>
                   </pic:spPr>
                 </pic:pic>
               </a:graphicData>
@@ -6455,20 +6435,8 @@
           <w:lang w:val="en-GB"/>
         </w:rPr>
       </w:pPr>
-    </w:p>
-    <w:p>
-      <w:pPr>
-        <w:rPr>
-          <w:lang w:val="en-GB"/>
-        </w:rPr>
-      </w:pPr>
-    </w:p>
-    <w:p>
-      <w:pPr>
-        <w:rPr>
-          <w:lang w:val="en-GB"/>
-        </w:rPr>
-      </w:pPr>
+      <w:bookmarkStart w:id="0" w:name="_GoBack"/>
+      <w:bookmarkEnd w:id="0"/>
     </w:p>
     <w:p>
       <w:pPr>
@@ -6715,7 +6683,6 @@
               <w:rPr>
                 <w:lang w:val="en-GB"/>
               </w:rPr>
-              <w:lastRenderedPageBreak/>
               <w:t>Preparing user’s views</w:t>
             </w:r>
             <w:r>
@@ -6987,7 +6954,7 @@
     </w:p>
     <w:sectPr>
       <w:pgSz w:w="11906" w:h="16838"/>
-      <w:pgMar w:top="1417" w:right="1417" w:bottom="1417" w:left="1417" w:header="708" w:footer="708" w:gutter="0"/>
+      <w:pgMar w:top="851" w:right="1417" w:bottom="567" w:left="1417" w:header="708" w:footer="708" w:gutter="0"/>
       <w:cols w:space="708"/>
       <w:docGrid w:linePitch="360"/>
     </w:sectPr>
@@ -8901,7 +8868,7 @@
 </file>
 
 <file path=customXml/itemProps1.xml><?xml version="1.0" encoding="utf-8"?>
-<ds:datastoreItem xmlns:ds="http://schemas.openxmlformats.org/officeDocument/2006/customXml" ds:itemID="{8660F23F-8A03-4064-B4A5-C46B1AEFD65C}">
+<ds:datastoreItem xmlns:ds="http://schemas.openxmlformats.org/officeDocument/2006/customXml" ds:itemID="{C64C8C8D-190D-47FE-AB58-A6E496844312}">
   <ds:schemaRefs>
     <ds:schemaRef ds:uri="http://schemas.openxmlformats.org/officeDocument/2006/bibliography"/>
   </ds:schemaRefs>

</xml_diff>

<commit_message>
updated presentation and database
</commit_message>
<xml_diff>
--- a/raport and prez/project raport Kubara Matuszelański.docx
+++ b/raport and prez/project raport Kubara Matuszelański.docx
@@ -4,31 +4,32 @@
   <w:body>
     <w:p>
       <w:pPr>
-        <w:rPr>
-          <w:lang w:val="en-GB"/>
-        </w:rPr>
-      </w:pPr>
-      <w:r>
-        <w:rPr>
-          <w:lang w:val="en-GB"/>
-        </w:rPr>
-        <w:t xml:space="preserve">Maria Kubara &amp; Kamil </w:t>
-      </w:r>
-      <w:proofErr w:type="spellStart"/>
-      <w:r>
-        <w:rPr>
-          <w:lang w:val="en-GB"/>
-        </w:rPr>
-        <w:t>Matuszelański</w:t>
-      </w:r>
-      <w:proofErr w:type="spellEnd"/>
-    </w:p>
-    <w:p>
-      <w:pPr>
-        <w:rPr>
-          <w:lang w:val="en-GB"/>
-        </w:rPr>
-      </w:pPr>
+        <w:pStyle w:val="Nagwek1"/>
+        <w:rPr>
+          <w:lang w:val="en-GB"/>
+        </w:rPr>
+      </w:pPr>
+      <w:r>
+        <w:rPr>
+          <w:lang w:val="en-GB"/>
+        </w:rPr>
+        <w:t>Flixbus Scraper</w:t>
+      </w:r>
+    </w:p>
+    <w:p>
+      <w:pPr>
+        <w:rPr>
+          <w:lang w:val="en-GB"/>
+        </w:rPr>
+      </w:pPr>
+      <w:r>
+        <w:rPr>
+          <w:lang w:val="en-GB"/>
+        </w:rPr>
+        <w:t>Maria Kubara &amp; Kamil Matuszelański</w:t>
+      </w:r>
+      <w:bookmarkStart w:id="0" w:name="_GoBack"/>
+      <w:bookmarkEnd w:id="0"/>
     </w:p>
     <w:p>
       <w:pPr>
@@ -593,25 +594,7 @@
           <w:szCs w:val="24"/>
           <w:lang w:val="en-GB"/>
         </w:rPr>
-        <w:t>Adding new parameters for scraping (</w:t>
-      </w:r>
-      <w:proofErr w:type="spellStart"/>
-      <w:r>
-        <w:rPr>
-          <w:rFonts w:eastAsia="Times New Roman" w:cs="Times New Roman"/>
-          <w:szCs w:val="24"/>
-          <w:lang w:val="en-GB"/>
-        </w:rPr>
-        <w:t>eg.</w:t>
-      </w:r>
-      <w:proofErr w:type="spellEnd"/>
-      <w:r>
-        <w:rPr>
-          <w:rFonts w:eastAsia="Times New Roman" w:cs="Times New Roman"/>
-          <w:szCs w:val="24"/>
-          <w:lang w:val="en-GB"/>
-        </w:rPr>
-        <w:t xml:space="preserve"> trip Cracow-Warsaw on 12.01.2020)</w:t>
+        <w:t>Adding new parameters for scraping (eg. trip Cracow-Warsaw on 12.01.2020)</w:t>
       </w:r>
     </w:p>
     <w:p>
@@ -753,25 +736,7 @@
           <w:szCs w:val="24"/>
           <w:lang w:val="en-GB"/>
         </w:rPr>
-        <w:t xml:space="preserve">As a user, I want to know the available </w:t>
-      </w:r>
-      <w:proofErr w:type="spellStart"/>
-      <w:r>
-        <w:rPr>
-          <w:rFonts w:eastAsia="Times New Roman" w:cs="Times New Roman"/>
-          <w:szCs w:val="24"/>
-          <w:lang w:val="en-GB"/>
-        </w:rPr>
-        <w:t>Flixbus</w:t>
-      </w:r>
-      <w:proofErr w:type="spellEnd"/>
-      <w:r>
-        <w:rPr>
-          <w:rFonts w:eastAsia="Times New Roman" w:cs="Times New Roman"/>
-          <w:szCs w:val="24"/>
-          <w:lang w:val="en-GB"/>
-        </w:rPr>
-        <w:t xml:space="preserve"> connections from Warsaw to Cracow, that will happen between 01.04.2020 and 3.04.2020 and the return will be between 20.04 and 10.05 with according prices, so that I can get my ticket as cheap as possible</w:t>
+        <w:t>As a user, I want to know the available Flixbus connections from Warsaw to Cracow, that will happen between 01.04.2020 and 3.04.2020 and the return will be between 20.04 and 10.05 with according prices, so that I can get my ticket as cheap as possible</w:t>
       </w:r>
       <w:r>
         <w:rPr>
@@ -810,25 +775,7 @@
           <w:szCs w:val="24"/>
           <w:lang w:val="en-GB"/>
         </w:rPr>
-        <w:t xml:space="preserve">As a user, I want to automatically collect data about the prices for connections between Warsaw and Wroclaw for summer months, that are proposed in the foregoing months, so that I can analyse pricing patterns of </w:t>
-      </w:r>
-      <w:proofErr w:type="spellStart"/>
-      <w:r>
-        <w:rPr>
-          <w:rFonts w:eastAsia="Times New Roman" w:cs="Times New Roman"/>
-          <w:szCs w:val="24"/>
-          <w:lang w:val="en-GB"/>
-        </w:rPr>
-        <w:t>Flixbus</w:t>
-      </w:r>
-      <w:proofErr w:type="spellEnd"/>
-      <w:r>
-        <w:rPr>
-          <w:rFonts w:eastAsia="Times New Roman" w:cs="Times New Roman"/>
-          <w:szCs w:val="24"/>
-          <w:lang w:val="en-GB"/>
-        </w:rPr>
-        <w:t xml:space="preserve"> connections </w:t>
+        <w:t xml:space="preserve">As a user, I want to automatically collect data about the prices for connections between Warsaw and Wroclaw for summer months, that are proposed in the foregoing months, so that I can analyse pricing patterns of Flixbus connections </w:t>
       </w:r>
     </w:p>
     <w:p>
@@ -1146,7 +1093,6 @@
         </w:rPr>
         <w:t xml:space="preserve">information about distances between destination cities. This will be used to calculate price per </w:t>
       </w:r>
-      <w:proofErr w:type="spellStart"/>
       <w:r>
         <w:rPr>
           <w:lang w:val="en-GB"/>
@@ -1160,14 +1106,12 @@
         </w:rPr>
         <w:t>er</w:t>
       </w:r>
-      <w:proofErr w:type="spellEnd"/>
       <w:r>
         <w:rPr>
           <w:lang w:val="en-GB"/>
         </w:rPr>
         <w:t xml:space="preserve"> for a particular trip. Table </w:t>
       </w:r>
-      <w:proofErr w:type="spellStart"/>
       <w:r>
         <w:rPr>
           <w:b/>
@@ -1176,7 +1120,6 @@
         </w:rPr>
         <w:t>working_days</w:t>
       </w:r>
-      <w:proofErr w:type="spellEnd"/>
       <w:r>
         <w:rPr>
           <w:lang w:val="en-GB"/>
@@ -1210,7 +1153,6 @@
         </w:rPr>
         <w:t xml:space="preserve"> will contain all data gathered by a scrawler (new records will be added to the existing table after each scrapping task). Table </w:t>
       </w:r>
-      <w:proofErr w:type="spellStart"/>
       <w:r>
         <w:rPr>
           <w:b/>
@@ -1227,7 +1169,6 @@
         </w:rPr>
         <w:t>logs</w:t>
       </w:r>
-      <w:proofErr w:type="spellEnd"/>
       <w:r>
         <w:rPr>
           <w:lang w:val="en-GB"/>
@@ -1341,16 +1282,11 @@
       <w:r>
         <w:t xml:space="preserve">select all records from the </w:t>
       </w:r>
-      <w:proofErr w:type="spellStart"/>
       <w:r>
         <w:t>execution_</w:t>
       </w:r>
       <w:r>
-        <w:t>logs</w:t>
-      </w:r>
-      <w:proofErr w:type="spellEnd"/>
-      <w:r>
-        <w:t xml:space="preserve"> table</w:t>
+        <w:t>logs table</w:t>
       </w:r>
     </w:p>
     <w:p>
@@ -1421,27 +1357,7 @@
           <w:sz w:val="21"/>
           <w:szCs w:val="21"/>
         </w:rPr>
-        <w:t>+</w:t>
-      </w:r>
-      <w:proofErr w:type="spellStart"/>
-      <w:r>
-        <w:rPr>
-          <w:rFonts w:ascii="Consolas" w:eastAsia="Times New Roman" w:hAnsi="Consolas" w:cs="Times New Roman"/>
-          <w:color w:val="D4D4D4"/>
-          <w:sz w:val="21"/>
-          <w:szCs w:val="21"/>
-        </w:rPr>
-        <w:t>loginName</w:t>
-      </w:r>
-      <w:proofErr w:type="spellEnd"/>
-      <w:r>
-        <w:rPr>
-          <w:rFonts w:ascii="Consolas" w:eastAsia="Times New Roman" w:hAnsi="Consolas" w:cs="Times New Roman"/>
-          <w:color w:val="D4D4D4"/>
-          <w:sz w:val="21"/>
-          <w:szCs w:val="21"/>
-        </w:rPr>
-        <w:t>+</w:t>
+        <w:t>+loginName+</w:t>
       </w:r>
       <w:r>
         <w:rPr>
@@ -1526,47 +1442,7 @@
           <w:sz w:val="21"/>
           <w:szCs w:val="21"/>
         </w:rPr>
-        <w:t>"SELECT </w:t>
-      </w:r>
-      <w:proofErr w:type="spellStart"/>
-      <w:r>
-        <w:rPr>
-          <w:rFonts w:ascii="Consolas" w:eastAsia="Times New Roman" w:hAnsi="Consolas" w:cs="Times New Roman"/>
-          <w:color w:val="CE9178"/>
-          <w:sz w:val="21"/>
-          <w:szCs w:val="21"/>
-        </w:rPr>
-        <w:t>city_id</w:t>
-      </w:r>
-      <w:proofErr w:type="spellEnd"/>
-      <w:r>
-        <w:rPr>
-          <w:rFonts w:ascii="Consolas" w:eastAsia="Times New Roman" w:hAnsi="Consolas" w:cs="Times New Roman"/>
-          <w:color w:val="CE9178"/>
-          <w:sz w:val="21"/>
-          <w:szCs w:val="21"/>
-        </w:rPr>
-        <w:t>, </w:t>
-      </w:r>
-      <w:proofErr w:type="spellStart"/>
-      <w:r>
-        <w:rPr>
-          <w:rFonts w:ascii="Consolas" w:eastAsia="Times New Roman" w:hAnsi="Consolas" w:cs="Times New Roman"/>
-          <w:color w:val="CE9178"/>
-          <w:sz w:val="21"/>
-          <w:szCs w:val="21"/>
-        </w:rPr>
-        <w:t>city_name</w:t>
-      </w:r>
-      <w:proofErr w:type="spellEnd"/>
-      <w:r>
-        <w:rPr>
-          <w:rFonts w:ascii="Consolas" w:eastAsia="Times New Roman" w:hAnsi="Consolas" w:cs="Times New Roman"/>
-          <w:color w:val="CE9178"/>
-          <w:sz w:val="21"/>
-          <w:szCs w:val="21"/>
-        </w:rPr>
-        <w:t> FROM cities"</w:t>
+        <w:t>"SELECT city_id, city_name FROM cities"</w:t>
       </w:r>
     </w:p>
     <w:p>
@@ -1610,87 +1486,7 @@
           <w:sz w:val="21"/>
           <w:szCs w:val="21"/>
         </w:rPr>
-        <w:t>"""SELECT </w:t>
-      </w:r>
-      <w:proofErr w:type="spellStart"/>
-      <w:r>
-        <w:rPr>
-          <w:rFonts w:ascii="Consolas" w:eastAsia="Times New Roman" w:hAnsi="Consolas" w:cs="Times New Roman"/>
-          <w:color w:val="CE9178"/>
-          <w:sz w:val="21"/>
-          <w:szCs w:val="21"/>
-        </w:rPr>
-        <w:t>j.job_id</w:t>
-      </w:r>
-      <w:proofErr w:type="spellEnd"/>
-      <w:r>
-        <w:rPr>
-          <w:rFonts w:ascii="Consolas" w:eastAsia="Times New Roman" w:hAnsi="Consolas" w:cs="Times New Roman"/>
-          <w:color w:val="CE9178"/>
-          <w:sz w:val="21"/>
-          <w:szCs w:val="21"/>
-        </w:rPr>
-        <w:t>, </w:t>
-      </w:r>
-      <w:proofErr w:type="spellStart"/>
-      <w:r>
-        <w:rPr>
-          <w:rFonts w:ascii="Consolas" w:eastAsia="Times New Roman" w:hAnsi="Consolas" w:cs="Times New Roman"/>
-          <w:color w:val="CE9178"/>
-          <w:sz w:val="21"/>
-          <w:szCs w:val="21"/>
-        </w:rPr>
-        <w:t>j.job_name</w:t>
-      </w:r>
-      <w:proofErr w:type="spellEnd"/>
-      <w:r>
-        <w:rPr>
-          <w:rFonts w:ascii="Consolas" w:eastAsia="Times New Roman" w:hAnsi="Consolas" w:cs="Times New Roman"/>
-          <w:color w:val="CE9178"/>
-          <w:sz w:val="21"/>
-          <w:szCs w:val="21"/>
-        </w:rPr>
-        <w:t>, </w:t>
-      </w:r>
-      <w:proofErr w:type="spellStart"/>
-      <w:r>
-        <w:rPr>
-          <w:rFonts w:ascii="Consolas" w:eastAsia="Times New Roman" w:hAnsi="Consolas" w:cs="Times New Roman"/>
-          <w:color w:val="CE9178"/>
-          <w:sz w:val="21"/>
-          <w:szCs w:val="21"/>
-        </w:rPr>
-        <w:t>j.time_created</w:t>
-      </w:r>
-      <w:proofErr w:type="spellEnd"/>
-      <w:r>
-        <w:rPr>
-          <w:rFonts w:ascii="Consolas" w:eastAsia="Times New Roman" w:hAnsi="Consolas" w:cs="Times New Roman"/>
-          <w:color w:val="CE9178"/>
-          <w:sz w:val="21"/>
-          <w:szCs w:val="21"/>
-        </w:rPr>
-        <w:t>, </w:t>
-      </w:r>
-      <w:proofErr w:type="spellStart"/>
-      <w:r>
-        <w:rPr>
-          <w:rFonts w:ascii="Consolas" w:eastAsia="Times New Roman" w:hAnsi="Consolas" w:cs="Times New Roman"/>
-          <w:color w:val="CE9178"/>
-          <w:sz w:val="21"/>
-          <w:szCs w:val="21"/>
-        </w:rPr>
-        <w:t>j.last_run</w:t>
-      </w:r>
-      <w:proofErr w:type="spellEnd"/>
-      <w:r>
-        <w:rPr>
-          <w:rFonts w:ascii="Consolas" w:eastAsia="Times New Roman" w:hAnsi="Consolas" w:cs="Times New Roman"/>
-          <w:color w:val="CE9178"/>
-          <w:sz w:val="21"/>
-          <w:szCs w:val="21"/>
-        </w:rPr>
-        <w:t> </w:t>
+        <w:t>"""SELECT j.job_id, j.job_name, j.time_created, j.last_run </w:t>
       </w:r>
     </w:p>
     <w:p>
@@ -1736,47 +1532,7 @@
           <w:sz w:val="21"/>
           <w:szCs w:val="21"/>
         </w:rPr>
-        <w:t>                    JOIN users u ON </w:t>
-      </w:r>
-      <w:proofErr w:type="spellStart"/>
-      <w:r>
-        <w:rPr>
-          <w:rFonts w:ascii="Consolas" w:eastAsia="Times New Roman" w:hAnsi="Consolas" w:cs="Times New Roman"/>
-          <w:color w:val="CE9178"/>
-          <w:sz w:val="21"/>
-          <w:szCs w:val="21"/>
-        </w:rPr>
-        <w:t>j.user_created</w:t>
-      </w:r>
-      <w:proofErr w:type="spellEnd"/>
-      <w:r>
-        <w:rPr>
-          <w:rFonts w:ascii="Consolas" w:eastAsia="Times New Roman" w:hAnsi="Consolas" w:cs="Times New Roman"/>
-          <w:color w:val="CE9178"/>
-          <w:sz w:val="21"/>
-          <w:szCs w:val="21"/>
-        </w:rPr>
-        <w:t> = </w:t>
-      </w:r>
-      <w:proofErr w:type="spellStart"/>
-      <w:r>
-        <w:rPr>
-          <w:rFonts w:ascii="Consolas" w:eastAsia="Times New Roman" w:hAnsi="Consolas" w:cs="Times New Roman"/>
-          <w:color w:val="CE9178"/>
-          <w:sz w:val="21"/>
-          <w:szCs w:val="21"/>
-        </w:rPr>
-        <w:t>u.user_id</w:t>
-      </w:r>
-      <w:proofErr w:type="spellEnd"/>
-      <w:r>
-        <w:rPr>
-          <w:rFonts w:ascii="Consolas" w:eastAsia="Times New Roman" w:hAnsi="Consolas" w:cs="Times New Roman"/>
-          <w:color w:val="CE9178"/>
-          <w:sz w:val="21"/>
-          <w:szCs w:val="21"/>
-        </w:rPr>
-        <w:t> </w:t>
+        <w:t>                    JOIN users u ON j.user_created = u.user_id </w:t>
       </w:r>
     </w:p>
     <w:p>
@@ -1808,27 +1564,7 @@
           <w:sz w:val="21"/>
           <w:szCs w:val="21"/>
         </w:rPr>
-        <w:t>+</w:t>
-      </w:r>
-      <w:proofErr w:type="spellStart"/>
-      <w:r>
-        <w:rPr>
-          <w:rFonts w:ascii="Consolas" w:eastAsia="Times New Roman" w:hAnsi="Consolas" w:cs="Times New Roman"/>
-          <w:color w:val="D4D4D4"/>
-          <w:sz w:val="21"/>
-          <w:szCs w:val="21"/>
-        </w:rPr>
-        <w:t>loginName</w:t>
-      </w:r>
-      <w:proofErr w:type="spellEnd"/>
-      <w:r>
-        <w:rPr>
-          <w:rFonts w:ascii="Consolas" w:eastAsia="Times New Roman" w:hAnsi="Consolas" w:cs="Times New Roman"/>
-          <w:color w:val="D4D4D4"/>
-          <w:sz w:val="21"/>
-          <w:szCs w:val="21"/>
-        </w:rPr>
-        <w:t>+</w:t>
+        <w:t>+loginName+</w:t>
       </w:r>
       <w:r>
         <w:rPr>
@@ -1872,47 +1608,7 @@
           <w:sz w:val="21"/>
           <w:szCs w:val="21"/>
         </w:rPr>
-        <w:t>"""SELECT </w:t>
-      </w:r>
-      <w:proofErr w:type="spellStart"/>
-      <w:r>
-        <w:rPr>
-          <w:rFonts w:ascii="Consolas" w:eastAsia="Times New Roman" w:hAnsi="Consolas" w:cs="Times New Roman"/>
-          <w:color w:val="CE9178"/>
-          <w:sz w:val="21"/>
-          <w:szCs w:val="21"/>
-        </w:rPr>
-        <w:t>j.job_id</w:t>
-      </w:r>
-      <w:proofErr w:type="spellEnd"/>
-      <w:r>
-        <w:rPr>
-          <w:rFonts w:ascii="Consolas" w:eastAsia="Times New Roman" w:hAnsi="Consolas" w:cs="Times New Roman"/>
-          <w:color w:val="CE9178"/>
-          <w:sz w:val="21"/>
-          <w:szCs w:val="21"/>
-        </w:rPr>
-        <w:t>, </w:t>
-      </w:r>
-      <w:proofErr w:type="spellStart"/>
-      <w:r>
-        <w:rPr>
-          <w:rFonts w:ascii="Consolas" w:eastAsia="Times New Roman" w:hAnsi="Consolas" w:cs="Times New Roman"/>
-          <w:color w:val="CE9178"/>
-          <w:sz w:val="21"/>
-          <w:szCs w:val="21"/>
-        </w:rPr>
-        <w:t>j.job_name</w:t>
-      </w:r>
-      <w:proofErr w:type="spellEnd"/>
-      <w:r>
-        <w:rPr>
-          <w:rFonts w:ascii="Consolas" w:eastAsia="Times New Roman" w:hAnsi="Consolas" w:cs="Times New Roman"/>
-          <w:color w:val="CE9178"/>
-          <w:sz w:val="21"/>
-          <w:szCs w:val="21"/>
-        </w:rPr>
-        <w:t> </w:t>
+        <w:t>"""SELECT j.job_id, j.job_name </w:t>
       </w:r>
     </w:p>
     <w:p>
@@ -1958,47 +1654,7 @@
           <w:sz w:val="21"/>
           <w:szCs w:val="21"/>
         </w:rPr>
-        <w:t>                    JOIN users u ON </w:t>
-      </w:r>
-      <w:proofErr w:type="spellStart"/>
-      <w:r>
-        <w:rPr>
-          <w:rFonts w:ascii="Consolas" w:eastAsia="Times New Roman" w:hAnsi="Consolas" w:cs="Times New Roman"/>
-          <w:color w:val="CE9178"/>
-          <w:sz w:val="21"/>
-          <w:szCs w:val="21"/>
-        </w:rPr>
-        <w:t>j.user_created</w:t>
-      </w:r>
-      <w:proofErr w:type="spellEnd"/>
-      <w:r>
-        <w:rPr>
-          <w:rFonts w:ascii="Consolas" w:eastAsia="Times New Roman" w:hAnsi="Consolas" w:cs="Times New Roman"/>
-          <w:color w:val="CE9178"/>
-          <w:sz w:val="21"/>
-          <w:szCs w:val="21"/>
-        </w:rPr>
-        <w:t> = </w:t>
-      </w:r>
-      <w:proofErr w:type="spellStart"/>
-      <w:r>
-        <w:rPr>
-          <w:rFonts w:ascii="Consolas" w:eastAsia="Times New Roman" w:hAnsi="Consolas" w:cs="Times New Roman"/>
-          <w:color w:val="CE9178"/>
-          <w:sz w:val="21"/>
-          <w:szCs w:val="21"/>
-        </w:rPr>
-        <w:t>u.user_id</w:t>
-      </w:r>
-      <w:proofErr w:type="spellEnd"/>
-      <w:r>
-        <w:rPr>
-          <w:rFonts w:ascii="Consolas" w:eastAsia="Times New Roman" w:hAnsi="Consolas" w:cs="Times New Roman"/>
-          <w:color w:val="CE9178"/>
-          <w:sz w:val="21"/>
-          <w:szCs w:val="21"/>
-        </w:rPr>
-        <w:t> </w:t>
+        <w:t>                    JOIN users u ON j.user_created = u.user_id </w:t>
       </w:r>
     </w:p>
     <w:p>
@@ -2030,27 +1686,7 @@
           <w:sz w:val="21"/>
           <w:szCs w:val="21"/>
         </w:rPr>
-        <w:t>+</w:t>
-      </w:r>
-      <w:proofErr w:type="spellStart"/>
-      <w:r>
-        <w:rPr>
-          <w:rFonts w:ascii="Consolas" w:eastAsia="Times New Roman" w:hAnsi="Consolas" w:cs="Times New Roman"/>
-          <w:color w:val="D4D4D4"/>
-          <w:sz w:val="21"/>
-          <w:szCs w:val="21"/>
-        </w:rPr>
-        <w:t>loginName</w:t>
-      </w:r>
-      <w:proofErr w:type="spellEnd"/>
-      <w:r>
-        <w:rPr>
-          <w:rFonts w:ascii="Consolas" w:eastAsia="Times New Roman" w:hAnsi="Consolas" w:cs="Times New Roman"/>
-          <w:color w:val="D4D4D4"/>
-          <w:sz w:val="21"/>
-          <w:szCs w:val="21"/>
-        </w:rPr>
-        <w:t>+</w:t>
+        <w:t>+loginName+</w:t>
       </w:r>
       <w:r>
         <w:rPr>
@@ -2071,15 +1707,7 @@
         </w:numPr>
       </w:pPr>
       <w:r>
-        <w:t xml:space="preserve">Select </w:t>
-      </w:r>
-      <w:proofErr w:type="spellStart"/>
-      <w:r>
-        <w:t>jobID</w:t>
-      </w:r>
-      <w:proofErr w:type="spellEnd"/>
-      <w:r>
-        <w:t xml:space="preserve"> for a given job Name</w:t>
+        <w:t>Select jobID for a given job Name</w:t>
       </w:r>
     </w:p>
     <w:p>
@@ -2102,47 +1730,7 @@
           <w:sz w:val="21"/>
           <w:szCs w:val="21"/>
         </w:rPr>
-        <w:t>"SELECT </w:t>
-      </w:r>
-      <w:proofErr w:type="spellStart"/>
-      <w:r>
-        <w:rPr>
-          <w:rFonts w:ascii="Consolas" w:eastAsia="Times New Roman" w:hAnsi="Consolas" w:cs="Times New Roman"/>
-          <w:color w:val="CE9178"/>
-          <w:sz w:val="21"/>
-          <w:szCs w:val="21"/>
-        </w:rPr>
-        <w:t>job_id</w:t>
-      </w:r>
-      <w:proofErr w:type="spellEnd"/>
-      <w:r>
-        <w:rPr>
-          <w:rFonts w:ascii="Consolas" w:eastAsia="Times New Roman" w:hAnsi="Consolas" w:cs="Times New Roman"/>
-          <w:color w:val="CE9178"/>
-          <w:sz w:val="21"/>
-          <w:szCs w:val="21"/>
-        </w:rPr>
-        <w:t> FROM jobs WHERE </w:t>
-      </w:r>
-      <w:proofErr w:type="spellStart"/>
-      <w:r>
-        <w:rPr>
-          <w:rFonts w:ascii="Consolas" w:eastAsia="Times New Roman" w:hAnsi="Consolas" w:cs="Times New Roman"/>
-          <w:color w:val="CE9178"/>
-          <w:sz w:val="21"/>
-          <w:szCs w:val="21"/>
-        </w:rPr>
-        <w:t>job_name</w:t>
-      </w:r>
-      <w:proofErr w:type="spellEnd"/>
-      <w:r>
-        <w:rPr>
-          <w:rFonts w:ascii="Consolas" w:eastAsia="Times New Roman" w:hAnsi="Consolas" w:cs="Times New Roman"/>
-          <w:color w:val="CE9178"/>
-          <w:sz w:val="21"/>
-          <w:szCs w:val="21"/>
-        </w:rPr>
-        <w:t>='"</w:t>
+        <w:t>"SELECT job_id FROM jobs WHERE job_name='"</w:t>
       </w:r>
       <w:r>
         <w:rPr>
@@ -2151,27 +1739,7 @@
           <w:sz w:val="21"/>
           <w:szCs w:val="21"/>
         </w:rPr>
-        <w:t>+</w:t>
-      </w:r>
-      <w:proofErr w:type="spellStart"/>
-      <w:r>
-        <w:rPr>
-          <w:rFonts w:ascii="Consolas" w:eastAsia="Times New Roman" w:hAnsi="Consolas" w:cs="Times New Roman"/>
-          <w:color w:val="D4D4D4"/>
-          <w:sz w:val="21"/>
-          <w:szCs w:val="21"/>
-        </w:rPr>
-        <w:t>jobName</w:t>
-      </w:r>
-      <w:proofErr w:type="spellEnd"/>
-      <w:r>
-        <w:rPr>
-          <w:rFonts w:ascii="Consolas" w:eastAsia="Times New Roman" w:hAnsi="Consolas" w:cs="Times New Roman"/>
-          <w:color w:val="D4D4D4"/>
-          <w:sz w:val="21"/>
-          <w:szCs w:val="21"/>
-        </w:rPr>
-        <w:t>+</w:t>
+        <w:t>+jobName+</w:t>
       </w:r>
       <w:r>
         <w:rPr>
@@ -2215,27 +1783,7 @@
           <w:sz w:val="21"/>
           <w:szCs w:val="21"/>
         </w:rPr>
-        <w:t>"SELECT </w:t>
-      </w:r>
-      <w:proofErr w:type="spellStart"/>
-      <w:r>
-        <w:rPr>
-          <w:rFonts w:ascii="Consolas" w:eastAsia="Times New Roman" w:hAnsi="Consolas" w:cs="Times New Roman"/>
-          <w:color w:val="CE9178"/>
-          <w:sz w:val="21"/>
-          <w:szCs w:val="21"/>
-        </w:rPr>
-        <w:t>user_id</w:t>
-      </w:r>
-      <w:proofErr w:type="spellEnd"/>
-      <w:r>
-        <w:rPr>
-          <w:rFonts w:ascii="Consolas" w:eastAsia="Times New Roman" w:hAnsi="Consolas" w:cs="Times New Roman"/>
-          <w:color w:val="CE9178"/>
-          <w:sz w:val="21"/>
-          <w:szCs w:val="21"/>
-        </w:rPr>
-        <w:t> FROM users WHERE name='"</w:t>
+        <w:t>"SELECT user_id FROM users WHERE name='"</w:t>
       </w:r>
       <w:r>
         <w:rPr>
@@ -2244,27 +1792,7 @@
           <w:sz w:val="21"/>
           <w:szCs w:val="21"/>
         </w:rPr>
-        <w:t>+</w:t>
-      </w:r>
-      <w:proofErr w:type="spellStart"/>
-      <w:r>
-        <w:rPr>
-          <w:rFonts w:ascii="Consolas" w:eastAsia="Times New Roman" w:hAnsi="Consolas" w:cs="Times New Roman"/>
-          <w:color w:val="D4D4D4"/>
-          <w:sz w:val="21"/>
-          <w:szCs w:val="21"/>
-        </w:rPr>
-        <w:t>loginName</w:t>
-      </w:r>
-      <w:proofErr w:type="spellEnd"/>
-      <w:r>
-        <w:rPr>
-          <w:rFonts w:ascii="Consolas" w:eastAsia="Times New Roman" w:hAnsi="Consolas" w:cs="Times New Roman"/>
-          <w:color w:val="D4D4D4"/>
-          <w:sz w:val="21"/>
-          <w:szCs w:val="21"/>
-        </w:rPr>
-        <w:t>+</w:t>
+        <w:t>+loginName+</w:t>
       </w:r>
       <w:r>
         <w:rPr>
@@ -2296,67 +1824,7 @@
           <w:sz w:val="21"/>
           <w:szCs w:val="21"/>
         </w:rPr>
-        <w:t>"""INSERT INTO jobs (</w:t>
-      </w:r>
-      <w:proofErr w:type="spellStart"/>
-      <w:r>
-        <w:rPr>
-          <w:rFonts w:ascii="Consolas" w:eastAsia="Times New Roman" w:hAnsi="Consolas" w:cs="Times New Roman"/>
-          <w:color w:val="CE9178"/>
-          <w:sz w:val="21"/>
-          <w:szCs w:val="21"/>
-        </w:rPr>
-        <w:t>user_created</w:t>
-      </w:r>
-      <w:proofErr w:type="spellEnd"/>
-      <w:r>
-        <w:rPr>
-          <w:rFonts w:ascii="Consolas" w:eastAsia="Times New Roman" w:hAnsi="Consolas" w:cs="Times New Roman"/>
-          <w:color w:val="CE9178"/>
-          <w:sz w:val="21"/>
-          <w:szCs w:val="21"/>
-        </w:rPr>
-        <w:t>, </w:t>
-      </w:r>
-      <w:proofErr w:type="spellStart"/>
-      <w:r>
-        <w:rPr>
-          <w:rFonts w:ascii="Consolas" w:eastAsia="Times New Roman" w:hAnsi="Consolas" w:cs="Times New Roman"/>
-          <w:color w:val="CE9178"/>
-          <w:sz w:val="21"/>
-          <w:szCs w:val="21"/>
-        </w:rPr>
-        <w:t>time_created</w:t>
-      </w:r>
-      <w:proofErr w:type="spellEnd"/>
-      <w:r>
-        <w:rPr>
-          <w:rFonts w:ascii="Consolas" w:eastAsia="Times New Roman" w:hAnsi="Consolas" w:cs="Times New Roman"/>
-          <w:color w:val="CE9178"/>
-          <w:sz w:val="21"/>
-          <w:szCs w:val="21"/>
-        </w:rPr>
-        <w:t>, </w:t>
-      </w:r>
-      <w:proofErr w:type="spellStart"/>
-      <w:r>
-        <w:rPr>
-          <w:rFonts w:ascii="Consolas" w:eastAsia="Times New Roman" w:hAnsi="Consolas" w:cs="Times New Roman"/>
-          <w:color w:val="CE9178"/>
-          <w:sz w:val="21"/>
-          <w:szCs w:val="21"/>
-        </w:rPr>
-        <w:t>job_name</w:t>
-      </w:r>
-      <w:proofErr w:type="spellEnd"/>
-      <w:r>
-        <w:rPr>
-          <w:rFonts w:ascii="Consolas" w:eastAsia="Times New Roman" w:hAnsi="Consolas" w:cs="Times New Roman"/>
-          <w:color w:val="CE9178"/>
-          <w:sz w:val="21"/>
-          <w:szCs w:val="21"/>
-        </w:rPr>
-        <w:t>)</w:t>
+        <w:t>"""INSERT INTO jobs (user_created, time_created, job_name)</w:t>
       </w:r>
     </w:p>
     <w:p>
@@ -2486,67 +1954,7 @@
           <w:sz w:val="21"/>
           <w:szCs w:val="21"/>
         </w:rPr>
-        <w:t>"""INSERT INTO requests (</w:t>
-      </w:r>
-      <w:proofErr w:type="spellStart"/>
-      <w:r>
-        <w:rPr>
-          <w:rFonts w:ascii="Consolas" w:eastAsia="Times New Roman" w:hAnsi="Consolas" w:cs="Times New Roman"/>
-          <w:color w:val="CE9178"/>
-          <w:sz w:val="21"/>
-          <w:szCs w:val="21"/>
-        </w:rPr>
-        <w:t>job_id</w:t>
-      </w:r>
-      <w:proofErr w:type="spellEnd"/>
-      <w:r>
-        <w:rPr>
-          <w:rFonts w:ascii="Consolas" w:eastAsia="Times New Roman" w:hAnsi="Consolas" w:cs="Times New Roman"/>
-          <w:color w:val="CE9178"/>
-          <w:sz w:val="21"/>
-          <w:szCs w:val="21"/>
-        </w:rPr>
-        <w:t>, </w:t>
-      </w:r>
-      <w:proofErr w:type="spellStart"/>
-      <w:r>
-        <w:rPr>
-          <w:rFonts w:ascii="Consolas" w:eastAsia="Times New Roman" w:hAnsi="Consolas" w:cs="Times New Roman"/>
-          <w:color w:val="CE9178"/>
-          <w:sz w:val="21"/>
-          <w:szCs w:val="21"/>
-        </w:rPr>
-        <w:t>start_city</w:t>
-      </w:r>
-      <w:proofErr w:type="spellEnd"/>
-      <w:r>
-        <w:rPr>
-          <w:rFonts w:ascii="Consolas" w:eastAsia="Times New Roman" w:hAnsi="Consolas" w:cs="Times New Roman"/>
-          <w:color w:val="CE9178"/>
-          <w:sz w:val="21"/>
-          <w:szCs w:val="21"/>
-        </w:rPr>
-        <w:t>, </w:t>
-      </w:r>
-      <w:proofErr w:type="spellStart"/>
-      <w:r>
-        <w:rPr>
-          <w:rFonts w:ascii="Consolas" w:eastAsia="Times New Roman" w:hAnsi="Consolas" w:cs="Times New Roman"/>
-          <w:color w:val="CE9178"/>
-          <w:sz w:val="21"/>
-          <w:szCs w:val="21"/>
-        </w:rPr>
-        <w:t>end_city</w:t>
-      </w:r>
-      <w:proofErr w:type="spellEnd"/>
-      <w:r>
-        <w:rPr>
-          <w:rFonts w:ascii="Consolas" w:eastAsia="Times New Roman" w:hAnsi="Consolas" w:cs="Times New Roman"/>
-          <w:color w:val="CE9178"/>
-          <w:sz w:val="21"/>
-          <w:szCs w:val="21"/>
-        </w:rPr>
-        <w:t>, date)</w:t>
+        <w:t>"""INSERT INTO requests (job_id, start_city, end_city, date)</w:t>
       </w:r>
     </w:p>
     <w:p>
@@ -2743,26 +2151,10 @@
       </w:r>
       <w:r>
         <w:lastRenderedPageBreak/>
-        <w:t xml:space="preserve">working/weekend days (from table </w:t>
-      </w:r>
-      <w:proofErr w:type="spellStart"/>
-      <w:r>
-        <w:t>working_days</w:t>
-      </w:r>
-      <w:proofErr w:type="spellEnd"/>
-      <w:r>
-        <w:t>) and destination cities (from table cities), including the information about price per one kilometer at this route (calculated from distance table)</w:t>
-      </w:r>
-      <w:r>
-        <w:t xml:space="preserve"> - this select will require joining tables: jobs, results, </w:t>
-      </w:r>
-      <w:proofErr w:type="spellStart"/>
-      <w:r>
-        <w:t>working_days</w:t>
-      </w:r>
-      <w:proofErr w:type="spellEnd"/>
-      <w:r>
-        <w:t xml:space="preserve">, cities and distances) – triple join.  </w:t>
+        <w:t>working/weekend days (from table working_days) and destination cities (from table cities), including the information about price per one kilometer at this route (calculated from distance table)</w:t>
+      </w:r>
+      <w:r>
+        <w:t xml:space="preserve"> - this select will require joining tables: jobs, results, working_days, cities and distances) – triple join.  </w:t>
       </w:r>
     </w:p>
     <w:p>
@@ -2817,47 +2209,7 @@
           <w:sz w:val="21"/>
           <w:szCs w:val="21"/>
         </w:rPr>
-        <w:t>  </w:t>
-      </w:r>
-      <w:proofErr w:type="spellStart"/>
-      <w:r>
-        <w:rPr>
-          <w:rFonts w:ascii="Consolas" w:eastAsia="Times New Roman" w:hAnsi="Consolas" w:cs="Times New Roman"/>
-          <w:color w:val="CE9178"/>
-          <w:sz w:val="21"/>
-          <w:szCs w:val="21"/>
-        </w:rPr>
-        <w:t>dep.city_name</w:t>
-      </w:r>
-      <w:proofErr w:type="spellEnd"/>
-      <w:r>
-        <w:rPr>
-          <w:rFonts w:ascii="Consolas" w:eastAsia="Times New Roman" w:hAnsi="Consolas" w:cs="Times New Roman"/>
-          <w:color w:val="CE9178"/>
-          <w:sz w:val="21"/>
-          <w:szCs w:val="21"/>
-        </w:rPr>
-        <w:t> as </w:t>
-      </w:r>
-      <w:proofErr w:type="spellStart"/>
-      <w:r>
-        <w:rPr>
-          <w:rFonts w:ascii="Consolas" w:eastAsia="Times New Roman" w:hAnsi="Consolas" w:cs="Times New Roman"/>
-          <w:color w:val="CE9178"/>
-          <w:sz w:val="21"/>
-          <w:szCs w:val="21"/>
-        </w:rPr>
-        <w:t>departure_city</w:t>
-      </w:r>
-      <w:proofErr w:type="spellEnd"/>
-      <w:r>
-        <w:rPr>
-          <w:rFonts w:ascii="Consolas" w:eastAsia="Times New Roman" w:hAnsi="Consolas" w:cs="Times New Roman"/>
-          <w:color w:val="CE9178"/>
-          <w:sz w:val="21"/>
-          <w:szCs w:val="21"/>
-        </w:rPr>
-        <w:t>,</w:t>
+        <w:t>  dep.city_name as departure_city,</w:t>
       </w:r>
     </w:p>
     <w:p>
@@ -2889,47 +2241,7 @@
           <w:sz w:val="21"/>
           <w:szCs w:val="21"/>
         </w:rPr>
-        <w:t>  </w:t>
-      </w:r>
-      <w:proofErr w:type="spellStart"/>
-      <w:r>
-        <w:rPr>
-          <w:rFonts w:ascii="Consolas" w:eastAsia="Times New Roman" w:hAnsi="Consolas" w:cs="Times New Roman"/>
-          <w:color w:val="CE9178"/>
-          <w:sz w:val="21"/>
-          <w:szCs w:val="21"/>
-        </w:rPr>
-        <w:t>arr.city_name</w:t>
-      </w:r>
-      <w:proofErr w:type="spellEnd"/>
-      <w:r>
-        <w:rPr>
-          <w:rFonts w:ascii="Consolas" w:eastAsia="Times New Roman" w:hAnsi="Consolas" w:cs="Times New Roman"/>
-          <w:color w:val="CE9178"/>
-          <w:sz w:val="21"/>
-          <w:szCs w:val="21"/>
-        </w:rPr>
-        <w:t> as </w:t>
-      </w:r>
-      <w:proofErr w:type="spellStart"/>
-      <w:r>
-        <w:rPr>
-          <w:rFonts w:ascii="Consolas" w:eastAsia="Times New Roman" w:hAnsi="Consolas" w:cs="Times New Roman"/>
-          <w:color w:val="CE9178"/>
-          <w:sz w:val="21"/>
-          <w:szCs w:val="21"/>
-        </w:rPr>
-        <w:t>arrival_city</w:t>
-      </w:r>
-      <w:proofErr w:type="spellEnd"/>
-      <w:r>
-        <w:rPr>
-          <w:rFonts w:ascii="Consolas" w:eastAsia="Times New Roman" w:hAnsi="Consolas" w:cs="Times New Roman"/>
-          <w:color w:val="CE9178"/>
-          <w:sz w:val="21"/>
-          <w:szCs w:val="21"/>
-        </w:rPr>
-        <w:t>,</w:t>
+        <w:t>  arr.city_name as arrival_city,</w:t>
       </w:r>
     </w:p>
     <w:p>
@@ -3025,67 +2337,7 @@
           <w:sz w:val="21"/>
           <w:szCs w:val="21"/>
         </w:rPr>
-        <w:t>   </w:t>
-      </w:r>
-      <w:proofErr w:type="spellStart"/>
-      <w:r>
-        <w:rPr>
-          <w:rFonts w:ascii="Consolas" w:eastAsia="Times New Roman" w:hAnsi="Consolas" w:cs="Times New Roman"/>
-          <w:color w:val="CE9178"/>
-          <w:sz w:val="21"/>
-          <w:szCs w:val="21"/>
-        </w:rPr>
-        <w:t>strftime</w:t>
-      </w:r>
-      <w:proofErr w:type="spellEnd"/>
-      <w:r>
-        <w:rPr>
-          <w:rFonts w:ascii="Consolas" w:eastAsia="Times New Roman" w:hAnsi="Consolas" w:cs="Times New Roman"/>
-          <w:color w:val="CE9178"/>
-          <w:sz w:val="21"/>
-          <w:szCs w:val="21"/>
-        </w:rPr>
-        <w:t>("%H:%M", </w:t>
-      </w:r>
-      <w:proofErr w:type="spellStart"/>
-      <w:r>
-        <w:rPr>
-          <w:rFonts w:ascii="Consolas" w:eastAsia="Times New Roman" w:hAnsi="Consolas" w:cs="Times New Roman"/>
-          <w:color w:val="CE9178"/>
-          <w:sz w:val="21"/>
-          <w:szCs w:val="21"/>
-        </w:rPr>
-        <w:t>res.arrival_datetime</w:t>
-      </w:r>
-      <w:proofErr w:type="spellEnd"/>
-      <w:r>
-        <w:rPr>
-          <w:rFonts w:ascii="Consolas" w:eastAsia="Times New Roman" w:hAnsi="Consolas" w:cs="Times New Roman"/>
-          <w:color w:val="CE9178"/>
-          <w:sz w:val="21"/>
-          <w:szCs w:val="21"/>
-        </w:rPr>
-        <w:t>) as </w:t>
-      </w:r>
-      <w:proofErr w:type="spellStart"/>
-      <w:r>
-        <w:rPr>
-          <w:rFonts w:ascii="Consolas" w:eastAsia="Times New Roman" w:hAnsi="Consolas" w:cs="Times New Roman"/>
-          <w:color w:val="CE9178"/>
-          <w:sz w:val="21"/>
-          <w:szCs w:val="21"/>
-        </w:rPr>
-        <w:t>arrival_time</w:t>
-      </w:r>
-      <w:proofErr w:type="spellEnd"/>
-      <w:r>
-        <w:rPr>
-          <w:rFonts w:ascii="Consolas" w:eastAsia="Times New Roman" w:hAnsi="Consolas" w:cs="Times New Roman"/>
-          <w:color w:val="CE9178"/>
-          <w:sz w:val="21"/>
-          <w:szCs w:val="21"/>
-        </w:rPr>
-        <w:t>,</w:t>
+        <w:t>   strftime("%H:%M", res.arrival_datetime) as arrival_time,</w:t>
       </w:r>
     </w:p>
     <w:p>
@@ -3108,27 +2360,7 @@
           <w:sz w:val="21"/>
           <w:szCs w:val="21"/>
         </w:rPr>
-        <w:t>   </w:t>
-      </w:r>
-      <w:proofErr w:type="spellStart"/>
-      <w:r>
-        <w:rPr>
-          <w:rFonts w:ascii="Consolas" w:eastAsia="Times New Roman" w:hAnsi="Consolas" w:cs="Times New Roman"/>
-          <w:color w:val="CE9178"/>
-          <w:sz w:val="21"/>
-          <w:szCs w:val="21"/>
-        </w:rPr>
-        <w:t>res.price</w:t>
-      </w:r>
-      <w:proofErr w:type="spellEnd"/>
-      <w:r>
-        <w:rPr>
-          <w:rFonts w:ascii="Consolas" w:eastAsia="Times New Roman" w:hAnsi="Consolas" w:cs="Times New Roman"/>
-          <w:color w:val="CE9178"/>
-          <w:sz w:val="21"/>
-          <w:szCs w:val="21"/>
-        </w:rPr>
-        <w:t> as price,</w:t>
+        <w:t>   res.price as price,</w:t>
       </w:r>
     </w:p>
     <w:p>
@@ -3151,47 +2383,7 @@
           <w:sz w:val="21"/>
           <w:szCs w:val="21"/>
         </w:rPr>
-        <w:t>   round(</w:t>
-      </w:r>
-      <w:proofErr w:type="spellStart"/>
-      <w:r>
-        <w:rPr>
-          <w:rFonts w:ascii="Consolas" w:eastAsia="Times New Roman" w:hAnsi="Consolas" w:cs="Times New Roman"/>
-          <w:color w:val="CE9178"/>
-          <w:sz w:val="21"/>
-          <w:szCs w:val="21"/>
-        </w:rPr>
-        <w:t>res.price</w:t>
-      </w:r>
-      <w:proofErr w:type="spellEnd"/>
-      <w:r>
-        <w:rPr>
-          <w:rFonts w:ascii="Consolas" w:eastAsia="Times New Roman" w:hAnsi="Consolas" w:cs="Times New Roman"/>
-          <w:color w:val="CE9178"/>
-          <w:sz w:val="21"/>
-          <w:szCs w:val="21"/>
-        </w:rPr>
-        <w:t>/dis.distance,4) as </w:t>
-      </w:r>
-      <w:proofErr w:type="spellStart"/>
-      <w:r>
-        <w:rPr>
-          <w:rFonts w:ascii="Consolas" w:eastAsia="Times New Roman" w:hAnsi="Consolas" w:cs="Times New Roman"/>
-          <w:color w:val="CE9178"/>
-          <w:sz w:val="21"/>
-          <w:szCs w:val="21"/>
-        </w:rPr>
-        <w:t>price_per_km</w:t>
-      </w:r>
-      <w:proofErr w:type="spellEnd"/>
-      <w:r>
-        <w:rPr>
-          <w:rFonts w:ascii="Consolas" w:eastAsia="Times New Roman" w:hAnsi="Consolas" w:cs="Times New Roman"/>
-          <w:color w:val="CE9178"/>
-          <w:sz w:val="21"/>
-          <w:szCs w:val="21"/>
-        </w:rPr>
-        <w:t>,</w:t>
+        <w:t>   round(res.price/dis.distance,4) as price_per_km,</w:t>
       </w:r>
     </w:p>
     <w:p>
@@ -3214,47 +2406,7 @@
           <w:sz w:val="21"/>
           <w:szCs w:val="21"/>
         </w:rPr>
-        <w:t>   </w:t>
-      </w:r>
-      <w:proofErr w:type="spellStart"/>
-      <w:r>
-        <w:rPr>
-          <w:rFonts w:ascii="Consolas" w:eastAsia="Times New Roman" w:hAnsi="Consolas" w:cs="Times New Roman"/>
-          <w:color w:val="CE9178"/>
-          <w:sz w:val="21"/>
-          <w:szCs w:val="21"/>
-        </w:rPr>
-        <w:t>res.fully_booked</w:t>
-      </w:r>
-      <w:proofErr w:type="spellEnd"/>
-      <w:r>
-        <w:rPr>
-          <w:rFonts w:ascii="Consolas" w:eastAsia="Times New Roman" w:hAnsi="Consolas" w:cs="Times New Roman"/>
-          <w:color w:val="CE9178"/>
-          <w:sz w:val="21"/>
-          <w:szCs w:val="21"/>
-        </w:rPr>
-        <w:t> as </w:t>
-      </w:r>
-      <w:proofErr w:type="spellStart"/>
-      <w:r>
-        <w:rPr>
-          <w:rFonts w:ascii="Consolas" w:eastAsia="Times New Roman" w:hAnsi="Consolas" w:cs="Times New Roman"/>
-          <w:color w:val="CE9178"/>
-          <w:sz w:val="21"/>
-          <w:szCs w:val="21"/>
-        </w:rPr>
-        <w:t>fully_booked</w:t>
-      </w:r>
-      <w:proofErr w:type="spellEnd"/>
-      <w:r>
-        <w:rPr>
-          <w:rFonts w:ascii="Consolas" w:eastAsia="Times New Roman" w:hAnsi="Consolas" w:cs="Times New Roman"/>
-          <w:color w:val="CE9178"/>
-          <w:sz w:val="21"/>
-          <w:szCs w:val="21"/>
-        </w:rPr>
-        <w:t>, </w:t>
+        <w:t>   res.fully_booked as fully_booked, </w:t>
       </w:r>
     </w:p>
     <w:p>
@@ -3387,39 +2539,8 @@
           <w:sz w:val="21"/>
           <w:szCs w:val="21"/>
         </w:rPr>
-        <w:t>           LEFT JOIN cities dep ON </w:t>
-      </w:r>
-      <w:proofErr w:type="spellStart"/>
-      <w:r>
-        <w:rPr>
-          <w:rFonts w:ascii="Consolas" w:eastAsia="Times New Roman" w:hAnsi="Consolas" w:cs="Times New Roman"/>
-          <w:color w:val="CE9178"/>
-          <w:sz w:val="21"/>
-          <w:szCs w:val="21"/>
-        </w:rPr>
-        <w:t>r.end_city</w:t>
-      </w:r>
-      <w:proofErr w:type="spellEnd"/>
-      <w:r>
-        <w:rPr>
-          <w:rFonts w:ascii="Consolas" w:eastAsia="Times New Roman" w:hAnsi="Consolas" w:cs="Times New Roman"/>
-          <w:color w:val="CE9178"/>
-          <w:sz w:val="21"/>
-          <w:szCs w:val="21"/>
-        </w:rPr>
-        <w:t> = </w:t>
-      </w:r>
-      <w:proofErr w:type="spellStart"/>
-      <w:r>
-        <w:rPr>
-          <w:rFonts w:ascii="Consolas" w:eastAsia="Times New Roman" w:hAnsi="Consolas" w:cs="Times New Roman"/>
-          <w:color w:val="CE9178"/>
-          <w:sz w:val="21"/>
-          <w:szCs w:val="21"/>
-        </w:rPr>
-        <w:t>dep.city_id</w:t>
-      </w:r>
-      <w:proofErr w:type="spellEnd"/>
+        <w:t>           LEFT JOIN cities dep ON r.end_city = dep.city_id</w:t>
+      </w:r>
     </w:p>
     <w:p>
       <w:pPr>
@@ -3533,15 +2654,7 @@
         </w:numPr>
       </w:pPr>
       <w:r>
-        <w:t xml:space="preserve">Inserting new records will update jobs table (column: </w:t>
-      </w:r>
-      <w:proofErr w:type="spellStart"/>
-      <w:r>
-        <w:t>last_run</w:t>
-      </w:r>
-      <w:proofErr w:type="spellEnd"/>
-      <w:r>
-        <w:t xml:space="preserve">) </w:t>
+        <w:t xml:space="preserve">Inserting new records will update jobs table (column: last_run) </w:t>
       </w:r>
     </w:p>
     <w:p>
@@ -3576,19 +2689,8 @@
           <w:sz w:val="21"/>
           <w:szCs w:val="21"/>
         </w:rPr>
-        <w:t xml:space="preserve">CREATE TRIGGER </w:t>
-      </w:r>
-      <w:proofErr w:type="spellStart"/>
-      <w:r>
-        <w:rPr>
-          <w:rFonts w:ascii="Consolas" w:eastAsia="Times New Roman" w:hAnsi="Consolas" w:cs="Times New Roman"/>
-          <w:color w:val="CE9178"/>
-          <w:sz w:val="21"/>
-          <w:szCs w:val="21"/>
-        </w:rPr>
-        <w:t>log_new_job</w:t>
-      </w:r>
-      <w:proofErr w:type="spellEnd"/>
+        <w:t>CREATE TRIGGER log_new_job</w:t>
+      </w:r>
     </w:p>
     <w:p>
       <w:pPr>
@@ -3679,27 +2781,7 @@
           <w:sz w:val="21"/>
           <w:szCs w:val="21"/>
         </w:rPr>
-        <w:t xml:space="preserve">    INSERT INTO </w:t>
-      </w:r>
-      <w:proofErr w:type="spellStart"/>
-      <w:r>
-        <w:rPr>
-          <w:rFonts w:ascii="Consolas" w:eastAsia="Times New Roman" w:hAnsi="Consolas" w:cs="Times New Roman"/>
-          <w:color w:val="CE9178"/>
-          <w:sz w:val="21"/>
-          <w:szCs w:val="21"/>
-        </w:rPr>
-        <w:t>inserts_logs</w:t>
-      </w:r>
-      <w:proofErr w:type="spellEnd"/>
-      <w:r>
-        <w:rPr>
-          <w:rFonts w:ascii="Consolas" w:eastAsia="Times New Roman" w:hAnsi="Consolas" w:cs="Times New Roman"/>
-          <w:color w:val="CE9178"/>
-          <w:sz w:val="21"/>
-          <w:szCs w:val="21"/>
-        </w:rPr>
-        <w:t xml:space="preserve"> (</w:t>
+        <w:t xml:space="preserve">    INSERT INTO inserts_logs (</w:t>
       </w:r>
     </w:p>
     <w:p>
@@ -3745,27 +2827,7 @@
           <w:sz w:val="21"/>
           <w:szCs w:val="21"/>
         </w:rPr>
-        <w:t xml:space="preserve">                                 </w:t>
-      </w:r>
-      <w:proofErr w:type="spellStart"/>
-      <w:r>
-        <w:rPr>
-          <w:rFonts w:ascii="Consolas" w:eastAsia="Times New Roman" w:hAnsi="Consolas" w:cs="Times New Roman"/>
-          <w:color w:val="CE9178"/>
-          <w:sz w:val="21"/>
-          <w:szCs w:val="21"/>
-        </w:rPr>
-        <w:t>inserted_id</w:t>
-      </w:r>
-      <w:proofErr w:type="spellEnd"/>
-      <w:r>
-        <w:rPr>
-          <w:rFonts w:ascii="Consolas" w:eastAsia="Times New Roman" w:hAnsi="Consolas" w:cs="Times New Roman"/>
-          <w:color w:val="CE9178"/>
-          <w:sz w:val="21"/>
-          <w:szCs w:val="21"/>
-        </w:rPr>
-        <w:t>,</w:t>
+        <w:t xml:space="preserve">                                 inserted_id,</w:t>
       </w:r>
     </w:p>
     <w:p>
@@ -3788,19 +2850,8 @@
           <w:sz w:val="21"/>
           <w:szCs w:val="21"/>
         </w:rPr>
-        <w:t xml:space="preserve">                                 </w:t>
-      </w:r>
-      <w:proofErr w:type="spellStart"/>
-      <w:r>
-        <w:rPr>
-          <w:rFonts w:ascii="Consolas" w:eastAsia="Times New Roman" w:hAnsi="Consolas" w:cs="Times New Roman"/>
-          <w:color w:val="CE9178"/>
-          <w:sz w:val="21"/>
-          <w:szCs w:val="21"/>
-        </w:rPr>
-        <w:t>time_added</w:t>
-      </w:r>
-      <w:proofErr w:type="spellEnd"/>
+        <w:t xml:space="preserve">                                 time_added</w:t>
+      </w:r>
     </w:p>
     <w:p>
       <w:pPr>
@@ -3891,27 +2942,7 @@
           <w:sz w:val="21"/>
           <w:szCs w:val="21"/>
         </w:rPr>
-        <w:t xml:space="preserve">                                 </w:t>
-      </w:r>
-      <w:proofErr w:type="spellStart"/>
-      <w:r>
-        <w:rPr>
-          <w:rFonts w:ascii="Consolas" w:eastAsia="Times New Roman" w:hAnsi="Consolas" w:cs="Times New Roman"/>
-          <w:color w:val="CE9178"/>
-          <w:sz w:val="21"/>
-          <w:szCs w:val="21"/>
-        </w:rPr>
-        <w:t>new.job_id</w:t>
-      </w:r>
-      <w:proofErr w:type="spellEnd"/>
-      <w:r>
-        <w:rPr>
-          <w:rFonts w:ascii="Consolas" w:eastAsia="Times New Roman" w:hAnsi="Consolas" w:cs="Times New Roman"/>
-          <w:color w:val="CE9178"/>
-          <w:sz w:val="21"/>
-          <w:szCs w:val="21"/>
-        </w:rPr>
-        <w:t>,</w:t>
+        <w:t xml:space="preserve">                                 new.job_id,</w:t>
       </w:r>
     </w:p>
     <w:p>
@@ -4027,19 +3058,8 @@
           <w:sz w:val="21"/>
           <w:szCs w:val="21"/>
         </w:rPr>
-        <w:t xml:space="preserve">CREATE TRIGGER </w:t>
-      </w:r>
-      <w:proofErr w:type="spellStart"/>
-      <w:r>
-        <w:rPr>
-          <w:rFonts w:ascii="Consolas" w:eastAsia="Times New Roman" w:hAnsi="Consolas" w:cs="Times New Roman"/>
-          <w:color w:val="CE9178"/>
-          <w:sz w:val="21"/>
-          <w:szCs w:val="21"/>
-        </w:rPr>
-        <w:t>set_job_last_run_time</w:t>
-      </w:r>
-      <w:proofErr w:type="spellEnd"/>
+        <w:t>CREATE TRIGGER set_job_last_run_time</w:t>
+      </w:r>
     </w:p>
     <w:p>
       <w:pPr>
@@ -4154,27 +3174,7 @@
           <w:sz w:val="21"/>
           <w:szCs w:val="21"/>
         </w:rPr>
-        <w:t xml:space="preserve">       SET </w:t>
-      </w:r>
-      <w:proofErr w:type="spellStart"/>
-      <w:r>
-        <w:rPr>
-          <w:rFonts w:ascii="Consolas" w:eastAsia="Times New Roman" w:hAnsi="Consolas" w:cs="Times New Roman"/>
-          <w:color w:val="CE9178"/>
-          <w:sz w:val="21"/>
-          <w:szCs w:val="21"/>
-        </w:rPr>
-        <w:t>last_run</w:t>
-      </w:r>
-      <w:proofErr w:type="spellEnd"/>
-      <w:r>
-        <w:rPr>
-          <w:rFonts w:ascii="Consolas" w:eastAsia="Times New Roman" w:hAnsi="Consolas" w:cs="Times New Roman"/>
-          <w:color w:val="CE9178"/>
-          <w:sz w:val="21"/>
-          <w:szCs w:val="21"/>
-        </w:rPr>
-        <w:t xml:space="preserve"> = datetime("now") </w:t>
+        <w:t xml:space="preserve">       SET last_run = datetime("now") </w:t>
       </w:r>
     </w:p>
     <w:p>
@@ -4197,27 +3197,7 @@
           <w:sz w:val="21"/>
           <w:szCs w:val="21"/>
         </w:rPr>
-        <w:t xml:space="preserve">     WHERE </w:t>
-      </w:r>
-      <w:proofErr w:type="spellStart"/>
-      <w:r>
-        <w:rPr>
-          <w:rFonts w:ascii="Consolas" w:eastAsia="Times New Roman" w:hAnsi="Consolas" w:cs="Times New Roman"/>
-          <w:color w:val="CE9178"/>
-          <w:sz w:val="21"/>
-          <w:szCs w:val="21"/>
-        </w:rPr>
-        <w:t>jobs.job_id</w:t>
-      </w:r>
-      <w:proofErr w:type="spellEnd"/>
-      <w:r>
-        <w:rPr>
-          <w:rFonts w:ascii="Consolas" w:eastAsia="Times New Roman" w:hAnsi="Consolas" w:cs="Times New Roman"/>
-          <w:color w:val="CE9178"/>
-          <w:sz w:val="21"/>
-          <w:szCs w:val="21"/>
-        </w:rPr>
-        <w:t xml:space="preserve"> = (</w:t>
+        <w:t xml:space="preserve">     WHERE jobs.job_id = (</w:t>
       </w:r>
     </w:p>
     <w:p>
@@ -4240,19 +3220,8 @@
           <w:sz w:val="21"/>
           <w:szCs w:val="21"/>
         </w:rPr>
-        <w:t xml:space="preserve">                             SELECT t1.job_id AS </w:t>
-      </w:r>
-      <w:proofErr w:type="spellStart"/>
-      <w:r>
-        <w:rPr>
-          <w:rFonts w:ascii="Consolas" w:eastAsia="Times New Roman" w:hAnsi="Consolas" w:cs="Times New Roman"/>
-          <w:color w:val="CE9178"/>
-          <w:sz w:val="21"/>
-          <w:szCs w:val="21"/>
-        </w:rPr>
-        <w:t>job_id</w:t>
-      </w:r>
-      <w:proofErr w:type="spellEnd"/>
+        <w:t xml:space="preserve">                             SELECT t1.job_id AS job_id</w:t>
+      </w:r>
     </w:p>
     <w:p>
       <w:pPr>
@@ -4343,19 +3312,8 @@
           <w:sz w:val="21"/>
           <w:szCs w:val="21"/>
         </w:rPr>
-        <w:t xml:space="preserve">                              WHERE t2.request_id = </w:t>
-      </w:r>
-      <w:proofErr w:type="spellStart"/>
-      <w:r>
-        <w:rPr>
-          <w:rFonts w:ascii="Consolas" w:eastAsia="Times New Roman" w:hAnsi="Consolas" w:cs="Times New Roman"/>
-          <w:color w:val="CE9178"/>
-          <w:sz w:val="21"/>
-          <w:szCs w:val="21"/>
-        </w:rPr>
-        <w:t>new.request_id</w:t>
-      </w:r>
-      <w:proofErr w:type="spellEnd"/>
+        <w:t xml:space="preserve">                              WHERE t2.request_id = new.request_id</w:t>
+      </w:r>
     </w:p>
     <w:p>
       <w:pPr>
@@ -4435,27 +3393,7 @@
           <w:sz w:val="21"/>
           <w:szCs w:val="21"/>
         </w:rPr>
-        <w:t xml:space="preserve">CREATE VIEW </w:t>
-      </w:r>
-      <w:proofErr w:type="spellStart"/>
-      <w:r>
-        <w:rPr>
-          <w:rFonts w:ascii="Consolas" w:eastAsia="Times New Roman" w:hAnsi="Consolas" w:cs="Times New Roman"/>
-          <w:color w:val="CE9178"/>
-          <w:sz w:val="21"/>
-          <w:szCs w:val="21"/>
-        </w:rPr>
-        <w:t>active_requests</w:t>
-      </w:r>
-      <w:proofErr w:type="spellEnd"/>
-      <w:r>
-        <w:rPr>
-          <w:rFonts w:ascii="Consolas" w:eastAsia="Times New Roman" w:hAnsi="Consolas" w:cs="Times New Roman"/>
-          <w:color w:val="CE9178"/>
-          <w:sz w:val="21"/>
-          <w:szCs w:val="21"/>
-        </w:rPr>
-        <w:t xml:space="preserve"> AS</w:t>
+        <w:t>CREATE VIEW active_requests AS</w:t>
       </w:r>
     </w:p>
     <w:p>
@@ -4501,67 +3439,7 @@
           <w:sz w:val="21"/>
           <w:szCs w:val="21"/>
         </w:rPr>
-        <w:t xml:space="preserve">           </w:t>
-      </w:r>
-      <w:proofErr w:type="spellStart"/>
-      <w:r>
-        <w:rPr>
-          <w:rFonts w:ascii="Consolas" w:eastAsia="Times New Roman" w:hAnsi="Consolas" w:cs="Times New Roman"/>
-          <w:color w:val="CE9178"/>
-          <w:sz w:val="21"/>
-          <w:szCs w:val="21"/>
-        </w:rPr>
-        <w:t>strftime</w:t>
-      </w:r>
-      <w:proofErr w:type="spellEnd"/>
-      <w:r>
-        <w:rPr>
-          <w:rFonts w:ascii="Consolas" w:eastAsia="Times New Roman" w:hAnsi="Consolas" w:cs="Times New Roman"/>
-          <w:color w:val="CE9178"/>
-          <w:sz w:val="21"/>
-          <w:szCs w:val="21"/>
-        </w:rPr>
-        <w:t>("%</w:t>
-      </w:r>
-      <w:proofErr w:type="spellStart"/>
-      <w:r>
-        <w:rPr>
-          <w:rFonts w:ascii="Consolas" w:eastAsia="Times New Roman" w:hAnsi="Consolas" w:cs="Times New Roman"/>
-          <w:color w:val="CE9178"/>
-          <w:sz w:val="21"/>
-          <w:szCs w:val="21"/>
-        </w:rPr>
-        <w:t>d.%m.%Y</w:t>
-      </w:r>
-      <w:proofErr w:type="spellEnd"/>
-      <w:r>
-        <w:rPr>
-          <w:rFonts w:ascii="Consolas" w:eastAsia="Times New Roman" w:hAnsi="Consolas" w:cs="Times New Roman"/>
-          <w:color w:val="CE9178"/>
-          <w:sz w:val="21"/>
-          <w:szCs w:val="21"/>
-        </w:rPr>
-        <w:t xml:space="preserve">", t2.date) AS </w:t>
-      </w:r>
-      <w:proofErr w:type="spellStart"/>
-      <w:r>
-        <w:rPr>
-          <w:rFonts w:ascii="Consolas" w:eastAsia="Times New Roman" w:hAnsi="Consolas" w:cs="Times New Roman"/>
-          <w:color w:val="CE9178"/>
-          <w:sz w:val="21"/>
-          <w:szCs w:val="21"/>
-        </w:rPr>
-        <w:t>rideDate</w:t>
-      </w:r>
-      <w:proofErr w:type="spellEnd"/>
-      <w:r>
-        <w:rPr>
-          <w:rFonts w:ascii="Consolas" w:eastAsia="Times New Roman" w:hAnsi="Consolas" w:cs="Times New Roman"/>
-          <w:color w:val="CE9178"/>
-          <w:sz w:val="21"/>
-          <w:szCs w:val="21"/>
-        </w:rPr>
-        <w:t>,</w:t>
+        <w:t xml:space="preserve">           strftime("%d.%m.%Y", t2.date) AS rideDate,</w:t>
       </w:r>
     </w:p>
     <w:p>
@@ -4584,27 +3462,7 @@
           <w:sz w:val="21"/>
           <w:szCs w:val="21"/>
         </w:rPr>
-        <w:t xml:space="preserve">           t2.start_city AS </w:t>
-      </w:r>
-      <w:proofErr w:type="spellStart"/>
-      <w:r>
-        <w:rPr>
-          <w:rFonts w:ascii="Consolas" w:eastAsia="Times New Roman" w:hAnsi="Consolas" w:cs="Times New Roman"/>
-          <w:color w:val="CE9178"/>
-          <w:sz w:val="21"/>
-          <w:szCs w:val="21"/>
-        </w:rPr>
-        <w:t>departureCity</w:t>
-      </w:r>
-      <w:proofErr w:type="spellEnd"/>
-      <w:r>
-        <w:rPr>
-          <w:rFonts w:ascii="Consolas" w:eastAsia="Times New Roman" w:hAnsi="Consolas" w:cs="Times New Roman"/>
-          <w:color w:val="CE9178"/>
-          <w:sz w:val="21"/>
-          <w:szCs w:val="21"/>
-        </w:rPr>
-        <w:t>,</w:t>
+        <w:t xml:space="preserve">           t2.start_city AS departureCity,</w:t>
       </w:r>
     </w:p>
     <w:p>
@@ -4627,19 +3485,8 @@
           <w:sz w:val="21"/>
           <w:szCs w:val="21"/>
         </w:rPr>
-        <w:t xml:space="preserve">           t2.end_city AS </w:t>
-      </w:r>
-      <w:proofErr w:type="spellStart"/>
-      <w:r>
-        <w:rPr>
-          <w:rFonts w:ascii="Consolas" w:eastAsia="Times New Roman" w:hAnsi="Consolas" w:cs="Times New Roman"/>
-          <w:color w:val="CE9178"/>
-          <w:sz w:val="21"/>
-          <w:szCs w:val="21"/>
-        </w:rPr>
-        <w:t>arrivalCity</w:t>
-      </w:r>
-      <w:proofErr w:type="spellEnd"/>
+        <w:t xml:space="preserve">           t2.end_city AS arrivalCity</w:t>
+      </w:r>
     </w:p>
     <w:p>
       <w:pPr>
@@ -6435,8 +5282,6 @@
           <w:lang w:val="en-GB"/>
         </w:rPr>
       </w:pPr>
-      <w:bookmarkStart w:id="0" w:name="_GoBack"/>
-      <w:bookmarkEnd w:id="0"/>
     </w:p>
     <w:p>
       <w:pPr>
@@ -6553,41 +5398,13 @@
               <w:rPr>
                 <w:lang w:val="en-GB"/>
               </w:rPr>
-              <w:t xml:space="preserve">Building the back-end of the </w:t>
-            </w:r>
-            <w:proofErr w:type="spellStart"/>
-            <w:r>
-              <w:rPr>
-                <w:lang w:val="en-GB"/>
-              </w:rPr>
-              <w:t>webapp</w:t>
-            </w:r>
-            <w:proofErr w:type="spellEnd"/>
-            <w:r>
-              <w:rPr>
-                <w:lang w:val="en-GB"/>
-              </w:rPr>
-              <w:t xml:space="preserve"> in python </w:t>
+              <w:t xml:space="preserve">Building the back-end of the webapp in python </w:t>
             </w:r>
             <w:r>
               <w:rPr>
                 <w:lang w:val="en-GB"/>
               </w:rPr>
-              <w:t xml:space="preserve">and preparing the </w:t>
-            </w:r>
-            <w:proofErr w:type="spellStart"/>
-            <w:r>
-              <w:rPr>
-                <w:lang w:val="en-GB"/>
-              </w:rPr>
-              <w:t>base.tmp</w:t>
-            </w:r>
-            <w:proofErr w:type="spellEnd"/>
-            <w:r>
-              <w:rPr>
-                <w:lang w:val="en-GB"/>
-              </w:rPr>
-              <w:t xml:space="preserve"> view file</w:t>
+              <w:t>and preparing the base.tmp view file</w:t>
             </w:r>
           </w:p>
         </w:tc>
@@ -6631,21 +5448,7 @@
               <w:rPr>
                 <w:lang w:val="en-GB"/>
               </w:rPr>
-              <w:t xml:space="preserve">Integrating </w:t>
-            </w:r>
-            <w:proofErr w:type="spellStart"/>
-            <w:r>
-              <w:rPr>
-                <w:lang w:val="en-GB"/>
-              </w:rPr>
-              <w:t>webapp</w:t>
-            </w:r>
-            <w:proofErr w:type="spellEnd"/>
-            <w:r>
-              <w:rPr>
-                <w:lang w:val="en-GB"/>
-              </w:rPr>
-              <w:t xml:space="preserve"> with the database</w:t>
+              <w:t>Integrating webapp with the database</w:t>
             </w:r>
           </w:p>
         </w:tc>
@@ -8163,6 +6966,27 @@
     <w:rPr>
       <w:rFonts w:ascii="Times New Roman" w:hAnsi="Times New Roman"/>
       <w:sz w:val="24"/>
+    </w:rPr>
+  </w:style>
+  <w:style w:type="paragraph" w:styleId="Nagwek1">
+    <w:name w:val="heading 1"/>
+    <w:basedOn w:val="Normalny"/>
+    <w:next w:val="Normalny"/>
+    <w:link w:val="Nagwek1Znak"/>
+    <w:uiPriority w:val="9"/>
+    <w:qFormat/>
+    <w:rsid w:val="00242B0D"/>
+    <w:pPr>
+      <w:keepNext/>
+      <w:keepLines/>
+      <w:spacing w:before="240"/>
+      <w:outlineLvl w:val="0"/>
+    </w:pPr>
+    <w:rPr>
+      <w:rFonts w:asciiTheme="majorHAnsi" w:eastAsiaTheme="majorEastAsia" w:hAnsiTheme="majorHAnsi" w:cstheme="majorBidi"/>
+      <w:color w:val="2F5496" w:themeColor="accent1" w:themeShade="BF"/>
+      <w:sz w:val="32"/>
+      <w:szCs w:val="32"/>
     </w:rPr>
   </w:style>
   <w:style w:type="paragraph" w:styleId="Nagwek2">
@@ -8565,6 +7389,19 @@
       <w:szCs w:val="18"/>
     </w:rPr>
   </w:style>
+  <w:style w:type="character" w:customStyle="1" w:styleId="Nagwek1Znak">
+    <w:name w:val="Nagłówek 1 Znak"/>
+    <w:basedOn w:val="Domylnaczcionkaakapitu"/>
+    <w:link w:val="Nagwek1"/>
+    <w:uiPriority w:val="9"/>
+    <w:rsid w:val="00242B0D"/>
+    <w:rPr>
+      <w:rFonts w:asciiTheme="majorHAnsi" w:eastAsiaTheme="majorEastAsia" w:hAnsiTheme="majorHAnsi" w:cstheme="majorBidi"/>
+      <w:color w:val="2F5496" w:themeColor="accent1" w:themeShade="BF"/>
+      <w:sz w:val="32"/>
+      <w:szCs w:val="32"/>
+    </w:rPr>
+  </w:style>
 </w:styles>
 </file>
 
@@ -8868,7 +7705,7 @@
 </file>
 
 <file path=customXml/itemProps1.xml><?xml version="1.0" encoding="utf-8"?>
-<ds:datastoreItem xmlns:ds="http://schemas.openxmlformats.org/officeDocument/2006/customXml" ds:itemID="{C64C8C8D-190D-47FE-AB58-A6E496844312}">
+<ds:datastoreItem xmlns:ds="http://schemas.openxmlformats.org/officeDocument/2006/customXml" ds:itemID="{1D288C1C-54D4-4130-8B82-5A75F2A7F1A8}">
   <ds:schemaRefs>
     <ds:schemaRef ds:uri="http://schemas.openxmlformats.org/officeDocument/2006/bibliography"/>
   </ds:schemaRefs>

</xml_diff>